<commit_message>
Stakeholders, usuarios e questionario adicionados
</commit_message>
<xml_diff>
--- a/Documentação - Projeto Integrador Interdisciplinar - FRONT END.docx
+++ b/Documentação - Projeto Integrador Interdisciplinar - FRONT END.docx
@@ -669,7 +669,7 @@
     </w:p>
     <w:p>
       <w:pPr>
-        <w:pStyle w:val="TOC1"/>
+        <w:pStyle w:val="Sumrio1"/>
         <w:rPr>
           <w:rFonts w:asciiTheme="minorHAnsi" w:eastAsiaTheme="minorEastAsia" w:hAnsiTheme="minorHAnsi" w:cstheme="minorBidi"/>
           <w:b w:val="0"/>
@@ -712,7 +712,7 @@
     </w:p>
     <w:p>
       <w:pPr>
-        <w:pStyle w:val="TOC1"/>
+        <w:pStyle w:val="Sumrio1"/>
         <w:rPr>
           <w:rFonts w:asciiTheme="minorHAnsi" w:eastAsiaTheme="minorEastAsia" w:hAnsiTheme="minorHAnsi" w:cstheme="minorBidi"/>
           <w:b w:val="0"/>
@@ -755,7 +755,7 @@
     </w:p>
     <w:p>
       <w:pPr>
-        <w:pStyle w:val="TOC1"/>
+        <w:pStyle w:val="Sumrio1"/>
         <w:rPr>
           <w:rFonts w:asciiTheme="minorHAnsi" w:eastAsiaTheme="minorEastAsia" w:hAnsiTheme="minorHAnsi" w:cstheme="minorBidi"/>
           <w:b w:val="0"/>
@@ -798,7 +798,7 @@
     </w:p>
     <w:p>
       <w:pPr>
-        <w:pStyle w:val="TOC1"/>
+        <w:pStyle w:val="Sumrio1"/>
         <w:rPr>
           <w:rFonts w:asciiTheme="minorHAnsi" w:eastAsiaTheme="minorEastAsia" w:hAnsiTheme="minorHAnsi" w:cstheme="minorBidi"/>
           <w:b w:val="0"/>
@@ -841,7 +841,7 @@
     </w:p>
     <w:p>
       <w:pPr>
-        <w:pStyle w:val="TOC1"/>
+        <w:pStyle w:val="Sumrio1"/>
         <w:rPr>
           <w:rFonts w:asciiTheme="minorHAnsi" w:eastAsiaTheme="minorEastAsia" w:hAnsiTheme="minorHAnsi" w:cstheme="minorBidi"/>
           <w:b w:val="0"/>
@@ -884,7 +884,7 @@
     </w:p>
     <w:p>
       <w:pPr>
-        <w:pStyle w:val="TOC1"/>
+        <w:pStyle w:val="Sumrio1"/>
         <w:rPr>
           <w:rFonts w:asciiTheme="minorHAnsi" w:eastAsiaTheme="minorEastAsia" w:hAnsiTheme="minorHAnsi" w:cstheme="minorBidi"/>
           <w:b w:val="0"/>
@@ -927,7 +927,7 @@
     </w:p>
     <w:p>
       <w:pPr>
-        <w:pStyle w:val="TOC1"/>
+        <w:pStyle w:val="Sumrio1"/>
         <w:rPr>
           <w:rFonts w:asciiTheme="minorHAnsi" w:eastAsiaTheme="minorEastAsia" w:hAnsiTheme="minorHAnsi" w:cstheme="minorBidi"/>
           <w:b w:val="0"/>
@@ -970,7 +970,7 @@
     </w:p>
     <w:p>
       <w:pPr>
-        <w:pStyle w:val="TOC1"/>
+        <w:pStyle w:val="Sumrio1"/>
         <w:rPr>
           <w:rFonts w:asciiTheme="minorHAnsi" w:eastAsiaTheme="minorEastAsia" w:hAnsiTheme="minorHAnsi" w:cstheme="minorBidi"/>
           <w:b w:val="0"/>
@@ -1013,7 +1013,7 @@
     </w:p>
     <w:p>
       <w:pPr>
-        <w:pStyle w:val="TOC1"/>
+        <w:pStyle w:val="Sumrio1"/>
         <w:rPr>
           <w:rFonts w:asciiTheme="minorHAnsi" w:eastAsiaTheme="minorEastAsia" w:hAnsiTheme="minorHAnsi" w:cstheme="minorBidi"/>
           <w:b w:val="0"/>
@@ -1056,7 +1056,7 @@
     </w:p>
     <w:p>
       <w:pPr>
-        <w:pStyle w:val="TOC1"/>
+        <w:pStyle w:val="Sumrio1"/>
         <w:rPr>
           <w:rFonts w:asciiTheme="minorHAnsi" w:eastAsiaTheme="minorEastAsia" w:hAnsiTheme="minorHAnsi" w:cstheme="minorBidi"/>
           <w:b w:val="0"/>
@@ -1099,7 +1099,7 @@
     </w:p>
     <w:p>
       <w:pPr>
-        <w:pStyle w:val="TOC1"/>
+        <w:pStyle w:val="Sumrio1"/>
         <w:rPr>
           <w:rFonts w:asciiTheme="minorHAnsi" w:eastAsiaTheme="minorEastAsia" w:hAnsiTheme="minorHAnsi" w:cstheme="minorBidi"/>
           <w:b w:val="0"/>
@@ -1218,7 +1218,7 @@
     </w:p>
     <w:tbl>
       <w:tblPr>
-        <w:tblStyle w:val="TableGrid"/>
+        <w:tblStyle w:val="Tabelacomgrade"/>
         <w:tblW w:w="0" w:type="auto"/>
         <w:tblLook w:val="04A0" w:firstRow="1" w:lastRow="0" w:firstColumn="1" w:lastColumn="0" w:noHBand="0" w:noVBand="1"/>
       </w:tblPr>
@@ -1631,6 +1631,14 @@
           <w:lang w:val="pt-BR"/>
         </w:rPr>
       </w:pPr>
+      <w:r>
+        <w:rPr>
+          <w:rFonts w:ascii="Arial" w:hAnsi="Arial" w:cs="Arial"/>
+          <w:b/>
+          <w:lang w:val="pt-BR"/>
+        </w:rPr>
+        <w:t>A Missão Ambiental busca um novo site para sua ONG. Será feito um site mais completo que busque mostrar melhor a imagem da Missão Ambiental e seus trabalhos.</w:t>
+      </w:r>
     </w:p>
     <w:p>
       <w:pPr>
@@ -1914,7 +1922,6 @@
           <w:szCs w:val="28"/>
         </w:rPr>
       </w:pPr>
-      <w:proofErr w:type="spellStart"/>
       <w:r>
         <w:rPr>
           <w:rFonts w:ascii="Arial" w:hAnsi="Arial" w:cs="Arial"/>
@@ -1922,48 +1929,21 @@
           <w:szCs w:val="28"/>
         </w:rPr>
         <w:lastRenderedPageBreak/>
-        <w:t>Identificação</w:t>
-      </w:r>
-      <w:proofErr w:type="spellEnd"/>
-      <w:r>
+        <w:t>Identificação dos Usuários e Stakeholders</w:t>
+      </w:r>
+    </w:p>
+    <w:p>
+      <w:pPr>
         <w:rPr>
           <w:rFonts w:ascii="Arial" w:hAnsi="Arial" w:cs="Arial"/>
           <w:sz w:val="28"/>
           <w:szCs w:val="28"/>
         </w:rPr>
-        <w:t xml:space="preserve"> dos </w:t>
-      </w:r>
-      <w:proofErr w:type="spellStart"/>
-      <w:r>
-        <w:rPr>
-          <w:rFonts w:ascii="Arial" w:hAnsi="Arial" w:cs="Arial"/>
-          <w:sz w:val="28"/>
-          <w:szCs w:val="28"/>
-        </w:rPr>
-        <w:t>Usuários</w:t>
-      </w:r>
-      <w:proofErr w:type="spellEnd"/>
-      <w:r>
-        <w:rPr>
-          <w:rFonts w:ascii="Arial" w:hAnsi="Arial" w:cs="Arial"/>
-          <w:sz w:val="28"/>
-          <w:szCs w:val="28"/>
-        </w:rPr>
-        <w:t xml:space="preserve"> e Stakeholders</w:t>
-      </w:r>
-    </w:p>
-    <w:p>
-      <w:pPr>
-        <w:rPr>
-          <w:rFonts w:ascii="Arial" w:hAnsi="Arial" w:cs="Arial"/>
-          <w:sz w:val="28"/>
-          <w:szCs w:val="28"/>
-        </w:rPr>
       </w:pPr>
     </w:p>
     <w:tbl>
       <w:tblPr>
-        <w:tblStyle w:val="TableGrid"/>
+        <w:tblStyle w:val="Tabelacomgrade"/>
         <w:tblW w:w="0" w:type="auto"/>
         <w:tblLook w:val="04A0" w:firstRow="1" w:lastRow="0" w:firstColumn="1" w:lastColumn="0" w:noHBand="0" w:noVBand="1"/>
       </w:tblPr>
@@ -1984,7 +1964,6 @@
                 <w:szCs w:val="28"/>
               </w:rPr>
             </w:pPr>
-            <w:proofErr w:type="spellStart"/>
             <w:r>
               <w:rPr>
                 <w:rFonts w:ascii="Arial" w:hAnsi="Arial" w:cs="Arial"/>
@@ -1993,7 +1972,6 @@
               </w:rPr>
               <w:t>Usuários</w:t>
             </w:r>
-            <w:proofErr w:type="spellEnd"/>
           </w:p>
         </w:tc>
         <w:tc>
@@ -2008,7 +1986,6 @@
                 <w:szCs w:val="28"/>
               </w:rPr>
             </w:pPr>
-            <w:proofErr w:type="spellStart"/>
             <w:r>
               <w:rPr>
                 <w:rFonts w:ascii="Arial" w:hAnsi="Arial" w:cs="Arial"/>
@@ -2017,7 +1994,6 @@
               </w:rPr>
               <w:t>Descrição</w:t>
             </w:r>
-            <w:proofErr w:type="spellEnd"/>
           </w:p>
         </w:tc>
       </w:tr>
@@ -2034,6 +2010,14 @@
                 <w:szCs w:val="28"/>
               </w:rPr>
             </w:pPr>
+            <w:r>
+              <w:rPr>
+                <w:rFonts w:ascii="Arial" w:hAnsi="Arial" w:cs="Arial"/>
+                <w:sz w:val="28"/>
+                <w:szCs w:val="28"/>
+              </w:rPr>
+              <w:t>Voluntários</w:t>
+            </w:r>
           </w:p>
         </w:tc>
         <w:tc>
@@ -2046,8 +2030,45 @@
                 <w:rFonts w:ascii="Arial" w:hAnsi="Arial" w:cs="Arial"/>
                 <w:sz w:val="28"/>
                 <w:szCs w:val="28"/>
+                <w:lang w:val="pt-BR"/>
               </w:rPr>
             </w:pPr>
+            <w:r>
+              <w:rPr>
+                <w:rFonts w:ascii="Arial" w:hAnsi="Arial" w:cs="Arial"/>
+                <w:sz w:val="28"/>
+                <w:szCs w:val="28"/>
+                <w:lang w:val="pt-BR"/>
+              </w:rPr>
+              <w:t xml:space="preserve">Interessados </w:t>
+            </w:r>
+            <w:r>
+              <w:rPr>
+                <w:rFonts w:ascii="Arial" w:hAnsi="Arial" w:cs="Arial"/>
+                <w:sz w:val="28"/>
+                <w:szCs w:val="28"/>
+                <w:lang w:val="pt-BR"/>
+              </w:rPr>
+              <w:t xml:space="preserve">pela </w:t>
+            </w:r>
+            <w:r>
+              <w:rPr>
+                <w:rFonts w:ascii="Arial" w:hAnsi="Arial" w:cs="Arial"/>
+                <w:sz w:val="28"/>
+                <w:szCs w:val="28"/>
+                <w:lang w:val="pt-BR"/>
+              </w:rPr>
+              <w:t>M</w:t>
+            </w:r>
+            <w:r>
+              <w:rPr>
+                <w:rFonts w:ascii="Arial" w:hAnsi="Arial" w:cs="Arial"/>
+                <w:sz w:val="28"/>
+                <w:szCs w:val="28"/>
+                <w:lang w:val="pt-BR"/>
+              </w:rPr>
+              <w:t>issão Ambiental que buscam ajudar com seus projetos.</w:t>
+            </w:r>
           </w:p>
         </w:tc>
       </w:tr>
@@ -2062,8 +2083,18 @@
                 <w:rFonts w:ascii="Arial" w:hAnsi="Arial" w:cs="Arial"/>
                 <w:sz w:val="28"/>
                 <w:szCs w:val="28"/>
+                <w:lang w:val="pt-BR"/>
               </w:rPr>
             </w:pPr>
+            <w:r>
+              <w:rPr>
+                <w:rFonts w:ascii="Arial" w:hAnsi="Arial" w:cs="Arial"/>
+                <w:sz w:val="28"/>
+                <w:szCs w:val="28"/>
+                <w:lang w:val="pt-BR"/>
+              </w:rPr>
+              <w:t>Membros da Missão Ambiental</w:t>
+            </w:r>
           </w:p>
         </w:tc>
         <w:tc>
@@ -2076,8 +2107,18 @@
                 <w:rFonts w:ascii="Arial" w:hAnsi="Arial" w:cs="Arial"/>
                 <w:sz w:val="28"/>
                 <w:szCs w:val="28"/>
+                <w:lang w:val="pt-BR"/>
               </w:rPr>
             </w:pPr>
+            <w:r>
+              <w:rPr>
+                <w:rFonts w:ascii="Arial" w:hAnsi="Arial" w:cs="Arial"/>
+                <w:sz w:val="28"/>
+                <w:szCs w:val="28"/>
+                <w:lang w:val="pt-BR"/>
+              </w:rPr>
+              <w:t>Membros internos da ONG que vão utilizar o site para divulgar seus trabalhos.</w:t>
+            </w:r>
           </w:p>
         </w:tc>
       </w:tr>
@@ -2092,8 +2133,18 @@
                 <w:rFonts w:ascii="Arial" w:hAnsi="Arial" w:cs="Arial"/>
                 <w:sz w:val="28"/>
                 <w:szCs w:val="28"/>
+                <w:lang w:val="pt-BR"/>
               </w:rPr>
             </w:pPr>
+            <w:r>
+              <w:rPr>
+                <w:rFonts w:ascii="Arial" w:hAnsi="Arial" w:cs="Arial"/>
+                <w:sz w:val="28"/>
+                <w:szCs w:val="28"/>
+                <w:lang w:val="pt-BR"/>
+              </w:rPr>
+              <w:t>Interessados pela ONG</w:t>
+            </w:r>
           </w:p>
         </w:tc>
         <w:tc>
@@ -2106,128 +2157,18 @@
                 <w:rFonts w:ascii="Arial" w:hAnsi="Arial" w:cs="Arial"/>
                 <w:sz w:val="28"/>
                 <w:szCs w:val="28"/>
+                <w:lang w:val="pt-BR"/>
               </w:rPr>
             </w:pPr>
-          </w:p>
-        </w:tc>
-      </w:tr>
-      <w:tr>
-        <w:tc>
-          <w:tcPr>
-            <w:tcW w:w="1980" w:type="dxa"/>
-          </w:tcPr>
-          <w:p>
-            <w:pPr>
+            <w:r>
               <w:rPr>
                 <w:rFonts w:ascii="Arial" w:hAnsi="Arial" w:cs="Arial"/>
                 <w:sz w:val="28"/>
                 <w:szCs w:val="28"/>
+                <w:lang w:val="pt-BR"/>
               </w:rPr>
-            </w:pPr>
-          </w:p>
-        </w:tc>
-        <w:tc>
-          <w:tcPr>
-            <w:tcW w:w="6849" w:type="dxa"/>
-          </w:tcPr>
-          <w:p>
-            <w:pPr>
-              <w:rPr>
-                <w:rFonts w:ascii="Arial" w:hAnsi="Arial" w:cs="Arial"/>
-                <w:sz w:val="28"/>
-                <w:szCs w:val="28"/>
-              </w:rPr>
-            </w:pPr>
-          </w:p>
-        </w:tc>
-      </w:tr>
-      <w:tr>
-        <w:tc>
-          <w:tcPr>
-            <w:tcW w:w="1980" w:type="dxa"/>
-          </w:tcPr>
-          <w:p>
-            <w:pPr>
-              <w:rPr>
-                <w:rFonts w:ascii="Arial" w:hAnsi="Arial" w:cs="Arial"/>
-                <w:sz w:val="28"/>
-                <w:szCs w:val="28"/>
-              </w:rPr>
-            </w:pPr>
-          </w:p>
-        </w:tc>
-        <w:tc>
-          <w:tcPr>
-            <w:tcW w:w="6849" w:type="dxa"/>
-          </w:tcPr>
-          <w:p>
-            <w:pPr>
-              <w:rPr>
-                <w:rFonts w:ascii="Arial" w:hAnsi="Arial" w:cs="Arial"/>
-                <w:sz w:val="28"/>
-                <w:szCs w:val="28"/>
-              </w:rPr>
-            </w:pPr>
-          </w:p>
-        </w:tc>
-      </w:tr>
-      <w:tr>
-        <w:tc>
-          <w:tcPr>
-            <w:tcW w:w="1980" w:type="dxa"/>
-          </w:tcPr>
-          <w:p>
-            <w:pPr>
-              <w:rPr>
-                <w:rFonts w:ascii="Arial" w:hAnsi="Arial" w:cs="Arial"/>
-                <w:sz w:val="28"/>
-                <w:szCs w:val="28"/>
-              </w:rPr>
-            </w:pPr>
-          </w:p>
-        </w:tc>
-        <w:tc>
-          <w:tcPr>
-            <w:tcW w:w="6849" w:type="dxa"/>
-          </w:tcPr>
-          <w:p>
-            <w:pPr>
-              <w:rPr>
-                <w:rFonts w:ascii="Arial" w:hAnsi="Arial" w:cs="Arial"/>
-                <w:sz w:val="28"/>
-                <w:szCs w:val="28"/>
-              </w:rPr>
-            </w:pPr>
-          </w:p>
-        </w:tc>
-      </w:tr>
-      <w:tr>
-        <w:tc>
-          <w:tcPr>
-            <w:tcW w:w="1980" w:type="dxa"/>
-          </w:tcPr>
-          <w:p>
-            <w:pPr>
-              <w:rPr>
-                <w:rFonts w:ascii="Arial" w:hAnsi="Arial" w:cs="Arial"/>
-                <w:sz w:val="28"/>
-                <w:szCs w:val="28"/>
-              </w:rPr>
-            </w:pPr>
-          </w:p>
-        </w:tc>
-        <w:tc>
-          <w:tcPr>
-            <w:tcW w:w="6849" w:type="dxa"/>
-          </w:tcPr>
-          <w:p>
-            <w:pPr>
-              <w:rPr>
-                <w:rFonts w:ascii="Arial" w:hAnsi="Arial" w:cs="Arial"/>
-                <w:sz w:val="28"/>
-                <w:szCs w:val="28"/>
-              </w:rPr>
-            </w:pPr>
+              <w:t>Pessoas que estão interessados pelos projetos da ONG, mas que não se voluntariaram.</w:t>
+            </w:r>
           </w:p>
         </w:tc>
       </w:tr>
@@ -2238,18 +2179,19 @@
           <w:rFonts w:ascii="Arial" w:hAnsi="Arial" w:cs="Arial"/>
           <w:sz w:val="28"/>
           <w:szCs w:val="28"/>
+          <w:lang w:val="pt-BR"/>
         </w:rPr>
       </w:pPr>
     </w:p>
     <w:tbl>
       <w:tblPr>
-        <w:tblStyle w:val="TableGrid"/>
+        <w:tblStyle w:val="Tabelacomgrade"/>
         <w:tblW w:w="0" w:type="auto"/>
         <w:tblLook w:val="04A0" w:firstRow="1" w:lastRow="0" w:firstColumn="1" w:lastColumn="0" w:noHBand="0" w:noVBand="1"/>
       </w:tblPr>
       <w:tblGrid>
-        <w:gridCol w:w="1980"/>
-        <w:gridCol w:w="6849"/>
+        <w:gridCol w:w="2380"/>
+        <w:gridCol w:w="6449"/>
       </w:tblGrid>
       <w:tr>
         <w:tc>
@@ -2286,7 +2228,6 @@
                 <w:szCs w:val="28"/>
               </w:rPr>
             </w:pPr>
-            <w:proofErr w:type="spellStart"/>
             <w:r>
               <w:rPr>
                 <w:rFonts w:ascii="Arial" w:hAnsi="Arial" w:cs="Arial"/>
@@ -2295,7 +2236,6 @@
               </w:rPr>
               <w:t>Descrição</w:t>
             </w:r>
-            <w:proofErr w:type="spellEnd"/>
           </w:p>
         </w:tc>
       </w:tr>
@@ -2312,6 +2252,14 @@
                 <w:szCs w:val="28"/>
               </w:rPr>
             </w:pPr>
+            <w:r>
+              <w:rPr>
+                <w:rFonts w:ascii="Arial" w:hAnsi="Arial" w:cs="Arial"/>
+                <w:sz w:val="28"/>
+                <w:szCs w:val="28"/>
+              </w:rPr>
+              <w:t>Administrador</w:t>
+            </w:r>
           </w:p>
         </w:tc>
         <w:tc>
@@ -2324,8 +2272,54 @@
                 <w:rFonts w:ascii="Arial" w:hAnsi="Arial" w:cs="Arial"/>
                 <w:sz w:val="28"/>
                 <w:szCs w:val="28"/>
+                <w:lang w:val="pt-BR"/>
               </w:rPr>
             </w:pPr>
+            <w:r>
+              <w:rPr>
+                <w:rFonts w:ascii="Arial" w:hAnsi="Arial" w:cs="Arial"/>
+                <w:sz w:val="28"/>
+                <w:szCs w:val="28"/>
+                <w:lang w:val="pt-BR"/>
+              </w:rPr>
+              <w:t>“</w:t>
+            </w:r>
+            <w:r>
+              <w:rPr>
+                <w:rFonts w:ascii="Arial" w:hAnsi="Arial" w:cs="Arial"/>
+                <w:sz w:val="28"/>
+                <w:szCs w:val="28"/>
+                <w:lang w:val="pt-BR"/>
+              </w:rPr>
+              <w:t>Líder</w:t>
+            </w:r>
+            <w:r>
+              <w:rPr>
+                <w:rFonts w:ascii="Arial" w:hAnsi="Arial" w:cs="Arial"/>
+                <w:sz w:val="28"/>
+                <w:szCs w:val="28"/>
+                <w:lang w:val="pt-BR"/>
+              </w:rPr>
+              <w:t>”</w:t>
+            </w:r>
+            <w:r>
+              <w:rPr>
+                <w:rFonts w:ascii="Arial" w:hAnsi="Arial" w:cs="Arial"/>
+                <w:sz w:val="28"/>
+                <w:szCs w:val="28"/>
+                <w:lang w:val="pt-BR"/>
+              </w:rPr>
+              <w:t xml:space="preserve"> geral da Missão A</w:t>
+            </w:r>
+            <w:r>
+              <w:rPr>
+                <w:rFonts w:ascii="Arial" w:hAnsi="Arial" w:cs="Arial"/>
+                <w:sz w:val="28"/>
+                <w:szCs w:val="28"/>
+                <w:lang w:val="pt-BR"/>
+              </w:rPr>
+              <w:t>mbiental</w:t>
+            </w:r>
           </w:p>
         </w:tc>
       </w:tr>
@@ -2340,8 +2334,18 @@
                 <w:rFonts w:ascii="Arial" w:hAnsi="Arial" w:cs="Arial"/>
                 <w:sz w:val="28"/>
                 <w:szCs w:val="28"/>
+                <w:lang w:val="pt-BR"/>
               </w:rPr>
             </w:pPr>
+            <w:r>
+              <w:rPr>
+                <w:rFonts w:ascii="Arial" w:hAnsi="Arial" w:cs="Arial"/>
+                <w:sz w:val="28"/>
+                <w:szCs w:val="28"/>
+                <w:lang w:val="pt-BR"/>
+              </w:rPr>
+              <w:t>Secretaria</w:t>
+            </w:r>
           </w:p>
         </w:tc>
         <w:tc>
@@ -2354,8 +2358,18 @@
                 <w:rFonts w:ascii="Arial" w:hAnsi="Arial" w:cs="Arial"/>
                 <w:sz w:val="28"/>
                 <w:szCs w:val="28"/>
+                <w:lang w:val="pt-BR"/>
               </w:rPr>
             </w:pPr>
+            <w:r>
+              <w:rPr>
+                <w:rFonts w:ascii="Arial" w:hAnsi="Arial" w:cs="Arial"/>
+                <w:sz w:val="28"/>
+                <w:szCs w:val="28"/>
+                <w:lang w:val="pt-BR"/>
+              </w:rPr>
+              <w:t>Responsáveis pela comunicação entre interassados pela ONG.</w:t>
+            </w:r>
           </w:p>
         </w:tc>
       </w:tr>
@@ -2370,8 +2384,18 @@
                 <w:rFonts w:ascii="Arial" w:hAnsi="Arial" w:cs="Arial"/>
                 <w:sz w:val="28"/>
                 <w:szCs w:val="28"/>
+                <w:lang w:val="pt-BR"/>
               </w:rPr>
             </w:pPr>
+            <w:r>
+              <w:rPr>
+                <w:rFonts w:ascii="Arial" w:hAnsi="Arial" w:cs="Arial"/>
+                <w:sz w:val="28"/>
+                <w:szCs w:val="28"/>
+                <w:lang w:val="pt-BR"/>
+              </w:rPr>
+              <w:t>Marketing</w:t>
+            </w:r>
           </w:p>
         </w:tc>
         <w:tc>
@@ -2384,8 +2408,18 @@
                 <w:rFonts w:ascii="Arial" w:hAnsi="Arial" w:cs="Arial"/>
                 <w:sz w:val="28"/>
                 <w:szCs w:val="28"/>
+                <w:lang w:val="pt-BR"/>
               </w:rPr>
             </w:pPr>
+            <w:r>
+              <w:rPr>
+                <w:rFonts w:ascii="Arial" w:hAnsi="Arial" w:cs="Arial"/>
+                <w:sz w:val="28"/>
+                <w:szCs w:val="28"/>
+                <w:lang w:val="pt-BR"/>
+              </w:rPr>
+              <w:t>Divulgam a ONG pelas redes sociais.</w:t>
+            </w:r>
           </w:p>
         </w:tc>
       </w:tr>
@@ -2400,8 +2434,18 @@
                 <w:rFonts w:ascii="Arial" w:hAnsi="Arial" w:cs="Arial"/>
                 <w:sz w:val="28"/>
                 <w:szCs w:val="28"/>
+                <w:lang w:val="pt-BR"/>
               </w:rPr>
             </w:pPr>
+            <w:r>
+              <w:rPr>
+                <w:rFonts w:ascii="Arial" w:hAnsi="Arial" w:cs="Arial"/>
+                <w:sz w:val="28"/>
+                <w:szCs w:val="28"/>
+                <w:lang w:val="pt-BR"/>
+              </w:rPr>
+              <w:t>Voluntários</w:t>
+            </w:r>
           </w:p>
         </w:tc>
         <w:tc>
@@ -2414,8 +2458,18 @@
                 <w:rFonts w:ascii="Arial" w:hAnsi="Arial" w:cs="Arial"/>
                 <w:sz w:val="28"/>
                 <w:szCs w:val="28"/>
+                <w:lang w:val="pt-BR"/>
               </w:rPr>
             </w:pPr>
+            <w:r>
+              <w:rPr>
+                <w:rFonts w:ascii="Arial" w:hAnsi="Arial" w:cs="Arial"/>
+                <w:sz w:val="28"/>
+                <w:szCs w:val="28"/>
+                <w:lang w:val="pt-BR"/>
+              </w:rPr>
+              <w:t>Ajudam com os projetos da Missão Ambiental, como a compostagem.</w:t>
+            </w:r>
           </w:p>
         </w:tc>
       </w:tr>
@@ -2430,8 +2484,18 @@
                 <w:rFonts w:ascii="Arial" w:hAnsi="Arial" w:cs="Arial"/>
                 <w:sz w:val="28"/>
                 <w:szCs w:val="28"/>
+                <w:lang w:val="pt-BR"/>
               </w:rPr>
             </w:pPr>
+            <w:r>
+              <w:rPr>
+                <w:rFonts w:ascii="Arial" w:hAnsi="Arial" w:cs="Arial"/>
+                <w:sz w:val="28"/>
+                <w:szCs w:val="28"/>
+                <w:lang w:val="pt-BR"/>
+              </w:rPr>
+              <w:t>Apicultores</w:t>
+            </w:r>
           </w:p>
         </w:tc>
         <w:tc>
@@ -2444,8 +2508,18 @@
                 <w:rFonts w:ascii="Arial" w:hAnsi="Arial" w:cs="Arial"/>
                 <w:sz w:val="28"/>
                 <w:szCs w:val="28"/>
+                <w:lang w:val="pt-BR"/>
               </w:rPr>
             </w:pPr>
+            <w:r>
+              <w:rPr>
+                <w:rFonts w:ascii="Arial" w:hAnsi="Arial" w:cs="Arial"/>
+                <w:sz w:val="28"/>
+                <w:szCs w:val="28"/>
+                <w:lang w:val="pt-BR"/>
+              </w:rPr>
+              <w:t>Cuidam das abelhas sem ferrão criadas dentro da ONG.</w:t>
+            </w:r>
           </w:p>
         </w:tc>
       </w:tr>
@@ -2460,8 +2534,18 @@
                 <w:rFonts w:ascii="Arial" w:hAnsi="Arial" w:cs="Arial"/>
                 <w:sz w:val="28"/>
                 <w:szCs w:val="28"/>
+                <w:lang w:val="pt-BR"/>
               </w:rPr>
             </w:pPr>
+            <w:r>
+              <w:rPr>
+                <w:rFonts w:ascii="Arial" w:hAnsi="Arial" w:cs="Arial"/>
+                <w:sz w:val="28"/>
+                <w:szCs w:val="28"/>
+                <w:lang w:val="pt-BR"/>
+              </w:rPr>
+              <w:t>Jardineiros</w:t>
+            </w:r>
           </w:p>
         </w:tc>
         <w:tc>
@@ -2474,8 +2558,71 @@
                 <w:rFonts w:ascii="Arial" w:hAnsi="Arial" w:cs="Arial"/>
                 <w:sz w:val="28"/>
                 <w:szCs w:val="28"/>
+                <w:lang w:val="pt-BR"/>
               </w:rPr>
             </w:pPr>
+            <w:r>
+              <w:rPr>
+                <w:rFonts w:ascii="Arial" w:hAnsi="Arial" w:cs="Arial"/>
+                <w:sz w:val="28"/>
+                <w:szCs w:val="28"/>
+                <w:lang w:val="pt-BR"/>
+              </w:rPr>
+              <w:t>Cuidam das hortas e plantações.</w:t>
+            </w:r>
+          </w:p>
+        </w:tc>
+      </w:tr>
+      <w:tr>
+        <w:trPr>
+          <w:trHeight w:val="440"/>
+        </w:trPr>
+        <w:tc>
+          <w:tcPr>
+            <w:tcW w:w="1980" w:type="dxa"/>
+          </w:tcPr>
+          <w:p>
+            <w:pPr>
+              <w:rPr>
+                <w:rFonts w:ascii="Arial" w:hAnsi="Arial" w:cs="Arial"/>
+                <w:sz w:val="28"/>
+                <w:szCs w:val="28"/>
+                <w:lang w:val="pt-BR"/>
+              </w:rPr>
+            </w:pPr>
+            <w:r>
+              <w:rPr>
+                <w:rFonts w:ascii="Arial" w:hAnsi="Arial" w:cs="Arial"/>
+                <w:sz w:val="28"/>
+                <w:szCs w:val="28"/>
+                <w:lang w:val="pt-BR"/>
+              </w:rPr>
+              <w:t>Patrocinadores</w:t>
+            </w:r>
+          </w:p>
+        </w:tc>
+        <w:tc>
+          <w:tcPr>
+            <w:tcW w:w="6849" w:type="dxa"/>
+          </w:tcPr>
+          <w:p>
+            <w:pPr>
+              <w:rPr>
+                <w:rFonts w:ascii="Arial" w:hAnsi="Arial" w:cs="Arial"/>
+                <w:sz w:val="28"/>
+                <w:szCs w:val="28"/>
+                <w:lang w:val="pt-BR"/>
+              </w:rPr>
+            </w:pPr>
+            <w:r>
+              <w:rPr>
+                <w:rFonts w:ascii="Arial" w:hAnsi="Arial" w:cs="Arial"/>
+                <w:sz w:val="28"/>
+                <w:szCs w:val="28"/>
+                <w:lang w:val="pt-BR"/>
+              </w:rPr>
+              <w:t>Organizações ou pessoas que investem na Missão Ambiental.</w:t>
+            </w:r>
           </w:p>
         </w:tc>
       </w:tr>
@@ -2490,8 +2637,18 @@
                 <w:rFonts w:ascii="Arial" w:hAnsi="Arial" w:cs="Arial"/>
                 <w:sz w:val="28"/>
                 <w:szCs w:val="28"/>
+                <w:lang w:val="pt-BR"/>
               </w:rPr>
             </w:pPr>
+            <w:r>
+              <w:rPr>
+                <w:rFonts w:ascii="Arial" w:hAnsi="Arial" w:cs="Arial"/>
+                <w:sz w:val="28"/>
+                <w:szCs w:val="28"/>
+                <w:lang w:val="pt-BR"/>
+              </w:rPr>
+              <w:t>Desenvolvedores</w:t>
+            </w:r>
           </w:p>
         </w:tc>
         <w:tc>
@@ -2504,8 +2661,18 @@
                 <w:rFonts w:ascii="Arial" w:hAnsi="Arial" w:cs="Arial"/>
                 <w:sz w:val="28"/>
                 <w:szCs w:val="28"/>
+                <w:lang w:val="pt-BR"/>
               </w:rPr>
             </w:pPr>
+            <w:r>
+              <w:rPr>
+                <w:rFonts w:ascii="Arial" w:hAnsi="Arial" w:cs="Arial"/>
+                <w:sz w:val="28"/>
+                <w:szCs w:val="28"/>
+                <w:lang w:val="pt-BR"/>
+              </w:rPr>
+              <w:t>Programadores que vão criar o novo site para a Missão Ambiental.</w:t>
+            </w:r>
           </w:p>
         </w:tc>
       </w:tr>
@@ -2516,6 +2683,7 @@
           <w:rFonts w:ascii="Arial" w:hAnsi="Arial" w:cs="Arial"/>
           <w:sz w:val="28"/>
           <w:szCs w:val="28"/>
+          <w:lang w:val="pt-BR"/>
         </w:rPr>
       </w:pPr>
     </w:p>
@@ -2525,6 +2693,7 @@
           <w:rFonts w:ascii="Arial" w:hAnsi="Arial" w:cs="Arial"/>
           <w:sz w:val="28"/>
           <w:szCs w:val="28"/>
+          <w:lang w:val="pt-BR"/>
         </w:rPr>
       </w:pPr>
     </w:p>
@@ -2610,6 +2779,630 @@
         <w:rPr>
           <w:lang w:val="pt-BR"/>
         </w:rPr>
+        <w:t>Questionário:</w:t>
+      </w:r>
+    </w:p>
+    <w:p>
+      <w:pPr>
+        <w:pStyle w:val="PargrafodaLista"/>
+        <w:numPr>
+          <w:ilvl w:val="0"/>
+          <w:numId w:val="44"/>
+        </w:numPr>
+        <w:rPr>
+          <w:rFonts w:ascii="Arial" w:hAnsi="Arial" w:cs="Arial"/>
+          <w:color w:val="202124"/>
+          <w:spacing w:val="3"/>
+          <w:sz w:val="24"/>
+          <w:szCs w:val="24"/>
+        </w:rPr>
+      </w:pPr>
+      <w:r>
+        <w:rPr>
+          <w:rFonts w:ascii="Arial" w:hAnsi="Arial" w:cs="Arial"/>
+          <w:color w:val="202124"/>
+          <w:spacing w:val="3"/>
+          <w:sz w:val="24"/>
+          <w:szCs w:val="24"/>
+          <w:shd w:val="clear" w:color="auto" w:fill="FFFFFF"/>
+        </w:rPr>
+        <w:t>Existe alguma forma para entrarmos em contato com para perguntas futuras sobre o projeto?</w:t>
+      </w:r>
+      <w:r>
+        <w:rPr>
+          <w:rFonts w:ascii="Arial" w:hAnsi="Arial" w:cs="Arial"/>
+          <w:color w:val="202124"/>
+          <w:spacing w:val="3"/>
+          <w:sz w:val="24"/>
+          <w:szCs w:val="24"/>
+          <w:shd w:val="clear" w:color="auto" w:fill="FFFFFF"/>
+        </w:rPr>
+        <w:t xml:space="preserve"> </w:t>
+      </w:r>
+      <w:r>
+        <w:rPr>
+          <w:rFonts w:ascii="Arial" w:hAnsi="Arial" w:cs="Arial"/>
+          <w:color w:val="202124"/>
+          <w:spacing w:val="3"/>
+          <w:sz w:val="24"/>
+          <w:szCs w:val="24"/>
+        </w:rPr>
+        <w:t>Telefone ou e-mail.</w:t>
+      </w:r>
+    </w:p>
+    <w:p>
+      <w:pPr>
+        <w:pStyle w:val="PargrafodaLista"/>
+        <w:numPr>
+          <w:ilvl w:val="1"/>
+          <w:numId w:val="44"/>
+        </w:numPr>
+        <w:rPr>
+          <w:rFonts w:ascii="Arial" w:hAnsi="Arial" w:cs="Arial"/>
+          <w:color w:val="202124"/>
+          <w:spacing w:val="3"/>
+          <w:sz w:val="24"/>
+          <w:szCs w:val="24"/>
+        </w:rPr>
+      </w:pPr>
+      <w:r>
+        <w:rPr>
+          <w:rFonts w:ascii="Arial" w:hAnsi="Arial" w:cs="Arial"/>
+          <w:color w:val="202124"/>
+          <w:spacing w:val="3"/>
+          <w:sz w:val="24"/>
+          <w:szCs w:val="24"/>
+        </w:rPr>
+        <w:t>Número de celular de um membro da Missão Ambiental</w:t>
+      </w:r>
+    </w:p>
+    <w:p>
+      <w:pPr>
+        <w:pStyle w:val="PargrafodaLista"/>
+        <w:ind w:left="1440"/>
+        <w:rPr>
+          <w:sz w:val="24"/>
+          <w:szCs w:val="24"/>
+        </w:rPr>
+      </w:pPr>
+    </w:p>
+    <w:p>
+      <w:pPr>
+        <w:pStyle w:val="PargrafodaLista"/>
+        <w:numPr>
+          <w:ilvl w:val="0"/>
+          <w:numId w:val="44"/>
+        </w:numPr>
+        <w:rPr>
+          <w:rFonts w:ascii="Arial" w:hAnsi="Arial" w:cs="Arial"/>
+          <w:color w:val="202124"/>
+          <w:spacing w:val="3"/>
+          <w:sz w:val="24"/>
+          <w:szCs w:val="24"/>
+        </w:rPr>
+      </w:pPr>
+      <w:r>
+        <w:rPr>
+          <w:rFonts w:ascii="Arial" w:hAnsi="Arial" w:cs="Arial"/>
+          <w:color w:val="202124"/>
+          <w:spacing w:val="3"/>
+          <w:sz w:val="24"/>
+          <w:szCs w:val="24"/>
+          <w:shd w:val="clear" w:color="auto" w:fill="FFFFFF"/>
+        </w:rPr>
+        <w:t>Seria possível agendar uma reunião pelo Zoom ou Google Meet para uma entrevista?</w:t>
+      </w:r>
+      <w:r>
+        <w:rPr>
+          <w:rFonts w:ascii="Arial" w:hAnsi="Arial" w:cs="Arial"/>
+          <w:color w:val="202124"/>
+          <w:spacing w:val="3"/>
+          <w:sz w:val="24"/>
+          <w:szCs w:val="24"/>
+          <w:shd w:val="clear" w:color="auto" w:fill="FFFFFF"/>
+        </w:rPr>
+        <w:t xml:space="preserve"> </w:t>
+      </w:r>
+      <w:r>
+        <w:rPr>
+          <w:rFonts w:ascii="Arial" w:hAnsi="Arial" w:cs="Arial"/>
+          <w:color w:val="202124"/>
+          <w:spacing w:val="3"/>
+          <w:sz w:val="24"/>
+          <w:szCs w:val="24"/>
+        </w:rPr>
+        <w:t>Com a entrevista vamos conseguir uma ideia muito melhor sobre o que querem para o site.</w:t>
+      </w:r>
+      <w:r>
+        <w:rPr>
+          <w:rFonts w:ascii="Arial" w:hAnsi="Arial" w:cs="Arial"/>
+          <w:color w:val="202124"/>
+          <w:spacing w:val="3"/>
+          <w:sz w:val="24"/>
+          <w:szCs w:val="24"/>
+        </w:rPr>
+        <w:t xml:space="preserve"> </w:t>
+      </w:r>
+      <w:r>
+        <w:rPr>
+          <w:rFonts w:ascii="Arial" w:hAnsi="Arial" w:cs="Arial"/>
+          <w:color w:val="202124"/>
+          <w:spacing w:val="3"/>
+          <w:sz w:val="24"/>
+          <w:szCs w:val="24"/>
+        </w:rPr>
+        <w:t>A entrevista será breve e não vai levar mais de 20 minutos.</w:t>
+      </w:r>
+    </w:p>
+    <w:p>
+      <w:pPr>
+        <w:pStyle w:val="PargrafodaLista"/>
+        <w:numPr>
+          <w:ilvl w:val="1"/>
+          <w:numId w:val="44"/>
+        </w:numPr>
+        <w:rPr>
+          <w:rFonts w:ascii="Arial" w:hAnsi="Arial" w:cs="Arial"/>
+          <w:color w:val="202124"/>
+          <w:spacing w:val="3"/>
+          <w:sz w:val="24"/>
+          <w:szCs w:val="24"/>
+        </w:rPr>
+      </w:pPr>
+      <w:r>
+        <w:rPr>
+          <w:rFonts w:ascii="Arial" w:hAnsi="Arial" w:cs="Arial"/>
+          <w:color w:val="202124"/>
+          <w:spacing w:val="3"/>
+          <w:sz w:val="24"/>
+          <w:szCs w:val="24"/>
+        </w:rPr>
+        <w:t>Sim</w:t>
+      </w:r>
+    </w:p>
+    <w:p>
+      <w:pPr>
+        <w:pStyle w:val="PargrafodaLista"/>
+        <w:ind w:left="1440"/>
+        <w:rPr>
+          <w:sz w:val="24"/>
+          <w:szCs w:val="24"/>
+        </w:rPr>
+      </w:pPr>
+    </w:p>
+    <w:p>
+      <w:pPr>
+        <w:pStyle w:val="PargrafodaLista"/>
+        <w:numPr>
+          <w:ilvl w:val="0"/>
+          <w:numId w:val="44"/>
+        </w:numPr>
+        <w:shd w:val="clear" w:color="auto" w:fill="FFFFFF"/>
+        <w:rPr>
+          <w:rFonts w:ascii="Arial" w:hAnsi="Arial" w:cs="Arial"/>
+          <w:color w:val="202124"/>
+          <w:spacing w:val="3"/>
+          <w:sz w:val="24"/>
+          <w:szCs w:val="24"/>
+          <w:shd w:val="clear" w:color="auto" w:fill="FFFFFF"/>
+        </w:rPr>
+      </w:pPr>
+      <w:r>
+        <w:rPr>
+          <w:rFonts w:ascii="Arial" w:hAnsi="Arial" w:cs="Arial"/>
+          <w:color w:val="202124"/>
+          <w:spacing w:val="3"/>
+          <w:sz w:val="24"/>
+          <w:szCs w:val="24"/>
+          <w:shd w:val="clear" w:color="auto" w:fill="FFFFFF"/>
+        </w:rPr>
+        <w:t>Qual a faixa etária das pessoas que visitam a Missão Ambiental?</w:t>
+      </w:r>
+    </w:p>
+    <w:p>
+      <w:pPr>
+        <w:pStyle w:val="PargrafodaLista"/>
+        <w:numPr>
+          <w:ilvl w:val="1"/>
+          <w:numId w:val="44"/>
+        </w:numPr>
+        <w:shd w:val="clear" w:color="auto" w:fill="FFFFFF"/>
+        <w:rPr>
+          <w:rFonts w:ascii="Arial" w:hAnsi="Arial" w:cs="Arial"/>
+          <w:color w:val="202124"/>
+          <w:spacing w:val="3"/>
+          <w:sz w:val="24"/>
+          <w:szCs w:val="24"/>
+          <w:shd w:val="clear" w:color="auto" w:fill="FFFFFF"/>
+        </w:rPr>
+      </w:pPr>
+      <w:r>
+        <w:rPr>
+          <w:rFonts w:ascii="Arial" w:hAnsi="Arial" w:cs="Arial"/>
+          <w:color w:val="202124"/>
+          <w:spacing w:val="3"/>
+          <w:sz w:val="24"/>
+          <w:szCs w:val="24"/>
+          <w:shd w:val="clear" w:color="auto" w:fill="FFFFFF"/>
+        </w:rPr>
+        <w:t>Pessoas de todas as idades visitam</w:t>
+      </w:r>
+    </w:p>
+    <w:p>
+      <w:pPr>
+        <w:pStyle w:val="PargrafodaLista"/>
+        <w:shd w:val="clear" w:color="auto" w:fill="FFFFFF"/>
+        <w:ind w:left="1440"/>
+        <w:rPr>
+          <w:rFonts w:ascii="Arial" w:hAnsi="Arial" w:cs="Arial"/>
+          <w:color w:val="202124"/>
+          <w:spacing w:val="3"/>
+          <w:sz w:val="24"/>
+          <w:szCs w:val="24"/>
+        </w:rPr>
+      </w:pPr>
+    </w:p>
+    <w:p>
+      <w:pPr>
+        <w:pStyle w:val="PargrafodaLista"/>
+        <w:numPr>
+          <w:ilvl w:val="0"/>
+          <w:numId w:val="44"/>
+        </w:numPr>
+        <w:shd w:val="clear" w:color="auto" w:fill="FFFFFF"/>
+        <w:rPr>
+          <w:rFonts w:ascii="Arial" w:hAnsi="Arial" w:cs="Arial"/>
+          <w:color w:val="202124"/>
+          <w:spacing w:val="3"/>
+          <w:sz w:val="24"/>
+          <w:szCs w:val="24"/>
+          <w:shd w:val="clear" w:color="auto" w:fill="FFFFFF"/>
+        </w:rPr>
+      </w:pPr>
+      <w:r>
+        <w:rPr>
+          <w:rFonts w:ascii="Arial" w:hAnsi="Arial" w:cs="Arial"/>
+          <w:color w:val="202124"/>
+          <w:spacing w:val="3"/>
+          <w:sz w:val="24"/>
+          <w:szCs w:val="24"/>
+          <w:shd w:val="clear" w:color="auto" w:fill="FFFFFF"/>
+        </w:rPr>
+        <w:t>O site atual representa a imagem que a Missão Ambiental busca criar e corresponde com os seus objetivos? Gostariam de um site diferente que busca mostrar sua imagem e objetivos mais adequadamente?</w:t>
+      </w:r>
+    </w:p>
+    <w:p>
+      <w:pPr>
+        <w:pStyle w:val="PargrafodaLista"/>
+        <w:numPr>
+          <w:ilvl w:val="1"/>
+          <w:numId w:val="44"/>
+        </w:numPr>
+        <w:shd w:val="clear" w:color="auto" w:fill="FFFFFF"/>
+        <w:rPr>
+          <w:rFonts w:ascii="Arial" w:hAnsi="Arial" w:cs="Arial"/>
+          <w:color w:val="202124"/>
+          <w:spacing w:val="3"/>
+          <w:sz w:val="32"/>
+          <w:szCs w:val="32"/>
+          <w:shd w:val="clear" w:color="auto" w:fill="FFFFFF"/>
+        </w:rPr>
+      </w:pPr>
+      <w:r>
+        <w:rPr>
+          <w:rFonts w:ascii="Arial" w:hAnsi="Arial" w:cs="Arial"/>
+          <w:color w:val="202124"/>
+          <w:spacing w:val="3"/>
+          <w:sz w:val="24"/>
+          <w:szCs w:val="24"/>
+          <w:shd w:val="clear" w:color="auto" w:fill="F8F9FA"/>
+        </w:rPr>
+        <w:t>Sim um site diferente, mas com as cores e logo atuais</w:t>
+      </w:r>
+    </w:p>
+    <w:p>
+      <w:pPr>
+        <w:pStyle w:val="PargrafodaLista"/>
+        <w:shd w:val="clear" w:color="auto" w:fill="FFFFFF"/>
+        <w:ind w:left="1440"/>
+        <w:rPr>
+          <w:rFonts w:ascii="Arial" w:hAnsi="Arial" w:cs="Arial"/>
+          <w:color w:val="202124"/>
+          <w:spacing w:val="3"/>
+          <w:sz w:val="24"/>
+          <w:szCs w:val="24"/>
+        </w:rPr>
+      </w:pPr>
+    </w:p>
+    <w:p>
+      <w:pPr>
+        <w:pStyle w:val="PargrafodaLista"/>
+        <w:numPr>
+          <w:ilvl w:val="0"/>
+          <w:numId w:val="44"/>
+        </w:numPr>
+        <w:shd w:val="clear" w:color="auto" w:fill="FFFFFF"/>
+        <w:rPr>
+          <w:rFonts w:ascii="Arial" w:hAnsi="Arial" w:cs="Arial"/>
+          <w:color w:val="202124"/>
+          <w:spacing w:val="3"/>
+          <w:sz w:val="24"/>
+          <w:szCs w:val="24"/>
+          <w:shd w:val="clear" w:color="auto" w:fill="FFFFFF"/>
+        </w:rPr>
+      </w:pPr>
+      <w:r>
+        <w:rPr>
+          <w:rFonts w:ascii="Arial" w:hAnsi="Arial" w:cs="Arial"/>
+          <w:color w:val="202124"/>
+          <w:spacing w:val="3"/>
+          <w:sz w:val="24"/>
+          <w:szCs w:val="24"/>
+          <w:shd w:val="clear" w:color="auto" w:fill="FFFFFF"/>
+        </w:rPr>
+        <w:t>Vamos precisar reutilizar alguma coisa do site atual?</w:t>
+      </w:r>
+    </w:p>
+    <w:p>
+      <w:pPr>
+        <w:pStyle w:val="PargrafodaLista"/>
+        <w:numPr>
+          <w:ilvl w:val="1"/>
+          <w:numId w:val="44"/>
+        </w:numPr>
+        <w:shd w:val="clear" w:color="auto" w:fill="FFFFFF"/>
+        <w:rPr>
+          <w:rFonts w:ascii="Arial" w:hAnsi="Arial" w:cs="Arial"/>
+          <w:color w:val="202124"/>
+          <w:spacing w:val="3"/>
+          <w:sz w:val="24"/>
+          <w:szCs w:val="24"/>
+          <w:shd w:val="clear" w:color="auto" w:fill="FFFFFF"/>
+        </w:rPr>
+      </w:pPr>
+      <w:r>
+        <w:rPr>
+          <w:rFonts w:ascii="Arial" w:hAnsi="Arial" w:cs="Arial"/>
+          <w:color w:val="202124"/>
+          <w:spacing w:val="3"/>
+          <w:sz w:val="24"/>
+          <w:szCs w:val="24"/>
+          <w:shd w:val="clear" w:color="auto" w:fill="FFFFFF"/>
+        </w:rPr>
+        <w:t>Sim</w:t>
+      </w:r>
+    </w:p>
+    <w:p>
+      <w:pPr>
+        <w:pStyle w:val="PargrafodaLista"/>
+        <w:shd w:val="clear" w:color="auto" w:fill="FFFFFF"/>
+        <w:ind w:left="1440"/>
+        <w:rPr>
+          <w:rFonts w:ascii="Arial" w:hAnsi="Arial" w:cs="Arial"/>
+          <w:color w:val="202124"/>
+          <w:spacing w:val="3"/>
+          <w:sz w:val="28"/>
+          <w:szCs w:val="28"/>
+        </w:rPr>
+      </w:pPr>
+    </w:p>
+    <w:p>
+      <w:pPr>
+        <w:pStyle w:val="PargrafodaLista"/>
+        <w:numPr>
+          <w:ilvl w:val="0"/>
+          <w:numId w:val="44"/>
+        </w:numPr>
+        <w:shd w:val="clear" w:color="auto" w:fill="FFFFFF"/>
+        <w:rPr>
+          <w:rFonts w:ascii="Arial" w:hAnsi="Arial" w:cs="Arial"/>
+          <w:color w:val="202124"/>
+          <w:spacing w:val="3"/>
+          <w:sz w:val="24"/>
+          <w:szCs w:val="24"/>
+          <w:shd w:val="clear" w:color="auto" w:fill="FFFFFF"/>
+        </w:rPr>
+      </w:pPr>
+      <w:r>
+        <w:rPr>
+          <w:rFonts w:ascii="Arial" w:hAnsi="Arial" w:cs="Arial"/>
+          <w:color w:val="202124"/>
+          <w:spacing w:val="3"/>
+          <w:sz w:val="24"/>
+          <w:szCs w:val="24"/>
+          <w:shd w:val="clear" w:color="auto" w:fill="FFFFFF"/>
+        </w:rPr>
+        <w:t>Seria interessante utilizar imagens que não são da Missão Ambiental para deixar o site mais chamativo?</w:t>
+      </w:r>
+    </w:p>
+    <w:p>
+      <w:pPr>
+        <w:pStyle w:val="PargrafodaLista"/>
+        <w:numPr>
+          <w:ilvl w:val="1"/>
+          <w:numId w:val="44"/>
+        </w:numPr>
+        <w:shd w:val="clear" w:color="auto" w:fill="FFFFFF"/>
+        <w:rPr>
+          <w:rFonts w:ascii="Arial" w:hAnsi="Arial" w:cs="Arial"/>
+          <w:color w:val="202124"/>
+          <w:spacing w:val="3"/>
+          <w:sz w:val="24"/>
+          <w:szCs w:val="24"/>
+          <w:shd w:val="clear" w:color="auto" w:fill="FFFFFF"/>
+        </w:rPr>
+      </w:pPr>
+      <w:r>
+        <w:rPr>
+          <w:rFonts w:ascii="Arial" w:hAnsi="Arial" w:cs="Arial"/>
+          <w:color w:val="202124"/>
+          <w:spacing w:val="3"/>
+          <w:sz w:val="24"/>
+          <w:szCs w:val="24"/>
+          <w:shd w:val="clear" w:color="auto" w:fill="FFFFFF"/>
+        </w:rPr>
+        <w:t>Concordo parcialmente</w:t>
+      </w:r>
+    </w:p>
+    <w:p>
+      <w:pPr>
+        <w:pStyle w:val="PargrafodaLista"/>
+        <w:shd w:val="clear" w:color="auto" w:fill="FFFFFF"/>
+        <w:ind w:left="1440"/>
+        <w:rPr>
+          <w:rFonts w:ascii="Arial" w:hAnsi="Arial" w:cs="Arial"/>
+          <w:color w:val="202124"/>
+          <w:spacing w:val="3"/>
+          <w:sz w:val="32"/>
+          <w:szCs w:val="32"/>
+        </w:rPr>
+      </w:pPr>
+    </w:p>
+    <w:p>
+      <w:pPr>
+        <w:pStyle w:val="PargrafodaLista"/>
+        <w:numPr>
+          <w:ilvl w:val="0"/>
+          <w:numId w:val="44"/>
+        </w:numPr>
+        <w:shd w:val="clear" w:color="auto" w:fill="FFFFFF"/>
+        <w:rPr>
+          <w:rFonts w:ascii="Arial" w:hAnsi="Arial" w:cs="Arial"/>
+          <w:color w:val="202124"/>
+          <w:spacing w:val="3"/>
+          <w:sz w:val="24"/>
+          <w:szCs w:val="24"/>
+          <w:shd w:val="clear" w:color="auto" w:fill="FFFFFF"/>
+        </w:rPr>
+      </w:pPr>
+      <w:r>
+        <w:rPr>
+          <w:rFonts w:ascii="Arial" w:hAnsi="Arial" w:cs="Arial"/>
+          <w:color w:val="202124"/>
+          <w:spacing w:val="3"/>
+          <w:sz w:val="24"/>
+          <w:szCs w:val="24"/>
+          <w:shd w:val="clear" w:color="auto" w:fill="FFFFFF"/>
+        </w:rPr>
+        <w:t>Seria interessante ter uma página principal falando sobre a Missão Ambiental e mostrando fotos do ambiente.</w:t>
+      </w:r>
+    </w:p>
+    <w:p>
+      <w:pPr>
+        <w:pStyle w:val="PargrafodaLista"/>
+        <w:numPr>
+          <w:ilvl w:val="1"/>
+          <w:numId w:val="44"/>
+        </w:numPr>
+        <w:shd w:val="clear" w:color="auto" w:fill="FFFFFF"/>
+        <w:rPr>
+          <w:rFonts w:ascii="Arial" w:hAnsi="Arial" w:cs="Arial"/>
+          <w:color w:val="202124"/>
+          <w:spacing w:val="3"/>
+          <w:sz w:val="24"/>
+          <w:szCs w:val="24"/>
+          <w:shd w:val="clear" w:color="auto" w:fill="FFFFFF"/>
+        </w:rPr>
+      </w:pPr>
+      <w:r>
+        <w:rPr>
+          <w:rFonts w:ascii="Arial" w:hAnsi="Arial" w:cs="Arial"/>
+          <w:color w:val="202124"/>
+          <w:spacing w:val="3"/>
+          <w:sz w:val="24"/>
+          <w:szCs w:val="24"/>
+          <w:shd w:val="clear" w:color="auto" w:fill="FFFFFF"/>
+        </w:rPr>
+        <w:t>Concordo totalmente</w:t>
+      </w:r>
+    </w:p>
+    <w:p>
+      <w:pPr>
+        <w:pStyle w:val="PargrafodaLista"/>
+        <w:shd w:val="clear" w:color="auto" w:fill="FFFFFF"/>
+        <w:ind w:left="1440"/>
+        <w:rPr>
+          <w:rFonts w:ascii="Arial" w:hAnsi="Arial" w:cs="Arial"/>
+          <w:color w:val="202124"/>
+          <w:spacing w:val="3"/>
+          <w:sz w:val="36"/>
+          <w:szCs w:val="36"/>
+        </w:rPr>
+      </w:pPr>
+    </w:p>
+    <w:p>
+      <w:pPr>
+        <w:pStyle w:val="PargrafodaLista"/>
+        <w:numPr>
+          <w:ilvl w:val="0"/>
+          <w:numId w:val="44"/>
+        </w:numPr>
+        <w:shd w:val="clear" w:color="auto" w:fill="FFFFFF"/>
+        <w:rPr>
+          <w:rFonts w:ascii="Arial" w:hAnsi="Arial" w:cs="Arial"/>
+          <w:color w:val="202124"/>
+          <w:spacing w:val="3"/>
+          <w:sz w:val="24"/>
+          <w:szCs w:val="24"/>
+        </w:rPr>
+      </w:pPr>
+      <w:r>
+        <w:rPr>
+          <w:rFonts w:ascii="Arial" w:hAnsi="Arial" w:cs="Arial"/>
+          <w:color w:val="202124"/>
+          <w:spacing w:val="3"/>
+          <w:sz w:val="24"/>
+          <w:szCs w:val="24"/>
+        </w:rPr>
+        <w:t>Seria interessante ter links para as redes sociais e formulários no site para se cadastrar para eventos como a compostagem.</w:t>
+      </w:r>
+    </w:p>
+    <w:p>
+      <w:pPr>
+        <w:pStyle w:val="PargrafodaLista"/>
+        <w:numPr>
+          <w:ilvl w:val="1"/>
+          <w:numId w:val="44"/>
+        </w:numPr>
+        <w:shd w:val="clear" w:color="auto" w:fill="FFFFFF"/>
+        <w:rPr>
+          <w:rFonts w:ascii="Arial" w:hAnsi="Arial" w:cs="Arial"/>
+          <w:color w:val="202124"/>
+          <w:spacing w:val="3"/>
+          <w:sz w:val="24"/>
+          <w:szCs w:val="24"/>
+        </w:rPr>
+      </w:pPr>
+      <w:r>
+        <w:rPr>
+          <w:rFonts w:ascii="Arial" w:hAnsi="Arial" w:cs="Arial"/>
+          <w:color w:val="202124"/>
+          <w:spacing w:val="3"/>
+          <w:sz w:val="24"/>
+          <w:szCs w:val="24"/>
+        </w:rPr>
+        <w:t>Concordo totalmente</w:t>
+      </w:r>
+    </w:p>
+    <w:p>
+      <w:pPr>
+        <w:pStyle w:val="Titulo1"/>
+        <w:numPr>
+          <w:ilvl w:val="0"/>
+          <w:numId w:val="0"/>
+        </w:numPr>
+        <w:tabs>
+          <w:tab w:val="left" w:pos="708"/>
+        </w:tabs>
+        <w:ind w:left="720"/>
+        <w:rPr>
+          <w:lang w:val="pt-BR"/>
+        </w:rPr>
+      </w:pPr>
+      <w:r>
+        <w:rPr>
+          <w:lang w:val="pt-BR"/>
+        </w:rPr>
         <w:t>Entrevista:</w:t>
       </w:r>
     </w:p>
@@ -2677,6 +3470,7 @@
           <w:sz w:val="24"/>
           <w:szCs w:val="24"/>
         </w:rPr>
+        <w:lastRenderedPageBreak/>
         <w:t>Por onde nós teremos a informação sobre qual vai ser o conteúdo? Vai ser enviado por e-mail / será falado durante a visita?</w:t>
       </w:r>
     </w:p>
@@ -2806,7 +3600,6 @@
           <w:sz w:val="24"/>
           <w:szCs w:val="24"/>
         </w:rPr>
-        <w:lastRenderedPageBreak/>
         <w:t>Quem vai ser responsavél por manter contato com o grupo para ir nós acompanhando com o que precisarmos durante o desenvolvimento do projeto?</w:t>
       </w:r>
     </w:p>
@@ -3166,6 +3959,7 @@
         <w:rPr>
           <w:color w:val="2E74B5" w:themeColor="accent1" w:themeShade="BF"/>
         </w:rPr>
+        <w:lastRenderedPageBreak/>
         <w:t>Há questões que podem ser canceladas, devido o resultado não refletir o esperado ou não fazer sentido perante a resposta de outras questões?</w:t>
       </w:r>
     </w:p>
@@ -3224,46 +4018,44 @@
     <w:p>
       <w:pPr>
         <w:pStyle w:val="P2"/>
-        <w:rPr>
-          <w:color w:val="2E74B5" w:themeColor="accent1" w:themeShade="BF"/>
-        </w:rPr>
-      </w:pPr>
-      <w:r>
-        <w:rPr>
-          <w:color w:val="2E74B5" w:themeColor="accent1" w:themeShade="BF"/>
-        </w:rPr>
-        <w:t>Este item tem como objetivo apresentar a(s) persona(s) do projeto.</w:t>
-      </w:r>
-    </w:p>
-    <w:p>
-      <w:pPr>
-        <w:pStyle w:val="P2"/>
-        <w:rPr>
-          <w:color w:val="2E74B5" w:themeColor="accent1" w:themeShade="BF"/>
-        </w:rPr>
-      </w:pPr>
-      <w:r>
-        <w:rPr>
-          <w:i/>
-          <w:iCs/>
-          <w:color w:val="2E74B5" w:themeColor="accent1" w:themeShade="BF"/>
-        </w:rPr>
-        <w:lastRenderedPageBreak/>
-        <w:t xml:space="preserve">Disciplina de Apoio: </w:t>
-      </w:r>
-      <w:r>
-        <w:rPr>
-          <w:i/>
-          <w:iCs/>
-          <w:color w:val="2E74B5" w:themeColor="accent1" w:themeShade="BF"/>
-        </w:rPr>
-        <w:t>Interface e Experiência do Usuário.</w:t>
-      </w:r>
-    </w:p>
-    <w:p>
-      <w:pPr>
-        <w:pStyle w:val="P2"/>
-      </w:pPr>
+      </w:pPr>
+      <w:r>
+        <w:drawing>
+          <wp:inline distT="0" distB="0" distL="0" distR="0" wp14:anchorId="493E8B3F" wp14:editId="7F70DC4E">
+            <wp:extent cx="3711262" cy="4938188"/>
+            <wp:effectExtent l="0" t="0" r="3810" b="0"/>
+            <wp:docPr id="764966776" name="Imagem 1" descr="Uma imagem contendo Diagrama&#10;&#10;Descrição gerada automaticamente"/>
+            <wp:cNvGraphicFramePr>
+              <a:graphicFrameLocks xmlns:a="http://schemas.openxmlformats.org/drawingml/2006/main" noChangeAspect="1"/>
+            </wp:cNvGraphicFramePr>
+            <a:graphic xmlns:a="http://schemas.openxmlformats.org/drawingml/2006/main">
+              <a:graphicData uri="http://schemas.openxmlformats.org/drawingml/2006/picture">
+                <pic:pic xmlns:pic="http://schemas.openxmlformats.org/drawingml/2006/picture">
+                  <pic:nvPicPr>
+                    <pic:cNvPr id="764966776" name="Imagem 1" descr="Uma imagem contendo Diagrama&#10;&#10;Descrição gerada automaticamente"/>
+                    <pic:cNvPicPr/>
+                  </pic:nvPicPr>
+                  <pic:blipFill>
+                    <a:blip r:embed="rId8"/>
+                    <a:stretch>
+                      <a:fillRect/>
+                    </a:stretch>
+                  </pic:blipFill>
+                  <pic:spPr>
+                    <a:xfrm>
+                      <a:off x="0" y="0"/>
+                      <a:ext cx="3711262" cy="4938188"/>
+                    </a:xfrm>
+                    <a:prstGeom prst="rect">
+                      <a:avLst/>
+                    </a:prstGeom>
+                  </pic:spPr>
+                </pic:pic>
+              </a:graphicData>
+            </a:graphic>
+          </wp:inline>
+        </w:drawing>
+      </w:r>
     </w:p>
     <w:p>
       <w:pPr>
@@ -4347,12 +5139,12 @@
       </w:pPr>
     </w:p>
     <w:sectPr>
-      <w:headerReference w:type="even" r:id="rId8"/>
-      <w:headerReference w:type="default" r:id="rId9"/>
-      <w:footerReference w:type="even" r:id="rId10"/>
-      <w:footerReference w:type="default" r:id="rId11"/>
-      <w:headerReference w:type="first" r:id="rId12"/>
-      <w:footerReference w:type="first" r:id="rId13"/>
+      <w:headerReference w:type="even" r:id="rId9"/>
+      <w:headerReference w:type="default" r:id="rId10"/>
+      <w:footerReference w:type="even" r:id="rId11"/>
+      <w:footerReference w:type="default" r:id="rId12"/>
+      <w:headerReference w:type="first" r:id="rId13"/>
+      <w:footerReference w:type="first" r:id="rId14"/>
       <w:pgSz w:w="12242" w:h="15842" w:code="1"/>
       <w:pgMar w:top="1701" w:right="1418" w:bottom="1418" w:left="1985" w:header="567" w:footer="567" w:gutter="0"/>
       <w:cols w:space="720"/>
@@ -4385,7 +5177,7 @@
 <w:ftr xmlns:wpc="http://schemas.microsoft.com/office/word/2010/wordprocessingCanvas" xmlns:cx="http://schemas.microsoft.com/office/drawing/2014/chartex" xmlns:cx1="http://schemas.microsoft.com/office/drawing/2015/9/8/chartex" xmlns:cx2="http://schemas.microsoft.com/office/drawing/2015/10/21/chartex" xmlns:cx3="http://schemas.microsoft.com/office/drawing/2016/5/9/chartex" xmlns:cx4="http://schemas.microsoft.com/office/drawing/2016/5/10/chartex" xmlns:cx5="http://schemas.microsoft.com/office/drawing/2016/5/11/chartex" xmlns:cx6="http://schemas.microsoft.com/office/drawing/2016/5/12/chartex" xmlns:cx7="http://schemas.microsoft.com/office/drawing/2016/5/13/chartex" xmlns:cx8="http://schemas.microsoft.com/office/drawing/2016/5/14/chartex" xmlns:mc="http://schemas.openxmlformats.org/markup-compatibility/2006" xmlns:aink="http://schemas.microsoft.com/office/drawing/2016/ink" xmlns:am3d="http://schemas.microsoft.com/office/drawing/2017/model3d" xmlns:o="urn:schemas-microsoft-com:office:office" xmlns:oel="http://schemas.microsoft.com/office/2019/extlst" xmlns:r="http://schemas.openxmlformats.org/officeDocument/2006/relationships" xmlns:m="http://schemas.openxmlformats.org/officeDocument/2006/math" xmlns:v="urn:schemas-microsoft-com:vml" xmlns:wp14="http://schemas.microsoft.com/office/word/2010/wordprocessingDrawing" xmlns:wp="http://schemas.openxmlformats.org/drawingml/2006/wordprocessingDrawing" xmlns:w10="urn:schemas-microsoft-com:office:word" xmlns:w="http://schemas.openxmlformats.org/wordprocessingml/2006/main" xmlns:w14="http://schemas.microsoft.com/office/word/2010/wordml" xmlns:w15="http://schemas.microsoft.com/office/word/2012/wordml" xmlns:w16cex="http://schemas.microsoft.com/office/word/2018/wordml/cex" xmlns:w16cid="http://schemas.microsoft.com/office/word/2016/wordml/cid" xmlns:w16="http://schemas.microsoft.com/office/word/2018/wordml" xmlns:w16sdtdh="http://schemas.microsoft.com/office/word/2020/wordml/sdtdatahash" xmlns:w16se="http://schemas.microsoft.com/office/word/2015/wordml/symex" xmlns:wpg="http://schemas.microsoft.com/office/word/2010/wordprocessingGroup" xmlns:wpi="http://schemas.microsoft.com/office/word/2010/wordprocessingInk" xmlns:wne="http://schemas.microsoft.com/office/word/2006/wordml" xmlns:wps="http://schemas.microsoft.com/office/word/2010/wordprocessingShape" mc:Ignorable="w14 w15 w16se w16cid w16 w16cex w16sdtdh wp14">
   <w:p>
     <w:pPr>
-      <w:pStyle w:val="Footer"/>
+      <w:pStyle w:val="Rodap"/>
     </w:pPr>
   </w:p>
 </w:ftr>
@@ -4395,7 +5187,7 @@
 <w:ftr xmlns:wpc="http://schemas.microsoft.com/office/word/2010/wordprocessingCanvas" xmlns:cx="http://schemas.microsoft.com/office/drawing/2014/chartex" xmlns:cx1="http://schemas.microsoft.com/office/drawing/2015/9/8/chartex" xmlns:cx2="http://schemas.microsoft.com/office/drawing/2015/10/21/chartex" xmlns:cx3="http://schemas.microsoft.com/office/drawing/2016/5/9/chartex" xmlns:cx4="http://schemas.microsoft.com/office/drawing/2016/5/10/chartex" xmlns:cx5="http://schemas.microsoft.com/office/drawing/2016/5/11/chartex" xmlns:cx6="http://schemas.microsoft.com/office/drawing/2016/5/12/chartex" xmlns:cx7="http://schemas.microsoft.com/office/drawing/2016/5/13/chartex" xmlns:cx8="http://schemas.microsoft.com/office/drawing/2016/5/14/chartex" xmlns:mc="http://schemas.openxmlformats.org/markup-compatibility/2006" xmlns:aink="http://schemas.microsoft.com/office/drawing/2016/ink" xmlns:am3d="http://schemas.microsoft.com/office/drawing/2017/model3d" xmlns:o="urn:schemas-microsoft-com:office:office" xmlns:oel="http://schemas.microsoft.com/office/2019/extlst" xmlns:r="http://schemas.openxmlformats.org/officeDocument/2006/relationships" xmlns:m="http://schemas.openxmlformats.org/officeDocument/2006/math" xmlns:v="urn:schemas-microsoft-com:vml" xmlns:wp14="http://schemas.microsoft.com/office/word/2010/wordprocessingDrawing" xmlns:wp="http://schemas.openxmlformats.org/drawingml/2006/wordprocessingDrawing" xmlns:w10="urn:schemas-microsoft-com:office:word" xmlns:w="http://schemas.openxmlformats.org/wordprocessingml/2006/main" xmlns:w14="http://schemas.microsoft.com/office/word/2010/wordml" xmlns:w15="http://schemas.microsoft.com/office/word/2012/wordml" xmlns:w16cex="http://schemas.microsoft.com/office/word/2018/wordml/cex" xmlns:w16cid="http://schemas.microsoft.com/office/word/2016/wordml/cid" xmlns:w16="http://schemas.microsoft.com/office/word/2018/wordml" xmlns:w16sdtdh="http://schemas.microsoft.com/office/word/2020/wordml/sdtdatahash" xmlns:w16se="http://schemas.microsoft.com/office/word/2015/wordml/symex" xmlns:wpg="http://schemas.microsoft.com/office/word/2010/wordprocessingGroup" xmlns:wpi="http://schemas.microsoft.com/office/word/2010/wordprocessingInk" xmlns:wne="http://schemas.microsoft.com/office/word/2006/wordml" xmlns:wps="http://schemas.microsoft.com/office/word/2010/wordprocessingShape" mc:Ignorable="w14 w15 w16se w16cid w16 w16cex w16sdtdh wp14">
   <w:p>
     <w:pPr>
-      <w:pStyle w:val="Footer"/>
+      <w:pStyle w:val="Rodap"/>
       <w:rPr>
         <w:lang w:val="pt-BR"/>
       </w:rPr>
@@ -4535,7 +5327,7 @@
   </w:p>
   <w:p>
     <w:pPr>
-      <w:pStyle w:val="Footer"/>
+      <w:pStyle w:val="Rodap"/>
       <w:jc w:val="right"/>
       <w:rPr>
         <w:rFonts w:ascii="Arial" w:hAnsi="Arial"/>
@@ -4557,7 +5349,7 @@
 <w:ftr xmlns:wpc="http://schemas.microsoft.com/office/word/2010/wordprocessingCanvas" xmlns:cx="http://schemas.microsoft.com/office/drawing/2014/chartex" xmlns:cx1="http://schemas.microsoft.com/office/drawing/2015/9/8/chartex" xmlns:cx2="http://schemas.microsoft.com/office/drawing/2015/10/21/chartex" xmlns:cx3="http://schemas.microsoft.com/office/drawing/2016/5/9/chartex" xmlns:cx4="http://schemas.microsoft.com/office/drawing/2016/5/10/chartex" xmlns:cx5="http://schemas.microsoft.com/office/drawing/2016/5/11/chartex" xmlns:cx6="http://schemas.microsoft.com/office/drawing/2016/5/12/chartex" xmlns:cx7="http://schemas.microsoft.com/office/drawing/2016/5/13/chartex" xmlns:cx8="http://schemas.microsoft.com/office/drawing/2016/5/14/chartex" xmlns:mc="http://schemas.openxmlformats.org/markup-compatibility/2006" xmlns:aink="http://schemas.microsoft.com/office/drawing/2016/ink" xmlns:am3d="http://schemas.microsoft.com/office/drawing/2017/model3d" xmlns:o="urn:schemas-microsoft-com:office:office" xmlns:oel="http://schemas.microsoft.com/office/2019/extlst" xmlns:r="http://schemas.openxmlformats.org/officeDocument/2006/relationships" xmlns:m="http://schemas.openxmlformats.org/officeDocument/2006/math" xmlns:v="urn:schemas-microsoft-com:vml" xmlns:wp14="http://schemas.microsoft.com/office/word/2010/wordprocessingDrawing" xmlns:wp="http://schemas.openxmlformats.org/drawingml/2006/wordprocessingDrawing" xmlns:w10="urn:schemas-microsoft-com:office:word" xmlns:w="http://schemas.openxmlformats.org/wordprocessingml/2006/main" xmlns:w14="http://schemas.microsoft.com/office/word/2010/wordml" xmlns:w15="http://schemas.microsoft.com/office/word/2012/wordml" xmlns:w16cex="http://schemas.microsoft.com/office/word/2018/wordml/cex" xmlns:w16cid="http://schemas.microsoft.com/office/word/2016/wordml/cid" xmlns:w16="http://schemas.microsoft.com/office/word/2018/wordml" xmlns:w16sdtdh="http://schemas.microsoft.com/office/word/2020/wordml/sdtdatahash" xmlns:w16se="http://schemas.microsoft.com/office/word/2015/wordml/symex" xmlns:wpg="http://schemas.microsoft.com/office/word/2010/wordprocessingGroup" xmlns:wpi="http://schemas.microsoft.com/office/word/2010/wordprocessingInk" xmlns:wne="http://schemas.microsoft.com/office/word/2006/wordml" xmlns:wps="http://schemas.microsoft.com/office/word/2010/wordprocessingShape" mc:Ignorable="w14 w15 w16se w16cid w16 w16cex w16sdtdh wp14">
   <w:p>
     <w:pPr>
-      <w:pStyle w:val="Footer"/>
+      <w:pStyle w:val="Rodap"/>
     </w:pPr>
   </w:p>
 </w:ftr>
@@ -4586,7 +5378,7 @@
 <w:hdr xmlns:wpc="http://schemas.microsoft.com/office/word/2010/wordprocessingCanvas" xmlns:cx="http://schemas.microsoft.com/office/drawing/2014/chartex" xmlns:cx1="http://schemas.microsoft.com/office/drawing/2015/9/8/chartex" xmlns:cx2="http://schemas.microsoft.com/office/drawing/2015/10/21/chartex" xmlns:cx3="http://schemas.microsoft.com/office/drawing/2016/5/9/chartex" xmlns:cx4="http://schemas.microsoft.com/office/drawing/2016/5/10/chartex" xmlns:cx5="http://schemas.microsoft.com/office/drawing/2016/5/11/chartex" xmlns:cx6="http://schemas.microsoft.com/office/drawing/2016/5/12/chartex" xmlns:cx7="http://schemas.microsoft.com/office/drawing/2016/5/13/chartex" xmlns:cx8="http://schemas.microsoft.com/office/drawing/2016/5/14/chartex" xmlns:mc="http://schemas.openxmlformats.org/markup-compatibility/2006" xmlns:aink="http://schemas.microsoft.com/office/drawing/2016/ink" xmlns:am3d="http://schemas.microsoft.com/office/drawing/2017/model3d" xmlns:o="urn:schemas-microsoft-com:office:office" xmlns:oel="http://schemas.microsoft.com/office/2019/extlst" xmlns:r="http://schemas.openxmlformats.org/officeDocument/2006/relationships" xmlns:m="http://schemas.openxmlformats.org/officeDocument/2006/math" xmlns:v="urn:schemas-microsoft-com:vml" xmlns:wp14="http://schemas.microsoft.com/office/word/2010/wordprocessingDrawing" xmlns:wp="http://schemas.openxmlformats.org/drawingml/2006/wordprocessingDrawing" xmlns:w10="urn:schemas-microsoft-com:office:word" xmlns:w="http://schemas.openxmlformats.org/wordprocessingml/2006/main" xmlns:w14="http://schemas.microsoft.com/office/word/2010/wordml" xmlns:w15="http://schemas.microsoft.com/office/word/2012/wordml" xmlns:w16cex="http://schemas.microsoft.com/office/word/2018/wordml/cex" xmlns:w16cid="http://schemas.microsoft.com/office/word/2016/wordml/cid" xmlns:w16="http://schemas.microsoft.com/office/word/2018/wordml" xmlns:w16sdtdh="http://schemas.microsoft.com/office/word/2020/wordml/sdtdatahash" xmlns:w16se="http://schemas.microsoft.com/office/word/2015/wordml/symex" xmlns:wpg="http://schemas.microsoft.com/office/word/2010/wordprocessingGroup" xmlns:wpi="http://schemas.microsoft.com/office/word/2010/wordprocessingInk" xmlns:wne="http://schemas.microsoft.com/office/word/2006/wordml" xmlns:wps="http://schemas.microsoft.com/office/word/2010/wordprocessingShape" mc:Ignorable="w14 w15 w16se w16cid w16 w16cex w16sdtdh wp14">
   <w:p>
     <w:pPr>
-      <w:pStyle w:val="Header"/>
+      <w:pStyle w:val="Cabealho"/>
     </w:pPr>
   </w:p>
 </w:hdr>
@@ -4596,7 +5388,7 @@
 <w:hdr xmlns:wpc="http://schemas.microsoft.com/office/word/2010/wordprocessingCanvas" xmlns:cx="http://schemas.microsoft.com/office/drawing/2014/chartex" xmlns:cx1="http://schemas.microsoft.com/office/drawing/2015/9/8/chartex" xmlns:cx2="http://schemas.microsoft.com/office/drawing/2015/10/21/chartex" xmlns:cx3="http://schemas.microsoft.com/office/drawing/2016/5/9/chartex" xmlns:cx4="http://schemas.microsoft.com/office/drawing/2016/5/10/chartex" xmlns:cx5="http://schemas.microsoft.com/office/drawing/2016/5/11/chartex" xmlns:cx6="http://schemas.microsoft.com/office/drawing/2016/5/12/chartex" xmlns:cx7="http://schemas.microsoft.com/office/drawing/2016/5/13/chartex" xmlns:cx8="http://schemas.microsoft.com/office/drawing/2016/5/14/chartex" xmlns:mc="http://schemas.openxmlformats.org/markup-compatibility/2006" xmlns:aink="http://schemas.microsoft.com/office/drawing/2016/ink" xmlns:am3d="http://schemas.microsoft.com/office/drawing/2017/model3d" xmlns:o="urn:schemas-microsoft-com:office:office" xmlns:oel="http://schemas.microsoft.com/office/2019/extlst" xmlns:r="http://schemas.openxmlformats.org/officeDocument/2006/relationships" xmlns:m="http://schemas.openxmlformats.org/officeDocument/2006/math" xmlns:v="urn:schemas-microsoft-com:vml" xmlns:wp14="http://schemas.microsoft.com/office/word/2010/wordprocessingDrawing" xmlns:wp="http://schemas.openxmlformats.org/drawingml/2006/wordprocessingDrawing" xmlns:w10="urn:schemas-microsoft-com:office:word" xmlns:w="http://schemas.openxmlformats.org/wordprocessingml/2006/main" xmlns:w14="http://schemas.microsoft.com/office/word/2010/wordml" xmlns:w15="http://schemas.microsoft.com/office/word/2012/wordml" xmlns:w16cex="http://schemas.microsoft.com/office/word/2018/wordml/cex" xmlns:w16cid="http://schemas.microsoft.com/office/word/2016/wordml/cid" xmlns:w16="http://schemas.microsoft.com/office/word/2018/wordml" xmlns:w16sdtdh="http://schemas.microsoft.com/office/word/2020/wordml/sdtdatahash" xmlns:w16se="http://schemas.microsoft.com/office/word/2015/wordml/symex" xmlns:wpg="http://schemas.microsoft.com/office/word/2010/wordprocessingGroup" xmlns:wpi="http://schemas.microsoft.com/office/word/2010/wordprocessingInk" xmlns:wne="http://schemas.microsoft.com/office/word/2006/wordml" xmlns:wps="http://schemas.microsoft.com/office/word/2010/wordprocessingShape" mc:Ignorable="w14 w15 w16se w16cid w16 w16cex w16sdtdh wp14">
   <w:p>
     <w:pPr>
-      <w:pStyle w:val="Header"/>
+      <w:pStyle w:val="Cabealho"/>
     </w:pPr>
     <w:r>
       <w:rPr>
@@ -4682,7 +5474,7 @@
 <w:hdr xmlns:wpc="http://schemas.microsoft.com/office/word/2010/wordprocessingCanvas" xmlns:cx="http://schemas.microsoft.com/office/drawing/2014/chartex" xmlns:cx1="http://schemas.microsoft.com/office/drawing/2015/9/8/chartex" xmlns:cx2="http://schemas.microsoft.com/office/drawing/2015/10/21/chartex" xmlns:cx3="http://schemas.microsoft.com/office/drawing/2016/5/9/chartex" xmlns:cx4="http://schemas.microsoft.com/office/drawing/2016/5/10/chartex" xmlns:cx5="http://schemas.microsoft.com/office/drawing/2016/5/11/chartex" xmlns:cx6="http://schemas.microsoft.com/office/drawing/2016/5/12/chartex" xmlns:cx7="http://schemas.microsoft.com/office/drawing/2016/5/13/chartex" xmlns:cx8="http://schemas.microsoft.com/office/drawing/2016/5/14/chartex" xmlns:mc="http://schemas.openxmlformats.org/markup-compatibility/2006" xmlns:aink="http://schemas.microsoft.com/office/drawing/2016/ink" xmlns:am3d="http://schemas.microsoft.com/office/drawing/2017/model3d" xmlns:o="urn:schemas-microsoft-com:office:office" xmlns:oel="http://schemas.microsoft.com/office/2019/extlst" xmlns:r="http://schemas.openxmlformats.org/officeDocument/2006/relationships" xmlns:m="http://schemas.openxmlformats.org/officeDocument/2006/math" xmlns:v="urn:schemas-microsoft-com:vml" xmlns:wp14="http://schemas.microsoft.com/office/word/2010/wordprocessingDrawing" xmlns:wp="http://schemas.openxmlformats.org/drawingml/2006/wordprocessingDrawing" xmlns:w10="urn:schemas-microsoft-com:office:word" xmlns:w="http://schemas.openxmlformats.org/wordprocessingml/2006/main" xmlns:w14="http://schemas.microsoft.com/office/word/2010/wordml" xmlns:w15="http://schemas.microsoft.com/office/word/2012/wordml" xmlns:w16cex="http://schemas.microsoft.com/office/word/2018/wordml/cex" xmlns:w16cid="http://schemas.microsoft.com/office/word/2016/wordml/cid" xmlns:w16="http://schemas.microsoft.com/office/word/2018/wordml" xmlns:w16sdtdh="http://schemas.microsoft.com/office/word/2020/wordml/sdtdatahash" xmlns:w16se="http://schemas.microsoft.com/office/word/2015/wordml/symex" xmlns:wpg="http://schemas.microsoft.com/office/word/2010/wordprocessingGroup" xmlns:wpi="http://schemas.microsoft.com/office/word/2010/wordprocessingInk" xmlns:wne="http://schemas.microsoft.com/office/word/2006/wordml" xmlns:wps="http://schemas.microsoft.com/office/word/2010/wordprocessingShape" mc:Ignorable="w14 w15 w16se w16cid w16 w16cex w16sdtdh wp14">
   <w:p>
     <w:pPr>
-      <w:pStyle w:val="Header"/>
+      <w:pStyle w:val="Cabealho"/>
     </w:pPr>
   </w:p>
 </w:hdr>
@@ -6703,7 +7495,7 @@
     <w:lvl w:ilvl="4">
       <w:start w:val="1"/>
       <w:numFmt w:val="none"/>
-      <w:pStyle w:val="Heading5"/>
+      <w:pStyle w:val="Ttulo5"/>
       <w:isLgl/>
       <w:lvlText w:val="%4."/>
       <w:lvlJc w:val="left"/>
@@ -7343,6 +8135,232 @@
     </w:lvl>
   </w:abstractNum>
   <w:abstractNum w:abstractNumId="28" w15:restartNumberingAfterBreak="0">
+    <w:nsid w:val="6DCC7AE7"/>
+    <w:multiLevelType w:val="hybridMultilevel"/>
+    <w:tmpl w:val="DBD866A2"/>
+    <w:lvl w:ilvl="0" w:tplc="04160001">
+      <w:start w:val="1"/>
+      <w:numFmt w:val="bullet"/>
+      <w:lvlText w:val=""/>
+      <w:lvlJc w:val="left"/>
+      <w:pPr>
+        <w:ind w:left="1440" w:hanging="360"/>
+      </w:pPr>
+      <w:rPr>
+        <w:rFonts w:ascii="Symbol" w:hAnsi="Symbol" w:hint="default"/>
+      </w:rPr>
+    </w:lvl>
+    <w:lvl w:ilvl="1" w:tplc="04160003" w:tentative="1">
+      <w:start w:val="1"/>
+      <w:numFmt w:val="bullet"/>
+      <w:lvlText w:val="o"/>
+      <w:lvlJc w:val="left"/>
+      <w:pPr>
+        <w:ind w:left="2160" w:hanging="360"/>
+      </w:pPr>
+      <w:rPr>
+        <w:rFonts w:ascii="Courier New" w:hAnsi="Courier New" w:cs="Courier New" w:hint="default"/>
+      </w:rPr>
+    </w:lvl>
+    <w:lvl w:ilvl="2" w:tplc="04160005" w:tentative="1">
+      <w:start w:val="1"/>
+      <w:numFmt w:val="bullet"/>
+      <w:lvlText w:val=""/>
+      <w:lvlJc w:val="left"/>
+      <w:pPr>
+        <w:ind w:left="2880" w:hanging="360"/>
+      </w:pPr>
+      <w:rPr>
+        <w:rFonts w:ascii="Wingdings" w:hAnsi="Wingdings" w:hint="default"/>
+      </w:rPr>
+    </w:lvl>
+    <w:lvl w:ilvl="3" w:tplc="04160001" w:tentative="1">
+      <w:start w:val="1"/>
+      <w:numFmt w:val="bullet"/>
+      <w:lvlText w:val=""/>
+      <w:lvlJc w:val="left"/>
+      <w:pPr>
+        <w:ind w:left="3600" w:hanging="360"/>
+      </w:pPr>
+      <w:rPr>
+        <w:rFonts w:ascii="Symbol" w:hAnsi="Symbol" w:hint="default"/>
+      </w:rPr>
+    </w:lvl>
+    <w:lvl w:ilvl="4" w:tplc="04160003" w:tentative="1">
+      <w:start w:val="1"/>
+      <w:numFmt w:val="bullet"/>
+      <w:lvlText w:val="o"/>
+      <w:lvlJc w:val="left"/>
+      <w:pPr>
+        <w:ind w:left="4320" w:hanging="360"/>
+      </w:pPr>
+      <w:rPr>
+        <w:rFonts w:ascii="Courier New" w:hAnsi="Courier New" w:cs="Courier New" w:hint="default"/>
+      </w:rPr>
+    </w:lvl>
+    <w:lvl w:ilvl="5" w:tplc="04160005" w:tentative="1">
+      <w:start w:val="1"/>
+      <w:numFmt w:val="bullet"/>
+      <w:lvlText w:val=""/>
+      <w:lvlJc w:val="left"/>
+      <w:pPr>
+        <w:ind w:left="5040" w:hanging="360"/>
+      </w:pPr>
+      <w:rPr>
+        <w:rFonts w:ascii="Wingdings" w:hAnsi="Wingdings" w:hint="default"/>
+      </w:rPr>
+    </w:lvl>
+    <w:lvl w:ilvl="6" w:tplc="04160001" w:tentative="1">
+      <w:start w:val="1"/>
+      <w:numFmt w:val="bullet"/>
+      <w:lvlText w:val=""/>
+      <w:lvlJc w:val="left"/>
+      <w:pPr>
+        <w:ind w:left="5760" w:hanging="360"/>
+      </w:pPr>
+      <w:rPr>
+        <w:rFonts w:ascii="Symbol" w:hAnsi="Symbol" w:hint="default"/>
+      </w:rPr>
+    </w:lvl>
+    <w:lvl w:ilvl="7" w:tplc="04160003" w:tentative="1">
+      <w:start w:val="1"/>
+      <w:numFmt w:val="bullet"/>
+      <w:lvlText w:val="o"/>
+      <w:lvlJc w:val="left"/>
+      <w:pPr>
+        <w:ind w:left="6480" w:hanging="360"/>
+      </w:pPr>
+      <w:rPr>
+        <w:rFonts w:ascii="Courier New" w:hAnsi="Courier New" w:cs="Courier New" w:hint="default"/>
+      </w:rPr>
+    </w:lvl>
+    <w:lvl w:ilvl="8" w:tplc="04160005" w:tentative="1">
+      <w:start w:val="1"/>
+      <w:numFmt w:val="bullet"/>
+      <w:lvlText w:val=""/>
+      <w:lvlJc w:val="left"/>
+      <w:pPr>
+        <w:ind w:left="7200" w:hanging="360"/>
+      </w:pPr>
+      <w:rPr>
+        <w:rFonts w:ascii="Wingdings" w:hAnsi="Wingdings" w:hint="default"/>
+      </w:rPr>
+    </w:lvl>
+  </w:abstractNum>
+  <w:abstractNum w:abstractNumId="29" w15:restartNumberingAfterBreak="0">
+    <w:nsid w:val="6DE710FF"/>
+    <w:multiLevelType w:val="hybridMultilevel"/>
+    <w:tmpl w:val="75965BB8"/>
+    <w:lvl w:ilvl="0" w:tplc="04160001">
+      <w:start w:val="1"/>
+      <w:numFmt w:val="bullet"/>
+      <w:lvlText w:val=""/>
+      <w:lvlJc w:val="left"/>
+      <w:pPr>
+        <w:ind w:left="2160" w:hanging="360"/>
+      </w:pPr>
+      <w:rPr>
+        <w:rFonts w:ascii="Symbol" w:hAnsi="Symbol" w:hint="default"/>
+      </w:rPr>
+    </w:lvl>
+    <w:lvl w:ilvl="1" w:tplc="04160003">
+      <w:start w:val="1"/>
+      <w:numFmt w:val="bullet"/>
+      <w:lvlText w:val="o"/>
+      <w:lvlJc w:val="left"/>
+      <w:pPr>
+        <w:ind w:left="2880" w:hanging="360"/>
+      </w:pPr>
+      <w:rPr>
+        <w:rFonts w:ascii="Courier New" w:hAnsi="Courier New" w:cs="Courier New" w:hint="default"/>
+      </w:rPr>
+    </w:lvl>
+    <w:lvl w:ilvl="2" w:tplc="04160005">
+      <w:start w:val="1"/>
+      <w:numFmt w:val="bullet"/>
+      <w:lvlText w:val=""/>
+      <w:lvlJc w:val="left"/>
+      <w:pPr>
+        <w:ind w:left="3600" w:hanging="360"/>
+      </w:pPr>
+      <w:rPr>
+        <w:rFonts w:ascii="Wingdings" w:hAnsi="Wingdings" w:hint="default"/>
+      </w:rPr>
+    </w:lvl>
+    <w:lvl w:ilvl="3" w:tplc="04160001" w:tentative="1">
+      <w:start w:val="1"/>
+      <w:numFmt w:val="bullet"/>
+      <w:lvlText w:val=""/>
+      <w:lvlJc w:val="left"/>
+      <w:pPr>
+        <w:ind w:left="4320" w:hanging="360"/>
+      </w:pPr>
+      <w:rPr>
+        <w:rFonts w:ascii="Symbol" w:hAnsi="Symbol" w:hint="default"/>
+      </w:rPr>
+    </w:lvl>
+    <w:lvl w:ilvl="4" w:tplc="04160003" w:tentative="1">
+      <w:start w:val="1"/>
+      <w:numFmt w:val="bullet"/>
+      <w:lvlText w:val="o"/>
+      <w:lvlJc w:val="left"/>
+      <w:pPr>
+        <w:ind w:left="5040" w:hanging="360"/>
+      </w:pPr>
+      <w:rPr>
+        <w:rFonts w:ascii="Courier New" w:hAnsi="Courier New" w:cs="Courier New" w:hint="default"/>
+      </w:rPr>
+    </w:lvl>
+    <w:lvl w:ilvl="5" w:tplc="04160005" w:tentative="1">
+      <w:start w:val="1"/>
+      <w:numFmt w:val="bullet"/>
+      <w:lvlText w:val=""/>
+      <w:lvlJc w:val="left"/>
+      <w:pPr>
+        <w:ind w:left="5760" w:hanging="360"/>
+      </w:pPr>
+      <w:rPr>
+        <w:rFonts w:ascii="Wingdings" w:hAnsi="Wingdings" w:hint="default"/>
+      </w:rPr>
+    </w:lvl>
+    <w:lvl w:ilvl="6" w:tplc="04160001" w:tentative="1">
+      <w:start w:val="1"/>
+      <w:numFmt w:val="bullet"/>
+      <w:lvlText w:val=""/>
+      <w:lvlJc w:val="left"/>
+      <w:pPr>
+        <w:ind w:left="6480" w:hanging="360"/>
+      </w:pPr>
+      <w:rPr>
+        <w:rFonts w:ascii="Symbol" w:hAnsi="Symbol" w:hint="default"/>
+      </w:rPr>
+    </w:lvl>
+    <w:lvl w:ilvl="7" w:tplc="04160003" w:tentative="1">
+      <w:start w:val="1"/>
+      <w:numFmt w:val="bullet"/>
+      <w:lvlText w:val="o"/>
+      <w:lvlJc w:val="left"/>
+      <w:pPr>
+        <w:ind w:left="7200" w:hanging="360"/>
+      </w:pPr>
+      <w:rPr>
+        <w:rFonts w:ascii="Courier New" w:hAnsi="Courier New" w:cs="Courier New" w:hint="default"/>
+      </w:rPr>
+    </w:lvl>
+    <w:lvl w:ilvl="8" w:tplc="04160005" w:tentative="1">
+      <w:start w:val="1"/>
+      <w:numFmt w:val="bullet"/>
+      <w:lvlText w:val=""/>
+      <w:lvlJc w:val="left"/>
+      <w:pPr>
+        <w:ind w:left="7920" w:hanging="360"/>
+      </w:pPr>
+      <w:rPr>
+        <w:rFonts w:ascii="Wingdings" w:hAnsi="Wingdings" w:hint="default"/>
+      </w:rPr>
+    </w:lvl>
+  </w:abstractNum>
+  <w:abstractNum w:abstractNumId="30" w15:restartNumberingAfterBreak="0">
     <w:nsid w:val="700F406D"/>
     <w:multiLevelType w:val="hybridMultilevel"/>
     <w:tmpl w:val="B1EE7534"/>
@@ -7431,7 +8449,7 @@
       </w:pPr>
     </w:lvl>
   </w:abstractNum>
-  <w:abstractNum w:abstractNumId="29" w15:restartNumberingAfterBreak="0">
+  <w:abstractNum w:abstractNumId="31" w15:restartNumberingAfterBreak="0">
     <w:nsid w:val="75452F32"/>
     <w:multiLevelType w:val="multilevel"/>
     <w:tmpl w:val="5218DB10"/>
@@ -7552,7 +8570,7 @@
       </w:rPr>
     </w:lvl>
   </w:abstractNum>
-  <w:abstractNum w:abstractNumId="30" w15:restartNumberingAfterBreak="0">
+  <w:abstractNum w:abstractNumId="32" w15:restartNumberingAfterBreak="0">
     <w:nsid w:val="778A29A5"/>
     <w:multiLevelType w:val="hybridMultilevel"/>
     <w:tmpl w:val="B720FDC8"/>
@@ -7692,7 +8710,7 @@
       </w:rPr>
     </w:lvl>
   </w:abstractNum>
-  <w:abstractNum w:abstractNumId="31" w15:restartNumberingAfterBreak="0">
+  <w:abstractNum w:abstractNumId="33" w15:restartNumberingAfterBreak="0">
     <w:nsid w:val="7C837A20"/>
     <w:multiLevelType w:val="multilevel"/>
     <w:tmpl w:val="F1C47938"/>
@@ -7847,7 +8865,7 @@
       </w:rPr>
     </w:lvl>
   </w:abstractNum>
-  <w:abstractNum w:abstractNumId="32" w15:restartNumberingAfterBreak="0">
+  <w:abstractNum w:abstractNumId="34" w15:restartNumberingAfterBreak="0">
     <w:nsid w:val="7E6713C7"/>
     <w:multiLevelType w:val="multilevel"/>
     <w:tmpl w:val="F490C710"/>
@@ -8003,13 +9021,13 @@
     <w:abstractNumId w:val="8"/>
   </w:num>
   <w:num w:numId="14" w16cid:durableId="2085687868">
-    <w:abstractNumId w:val="30"/>
+    <w:abstractNumId w:val="32"/>
   </w:num>
   <w:num w:numId="15" w16cid:durableId="1725522568">
     <w:abstractNumId w:val="11"/>
   </w:num>
   <w:num w:numId="16" w16cid:durableId="1808008409">
-    <w:abstractNumId w:val="31"/>
+    <w:abstractNumId w:val="33"/>
   </w:num>
   <w:num w:numId="17" w16cid:durableId="952204411">
     <w:abstractNumId w:val="4"/>
@@ -8030,19 +9048,19 @@
     <w:abstractNumId w:val="12"/>
   </w:num>
   <w:num w:numId="23" w16cid:durableId="907181786">
-    <w:abstractNumId w:val="28"/>
+    <w:abstractNumId w:val="30"/>
   </w:num>
   <w:num w:numId="24" w16cid:durableId="1610508262">
     <w:abstractNumId w:val="22"/>
   </w:num>
   <w:num w:numId="25" w16cid:durableId="2118451719">
-    <w:abstractNumId w:val="29"/>
+    <w:abstractNumId w:val="31"/>
   </w:num>
   <w:num w:numId="26" w16cid:durableId="1875456616">
-    <w:abstractNumId w:val="31"/>
+    <w:abstractNumId w:val="33"/>
   </w:num>
   <w:num w:numId="27" w16cid:durableId="446317743">
-    <w:abstractNumId w:val="31"/>
+    <w:abstractNumId w:val="33"/>
   </w:num>
   <w:num w:numId="28" w16cid:durableId="1504659858">
     <w:abstractNumId w:val="16"/>
@@ -8051,22 +9069,22 @@
     <w:abstractNumId w:val="10"/>
   </w:num>
   <w:num w:numId="30" w16cid:durableId="1511413964">
-    <w:abstractNumId w:val="32"/>
+    <w:abstractNumId w:val="34"/>
   </w:num>
   <w:num w:numId="31" w16cid:durableId="2055154754">
     <w:abstractNumId w:val="3"/>
   </w:num>
   <w:num w:numId="32" w16cid:durableId="1572501351">
-    <w:abstractNumId w:val="31"/>
+    <w:abstractNumId w:val="33"/>
   </w:num>
   <w:num w:numId="33" w16cid:durableId="256254695">
-    <w:abstractNumId w:val="31"/>
+    <w:abstractNumId w:val="33"/>
   </w:num>
   <w:num w:numId="34" w16cid:durableId="796991909">
     <w:abstractNumId w:val="24"/>
   </w:num>
   <w:num w:numId="35" w16cid:durableId="529537088">
-    <w:abstractNumId w:val="31"/>
+    <w:abstractNumId w:val="33"/>
     <w:lvlOverride w:ilvl="0">
       <w:startOverride w:val="1"/>
     </w:lvlOverride>
@@ -8126,22 +9144,28 @@
     </w:lvlOverride>
   </w:num>
   <w:num w:numId="37" w16cid:durableId="1066954594">
-    <w:abstractNumId w:val="31"/>
+    <w:abstractNumId w:val="33"/>
   </w:num>
   <w:num w:numId="38" w16cid:durableId="872499186">
-    <w:abstractNumId w:val="31"/>
+    <w:abstractNumId w:val="33"/>
   </w:num>
   <w:num w:numId="39" w16cid:durableId="1103647550">
-    <w:abstractNumId w:val="31"/>
+    <w:abstractNumId w:val="33"/>
   </w:num>
   <w:num w:numId="40" w16cid:durableId="892500162">
-    <w:abstractNumId w:val="31"/>
+    <w:abstractNumId w:val="33"/>
   </w:num>
   <w:num w:numId="41" w16cid:durableId="1375620877">
     <w:abstractNumId w:val="27"/>
   </w:num>
   <w:num w:numId="42" w16cid:durableId="256988276">
     <w:abstractNumId w:val="9"/>
+  </w:num>
+  <w:num w:numId="43" w16cid:durableId="1020468087">
+    <w:abstractNumId w:val="28"/>
+  </w:num>
+  <w:num w:numId="44" w16cid:durableId="780610611">
+    <w:abstractNumId w:val="29"/>
   </w:num>
   <w:numIdMacAtCleanup w:val="25"/>
 </w:numbering>
@@ -8538,7 +9562,7 @@
       <w:lang w:val="en-AU"/>
     </w:rPr>
   </w:style>
-  <w:style w:type="paragraph" w:styleId="Heading1">
+  <w:style w:type="paragraph" w:styleId="Ttulo1">
     <w:name w:val="heading 1"/>
     <w:basedOn w:val="Normal"/>
     <w:next w:val="Normal"/>
@@ -8552,7 +9576,7 @@
       <w:sz w:val="28"/>
     </w:rPr>
   </w:style>
-  <w:style w:type="paragraph" w:styleId="Heading2">
+  <w:style w:type="paragraph" w:styleId="Ttulo2">
     <w:name w:val="heading 2"/>
     <w:basedOn w:val="Normal"/>
     <w:next w:val="Normal"/>
@@ -8568,7 +9592,7 @@
       <w:sz w:val="28"/>
     </w:rPr>
   </w:style>
-  <w:style w:type="paragraph" w:styleId="Heading3">
+  <w:style w:type="paragraph" w:styleId="Ttulo3">
     <w:name w:val="heading 3"/>
     <w:basedOn w:val="Normal"/>
     <w:next w:val="Normal"/>
@@ -8584,7 +9608,7 @@
       <w:u w:val="single"/>
     </w:rPr>
   </w:style>
-  <w:style w:type="paragraph" w:styleId="Heading4">
+  <w:style w:type="paragraph" w:styleId="Ttulo4">
     <w:name w:val="heading 4"/>
     <w:basedOn w:val="Normal"/>
     <w:next w:val="Normal"/>
@@ -8598,7 +9622,7 @@
       <w:i/>
     </w:rPr>
   </w:style>
-  <w:style w:type="paragraph" w:styleId="Heading5">
+  <w:style w:type="paragraph" w:styleId="Ttulo5">
     <w:name w:val="heading 5"/>
     <w:basedOn w:val="Normal"/>
     <w:next w:val="Normal"/>
@@ -8615,7 +9639,7 @@
       <w:sz w:val="22"/>
     </w:rPr>
   </w:style>
-  <w:style w:type="paragraph" w:styleId="Heading6">
+  <w:style w:type="paragraph" w:styleId="Ttulo6">
     <w:name w:val="heading 6"/>
     <w:basedOn w:val="Normal"/>
     <w:next w:val="Normal"/>
@@ -8635,7 +9659,7 @@
       <w:lang w:val="en-US"/>
     </w:rPr>
   </w:style>
-  <w:style w:type="paragraph" w:styleId="Heading7">
+  <w:style w:type="paragraph" w:styleId="Ttulo7">
     <w:name w:val="heading 7"/>
     <w:basedOn w:val="Normal"/>
     <w:next w:val="Normal"/>
@@ -8651,7 +9675,7 @@
       <w:lang w:val="en-US"/>
     </w:rPr>
   </w:style>
-  <w:style w:type="paragraph" w:styleId="Heading8">
+  <w:style w:type="paragraph" w:styleId="Ttulo8">
     <w:name w:val="heading 8"/>
     <w:basedOn w:val="Normal"/>
     <w:next w:val="Normal"/>
@@ -8666,7 +9690,7 @@
       <w:i/>
     </w:rPr>
   </w:style>
-  <w:style w:type="paragraph" w:styleId="Heading9">
+  <w:style w:type="paragraph" w:styleId="Ttulo9">
     <w:name w:val="heading 9"/>
     <w:basedOn w:val="Normal"/>
     <w:next w:val="Normal"/>
@@ -8682,13 +9706,13 @@
       <w:lang w:val="en-US"/>
     </w:rPr>
   </w:style>
-  <w:style w:type="character" w:default="1" w:styleId="DefaultParagraphFont">
+  <w:style w:type="character" w:default="1" w:styleId="Fontepargpadro">
     <w:name w:val="Default Paragraph Font"/>
     <w:uiPriority w:val="1"/>
     <w:semiHidden/>
     <w:unhideWhenUsed/>
   </w:style>
-  <w:style w:type="table" w:default="1" w:styleId="TableNormal">
+  <w:style w:type="table" w:default="1" w:styleId="Tabelanormal">
     <w:name w:val="Normal Table"/>
     <w:uiPriority w:val="99"/>
     <w:semiHidden/>
@@ -8703,7 +9727,7 @@
       </w:tblCellMar>
     </w:tblPr>
   </w:style>
-  <w:style w:type="numbering" w:default="1" w:styleId="NoList">
+  <w:style w:type="numbering" w:default="1" w:styleId="Semlista">
     <w:name w:val="No List"/>
     <w:uiPriority w:val="99"/>
     <w:semiHidden/>
@@ -8720,7 +9744,7 @@
       <w:lang w:val="pt-BR"/>
     </w:rPr>
   </w:style>
-  <w:style w:type="paragraph" w:styleId="Footer">
+  <w:style w:type="paragraph" w:styleId="Rodap">
     <w:name w:val="footer"/>
     <w:basedOn w:val="Normal"/>
     <w:pPr>
@@ -8735,13 +9759,13 @@
   </w:style>
   <w:style w:type="paragraph" w:customStyle="1" w:styleId="Caixadetexto">
     <w:name w:val="Caixa de texto"/>
-    <w:basedOn w:val="BodyText"/>
+    <w:basedOn w:val="Corpodetexto"/>
     <w:rPr>
       <w:b w:val="0"/>
       <w:sz w:val="16"/>
     </w:rPr>
   </w:style>
-  <w:style w:type="paragraph" w:styleId="BodyText">
+  <w:style w:type="paragraph" w:styleId="Corpodetexto">
     <w:name w:val="Body Text"/>
     <w:basedOn w:val="Normal"/>
     <w:rPr>
@@ -8830,7 +9854,7 @@
       </w:numPr>
     </w:pPr>
   </w:style>
-  <w:style w:type="paragraph" w:styleId="Header">
+  <w:style w:type="paragraph" w:styleId="Cabealho">
     <w:name w:val="header"/>
     <w:basedOn w:val="Normal"/>
     <w:pPr>
@@ -8840,9 +9864,9 @@
       </w:tabs>
     </w:pPr>
   </w:style>
-  <w:style w:type="character" w:styleId="PageNumber">
+  <w:style w:type="character" w:styleId="Nmerodepgina">
     <w:name w:val="page number"/>
-    <w:basedOn w:val="DefaultParagraphFont"/>
+    <w:basedOn w:val="Fontepargpadro"/>
   </w:style>
   <w:style w:type="paragraph" w:customStyle="1" w:styleId="figura">
     <w:name w:val="figura"/>
@@ -8854,7 +9878,7 @@
       <w:noProof/>
     </w:rPr>
   </w:style>
-  <w:style w:type="paragraph" w:styleId="TOC1">
+  <w:style w:type="paragraph" w:styleId="Sumrio1">
     <w:name w:val="toc 1"/>
     <w:basedOn w:val="Normal"/>
     <w:next w:val="Normal"/>
@@ -8877,7 +9901,7 @@
       <w:lang w:val="pt-BR"/>
     </w:rPr>
   </w:style>
-  <w:style w:type="paragraph" w:styleId="TOC2">
+  <w:style w:type="paragraph" w:styleId="Sumrio2">
     <w:name w:val="toc 2"/>
     <w:basedOn w:val="Normal"/>
     <w:next w:val="Normal"/>
@@ -8891,7 +9915,7 @@
       <w:smallCaps/>
     </w:rPr>
   </w:style>
-  <w:style w:type="paragraph" w:styleId="TOC3">
+  <w:style w:type="paragraph" w:styleId="Sumrio3">
     <w:name w:val="toc 3"/>
     <w:basedOn w:val="Normal"/>
     <w:next w:val="Normal"/>
@@ -8905,7 +9929,7 @@
       <w:i/>
     </w:rPr>
   </w:style>
-  <w:style w:type="paragraph" w:styleId="TOC4">
+  <w:style w:type="paragraph" w:styleId="Sumrio4">
     <w:name w:val="toc 4"/>
     <w:basedOn w:val="Normal"/>
     <w:next w:val="Normal"/>
@@ -8919,7 +9943,7 @@
       <w:sz w:val="18"/>
     </w:rPr>
   </w:style>
-  <w:style w:type="paragraph" w:styleId="TOC5">
+  <w:style w:type="paragraph" w:styleId="Sumrio5">
     <w:name w:val="toc 5"/>
     <w:basedOn w:val="Normal"/>
     <w:next w:val="Normal"/>
@@ -8933,7 +9957,7 @@
       <w:sz w:val="18"/>
     </w:rPr>
   </w:style>
-  <w:style w:type="paragraph" w:styleId="TOC6">
+  <w:style w:type="paragraph" w:styleId="Sumrio6">
     <w:name w:val="toc 6"/>
     <w:basedOn w:val="Normal"/>
     <w:next w:val="Normal"/>
@@ -8947,7 +9971,7 @@
       <w:sz w:val="18"/>
     </w:rPr>
   </w:style>
-  <w:style w:type="paragraph" w:styleId="TOC7">
+  <w:style w:type="paragraph" w:styleId="Sumrio7">
     <w:name w:val="toc 7"/>
     <w:basedOn w:val="Normal"/>
     <w:next w:val="Normal"/>
@@ -8961,7 +9985,7 @@
       <w:sz w:val="18"/>
     </w:rPr>
   </w:style>
-  <w:style w:type="paragraph" w:styleId="TOC8">
+  <w:style w:type="paragraph" w:styleId="Sumrio8">
     <w:name w:val="toc 8"/>
     <w:basedOn w:val="Normal"/>
     <w:next w:val="Normal"/>
@@ -8975,7 +9999,7 @@
       <w:sz w:val="18"/>
     </w:rPr>
   </w:style>
-  <w:style w:type="paragraph" w:styleId="TOC9">
+  <w:style w:type="paragraph" w:styleId="Sumrio9">
     <w:name w:val="toc 9"/>
     <w:basedOn w:val="Normal"/>
     <w:next w:val="Normal"/>
@@ -9023,10 +10047,10 @@
       <w:i/>
     </w:rPr>
   </w:style>
-  <w:style w:type="paragraph" w:styleId="CommentText">
+  <w:style w:type="paragraph" w:styleId="Textodecomentrio">
     <w:name w:val="annotation text"/>
     <w:basedOn w:val="Normal"/>
-    <w:link w:val="CommentTextChar"/>
+    <w:link w:val="TextodecomentrioChar"/>
     <w:semiHidden/>
     <w:pPr>
       <w:widowControl w:val="0"/>
@@ -9044,7 +10068,7 @@
       <w:lang w:val="en-US" w:eastAsia="en-US"/>
     </w:rPr>
   </w:style>
-  <w:style w:type="paragraph" w:styleId="BodyTextIndent">
+  <w:style w:type="paragraph" w:styleId="Recuodecorpodetexto">
     <w:name w:val="Body Text Indent"/>
     <w:basedOn w:val="Normal"/>
     <w:pPr>
@@ -9196,7 +10220,7 @@
   </w:style>
   <w:style w:type="paragraph" w:customStyle="1" w:styleId="Tabela1">
     <w:name w:val="Tabela 1"/>
-    <w:basedOn w:val="Heading1"/>
+    <w:basedOn w:val="Ttulo1"/>
     <w:pPr>
       <w:spacing w:before="120"/>
       <w:jc w:val="left"/>
@@ -9210,7 +10234,7 @@
   </w:style>
   <w:style w:type="paragraph" w:customStyle="1" w:styleId="Tabela2">
     <w:name w:val="Tabela 2"/>
-    <w:basedOn w:val="Heading1"/>
+    <w:basedOn w:val="Ttulo1"/>
     <w:pPr>
       <w:numPr>
         <w:numId w:val="4"/>
@@ -9288,7 +10312,7 @@
       <w:lang w:val="en-US" w:eastAsia="en-US"/>
     </w:rPr>
   </w:style>
-  <w:style w:type="paragraph" w:styleId="BodyText2">
+  <w:style w:type="paragraph" w:styleId="Corpodetexto2">
     <w:name w:val="Body Text 2"/>
     <w:basedOn w:val="Normal"/>
     <w:pPr>
@@ -9298,7 +10322,7 @@
       <w:b/>
     </w:rPr>
   </w:style>
-  <w:style w:type="paragraph" w:styleId="BodyText3">
+  <w:style w:type="paragraph" w:styleId="Corpodetexto3">
     <w:name w:val="Body Text 3"/>
     <w:basedOn w:val="Normal"/>
     <w:rPr>
@@ -9307,7 +10331,7 @@
       <w:sz w:val="24"/>
     </w:rPr>
   </w:style>
-  <w:style w:type="paragraph" w:styleId="Index1">
+  <w:style w:type="paragraph" w:styleId="Remissivo1">
     <w:name w:val="index 1"/>
     <w:basedOn w:val="Normal"/>
     <w:next w:val="Normal"/>
@@ -9353,7 +10377,7 @@
       <w:lang w:val="en-US" w:eastAsia="en-US"/>
     </w:rPr>
   </w:style>
-  <w:style w:type="paragraph" w:styleId="Title">
+  <w:style w:type="paragraph" w:styleId="Ttulo">
     <w:name w:val="Title"/>
     <w:basedOn w:val="Normal"/>
     <w:qFormat/>
@@ -9426,7 +10450,7 @@
   </w:style>
   <w:style w:type="paragraph" w:customStyle="1" w:styleId="indice0">
     <w:name w:val="indice"/>
-    <w:basedOn w:val="Heading1"/>
+    <w:basedOn w:val="Ttulo1"/>
     <w:pPr>
       <w:spacing w:after="240"/>
       <w:jc w:val="right"/>
@@ -9436,7 +10460,7 @@
       <w:lang w:val="pt-BR"/>
     </w:rPr>
   </w:style>
-  <w:style w:type="paragraph" w:styleId="Caption">
+  <w:style w:type="paragraph" w:styleId="Legenda">
     <w:name w:val="caption"/>
     <w:basedOn w:val="Normal"/>
     <w:next w:val="Normal"/>
@@ -9457,26 +10481,26 @@
       <w:u w:val="single"/>
     </w:rPr>
   </w:style>
-  <w:style w:type="character" w:styleId="FollowedHyperlink">
+  <w:style w:type="character" w:styleId="HiperlinkVisitado">
     <w:name w:val="FollowedHyperlink"/>
     <w:rPr>
       <w:color w:val="800080"/>
       <w:u w:val="single"/>
     </w:rPr>
   </w:style>
-  <w:style w:type="paragraph" w:styleId="FootnoteText">
+  <w:style w:type="paragraph" w:styleId="Textodenotaderodap">
     <w:name w:val="footnote text"/>
     <w:basedOn w:val="Normal"/>
     <w:semiHidden/>
   </w:style>
-  <w:style w:type="character" w:styleId="FootnoteReference">
+  <w:style w:type="character" w:styleId="Refdenotaderodap">
     <w:name w:val="footnote reference"/>
     <w:semiHidden/>
     <w:rPr>
       <w:vertAlign w:val="superscript"/>
     </w:rPr>
   </w:style>
-  <w:style w:type="paragraph" w:styleId="BodyTextIndent2">
+  <w:style w:type="paragraph" w:styleId="Recuodecorpodetexto2">
     <w:name w:val="Body Text Indent 2"/>
     <w:basedOn w:val="Normal"/>
     <w:pPr>
@@ -9488,7 +10512,7 @@
       <w:lang w:val="pt-BR"/>
     </w:rPr>
   </w:style>
-  <w:style w:type="paragraph" w:styleId="BodyTextIndent3">
+  <w:style w:type="paragraph" w:styleId="Recuodecorpodetexto3">
     <w:name w:val="Body Text Indent 3"/>
     <w:basedOn w:val="Normal"/>
     <w:pPr>
@@ -9520,7 +10544,7 @@
   <w:style w:type="paragraph" w:customStyle="1" w:styleId="InfoBlue0">
     <w:name w:val="InfoBlue"/>
     <w:basedOn w:val="Normal"/>
-    <w:next w:val="BodyText"/>
+    <w:next w:val="Corpodetexto"/>
     <w:autoRedefine/>
     <w:pPr>
       <w:tabs>
@@ -9555,7 +10579,7 @@
       <w:lang w:val="pt-BR"/>
     </w:rPr>
   </w:style>
-  <w:style w:type="paragraph" w:styleId="BalloonText">
+  <w:style w:type="paragraph" w:styleId="Textodebalo">
     <w:name w:val="Balloon Text"/>
     <w:basedOn w:val="Normal"/>
     <w:semiHidden/>
@@ -9566,7 +10590,7 @@
       <w:szCs w:val="16"/>
     </w:rPr>
   </w:style>
-  <w:style w:type="paragraph" w:styleId="ListBullet">
+  <w:style w:type="paragraph" w:styleId="Commarcadores">
     <w:name w:val="List Bullet"/>
     <w:basedOn w:val="Normal"/>
     <w:autoRedefine/>
@@ -9584,7 +10608,7 @@
       <w:lang w:val="pt-BR"/>
     </w:rPr>
   </w:style>
-  <w:style w:type="paragraph" w:styleId="ListParagraph">
+  <w:style w:type="paragraph" w:styleId="PargrafodaLista">
     <w:name w:val="List Paragraph"/>
     <w:basedOn w:val="Normal"/>
     <w:uiPriority w:val="34"/>
@@ -9620,7 +10644,7 @@
       <w:lang w:val="pt-BR" w:eastAsia="ar-SA"/>
     </w:rPr>
   </w:style>
-  <w:style w:type="paragraph" w:styleId="Revision">
+  <w:style w:type="paragraph" w:styleId="Reviso">
     <w:name w:val="Revision"/>
     <w:hidden/>
     <w:uiPriority w:val="99"/>
@@ -9630,9 +10654,9 @@
       <w:lang w:val="en-AU"/>
     </w:rPr>
   </w:style>
-  <w:style w:type="character" w:styleId="CommentReference">
+  <w:style w:type="character" w:styleId="Refdecomentrio">
     <w:name w:val="annotation reference"/>
-    <w:basedOn w:val="DefaultParagraphFont"/>
+    <w:basedOn w:val="Fontepargpadro"/>
     <w:semiHidden/>
     <w:unhideWhenUsed/>
     <w:rsid w:val="000A6CE9"/>
@@ -9641,11 +10665,11 @@
       <w:szCs w:val="16"/>
     </w:rPr>
   </w:style>
-  <w:style w:type="paragraph" w:styleId="CommentSubject">
+  <w:style w:type="paragraph" w:styleId="Assuntodocomentrio">
     <w:name w:val="annotation subject"/>
-    <w:basedOn w:val="CommentText"/>
-    <w:next w:val="CommentText"/>
-    <w:link w:val="CommentSubjectChar"/>
+    <w:basedOn w:val="Textodecomentrio"/>
+    <w:next w:val="Textodecomentrio"/>
+    <w:link w:val="AssuntodocomentrioChar"/>
     <w:semiHidden/>
     <w:unhideWhenUsed/>
     <w:rsid w:val="000A6CE9"/>
@@ -9657,20 +10681,20 @@
       <w:bCs/>
     </w:rPr>
   </w:style>
-  <w:style w:type="character" w:customStyle="1" w:styleId="CommentTextChar">
-    <w:name w:val="Comment Text Char"/>
-    <w:basedOn w:val="DefaultParagraphFont"/>
-    <w:link w:val="CommentText"/>
+  <w:style w:type="character" w:customStyle="1" w:styleId="TextodecomentrioChar">
+    <w:name w:val="Texto de comentário Char"/>
+    <w:basedOn w:val="Fontepargpadro"/>
+    <w:link w:val="Textodecomentrio"/>
     <w:semiHidden/>
     <w:rsid w:val="000A6CE9"/>
     <w:rPr>
       <w:lang w:val="en-AU"/>
     </w:rPr>
   </w:style>
-  <w:style w:type="character" w:customStyle="1" w:styleId="CommentSubjectChar">
-    <w:name w:val="Comment Subject Char"/>
-    <w:basedOn w:val="CommentTextChar"/>
-    <w:link w:val="CommentSubject"/>
+  <w:style w:type="character" w:customStyle="1" w:styleId="AssuntodocomentrioChar">
+    <w:name w:val="Assunto do comentário Char"/>
+    <w:basedOn w:val="TextodecomentrioChar"/>
+    <w:link w:val="Assuntodocomentrio"/>
     <w:semiHidden/>
     <w:rsid w:val="000A6CE9"/>
     <w:rPr>
@@ -9679,9 +10703,9 @@
       <w:lang w:val="en-AU"/>
     </w:rPr>
   </w:style>
-  <w:style w:type="table" w:styleId="TableGrid">
+  <w:style w:type="table" w:styleId="Tabelacomgrade">
     <w:name w:val="Table Grid"/>
-    <w:basedOn w:val="TableNormal"/>
+    <w:basedOn w:val="Tabelanormal"/>
     <w:rsid w:val="008A6F9B"/>
     <w:tblPr>
       <w:tblBorders>

</xml_diff>

<commit_message>
Doc da mentoria pronto 26/09
</commit_message>
<xml_diff>
--- a/Documentação - Projeto Integrador Interdisciplinar - FRONT END.docx
+++ b/Documentação - Projeto Integrador Interdisciplinar - FRONT END.docx
@@ -350,15 +350,16 @@
           <w:sz w:val="24"/>
           <w:lang w:val="pt-BR"/>
         </w:rPr>
-        <w:t xml:space="preserve">Vinícius Parelho </w:t>
-      </w:r>
+        <w:t xml:space="preserve">Vinícius </w:t>
+      </w:r>
+      <w:proofErr w:type="gramStart"/>
       <w:r>
         <w:rPr>
           <w:b/>
           <w:sz w:val="24"/>
           <w:lang w:val="pt-BR"/>
         </w:rPr>
-        <w:t xml:space="preserve"> - </w:t>
+        <w:t xml:space="preserve">Parelho </w:t>
       </w:r>
       <w:r>
         <w:rPr>
@@ -366,6 +367,23 @@
           <w:sz w:val="24"/>
           <w:lang w:val="pt-BR"/>
         </w:rPr>
+        <w:t xml:space="preserve"> -</w:t>
+      </w:r>
+      <w:proofErr w:type="gramEnd"/>
+      <w:r>
+        <w:rPr>
+          <w:b/>
+          <w:sz w:val="24"/>
+          <w:lang w:val="pt-BR"/>
+        </w:rPr>
+        <w:t xml:space="preserve"> </w:t>
+      </w:r>
+      <w:r>
+        <w:rPr>
+          <w:b/>
+          <w:sz w:val="24"/>
+          <w:lang w:val="pt-BR"/>
+        </w:rPr>
         <w:t>23.00591-2</w:t>
       </w:r>
     </w:p>
@@ -424,15 +442,33 @@
           <w:sz w:val="24"/>
           <w:lang w:val="pt-BR"/>
         </w:rPr>
-        <w:t xml:space="preserve">Matheus Yukio </w:t>
-      </w:r>
+        <w:t xml:space="preserve">Matheus </w:t>
+      </w:r>
+      <w:proofErr w:type="gramStart"/>
       <w:r>
         <w:rPr>
           <w:b/>
           <w:sz w:val="24"/>
           <w:lang w:val="pt-BR"/>
         </w:rPr>
-        <w:t xml:space="preserve"> - </w:t>
+        <w:t xml:space="preserve">Yukio </w:t>
+      </w:r>
+      <w:r>
+        <w:rPr>
+          <w:b/>
+          <w:sz w:val="24"/>
+          <w:lang w:val="pt-BR"/>
+        </w:rPr>
+        <w:t xml:space="preserve"> -</w:t>
+      </w:r>
+      <w:proofErr w:type="gramEnd"/>
+      <w:r>
+        <w:rPr>
+          <w:b/>
+          <w:sz w:val="24"/>
+          <w:lang w:val="pt-BR"/>
+        </w:rPr>
+        <w:t xml:space="preserve"> </w:t>
       </w:r>
       <w:r>
         <w:rPr>
@@ -1195,6 +1231,7 @@
         </w:rPr>
       </w:pPr>
       <w:bookmarkStart w:id="2" w:name="_Toc111126265"/>
+      <w:bookmarkStart w:id="3" w:name="_Hlk146620749"/>
       <w:r>
         <w:rPr>
           <w:rFonts w:ascii="Arial" w:hAnsi="Arial" w:cs="Arial"/>
@@ -1565,6 +1602,7 @@
         </w:rPr>
       </w:pPr>
     </w:p>
+    <w:bookmarkEnd w:id="3"/>
     <w:p>
       <w:pPr>
         <w:jc w:val="left"/>
@@ -1762,6 +1800,7 @@
           <w:lang w:val="pt-BR"/>
         </w:rPr>
       </w:pPr>
+      <w:bookmarkStart w:id="4" w:name="_Hlk146620517"/>
     </w:p>
     <w:tbl>
       <w:tblPr>
@@ -1786,6 +1825,7 @@
                 <w:szCs w:val="28"/>
               </w:rPr>
             </w:pPr>
+            <w:proofErr w:type="spellStart"/>
             <w:r>
               <w:rPr>
                 <w:rFonts w:ascii="Arial" w:hAnsi="Arial" w:cs="Arial"/>
@@ -1794,6 +1834,7 @@
               </w:rPr>
               <w:t>Usuários</w:t>
             </w:r>
+            <w:proofErr w:type="spellEnd"/>
           </w:p>
         </w:tc>
         <w:tc>
@@ -1808,6 +1849,7 @@
                 <w:szCs w:val="28"/>
               </w:rPr>
             </w:pPr>
+            <w:proofErr w:type="spellStart"/>
             <w:r>
               <w:rPr>
                 <w:rFonts w:ascii="Arial" w:hAnsi="Arial" w:cs="Arial"/>
@@ -1816,6 +1858,7 @@
               </w:rPr>
               <w:t>Descrição</w:t>
             </w:r>
+            <w:proofErr w:type="spellEnd"/>
           </w:p>
         </w:tc>
       </w:tr>
@@ -1832,6 +1875,7 @@
                 <w:szCs w:val="28"/>
               </w:rPr>
             </w:pPr>
+            <w:proofErr w:type="spellStart"/>
             <w:r>
               <w:rPr>
                 <w:rFonts w:ascii="Arial" w:hAnsi="Arial" w:cs="Arial"/>
@@ -1840,6 +1884,7 @@
               </w:rPr>
               <w:t>Voluntários</w:t>
             </w:r>
+            <w:proofErr w:type="spellEnd"/>
           </w:p>
         </w:tc>
         <w:tc>
@@ -2050,6 +2095,7 @@
                 <w:szCs w:val="28"/>
               </w:rPr>
             </w:pPr>
+            <w:proofErr w:type="spellStart"/>
             <w:r>
               <w:rPr>
                 <w:rFonts w:ascii="Arial" w:hAnsi="Arial" w:cs="Arial"/>
@@ -2058,6 +2104,7 @@
               </w:rPr>
               <w:t>Descrição</w:t>
             </w:r>
+            <w:proofErr w:type="spellEnd"/>
           </w:p>
         </w:tc>
       </w:tr>
@@ -2074,6 +2121,7 @@
                 <w:szCs w:val="28"/>
               </w:rPr>
             </w:pPr>
+            <w:proofErr w:type="spellStart"/>
             <w:r>
               <w:rPr>
                 <w:rFonts w:ascii="Arial" w:hAnsi="Arial" w:cs="Arial"/>
@@ -2082,6 +2130,7 @@
               </w:rPr>
               <w:t>Administrador</w:t>
             </w:r>
+            <w:proofErr w:type="spellEnd"/>
           </w:p>
         </w:tc>
         <w:tc>
@@ -2511,7 +2560,27 @@
                 <w:szCs w:val="28"/>
                 <w:lang w:val="pt-BR"/>
               </w:rPr>
-              <w:t>Programadores que vão criar o novo site para a Missão Ambiental.</w:t>
+              <w:t xml:space="preserve">Programadores que vão </w:t>
+            </w:r>
+            <w:proofErr w:type="gramStart"/>
+            <w:r>
+              <w:rPr>
+                <w:rFonts w:ascii="Arial" w:hAnsi="Arial" w:cs="Arial"/>
+                <w:sz w:val="28"/>
+                <w:szCs w:val="28"/>
+                <w:lang w:val="pt-BR"/>
+              </w:rPr>
+              <w:t>criar o novo</w:t>
+            </w:r>
+            <w:proofErr w:type="gramEnd"/>
+            <w:r>
+              <w:rPr>
+                <w:rFonts w:ascii="Arial" w:hAnsi="Arial" w:cs="Arial"/>
+                <w:sz w:val="28"/>
+                <w:szCs w:val="28"/>
+                <w:lang w:val="pt-BR"/>
+              </w:rPr>
+              <w:t xml:space="preserve"> site para a Missão Ambiental.</w:t>
             </w:r>
           </w:p>
         </w:tc>
@@ -2527,6 +2596,7 @@
         </w:rPr>
       </w:pPr>
     </w:p>
+    <w:bookmarkEnd w:id="4"/>
     <w:p>
       <w:pPr>
         <w:rPr>
@@ -2637,6 +2707,7 @@
           <w:szCs w:val="24"/>
         </w:rPr>
       </w:pPr>
+      <w:bookmarkStart w:id="5" w:name="_Hlk146620431"/>
       <w:r>
         <w:rPr>
           <w:rFonts w:ascii="Arial" w:hAnsi="Arial" w:cs="Arial"/>
@@ -3224,6 +3295,7 @@
         <w:t>Concordo totalmente</w:t>
       </w:r>
     </w:p>
+    <w:bookmarkEnd w:id="5"/>
     <w:p>
       <w:pPr>
         <w:pStyle w:val="Titulo1"/>
@@ -3301,6 +3373,7 @@
           <w:szCs w:val="24"/>
         </w:rPr>
       </w:pPr>
+      <w:bookmarkStart w:id="6" w:name="_Hlk146620213"/>
       <w:r>
         <w:rPr>
           <w:sz w:val="24"/>
@@ -3617,7 +3690,23 @@
           <w:sz w:val="24"/>
           <w:szCs w:val="24"/>
         </w:rPr>
-        <w:t xml:space="preserve">Criar uma página com links como o LinkTree. </w:t>
+        <w:t xml:space="preserve">Criar uma página com links como o </w:t>
+      </w:r>
+      <w:proofErr w:type="spellStart"/>
+      <w:r>
+        <w:rPr>
+          <w:sz w:val="24"/>
+          <w:szCs w:val="24"/>
+        </w:rPr>
+        <w:t>LinkTree</w:t>
+      </w:r>
+      <w:proofErr w:type="spellEnd"/>
+      <w:r>
+        <w:rPr>
+          <w:sz w:val="24"/>
+          <w:szCs w:val="24"/>
+        </w:rPr>
+        <w:t xml:space="preserve">. </w:t>
       </w:r>
       <w:r>
         <w:rPr>
@@ -3737,6 +3826,39 @@
         <w:t>, mas deve ter pelo menos algumas da Missão Ambiental e sua logo.</w:t>
       </w:r>
     </w:p>
+    <w:bookmarkEnd w:id="6"/>
+    <w:p>
+      <w:pPr>
+        <w:pStyle w:val="P2"/>
+        <w:rPr>
+          <w:color w:val="FF0000"/>
+        </w:rPr>
+      </w:pPr>
+    </w:p>
+    <w:p>
+      <w:pPr>
+        <w:pStyle w:val="P2"/>
+        <w:rPr>
+          <w:color w:val="FF0000"/>
+        </w:rPr>
+      </w:pPr>
+    </w:p>
+    <w:p>
+      <w:pPr>
+        <w:pStyle w:val="P2"/>
+        <w:rPr>
+          <w:color w:val="FF0000"/>
+        </w:rPr>
+      </w:pPr>
+    </w:p>
+    <w:p>
+      <w:pPr>
+        <w:pStyle w:val="P2"/>
+        <w:rPr>
+          <w:color w:val="FF0000"/>
+        </w:rPr>
+      </w:pPr>
+    </w:p>
     <w:p>
       <w:pPr>
         <w:pStyle w:val="P2"/>
@@ -3759,174 +3881,80 @@
           <w:lang w:val="pt-BR"/>
         </w:rPr>
       </w:pPr>
-      <w:bookmarkStart w:id="3" w:name="_Toc111126266"/>
-      <w:r>
-        <w:rPr>
-          <w:lang w:val="pt-BR"/>
-        </w:rPr>
+      <w:bookmarkStart w:id="7" w:name="_Toc111126266"/>
+      <w:r>
+        <w:rPr>
+          <w:lang w:val="pt-BR"/>
+        </w:rPr>
+        <w:lastRenderedPageBreak/>
         <w:t>Análise do Questionário / Entrevista / Outra Técnica de Extração de Informações do Usuário</w:t>
       </w:r>
-      <w:bookmarkEnd w:id="3"/>
+      <w:bookmarkEnd w:id="7"/>
     </w:p>
     <w:p>
       <w:pPr>
         <w:pStyle w:val="P2"/>
-        <w:rPr>
-          <w:color w:val="2E74B5" w:themeColor="accent1" w:themeShade="BF"/>
-        </w:rPr>
-      </w:pPr>
-      <w:r>
-        <w:rPr>
-          <w:color w:val="2E74B5" w:themeColor="accent1" w:themeShade="BF"/>
-        </w:rPr>
-        <w:t xml:space="preserve">Este item tem como objetivo apresentar a interpretação e decisão do que será considerado no </w:t>
-      </w:r>
-      <w:r>
-        <w:rPr>
-          <w:color w:val="2E74B5" w:themeColor="accent1" w:themeShade="BF"/>
-        </w:rPr>
-        <w:t>projeto de design</w:t>
-      </w:r>
-      <w:r>
-        <w:rPr>
-          <w:color w:val="2E74B5" w:themeColor="accent1" w:themeShade="BF"/>
-        </w:rPr>
-        <w:t>, de acordo, com a resposta de cada questão</w:t>
-      </w:r>
-      <w:r>
-        <w:rPr>
-          <w:color w:val="2E74B5" w:themeColor="accent1" w:themeShade="BF"/>
-        </w:rPr>
-        <w:t xml:space="preserve"> do questionário de entrevistas</w:t>
-      </w:r>
-      <w:r>
-        <w:rPr>
-          <w:color w:val="2E74B5" w:themeColor="accent1" w:themeShade="BF"/>
-        </w:rPr>
-        <w:t>. Essa análise deve ser realizada por questão</w:t>
-      </w:r>
-      <w:r>
-        <w:rPr>
-          <w:color w:val="2E74B5" w:themeColor="accent1" w:themeShade="BF"/>
-        </w:rPr>
-        <w:t>/roteiro</w:t>
-      </w:r>
-      <w:r>
-        <w:rPr>
-          <w:color w:val="2E74B5" w:themeColor="accent1" w:themeShade="BF"/>
-        </w:rPr>
-        <w:t>. Analise</w:t>
-      </w:r>
-      <w:r>
-        <w:rPr>
-          <w:color w:val="2E74B5" w:themeColor="accent1" w:themeShade="BF"/>
-        </w:rPr>
-        <w:t>s</w:t>
-      </w:r>
-      <w:r>
-        <w:rPr>
-          <w:color w:val="2E74B5" w:themeColor="accent1" w:themeShade="BF"/>
-        </w:rPr>
-        <w:t xml:space="preserve"> a serem feitas: </w:t>
+        <w:numPr>
+          <w:ilvl w:val="0"/>
+          <w:numId w:val="45"/>
+        </w:numPr>
+      </w:pPr>
+      <w:bookmarkStart w:id="8" w:name="_Hlk146620709"/>
+      <w:r>
+        <w:rPr>
+          <w:sz w:val="24"/>
+          <w:szCs w:val="24"/>
+        </w:rPr>
+        <w:t>O site deve ficar parecido com o site atual, apenas melhorando e completando o que falta no site. O mais importante será uma página principal com a logo da Missão Ambiental descrevendo o trabalho feito na ONG.</w:t>
       </w:r>
     </w:p>
     <w:p>
       <w:pPr>
         <w:pStyle w:val="P2"/>
-        <w:rPr>
-          <w:color w:val="2E74B5" w:themeColor="accent1" w:themeShade="BF"/>
-        </w:rPr>
-      </w:pPr>
-      <w:r>
-        <w:rPr>
-          <w:color w:val="2E74B5" w:themeColor="accent1" w:themeShade="BF"/>
-        </w:rPr>
-        <w:lastRenderedPageBreak/>
-        <w:t>Faz sentido o resultado percentualmente obtido</w:t>
-      </w:r>
-      <w:r>
-        <w:rPr>
-          <w:color w:val="2E74B5" w:themeColor="accent1" w:themeShade="BF"/>
-        </w:rPr>
-        <w:t xml:space="preserve"> no questionário</w:t>
-      </w:r>
-      <w:r>
-        <w:rPr>
-          <w:color w:val="2E74B5" w:themeColor="accent1" w:themeShade="BF"/>
-        </w:rPr>
-        <w:t>?</w:t>
+        <w:numPr>
+          <w:ilvl w:val="0"/>
+          <w:numId w:val="45"/>
+        </w:numPr>
+      </w:pPr>
+      <w:r>
+        <w:rPr>
+          <w:sz w:val="24"/>
+          <w:szCs w:val="24"/>
+        </w:rPr>
+        <w:t>Caso possível, deve ser feito um sistema para poderem editar páginas, assim podem continuar utilizando o site caso conforme a Missão Ambiental se desenvolva.</w:t>
       </w:r>
     </w:p>
     <w:p>
       <w:pPr>
         <w:pStyle w:val="P2"/>
-        <w:rPr>
-          <w:color w:val="2E74B5" w:themeColor="accent1" w:themeShade="BF"/>
-        </w:rPr>
-      </w:pPr>
-      <w:r>
-        <w:rPr>
-          <w:color w:val="2E74B5" w:themeColor="accent1" w:themeShade="BF"/>
-        </w:rPr>
-        <w:t xml:space="preserve">A resposta de uma questão contradiz a outra? Que decisão de escolha será considerada neste caso e por quê? </w:t>
+        <w:numPr>
+          <w:ilvl w:val="0"/>
+          <w:numId w:val="45"/>
+        </w:numPr>
+      </w:pPr>
+      <w:r>
+        <w:rPr>
+          <w:sz w:val="24"/>
+          <w:szCs w:val="24"/>
+        </w:rPr>
+        <w:t>Podem ser utilizadas “Stock Images” do Google caso não tenha uma boa imagem da Missão Ambiental para pôr no lugar. Foi apenas pedido para não modificar a logo e o esquema de cores geral do site.</w:t>
       </w:r>
     </w:p>
     <w:p>
       <w:pPr>
         <w:pStyle w:val="P2"/>
-        <w:rPr>
-          <w:color w:val="2E74B5" w:themeColor="accent1" w:themeShade="BF"/>
-        </w:rPr>
-      </w:pPr>
-      <w:r>
-        <w:rPr>
-          <w:color w:val="2E74B5" w:themeColor="accent1" w:themeShade="BF"/>
-        </w:rPr>
-        <w:t>O percentual de resultados com empates ou próximos, qual será o critério de escolha e por quê?</w:t>
-      </w:r>
-    </w:p>
-    <w:p>
-      <w:pPr>
-        <w:pStyle w:val="P2"/>
-        <w:rPr>
-          <w:color w:val="2E74B5" w:themeColor="accent1" w:themeShade="BF"/>
-        </w:rPr>
-      </w:pPr>
-      <w:r>
-        <w:rPr>
-          <w:color w:val="2E74B5" w:themeColor="accent1" w:themeShade="BF"/>
-        </w:rPr>
-        <w:t>Há questões que podem ser canceladas, devido o resultado não refletir o esperado ou não fazer sentido perante a resposta de outras questões?</w:t>
-      </w:r>
-    </w:p>
-    <w:p>
-      <w:pPr>
-        <w:pStyle w:val="P2"/>
-        <w:rPr>
-          <w:color w:val="2E74B5" w:themeColor="accent1" w:themeShade="BF"/>
-        </w:rPr>
-      </w:pPr>
-      <w:r>
-        <w:rPr>
-          <w:i/>
-          <w:iCs/>
-          <w:color w:val="2E74B5" w:themeColor="accent1" w:themeShade="BF"/>
-        </w:rPr>
-        <w:t xml:space="preserve">Disciplina de Apoio: </w:t>
-      </w:r>
-      <w:r>
-        <w:rPr>
-          <w:i/>
-          <w:iCs/>
-          <w:color w:val="2E74B5" w:themeColor="accent1" w:themeShade="BF"/>
-        </w:rPr>
-        <w:t>Interface e Experiência do Usuário.</w:t>
-      </w:r>
-    </w:p>
-    <w:p>
-      <w:pPr>
-        <w:pStyle w:val="P2"/>
-      </w:pPr>
+        <w:numPr>
+          <w:ilvl w:val="0"/>
+          <w:numId w:val="45"/>
+        </w:numPr>
+      </w:pPr>
+      <w:r>
+        <w:rPr>
+          <w:sz w:val="24"/>
+          <w:szCs w:val="24"/>
+        </w:rPr>
+        <w:t>Os visitantes da Missão Ambiental são de diversas idades, mas os principais grupos de visitam possuem de 18-70 anos.</w:t>
+      </w:r>
     </w:p>
     <w:p>
       <w:pPr>
@@ -3942,14 +3970,15 @@
           <w:lang w:val="pt-BR"/>
         </w:rPr>
       </w:pPr>
-      <w:bookmarkStart w:id="4" w:name="_Toc111126267"/>
+      <w:bookmarkStart w:id="9" w:name="_Toc111126267"/>
+      <w:bookmarkEnd w:id="8"/>
       <w:r>
         <w:rPr>
           <w:lang w:val="pt-BR"/>
         </w:rPr>
         <w:t>Persona(s)</w:t>
       </w:r>
-      <w:bookmarkEnd w:id="4"/>
+      <w:bookmarkEnd w:id="9"/>
     </w:p>
     <w:p>
       <w:pPr>
@@ -4010,14 +4039,15 @@
           <w:lang w:val="pt-BR"/>
         </w:rPr>
       </w:pPr>
-      <w:bookmarkStart w:id="5" w:name="_Toc111126268"/>
-      <w:r>
-        <w:rPr>
-          <w:lang w:val="pt-BR"/>
-        </w:rPr>
+      <w:bookmarkStart w:id="10" w:name="_Toc111126268"/>
+      <w:r>
+        <w:rPr>
+          <w:lang w:val="pt-BR"/>
+        </w:rPr>
+        <w:lastRenderedPageBreak/>
         <w:t>Design de Interface</w:t>
       </w:r>
-      <w:bookmarkEnd w:id="5"/>
+      <w:bookmarkEnd w:id="10"/>
     </w:p>
     <w:p>
       <w:pPr>
@@ -4060,7 +4090,21 @@
         <w:rPr>
           <w:color w:val="2E74B5" w:themeColor="accent1" w:themeShade="BF"/>
         </w:rPr>
-        <w:t xml:space="preserve">b) b) design das telas em wireframes; c) </w:t>
+        <w:t xml:space="preserve">b) b) design das telas em </w:t>
+      </w:r>
+      <w:proofErr w:type="spellStart"/>
+      <w:r>
+        <w:rPr>
+          <w:color w:val="2E74B5" w:themeColor="accent1" w:themeShade="BF"/>
+        </w:rPr>
+        <w:t>wireframes</w:t>
+      </w:r>
+      <w:proofErr w:type="spellEnd"/>
+      <w:r>
+        <w:rPr>
+          <w:color w:val="2E74B5" w:themeColor="accent1" w:themeShade="BF"/>
+        </w:rPr>
+        <w:t xml:space="preserve">; c) </w:t>
       </w:r>
       <w:r>
         <w:rPr>
@@ -4096,7 +4140,14 @@
         <w:rPr>
           <w:color w:val="2E74B5" w:themeColor="accent1" w:themeShade="BF"/>
         </w:rPr>
-        <w:t>, campos para entrada de dados</w:t>
+        <w:t xml:space="preserve">, campos para entrada de </w:t>
+      </w:r>
+      <w:proofErr w:type="gramStart"/>
+      <w:r>
+        <w:rPr>
+          <w:color w:val="2E74B5" w:themeColor="accent1" w:themeShade="BF"/>
+        </w:rPr>
+        <w:t>dados</w:t>
       </w:r>
       <w:r>
         <w:rPr>
@@ -4104,6 +4155,7 @@
         </w:rPr>
         <w:t>, etc.</w:t>
       </w:r>
+      <w:proofErr w:type="gramEnd"/>
       <w:r>
         <w:rPr>
           <w:color w:val="2E74B5" w:themeColor="accent1" w:themeShade="BF"/>
@@ -4171,7 +4223,6 @@
           <w:color w:val="2E74B5" w:themeColor="accent1" w:themeShade="BF"/>
           <w:lang w:val="pt-BR"/>
         </w:rPr>
-        <w:lastRenderedPageBreak/>
         <w:t>V</w:t>
       </w:r>
       <w:r>
@@ -4186,12 +4237,14 @@
         </w:rPr>
         <w:t xml:space="preserve"> com </w:t>
       </w:r>
+      <w:proofErr w:type="spellStart"/>
       <w:r>
         <w:rPr>
           <w:lang w:val="pt-BR"/>
         </w:rPr>
         <w:t>cardsorting</w:t>
       </w:r>
+      <w:proofErr w:type="spellEnd"/>
       <w:r>
         <w:rPr>
           <w:lang w:val="pt-BR"/>
@@ -4264,14 +4317,14 @@
           <w:lang w:val="pt-BR"/>
         </w:rPr>
       </w:pPr>
-      <w:bookmarkStart w:id="6" w:name="_Toc111126269"/>
+      <w:bookmarkStart w:id="11" w:name="_Toc111126269"/>
       <w:r>
         <w:rPr>
           <w:lang w:val="pt-BR"/>
         </w:rPr>
         <w:t>Protótipo de Telas</w:t>
       </w:r>
-      <w:bookmarkEnd w:id="6"/>
+      <w:bookmarkEnd w:id="11"/>
     </w:p>
     <w:p>
       <w:pPr>
@@ -4284,7 +4337,35 @@
         <w:rPr>
           <w:color w:val="2E74B5" w:themeColor="accent1" w:themeShade="BF"/>
         </w:rPr>
-        <w:t>Este item tem como objetivo apresentar as telas (formato de Wireframe ou Mockup) do projeto</w:t>
+        <w:t xml:space="preserve">Este item tem como objetivo apresentar as telas (formato de </w:t>
+      </w:r>
+      <w:proofErr w:type="spellStart"/>
+      <w:r>
+        <w:rPr>
+          <w:color w:val="2E74B5" w:themeColor="accent1" w:themeShade="BF"/>
+        </w:rPr>
+        <w:t>Wireframe</w:t>
+      </w:r>
+      <w:proofErr w:type="spellEnd"/>
+      <w:r>
+        <w:rPr>
+          <w:color w:val="2E74B5" w:themeColor="accent1" w:themeShade="BF"/>
+        </w:rPr>
+        <w:t xml:space="preserve"> ou </w:t>
+      </w:r>
+      <w:proofErr w:type="spellStart"/>
+      <w:r>
+        <w:rPr>
+          <w:color w:val="2E74B5" w:themeColor="accent1" w:themeShade="BF"/>
+        </w:rPr>
+        <w:t>Mockup</w:t>
+      </w:r>
+      <w:proofErr w:type="spellEnd"/>
+      <w:r>
+        <w:rPr>
+          <w:color w:val="2E74B5" w:themeColor="accent1" w:themeShade="BF"/>
+        </w:rPr>
+        <w:t>) do projeto</w:t>
       </w:r>
       <w:r>
         <w:rPr>
@@ -4332,24 +4413,70 @@
         </w:rPr>
         <w:t xml:space="preserve">Algumas ferramentas que podem ser utilizadas: </w:t>
       </w:r>
-      <w:r>
-        <w:rPr>
-          <w:color w:val="2E74B5" w:themeColor="accent1" w:themeShade="BF"/>
-        </w:rPr>
-        <w:t xml:space="preserve">Figma, </w:t>
-      </w:r>
-      <w:r>
-        <w:rPr>
-          <w:color w:val="2E74B5" w:themeColor="accent1" w:themeShade="BF"/>
-        </w:rPr>
-        <w:t xml:space="preserve">Pencil, Balsamiq, Axure, Photoshop, Adobe XD, </w:t>
-      </w:r>
+      <w:proofErr w:type="spellStart"/>
+      <w:r>
+        <w:rPr>
+          <w:color w:val="2E74B5" w:themeColor="accent1" w:themeShade="BF"/>
+        </w:rPr>
+        <w:t>Figma</w:t>
+      </w:r>
+      <w:proofErr w:type="spellEnd"/>
+      <w:r>
+        <w:rPr>
+          <w:color w:val="2E74B5" w:themeColor="accent1" w:themeShade="BF"/>
+        </w:rPr>
+        <w:t xml:space="preserve">, </w:t>
+      </w:r>
+      <w:proofErr w:type="spellStart"/>
+      <w:r>
+        <w:rPr>
+          <w:color w:val="2E74B5" w:themeColor="accent1" w:themeShade="BF"/>
+        </w:rPr>
+        <w:t>Pencil</w:t>
+      </w:r>
+      <w:proofErr w:type="spellEnd"/>
+      <w:r>
+        <w:rPr>
+          <w:color w:val="2E74B5" w:themeColor="accent1" w:themeShade="BF"/>
+        </w:rPr>
+        <w:t xml:space="preserve">, </w:t>
+      </w:r>
+      <w:proofErr w:type="spellStart"/>
+      <w:r>
+        <w:rPr>
+          <w:color w:val="2E74B5" w:themeColor="accent1" w:themeShade="BF"/>
+        </w:rPr>
+        <w:t>Balsamiq</w:t>
+      </w:r>
+      <w:proofErr w:type="spellEnd"/>
+      <w:r>
+        <w:rPr>
+          <w:color w:val="2E74B5" w:themeColor="accent1" w:themeShade="BF"/>
+        </w:rPr>
+        <w:t xml:space="preserve">, </w:t>
+      </w:r>
+      <w:proofErr w:type="spellStart"/>
+      <w:r>
+        <w:rPr>
+          <w:color w:val="2E74B5" w:themeColor="accent1" w:themeShade="BF"/>
+        </w:rPr>
+        <w:t>Axure</w:t>
+      </w:r>
+      <w:proofErr w:type="spellEnd"/>
+      <w:r>
+        <w:rPr>
+          <w:color w:val="2E74B5" w:themeColor="accent1" w:themeShade="BF"/>
+        </w:rPr>
+        <w:t xml:space="preserve">, Photoshop, Adobe XD, </w:t>
+      </w:r>
+      <w:proofErr w:type="spellStart"/>
       <w:r>
         <w:rPr>
           <w:color w:val="2E74B5" w:themeColor="accent1" w:themeShade="BF"/>
         </w:rPr>
         <w:t>power-point</w:t>
       </w:r>
+      <w:proofErr w:type="spellEnd"/>
       <w:r>
         <w:rPr>
           <w:color w:val="2E74B5" w:themeColor="accent1" w:themeShade="BF"/>
@@ -4428,14 +4555,14 @@
           <w:lang w:val="pt-BR"/>
         </w:rPr>
       </w:pPr>
-      <w:bookmarkStart w:id="7" w:name="_Toc111126270"/>
+      <w:bookmarkStart w:id="12" w:name="_Toc111126270"/>
       <w:r>
         <w:rPr>
           <w:lang w:val="pt-BR"/>
         </w:rPr>
         <w:t>Implementação</w:t>
       </w:r>
-      <w:bookmarkEnd w:id="7"/>
+      <w:bookmarkEnd w:id="12"/>
     </w:p>
     <w:p>
       <w:pPr>
@@ -4470,8 +4597,21 @@
         <w:t xml:space="preserve">e toda implementação web </w:t>
       </w:r>
       <w:r>
-        <w:t>com html/CSS/JavaScript</w:t>
-      </w:r>
+        <w:t xml:space="preserve">com </w:t>
+      </w:r>
+      <w:proofErr w:type="spellStart"/>
+      <w:r>
+        <w:t>html</w:t>
+      </w:r>
+      <w:proofErr w:type="spellEnd"/>
+      <w:r>
+        <w:t>/CSS/</w:t>
+      </w:r>
+      <w:proofErr w:type="spellStart"/>
+      <w:r>
+        <w:t>JavaScript</w:t>
+      </w:r>
+      <w:proofErr w:type="spellEnd"/>
       <w:r>
         <w:rPr>
           <w:color w:val="2E74B5" w:themeColor="accent1" w:themeShade="BF"/>
@@ -4542,7 +4682,7 @@
           <w:lang w:val="pt-BR"/>
         </w:rPr>
       </w:pPr>
-      <w:bookmarkStart w:id="8" w:name="_Toc111126271"/>
+      <w:bookmarkStart w:id="13" w:name="_Toc111126271"/>
       <w:r>
         <w:rPr>
           <w:lang w:val="pt-BR"/>
@@ -4555,7 +4695,7 @@
         </w:rPr>
         <w:t>e Usabilidade</w:t>
       </w:r>
-      <w:bookmarkEnd w:id="8"/>
+      <w:bookmarkEnd w:id="13"/>
     </w:p>
     <w:p>
       <w:pPr>
@@ -4598,13 +4738,27 @@
         <w:rPr>
           <w:color w:val="2E74B5" w:themeColor="accent1" w:themeShade="BF"/>
         </w:rPr>
-        <w:t xml:space="preserve">. Defina a técnica escolhida </w:t>
-      </w:r>
-      <w:r>
-        <w:rPr>
-          <w:color w:val="2E74B5" w:themeColor="accent1" w:themeShade="BF"/>
-        </w:rPr>
-        <w:t xml:space="preserve">, o mandado de avaliação (objetivos, tarefas, métricas e questionários de coleta de dados) </w:t>
+        <w:t xml:space="preserve">. Defina a técnica </w:t>
+      </w:r>
+      <w:proofErr w:type="gramStart"/>
+      <w:r>
+        <w:rPr>
+          <w:color w:val="2E74B5" w:themeColor="accent1" w:themeShade="BF"/>
+        </w:rPr>
+        <w:t xml:space="preserve">escolhida </w:t>
+      </w:r>
+      <w:r>
+        <w:rPr>
+          <w:color w:val="2E74B5" w:themeColor="accent1" w:themeShade="BF"/>
+        </w:rPr>
+        <w:t>,</w:t>
+      </w:r>
+      <w:proofErr w:type="gramEnd"/>
+      <w:r>
+        <w:rPr>
+          <w:color w:val="2E74B5" w:themeColor="accent1" w:themeShade="BF"/>
+        </w:rPr>
+        <w:t xml:space="preserve"> o mandado de avaliação (objetivos, tarefas, métricas e questionários de coleta de dados) </w:t>
       </w:r>
       <w:r>
         <w:rPr>
@@ -4677,14 +4831,16 @@
           <w:lang w:val="pt-BR"/>
         </w:rPr>
       </w:pPr>
-      <w:bookmarkStart w:id="9" w:name="_Toc111126272"/>
+      <w:bookmarkStart w:id="14" w:name="_Toc111126272"/>
+      <w:proofErr w:type="spellStart"/>
       <w:r>
         <w:rPr>
           <w:lang w:val="pt-BR"/>
         </w:rPr>
         <w:t>Redesign</w:t>
       </w:r>
-      <w:bookmarkEnd w:id="9"/>
+      <w:bookmarkEnd w:id="14"/>
+      <w:proofErr w:type="spellEnd"/>
     </w:p>
     <w:p>
       <w:pPr>
@@ -4703,7 +4859,21 @@
         <w:rPr>
           <w:color w:val="2E74B5" w:themeColor="accent1" w:themeShade="BF"/>
         </w:rPr>
-        <w:t xml:space="preserve"> apresentar o redesign, nos </w:t>
+        <w:t xml:space="preserve"> apresentar o </w:t>
+      </w:r>
+      <w:proofErr w:type="spellStart"/>
+      <w:r>
+        <w:rPr>
+          <w:color w:val="2E74B5" w:themeColor="accent1" w:themeShade="BF"/>
+        </w:rPr>
+        <w:t>redesign</w:t>
+      </w:r>
+      <w:proofErr w:type="spellEnd"/>
+      <w:r>
+        <w:rPr>
+          <w:color w:val="2E74B5" w:themeColor="accent1" w:themeShade="BF"/>
+        </w:rPr>
+        <w:t xml:space="preserve">, nos </w:t>
       </w:r>
       <w:r>
         <w:t>casos em que os testes de usabilidade apontarem alterações. Caso não exista alteração, este item pode ser excluído.</w:t>
@@ -4757,14 +4927,14 @@
           <w:lang w:val="pt-BR"/>
         </w:rPr>
       </w:pPr>
-      <w:bookmarkStart w:id="10" w:name="_Toc111126273"/>
+      <w:bookmarkStart w:id="15" w:name="_Toc111126273"/>
       <w:r>
         <w:rPr>
           <w:lang w:val="pt-BR"/>
         </w:rPr>
         <w:t>Questões Legais</w:t>
       </w:r>
-      <w:bookmarkEnd w:id="10"/>
+      <w:bookmarkEnd w:id="15"/>
       <w:r>
         <w:rPr>
           <w:lang w:val="pt-BR"/>
@@ -4882,14 +5052,14 @@
           <w:lang w:val="pt-BR"/>
         </w:rPr>
       </w:pPr>
-      <w:bookmarkStart w:id="11" w:name="_Toc111126274"/>
+      <w:bookmarkStart w:id="16" w:name="_Toc111126274"/>
       <w:r>
         <w:rPr>
           <w:lang w:val="pt-BR"/>
         </w:rPr>
         <w:t>Aplicação e Dados Estatísticos</w:t>
       </w:r>
-      <w:bookmarkEnd w:id="11"/>
+      <w:bookmarkEnd w:id="16"/>
       <w:r>
         <w:rPr>
           <w:lang w:val="pt-BR"/>
@@ -4981,14 +5151,14 @@
           <w:lang w:val="pt-BR"/>
         </w:rPr>
       </w:pPr>
-      <w:bookmarkStart w:id="12" w:name="_Toc111126275"/>
+      <w:bookmarkStart w:id="17" w:name="_Toc111126275"/>
       <w:r>
         <w:rPr>
           <w:lang w:val="pt-BR"/>
         </w:rPr>
         <w:t>Aplicação Lógica Matemática e Matemática Discreta</w:t>
       </w:r>
-      <w:bookmarkEnd w:id="12"/>
+      <w:bookmarkEnd w:id="17"/>
       <w:r>
         <w:rPr>
           <w:lang w:val="pt-BR"/>
@@ -5681,6 +5851,119 @@
     </w:lvl>
   </w:abstractNum>
   <w:abstractNum w:abstractNumId="2" w15:restartNumberingAfterBreak="0">
+    <w:nsid w:val="175B3A4E"/>
+    <w:multiLevelType w:val="hybridMultilevel"/>
+    <w:tmpl w:val="0CB612A2"/>
+    <w:lvl w:ilvl="0" w:tplc="04160001">
+      <w:start w:val="1"/>
+      <w:numFmt w:val="bullet"/>
+      <w:lvlText w:val=""/>
+      <w:lvlJc w:val="left"/>
+      <w:pPr>
+        <w:ind w:left="1440" w:hanging="360"/>
+      </w:pPr>
+      <w:rPr>
+        <w:rFonts w:ascii="Symbol" w:hAnsi="Symbol" w:hint="default"/>
+      </w:rPr>
+    </w:lvl>
+    <w:lvl w:ilvl="1" w:tplc="04160003" w:tentative="1">
+      <w:start w:val="1"/>
+      <w:numFmt w:val="bullet"/>
+      <w:lvlText w:val="o"/>
+      <w:lvlJc w:val="left"/>
+      <w:pPr>
+        <w:ind w:left="2160" w:hanging="360"/>
+      </w:pPr>
+      <w:rPr>
+        <w:rFonts w:ascii="Courier New" w:hAnsi="Courier New" w:cs="Courier New" w:hint="default"/>
+      </w:rPr>
+    </w:lvl>
+    <w:lvl w:ilvl="2" w:tplc="04160005" w:tentative="1">
+      <w:start w:val="1"/>
+      <w:numFmt w:val="bullet"/>
+      <w:lvlText w:val=""/>
+      <w:lvlJc w:val="left"/>
+      <w:pPr>
+        <w:ind w:left="2880" w:hanging="360"/>
+      </w:pPr>
+      <w:rPr>
+        <w:rFonts w:ascii="Wingdings" w:hAnsi="Wingdings" w:hint="default"/>
+      </w:rPr>
+    </w:lvl>
+    <w:lvl w:ilvl="3" w:tplc="04160001" w:tentative="1">
+      <w:start w:val="1"/>
+      <w:numFmt w:val="bullet"/>
+      <w:lvlText w:val=""/>
+      <w:lvlJc w:val="left"/>
+      <w:pPr>
+        <w:ind w:left="3600" w:hanging="360"/>
+      </w:pPr>
+      <w:rPr>
+        <w:rFonts w:ascii="Symbol" w:hAnsi="Symbol" w:hint="default"/>
+      </w:rPr>
+    </w:lvl>
+    <w:lvl w:ilvl="4" w:tplc="04160003" w:tentative="1">
+      <w:start w:val="1"/>
+      <w:numFmt w:val="bullet"/>
+      <w:lvlText w:val="o"/>
+      <w:lvlJc w:val="left"/>
+      <w:pPr>
+        <w:ind w:left="4320" w:hanging="360"/>
+      </w:pPr>
+      <w:rPr>
+        <w:rFonts w:ascii="Courier New" w:hAnsi="Courier New" w:cs="Courier New" w:hint="default"/>
+      </w:rPr>
+    </w:lvl>
+    <w:lvl w:ilvl="5" w:tplc="04160005" w:tentative="1">
+      <w:start w:val="1"/>
+      <w:numFmt w:val="bullet"/>
+      <w:lvlText w:val=""/>
+      <w:lvlJc w:val="left"/>
+      <w:pPr>
+        <w:ind w:left="5040" w:hanging="360"/>
+      </w:pPr>
+      <w:rPr>
+        <w:rFonts w:ascii="Wingdings" w:hAnsi="Wingdings" w:hint="default"/>
+      </w:rPr>
+    </w:lvl>
+    <w:lvl w:ilvl="6" w:tplc="04160001" w:tentative="1">
+      <w:start w:val="1"/>
+      <w:numFmt w:val="bullet"/>
+      <w:lvlText w:val=""/>
+      <w:lvlJc w:val="left"/>
+      <w:pPr>
+        <w:ind w:left="5760" w:hanging="360"/>
+      </w:pPr>
+      <w:rPr>
+        <w:rFonts w:ascii="Symbol" w:hAnsi="Symbol" w:hint="default"/>
+      </w:rPr>
+    </w:lvl>
+    <w:lvl w:ilvl="7" w:tplc="04160003" w:tentative="1">
+      <w:start w:val="1"/>
+      <w:numFmt w:val="bullet"/>
+      <w:lvlText w:val="o"/>
+      <w:lvlJc w:val="left"/>
+      <w:pPr>
+        <w:ind w:left="6480" w:hanging="360"/>
+      </w:pPr>
+      <w:rPr>
+        <w:rFonts w:ascii="Courier New" w:hAnsi="Courier New" w:cs="Courier New" w:hint="default"/>
+      </w:rPr>
+    </w:lvl>
+    <w:lvl w:ilvl="8" w:tplc="04160005" w:tentative="1">
+      <w:start w:val="1"/>
+      <w:numFmt w:val="bullet"/>
+      <w:lvlText w:val=""/>
+      <w:lvlJc w:val="left"/>
+      <w:pPr>
+        <w:ind w:left="7200" w:hanging="360"/>
+      </w:pPr>
+      <w:rPr>
+        <w:rFonts w:ascii="Wingdings" w:hAnsi="Wingdings" w:hint="default"/>
+      </w:rPr>
+    </w:lvl>
+  </w:abstractNum>
+  <w:abstractNum w:abstractNumId="3" w15:restartNumberingAfterBreak="0">
     <w:nsid w:val="185C4032"/>
     <w:multiLevelType w:val="hybridMultilevel"/>
     <w:tmpl w:val="8B48C604"/>
@@ -5799,7 +6082,7 @@
       </w:pPr>
     </w:lvl>
   </w:abstractNum>
-  <w:abstractNum w:abstractNumId="3" w15:restartNumberingAfterBreak="0">
+  <w:abstractNum w:abstractNumId="4" w15:restartNumberingAfterBreak="0">
     <w:nsid w:val="208713B2"/>
     <w:multiLevelType w:val="multilevel"/>
     <w:tmpl w:val="A8D6ABD2"/>
@@ -5912,7 +6195,7 @@
       </w:rPr>
     </w:lvl>
   </w:abstractNum>
-  <w:abstractNum w:abstractNumId="4" w15:restartNumberingAfterBreak="0">
+  <w:abstractNum w:abstractNumId="5" w15:restartNumberingAfterBreak="0">
     <w:nsid w:val="22BA7A9A"/>
     <w:multiLevelType w:val="multilevel"/>
     <w:tmpl w:val="8AC2BBCC"/>
@@ -6063,7 +6346,7 @@
       </w:rPr>
     </w:lvl>
   </w:abstractNum>
-  <w:abstractNum w:abstractNumId="5" w15:restartNumberingAfterBreak="0">
+  <w:abstractNum w:abstractNumId="6" w15:restartNumberingAfterBreak="0">
     <w:nsid w:val="2812041F"/>
     <w:multiLevelType w:val="multilevel"/>
     <w:tmpl w:val="17E284E8"/>
@@ -6209,7 +6492,7 @@
       </w:rPr>
     </w:lvl>
   </w:abstractNum>
-  <w:abstractNum w:abstractNumId="6" w15:restartNumberingAfterBreak="0">
+  <w:abstractNum w:abstractNumId="7" w15:restartNumberingAfterBreak="0">
     <w:nsid w:val="2D26441A"/>
     <w:multiLevelType w:val="singleLevel"/>
     <w:tmpl w:val="3272AAC4"/>
@@ -6229,7 +6512,7 @@
       </w:rPr>
     </w:lvl>
   </w:abstractNum>
-  <w:abstractNum w:abstractNumId="7" w15:restartNumberingAfterBreak="0">
+  <w:abstractNum w:abstractNumId="8" w15:restartNumberingAfterBreak="0">
     <w:nsid w:val="30EC7C62"/>
     <w:multiLevelType w:val="singleLevel"/>
     <w:tmpl w:val="D0C48F70"/>
@@ -6249,7 +6532,7 @@
       </w:rPr>
     </w:lvl>
   </w:abstractNum>
-  <w:abstractNum w:abstractNumId="8" w15:restartNumberingAfterBreak="0">
+  <w:abstractNum w:abstractNumId="9" w15:restartNumberingAfterBreak="0">
     <w:nsid w:val="341C62DB"/>
     <w:multiLevelType w:val="singleLevel"/>
     <w:tmpl w:val="F0C8F220"/>
@@ -6269,7 +6552,7 @@
       </w:rPr>
     </w:lvl>
   </w:abstractNum>
-  <w:abstractNum w:abstractNumId="9" w15:restartNumberingAfterBreak="0">
+  <w:abstractNum w:abstractNumId="10" w15:restartNumberingAfterBreak="0">
     <w:nsid w:val="35722448"/>
     <w:multiLevelType w:val="hybridMultilevel"/>
     <w:tmpl w:val="13F4E810"/>
@@ -6382,7 +6665,7 @@
       </w:rPr>
     </w:lvl>
   </w:abstractNum>
-  <w:abstractNum w:abstractNumId="10" w15:restartNumberingAfterBreak="0">
+  <w:abstractNum w:abstractNumId="11" w15:restartNumberingAfterBreak="0">
     <w:nsid w:val="36A63282"/>
     <w:multiLevelType w:val="multilevel"/>
     <w:tmpl w:val="CEC4B1D8"/>
@@ -6495,7 +6778,7 @@
       </w:rPr>
     </w:lvl>
   </w:abstractNum>
-  <w:abstractNum w:abstractNumId="11" w15:restartNumberingAfterBreak="0">
+  <w:abstractNum w:abstractNumId="12" w15:restartNumberingAfterBreak="0">
     <w:nsid w:val="39EC4D9D"/>
     <w:multiLevelType w:val="hybridMultilevel"/>
     <w:tmpl w:val="44B8A8CC"/>
@@ -6614,7 +6897,7 @@
       </w:pPr>
     </w:lvl>
   </w:abstractNum>
-  <w:abstractNum w:abstractNumId="12" w15:restartNumberingAfterBreak="0">
+  <w:abstractNum w:abstractNumId="13" w15:restartNumberingAfterBreak="0">
     <w:nsid w:val="3F5B54A0"/>
     <w:multiLevelType w:val="hybridMultilevel"/>
     <w:tmpl w:val="6FD018B2"/>
@@ -6727,7 +7010,7 @@
       </w:rPr>
     </w:lvl>
   </w:abstractNum>
-  <w:abstractNum w:abstractNumId="13" w15:restartNumberingAfterBreak="0">
+  <w:abstractNum w:abstractNumId="14" w15:restartNumberingAfterBreak="0">
     <w:nsid w:val="45940E1B"/>
     <w:multiLevelType w:val="singleLevel"/>
     <w:tmpl w:val="65B42CDA"/>
@@ -6764,7 +7047,7 @@
       </w:rPr>
     </w:lvl>
   </w:abstractNum>
-  <w:abstractNum w:abstractNumId="14" w15:restartNumberingAfterBreak="0">
+  <w:abstractNum w:abstractNumId="15" w15:restartNumberingAfterBreak="0">
     <w:nsid w:val="475B2598"/>
     <w:multiLevelType w:val="singleLevel"/>
     <w:tmpl w:val="58461154"/>
@@ -6801,7 +7084,7 @@
       </w:rPr>
     </w:lvl>
   </w:abstractNum>
-  <w:abstractNum w:abstractNumId="15" w15:restartNumberingAfterBreak="0">
+  <w:abstractNum w:abstractNumId="16" w15:restartNumberingAfterBreak="0">
     <w:nsid w:val="48727A3E"/>
     <w:multiLevelType w:val="singleLevel"/>
     <w:tmpl w:val="94E45EE4"/>
@@ -6819,7 +7102,7 @@
       </w:pPr>
     </w:lvl>
   </w:abstractNum>
-  <w:abstractNum w:abstractNumId="16" w15:restartNumberingAfterBreak="0">
+  <w:abstractNum w:abstractNumId="17" w15:restartNumberingAfterBreak="0">
     <w:nsid w:val="4E251755"/>
     <w:multiLevelType w:val="multilevel"/>
     <w:tmpl w:val="DA30037C"/>
@@ -6940,7 +7223,7 @@
       </w:rPr>
     </w:lvl>
   </w:abstractNum>
-  <w:abstractNum w:abstractNumId="17" w15:restartNumberingAfterBreak="0">
+  <w:abstractNum w:abstractNumId="18" w15:restartNumberingAfterBreak="0">
     <w:nsid w:val="50580C96"/>
     <w:multiLevelType w:val="hybridMultilevel"/>
     <w:tmpl w:val="BA4A24E8"/>
@@ -7031,7 +7314,7 @@
       </w:pPr>
     </w:lvl>
   </w:abstractNum>
-  <w:abstractNum w:abstractNumId="18" w15:restartNumberingAfterBreak="0">
+  <w:abstractNum w:abstractNumId="19" w15:restartNumberingAfterBreak="0">
     <w:nsid w:val="52460242"/>
     <w:multiLevelType w:val="hybridMultilevel"/>
     <w:tmpl w:val="BFE67B46"/>
@@ -7144,7 +7427,7 @@
       </w:rPr>
     </w:lvl>
   </w:abstractNum>
-  <w:abstractNum w:abstractNumId="19" w15:restartNumberingAfterBreak="0">
+  <w:abstractNum w:abstractNumId="20" w15:restartNumberingAfterBreak="0">
     <w:nsid w:val="529F6A7A"/>
     <w:multiLevelType w:val="hybridMultilevel"/>
     <w:tmpl w:val="987090F6"/>
@@ -7230,7 +7513,7 @@
       </w:pPr>
     </w:lvl>
   </w:abstractNum>
-  <w:abstractNum w:abstractNumId="20" w15:restartNumberingAfterBreak="0">
+  <w:abstractNum w:abstractNumId="21" w15:restartNumberingAfterBreak="0">
     <w:nsid w:val="53D13361"/>
     <w:multiLevelType w:val="multilevel"/>
     <w:tmpl w:val="B49A0C00"/>
@@ -7379,7 +7662,7 @@
       </w:rPr>
     </w:lvl>
   </w:abstractNum>
-  <w:abstractNum w:abstractNumId="21" w15:restartNumberingAfterBreak="0">
+  <w:abstractNum w:abstractNumId="22" w15:restartNumberingAfterBreak="0">
     <w:nsid w:val="550C6F02"/>
     <w:multiLevelType w:val="multilevel"/>
     <w:tmpl w:val="165E9762"/>
@@ -7495,7 +7778,7 @@
       </w:pPr>
     </w:lvl>
   </w:abstractNum>
-  <w:abstractNum w:abstractNumId="22" w15:restartNumberingAfterBreak="0">
+  <w:abstractNum w:abstractNumId="23" w15:restartNumberingAfterBreak="0">
     <w:nsid w:val="572A1F78"/>
     <w:multiLevelType w:val="hybridMultilevel"/>
     <w:tmpl w:val="E416BE0E"/>
@@ -7585,7 +7868,7 @@
       </w:pPr>
     </w:lvl>
   </w:abstractNum>
-  <w:abstractNum w:abstractNumId="23" w15:restartNumberingAfterBreak="0">
+  <w:abstractNum w:abstractNumId="24" w15:restartNumberingAfterBreak="0">
     <w:nsid w:val="5BD377F7"/>
     <w:multiLevelType w:val="multilevel"/>
     <w:tmpl w:val="22E2B5CE"/>
@@ -7737,7 +8020,7 @@
       </w:rPr>
     </w:lvl>
   </w:abstractNum>
-  <w:abstractNum w:abstractNumId="24" w15:restartNumberingAfterBreak="0">
+  <w:abstractNum w:abstractNumId="25" w15:restartNumberingAfterBreak="0">
     <w:nsid w:val="690956E7"/>
     <w:multiLevelType w:val="multilevel"/>
     <w:tmpl w:val="5E44C7DA"/>
@@ -7850,7 +8133,7 @@
       </w:rPr>
     </w:lvl>
   </w:abstractNum>
-  <w:abstractNum w:abstractNumId="25" w15:restartNumberingAfterBreak="0">
+  <w:abstractNum w:abstractNumId="26" w15:restartNumberingAfterBreak="0">
     <w:nsid w:val="6A865311"/>
     <w:multiLevelType w:val="singleLevel"/>
     <w:tmpl w:val="9B8021B8"/>
@@ -7870,7 +8153,7 @@
       </w:rPr>
     </w:lvl>
   </w:abstractNum>
-  <w:abstractNum w:abstractNumId="26" w15:restartNumberingAfterBreak="0">
+  <w:abstractNum w:abstractNumId="27" w15:restartNumberingAfterBreak="0">
     <w:nsid w:val="6B143E9C"/>
     <w:multiLevelType w:val="hybridMultilevel"/>
     <w:tmpl w:val="FF84113C"/>
@@ -7961,7 +8244,7 @@
       </w:pPr>
     </w:lvl>
   </w:abstractNum>
-  <w:abstractNum w:abstractNumId="27" w15:restartNumberingAfterBreak="0">
+  <w:abstractNum w:abstractNumId="28" w15:restartNumberingAfterBreak="0">
     <w:nsid w:val="6C583A28"/>
     <w:multiLevelType w:val="hybridMultilevel"/>
     <w:tmpl w:val="82268314"/>
@@ -8074,7 +8357,7 @@
       </w:rPr>
     </w:lvl>
   </w:abstractNum>
-  <w:abstractNum w:abstractNumId="28" w15:restartNumberingAfterBreak="0">
+  <w:abstractNum w:abstractNumId="29" w15:restartNumberingAfterBreak="0">
     <w:nsid w:val="6DCC7AE7"/>
     <w:multiLevelType w:val="hybridMultilevel"/>
     <w:tmpl w:val="DBD866A2"/>
@@ -8187,7 +8470,7 @@
       </w:rPr>
     </w:lvl>
   </w:abstractNum>
-  <w:abstractNum w:abstractNumId="29" w15:restartNumberingAfterBreak="0">
+  <w:abstractNum w:abstractNumId="30" w15:restartNumberingAfterBreak="0">
     <w:nsid w:val="6DE710FF"/>
     <w:multiLevelType w:val="hybridMultilevel"/>
     <w:tmpl w:val="75965BB8"/>
@@ -8300,7 +8583,7 @@
       </w:rPr>
     </w:lvl>
   </w:abstractNum>
-  <w:abstractNum w:abstractNumId="30" w15:restartNumberingAfterBreak="0">
+  <w:abstractNum w:abstractNumId="31" w15:restartNumberingAfterBreak="0">
     <w:nsid w:val="700F406D"/>
     <w:multiLevelType w:val="hybridMultilevel"/>
     <w:tmpl w:val="B1EE7534"/>
@@ -8389,7 +8672,7 @@
       </w:pPr>
     </w:lvl>
   </w:abstractNum>
-  <w:abstractNum w:abstractNumId="31" w15:restartNumberingAfterBreak="0">
+  <w:abstractNum w:abstractNumId="32" w15:restartNumberingAfterBreak="0">
     <w:nsid w:val="75452F32"/>
     <w:multiLevelType w:val="multilevel"/>
     <w:tmpl w:val="5218DB10"/>
@@ -8510,7 +8793,7 @@
       </w:rPr>
     </w:lvl>
   </w:abstractNum>
-  <w:abstractNum w:abstractNumId="32" w15:restartNumberingAfterBreak="0">
+  <w:abstractNum w:abstractNumId="33" w15:restartNumberingAfterBreak="0">
     <w:nsid w:val="778A29A5"/>
     <w:multiLevelType w:val="hybridMultilevel"/>
     <w:tmpl w:val="B720FDC8"/>
@@ -8650,7 +8933,7 @@
       </w:rPr>
     </w:lvl>
   </w:abstractNum>
-  <w:abstractNum w:abstractNumId="33" w15:restartNumberingAfterBreak="0">
+  <w:abstractNum w:abstractNumId="34" w15:restartNumberingAfterBreak="0">
     <w:nsid w:val="7C837A20"/>
     <w:multiLevelType w:val="multilevel"/>
     <w:tmpl w:val="F1C47938"/>
@@ -8805,7 +9088,7 @@
       </w:rPr>
     </w:lvl>
   </w:abstractNum>
-  <w:abstractNum w:abstractNumId="34" w15:restartNumberingAfterBreak="0">
+  <w:abstractNum w:abstractNumId="35" w15:restartNumberingAfterBreak="0">
     <w:nsid w:val="7E6713C7"/>
     <w:multiLevelType w:val="multilevel"/>
     <w:tmpl w:val="F490C710"/>
@@ -8919,112 +9202,112 @@
     </w:lvl>
   </w:abstractNum>
   <w:num w:numId="1" w16cid:durableId="1576091779">
+    <w:abstractNumId w:val="22"/>
+  </w:num>
+  <w:num w:numId="2" w16cid:durableId="1549412003">
+    <w:abstractNumId w:val="7"/>
+  </w:num>
+  <w:num w:numId="3" w16cid:durableId="1112242857">
     <w:abstractNumId w:val="21"/>
   </w:num>
-  <w:num w:numId="2" w16cid:durableId="1549412003">
+  <w:num w:numId="4" w16cid:durableId="1349914884">
+    <w:abstractNumId w:val="8"/>
+  </w:num>
+  <w:num w:numId="5" w16cid:durableId="666129645">
+    <w:abstractNumId w:val="14"/>
+  </w:num>
+  <w:num w:numId="6" w16cid:durableId="984041532">
     <w:abstractNumId w:val="6"/>
   </w:num>
-  <w:num w:numId="3" w16cid:durableId="1112242857">
-    <w:abstractNumId w:val="20"/>
-  </w:num>
-  <w:num w:numId="4" w16cid:durableId="1349914884">
-    <w:abstractNumId w:val="7"/>
-  </w:num>
-  <w:num w:numId="5" w16cid:durableId="666129645">
-    <w:abstractNumId w:val="13"/>
-  </w:num>
-  <w:num w:numId="6" w16cid:durableId="984041532">
-    <w:abstractNumId w:val="5"/>
-  </w:num>
   <w:num w:numId="7" w16cid:durableId="1536768514">
-    <w:abstractNumId w:val="15"/>
+    <w:abstractNumId w:val="16"/>
     <w:lvlOverride w:ilvl="0">
       <w:startOverride w:val="1"/>
     </w:lvlOverride>
   </w:num>
   <w:num w:numId="8" w16cid:durableId="872427557">
-    <w:abstractNumId w:val="14"/>
+    <w:abstractNumId w:val="15"/>
   </w:num>
   <w:num w:numId="9" w16cid:durableId="1520587246">
-    <w:abstractNumId w:val="23"/>
+    <w:abstractNumId w:val="24"/>
   </w:num>
   <w:num w:numId="10" w16cid:durableId="927037511">
     <w:abstractNumId w:val="0"/>
   </w:num>
   <w:num w:numId="11" w16cid:durableId="1535844632">
-    <w:abstractNumId w:val="25"/>
+    <w:abstractNumId w:val="26"/>
   </w:num>
   <w:num w:numId="12" w16cid:durableId="1532303769">
-    <w:abstractNumId w:val="2"/>
+    <w:abstractNumId w:val="3"/>
   </w:num>
   <w:num w:numId="13" w16cid:durableId="1024019805">
-    <w:abstractNumId w:val="8"/>
+    <w:abstractNumId w:val="9"/>
   </w:num>
   <w:num w:numId="14" w16cid:durableId="2085687868">
-    <w:abstractNumId w:val="32"/>
+    <w:abstractNumId w:val="33"/>
   </w:num>
   <w:num w:numId="15" w16cid:durableId="1725522568">
-    <w:abstractNumId w:val="11"/>
+    <w:abstractNumId w:val="12"/>
   </w:num>
   <w:num w:numId="16" w16cid:durableId="1808008409">
-    <w:abstractNumId w:val="33"/>
+    <w:abstractNumId w:val="34"/>
   </w:num>
   <w:num w:numId="17" w16cid:durableId="952204411">
-    <w:abstractNumId w:val="4"/>
+    <w:abstractNumId w:val="5"/>
   </w:num>
   <w:num w:numId="18" w16cid:durableId="882668939">
-    <w:abstractNumId w:val="26"/>
+    <w:abstractNumId w:val="27"/>
   </w:num>
   <w:num w:numId="19" w16cid:durableId="1346709592">
-    <w:abstractNumId w:val="17"/>
+    <w:abstractNumId w:val="18"/>
   </w:num>
   <w:num w:numId="20" w16cid:durableId="513569963">
     <w:abstractNumId w:val="1"/>
   </w:num>
   <w:num w:numId="21" w16cid:durableId="1633167320">
-    <w:abstractNumId w:val="18"/>
+    <w:abstractNumId w:val="19"/>
   </w:num>
   <w:num w:numId="22" w16cid:durableId="749736558">
-    <w:abstractNumId w:val="12"/>
+    <w:abstractNumId w:val="13"/>
   </w:num>
   <w:num w:numId="23" w16cid:durableId="907181786">
-    <w:abstractNumId w:val="30"/>
+    <w:abstractNumId w:val="31"/>
   </w:num>
   <w:num w:numId="24" w16cid:durableId="1610508262">
-    <w:abstractNumId w:val="22"/>
+    <w:abstractNumId w:val="23"/>
   </w:num>
   <w:num w:numId="25" w16cid:durableId="2118451719">
-    <w:abstractNumId w:val="31"/>
+    <w:abstractNumId w:val="32"/>
   </w:num>
   <w:num w:numId="26" w16cid:durableId="1875456616">
-    <w:abstractNumId w:val="33"/>
+    <w:abstractNumId w:val="34"/>
   </w:num>
   <w:num w:numId="27" w16cid:durableId="446317743">
-    <w:abstractNumId w:val="33"/>
+    <w:abstractNumId w:val="34"/>
   </w:num>
   <w:num w:numId="28" w16cid:durableId="1504659858">
-    <w:abstractNumId w:val="16"/>
+    <w:abstractNumId w:val="17"/>
   </w:num>
   <w:num w:numId="29" w16cid:durableId="308554958">
-    <w:abstractNumId w:val="10"/>
+    <w:abstractNumId w:val="11"/>
   </w:num>
   <w:num w:numId="30" w16cid:durableId="1511413964">
+    <w:abstractNumId w:val="35"/>
+  </w:num>
+  <w:num w:numId="31" w16cid:durableId="2055154754">
+    <w:abstractNumId w:val="4"/>
+  </w:num>
+  <w:num w:numId="32" w16cid:durableId="1572501351">
     <w:abstractNumId w:val="34"/>
   </w:num>
-  <w:num w:numId="31" w16cid:durableId="2055154754">
-    <w:abstractNumId w:val="3"/>
-  </w:num>
-  <w:num w:numId="32" w16cid:durableId="1572501351">
-    <w:abstractNumId w:val="33"/>
-  </w:num>
   <w:num w:numId="33" w16cid:durableId="256254695">
-    <w:abstractNumId w:val="33"/>
+    <w:abstractNumId w:val="34"/>
   </w:num>
   <w:num w:numId="34" w16cid:durableId="796991909">
-    <w:abstractNumId w:val="24"/>
+    <w:abstractNumId w:val="25"/>
   </w:num>
   <w:num w:numId="35" w16cid:durableId="529537088">
-    <w:abstractNumId w:val="33"/>
+    <w:abstractNumId w:val="34"/>
     <w:lvlOverride w:ilvl="0">
       <w:startOverride w:val="1"/>
     </w:lvlOverride>
@@ -9054,7 +9337,7 @@
     </w:lvlOverride>
   </w:num>
   <w:num w:numId="36" w16cid:durableId="415521489">
-    <w:abstractNumId w:val="19"/>
+    <w:abstractNumId w:val="20"/>
     <w:lvlOverride w:ilvl="0">
       <w:startOverride w:val="1"/>
     </w:lvlOverride>
@@ -9084,28 +9367,31 @@
     </w:lvlOverride>
   </w:num>
   <w:num w:numId="37" w16cid:durableId="1066954594">
-    <w:abstractNumId w:val="33"/>
+    <w:abstractNumId w:val="34"/>
   </w:num>
   <w:num w:numId="38" w16cid:durableId="872499186">
-    <w:abstractNumId w:val="33"/>
+    <w:abstractNumId w:val="34"/>
   </w:num>
   <w:num w:numId="39" w16cid:durableId="1103647550">
-    <w:abstractNumId w:val="33"/>
+    <w:abstractNumId w:val="34"/>
   </w:num>
   <w:num w:numId="40" w16cid:durableId="892500162">
-    <w:abstractNumId w:val="33"/>
+    <w:abstractNumId w:val="34"/>
   </w:num>
   <w:num w:numId="41" w16cid:durableId="1375620877">
-    <w:abstractNumId w:val="27"/>
+    <w:abstractNumId w:val="28"/>
   </w:num>
   <w:num w:numId="42" w16cid:durableId="256988276">
-    <w:abstractNumId w:val="9"/>
+    <w:abstractNumId w:val="10"/>
   </w:num>
   <w:num w:numId="43" w16cid:durableId="1020468087">
-    <w:abstractNumId w:val="28"/>
+    <w:abstractNumId w:val="29"/>
   </w:num>
   <w:num w:numId="44" w16cid:durableId="780610611">
-    <w:abstractNumId w:val="29"/>
+    <w:abstractNumId w:val="30"/>
+  </w:num>
+  <w:num w:numId="45" w16cid:durableId="1095438563">
+    <w:abstractNumId w:val="2"/>
   </w:num>
   <w:numIdMacAtCleanup w:val="25"/>
 </w:numbering>

</xml_diff>

<commit_message>
Design de interface e prototipo de telas feitos
</commit_message>
<xml_diff>
--- a/Documentação - Projeto Integrador Interdisciplinar - FRONT END.docx
+++ b/Documentação - Projeto Integrador Interdisciplinar - FRONT END.docx
@@ -350,16 +350,15 @@
           <w:sz w:val="24"/>
           <w:lang w:val="pt-BR"/>
         </w:rPr>
-        <w:t xml:space="preserve">Vinícius </w:t>
-      </w:r>
-      <w:proofErr w:type="gramStart"/>
+        <w:t xml:space="preserve">Vinícius Parelho </w:t>
+      </w:r>
       <w:r>
         <w:rPr>
           <w:b/>
           <w:sz w:val="24"/>
           <w:lang w:val="pt-BR"/>
         </w:rPr>
-        <w:t xml:space="preserve">Parelho </w:t>
+        <w:t xml:space="preserve"> - </w:t>
       </w:r>
       <w:r>
         <w:rPr>
@@ -367,24 +366,44 @@
           <w:sz w:val="24"/>
           <w:lang w:val="pt-BR"/>
         </w:rPr>
-        <w:t xml:space="preserve"> -</w:t>
-      </w:r>
-      <w:proofErr w:type="gramEnd"/>
-      <w:r>
+        <w:t>23.00591-2</w:t>
+      </w:r>
+    </w:p>
+    <w:p>
+      <w:pPr>
+        <w:tabs>
+          <w:tab w:val="left" w:pos="3686"/>
+        </w:tabs>
+        <w:ind w:left="3600"/>
         <w:rPr>
           <w:b/>
           <w:sz w:val="24"/>
           <w:lang w:val="pt-BR"/>
         </w:rPr>
-        <w:t xml:space="preserve"> </w:t>
-      </w:r>
+      </w:pPr>
       <w:r>
         <w:rPr>
           <w:b/>
           <w:sz w:val="24"/>
           <w:lang w:val="pt-BR"/>
         </w:rPr>
-        <w:t>23.00591-2</w:t>
+        <w:t xml:space="preserve">Murilo Molina </w:t>
+      </w:r>
+      <w:r>
+        <w:rPr>
+          <w:b/>
+          <w:sz w:val="24"/>
+          <w:lang w:val="pt-BR"/>
+        </w:rPr>
+        <w:t xml:space="preserve">- </w:t>
+      </w:r>
+      <w:r>
+        <w:rPr>
+          <w:b/>
+          <w:sz w:val="24"/>
+          <w:lang w:val="pt-BR"/>
+        </w:rPr>
+        <w:t>23.01001-0</w:t>
       </w:r>
     </w:p>
     <w:p>
@@ -405,7 +424,7 @@
           <w:sz w:val="24"/>
           <w:lang w:val="pt-BR"/>
         </w:rPr>
-        <w:t xml:space="preserve">Murilo Molina </w:t>
+        <w:t xml:space="preserve">Matheus Yukio </w:t>
       </w:r>
       <w:r>
         <w:rPr>
@@ -413,62 +432,7 @@
           <w:sz w:val="24"/>
           <w:lang w:val="pt-BR"/>
         </w:rPr>
-        <w:t xml:space="preserve">- </w:t>
-      </w:r>
-      <w:r>
-        <w:rPr>
-          <w:b/>
-          <w:sz w:val="24"/>
-          <w:lang w:val="pt-BR"/>
-        </w:rPr>
-        <w:t>23.01001-0</w:t>
-      </w:r>
-    </w:p>
-    <w:p>
-      <w:pPr>
-        <w:tabs>
-          <w:tab w:val="left" w:pos="3686"/>
-        </w:tabs>
-        <w:ind w:left="3600"/>
-        <w:rPr>
-          <w:b/>
-          <w:sz w:val="24"/>
-          <w:lang w:val="pt-BR"/>
-        </w:rPr>
-      </w:pPr>
-      <w:r>
-        <w:rPr>
-          <w:b/>
-          <w:sz w:val="24"/>
-          <w:lang w:val="pt-BR"/>
-        </w:rPr>
-        <w:t xml:space="preserve">Matheus </w:t>
-      </w:r>
-      <w:proofErr w:type="gramStart"/>
-      <w:r>
-        <w:rPr>
-          <w:b/>
-          <w:sz w:val="24"/>
-          <w:lang w:val="pt-BR"/>
-        </w:rPr>
-        <w:t xml:space="preserve">Yukio </w:t>
-      </w:r>
-      <w:r>
-        <w:rPr>
-          <w:b/>
-          <w:sz w:val="24"/>
-          <w:lang w:val="pt-BR"/>
-        </w:rPr>
-        <w:t xml:space="preserve"> -</w:t>
-      </w:r>
-      <w:proofErr w:type="gramEnd"/>
-      <w:r>
-        <w:rPr>
-          <w:b/>
-          <w:sz w:val="24"/>
-          <w:lang w:val="pt-BR"/>
-        </w:rPr>
-        <w:t xml:space="preserve"> </w:t>
+        <w:t xml:space="preserve"> - </w:t>
       </w:r>
       <w:r>
         <w:rPr>
@@ -1230,8 +1194,8 @@
           <w:lang w:val="pt-BR"/>
         </w:rPr>
       </w:pPr>
-      <w:bookmarkStart w:id="2" w:name="_Toc111126265"/>
-      <w:bookmarkStart w:id="3" w:name="_Hlk146620749"/>
+      <w:bookmarkStart w:id="2" w:name="_Hlk146620749"/>
+      <w:bookmarkStart w:id="3" w:name="_Toc111126265"/>
       <w:r>
         <w:rPr>
           <w:rFonts w:ascii="Arial" w:hAnsi="Arial" w:cs="Arial"/>
@@ -1602,7 +1566,7 @@
         </w:rPr>
       </w:pPr>
     </w:p>
-    <w:bookmarkEnd w:id="3"/>
+    <w:bookmarkEnd w:id="2"/>
     <w:p>
       <w:pPr>
         <w:jc w:val="left"/>
@@ -1758,21 +1722,15 @@
         <w:jc w:val="left"/>
         <w:rPr>
           <w:rFonts w:ascii="Arial" w:hAnsi="Arial" w:cs="Arial"/>
-          <w:b/>
-          <w:lang w:val="pt-BR"/>
-        </w:rPr>
-      </w:pPr>
-      <w:r>
-        <w:rPr>
-          <w:rFonts w:ascii="Arial" w:hAnsi="Arial" w:cs="Arial"/>
-          <w:b/>
-          <w:lang w:val="pt-BR"/>
-        </w:rPr>
-        <w:br w:type="page"/>
-      </w:r>
-    </w:p>
-    <w:p>
-      <w:pPr>
+          <w:sz w:val="28"/>
+          <w:szCs w:val="28"/>
+          <w:lang w:val="pt-BR"/>
+        </w:rPr>
+      </w:pPr>
+    </w:p>
+    <w:p>
+      <w:pPr>
+        <w:jc w:val="left"/>
         <w:rPr>
           <w:rFonts w:ascii="Arial" w:hAnsi="Arial" w:cs="Arial"/>
           <w:sz w:val="28"/>
@@ -1780,14 +1738,78 @@
           <w:lang w:val="pt-BR"/>
         </w:rPr>
       </w:pPr>
-      <w:r>
+    </w:p>
+    <w:p>
+      <w:pPr>
+        <w:jc w:val="left"/>
         <w:rPr>
           <w:rFonts w:ascii="Arial" w:hAnsi="Arial" w:cs="Arial"/>
           <w:sz w:val="28"/>
           <w:szCs w:val="28"/>
           <w:lang w:val="pt-BR"/>
         </w:rPr>
-        <w:lastRenderedPageBreak/>
+      </w:pPr>
+    </w:p>
+    <w:p>
+      <w:pPr>
+        <w:jc w:val="left"/>
+        <w:rPr>
+          <w:rFonts w:ascii="Arial" w:hAnsi="Arial" w:cs="Arial"/>
+          <w:sz w:val="28"/>
+          <w:szCs w:val="28"/>
+          <w:lang w:val="pt-BR"/>
+        </w:rPr>
+      </w:pPr>
+    </w:p>
+    <w:p>
+      <w:pPr>
+        <w:jc w:val="left"/>
+        <w:rPr>
+          <w:rFonts w:ascii="Arial" w:hAnsi="Arial" w:cs="Arial"/>
+          <w:sz w:val="28"/>
+          <w:szCs w:val="28"/>
+          <w:lang w:val="pt-BR"/>
+        </w:rPr>
+      </w:pPr>
+    </w:p>
+    <w:p>
+      <w:pPr>
+        <w:jc w:val="left"/>
+        <w:rPr>
+          <w:rFonts w:ascii="Arial" w:hAnsi="Arial" w:cs="Arial"/>
+          <w:sz w:val="28"/>
+          <w:szCs w:val="28"/>
+          <w:lang w:val="pt-BR"/>
+        </w:rPr>
+      </w:pPr>
+    </w:p>
+    <w:p>
+      <w:pPr>
+        <w:jc w:val="left"/>
+        <w:rPr>
+          <w:rFonts w:ascii="Arial" w:hAnsi="Arial" w:cs="Arial"/>
+          <w:sz w:val="28"/>
+          <w:szCs w:val="28"/>
+          <w:lang w:val="pt-BR"/>
+        </w:rPr>
+      </w:pPr>
+    </w:p>
+    <w:p>
+      <w:pPr>
+        <w:jc w:val="left"/>
+        <w:rPr>
+          <w:rFonts w:ascii="Arial" w:hAnsi="Arial" w:cs="Arial"/>
+          <w:b/>
+          <w:lang w:val="pt-BR"/>
+        </w:rPr>
+      </w:pPr>
+      <w:r>
+        <w:rPr>
+          <w:rFonts w:ascii="Arial" w:hAnsi="Arial" w:cs="Arial"/>
+          <w:sz w:val="28"/>
+          <w:szCs w:val="28"/>
+          <w:lang w:val="pt-BR"/>
+        </w:rPr>
         <w:t>Identificação dos Usuários e Stakeholders</w:t>
       </w:r>
     </w:p>
@@ -2079,6 +2101,7 @@
                 <w:sz w:val="28"/>
                 <w:szCs w:val="28"/>
               </w:rPr>
+              <w:lastRenderedPageBreak/>
               <w:t>Stakeholders</w:t>
             </w:r>
           </w:p>
@@ -2560,27 +2583,7 @@
                 <w:szCs w:val="28"/>
                 <w:lang w:val="pt-BR"/>
               </w:rPr>
-              <w:t xml:space="preserve">Programadores que vão </w:t>
-            </w:r>
-            <w:proofErr w:type="gramStart"/>
-            <w:r>
-              <w:rPr>
-                <w:rFonts w:ascii="Arial" w:hAnsi="Arial" w:cs="Arial"/>
-                <w:sz w:val="28"/>
-                <w:szCs w:val="28"/>
-                <w:lang w:val="pt-BR"/>
-              </w:rPr>
-              <w:t>criar o novo</w:t>
-            </w:r>
-            <w:proofErr w:type="gramEnd"/>
-            <w:r>
-              <w:rPr>
-                <w:rFonts w:ascii="Arial" w:hAnsi="Arial" w:cs="Arial"/>
-                <w:sz w:val="28"/>
-                <w:szCs w:val="28"/>
-                <w:lang w:val="pt-BR"/>
-              </w:rPr>
-              <w:t xml:space="preserve"> site para a Missão Ambiental.</w:t>
+              <w:t>Programadores que vão criar o novo site para a Missão Ambiental.</w:t>
             </w:r>
           </w:p>
         </w:tc>
@@ -2668,7 +2671,7 @@
         </w:rPr>
         <w:t>Questionário / Entrevista / Outra Técnica de Extração de Informações do Usuário</w:t>
       </w:r>
-      <w:bookmarkEnd w:id="2"/>
+      <w:bookmarkEnd w:id="3"/>
     </w:p>
     <w:p>
       <w:pPr>
@@ -3347,7 +3350,6 @@
         <w:rPr>
           <w:lang w:val="pt-BR"/>
         </w:rPr>
-        <w:lastRenderedPageBreak/>
         <w:t>Entrevista:</w:t>
       </w:r>
     </w:p>
@@ -3541,6 +3543,7 @@
           <w:sz w:val="24"/>
           <w:szCs w:val="24"/>
         </w:rPr>
+        <w:lastRenderedPageBreak/>
         <w:t xml:space="preserve">Quem vai ser </w:t>
       </w:r>
       <w:r>
@@ -3886,7 +3889,6 @@
         <w:rPr>
           <w:lang w:val="pt-BR"/>
         </w:rPr>
-        <w:lastRenderedPageBreak/>
         <w:t>Análise do Questionário / Entrevista / Outra Técnica de Extração de Informações do Usuário</w:t>
       </w:r>
       <w:bookmarkEnd w:id="7"/>
@@ -3976,9 +3978,40 @@
         <w:rPr>
           <w:lang w:val="pt-BR"/>
         </w:rPr>
+        <w:lastRenderedPageBreak/>
         <w:t>Persona(s)</w:t>
       </w:r>
       <w:bookmarkEnd w:id="9"/>
+    </w:p>
+    <w:p>
+      <w:pPr>
+        <w:pStyle w:val="Titulo1"/>
+        <w:numPr>
+          <w:ilvl w:val="0"/>
+          <w:numId w:val="0"/>
+        </w:numPr>
+        <w:tabs>
+          <w:tab w:val="left" w:pos="708"/>
+        </w:tabs>
+        <w:ind w:left="720"/>
+        <w:rPr>
+          <w:b w:val="0"/>
+          <w:bCs/>
+          <w:sz w:val="24"/>
+          <w:szCs w:val="18"/>
+          <w:lang w:val="pt-BR"/>
+        </w:rPr>
+      </w:pPr>
+      <w:r>
+        <w:rPr>
+          <w:b w:val="0"/>
+          <w:bCs/>
+          <w:sz w:val="24"/>
+          <w:szCs w:val="18"/>
+          <w:lang w:val="pt-BR"/>
+        </w:rPr>
+        <w:t>Através de questionários feitos para o professor Casé, que fundou a Missão Ambiental, e para um público que se mostrou interessado pelo projeto, identificamos que o público mais provável de visitar o site da Missão Ambiental seriam adultos que se importam com a preservação do meio ambiente, mas que não tem muitas oportunidades de contribuir no seu dia a dia, assim buscam lugares como a Missão Ambiental para poder ajudar.</w:t>
+      </w:r>
     </w:p>
     <w:p>
       <w:pPr>
@@ -4027,6 +4060,36 @@
     </w:p>
     <w:p>
       <w:pPr>
+        <w:pStyle w:val="P2"/>
+      </w:pPr>
+    </w:p>
+    <w:p>
+      <w:pPr>
+        <w:pStyle w:val="P2"/>
+      </w:pPr>
+    </w:p>
+    <w:p>
+      <w:pPr>
+        <w:pStyle w:val="P2"/>
+      </w:pPr>
+    </w:p>
+    <w:p>
+      <w:pPr>
+        <w:pStyle w:val="P2"/>
+      </w:pPr>
+    </w:p>
+    <w:p>
+      <w:pPr>
+        <w:pStyle w:val="P2"/>
+      </w:pPr>
+    </w:p>
+    <w:p>
+      <w:pPr>
+        <w:pStyle w:val="P2"/>
+      </w:pPr>
+    </w:p>
+    <w:p>
+      <w:pPr>
         <w:pStyle w:val="Titulo1"/>
         <w:numPr>
           <w:ilvl w:val="0"/>
@@ -4051,250 +4114,280 @@
     </w:p>
     <w:p>
       <w:pPr>
+        <w:pStyle w:val="Titulo1"/>
+        <w:numPr>
+          <w:ilvl w:val="0"/>
+          <w:numId w:val="0"/>
+        </w:numPr>
+        <w:tabs>
+          <w:tab w:val="left" w:pos="708"/>
+        </w:tabs>
+        <w:ind w:left="360"/>
+        <w:rPr>
+          <w:rFonts w:ascii="Times New Roman" w:hAnsi="Times New Roman"/>
+          <w:b w:val="0"/>
+          <w:bCs/>
+          <w:sz w:val="24"/>
+          <w:szCs w:val="18"/>
+          <w:lang w:val="pt-BR"/>
+        </w:rPr>
+      </w:pPr>
+      <w:r>
+        <w:rPr>
+          <w:rFonts w:ascii="Times New Roman" w:hAnsi="Times New Roman"/>
+          <w:b w:val="0"/>
+          <w:bCs/>
+          <w:sz w:val="24"/>
+          <w:szCs w:val="18"/>
+          <w:lang w:val="pt-BR"/>
+        </w:rPr>
+        <w:t>Usuários são inicialmente levados a página principal</w:t>
+      </w:r>
+      <w:r>
+        <w:rPr>
+          <w:rFonts w:ascii="Times New Roman" w:hAnsi="Times New Roman"/>
+          <w:b w:val="0"/>
+          <w:bCs/>
+          <w:sz w:val="24"/>
+          <w:szCs w:val="18"/>
+          <w:lang w:val="pt-BR"/>
+        </w:rPr>
+        <w:t>, onde podem acessar o navegador de páginas no seu celular, ou no computador</w:t>
+      </w:r>
+      <w:r>
+        <w:rPr>
+          <w:rFonts w:ascii="Times New Roman" w:hAnsi="Times New Roman"/>
+          <w:b w:val="0"/>
+          <w:bCs/>
+          <w:sz w:val="24"/>
+          <w:szCs w:val="18"/>
+          <w:lang w:val="pt-BR"/>
+        </w:rPr>
+        <w:t xml:space="preserve"> onde essa tela fica sempre visível, assim podendo acessar as outras páginas do site. A partir da página principal os administradores podem acessar o menu de admins para editar o conteúdo do site que desejarem.</w:t>
+      </w:r>
+    </w:p>
+    <w:p>
+      <w:pPr>
+        <w:pStyle w:val="Titulo1"/>
+        <w:numPr>
+          <w:ilvl w:val="0"/>
+          <w:numId w:val="0"/>
+        </w:numPr>
+        <w:tabs>
+          <w:tab w:val="left" w:pos="708"/>
+        </w:tabs>
+        <w:ind w:left="720"/>
+        <w:rPr>
+          <w:lang w:val="pt-BR"/>
+        </w:rPr>
+      </w:pPr>
+      <w:r>
+        <w:rPr>
+          <w:lang w:val="pt-BR"/>
+        </w:rPr>
+        <w:drawing>
+          <wp:inline distT="0" distB="0" distL="0" distR="0" wp14:anchorId="2F891807" wp14:editId="396B9D55">
+            <wp:extent cx="4145639" cy="3726503"/>
+            <wp:effectExtent l="0" t="0" r="7620" b="7620"/>
+            <wp:docPr id="1951466531" name="Imagem 1" descr="Diagrama&#10;&#10;Descrição gerada automaticamente"/>
+            <wp:cNvGraphicFramePr>
+              <a:graphicFrameLocks xmlns:a="http://schemas.openxmlformats.org/drawingml/2006/main" noChangeAspect="1"/>
+            </wp:cNvGraphicFramePr>
+            <a:graphic xmlns:a="http://schemas.openxmlformats.org/drawingml/2006/main">
+              <a:graphicData uri="http://schemas.openxmlformats.org/drawingml/2006/picture">
+                <pic:pic xmlns:pic="http://schemas.openxmlformats.org/drawingml/2006/picture">
+                  <pic:nvPicPr>
+                    <pic:cNvPr id="1951466531" name="Imagem 1" descr="Diagrama&#10;&#10;Descrição gerada automaticamente"/>
+                    <pic:cNvPicPr/>
+                  </pic:nvPicPr>
+                  <pic:blipFill>
+                    <a:blip r:embed="rId9"/>
+                    <a:stretch>
+                      <a:fillRect/>
+                    </a:stretch>
+                  </pic:blipFill>
+                  <pic:spPr>
+                    <a:xfrm>
+                      <a:off x="0" y="0"/>
+                      <a:ext cx="4145639" cy="3726503"/>
+                    </a:xfrm>
+                    <a:prstGeom prst="rect">
+                      <a:avLst/>
+                    </a:prstGeom>
+                  </pic:spPr>
+                </pic:pic>
+              </a:graphicData>
+            </a:graphic>
+          </wp:inline>
+        </w:drawing>
+      </w:r>
+    </w:p>
+    <w:p>
+      <w:pPr>
         <w:pStyle w:val="P2"/>
         <w:rPr>
+          <w:sz w:val="32"/>
+          <w:szCs w:val="32"/>
+        </w:rPr>
+      </w:pPr>
+      <w:r>
+        <w:rPr>
+          <w:sz w:val="32"/>
+          <w:szCs w:val="32"/>
+        </w:rPr>
+        <w:t>Paleta de cores:</w:t>
+      </w:r>
+    </w:p>
+    <w:p>
+      <w:pPr>
+        <w:pStyle w:val="P2"/>
+        <w:rPr>
+          <w:sz w:val="24"/>
+          <w:szCs w:val="24"/>
+        </w:rPr>
+      </w:pPr>
+      <w:r>
+        <w:rPr>
+          <w:sz w:val="24"/>
+          <w:szCs w:val="24"/>
+        </w:rPr>
+        <w:t>D9D9D9</w:t>
+      </w:r>
+      <w:r>
+        <w:rPr>
+          <w:sz w:val="24"/>
+          <w:szCs w:val="24"/>
+        </w:rPr>
+        <w:t xml:space="preserve"> – Utilizada como fundo do navegador de páginas</w:t>
+      </w:r>
+    </w:p>
+    <w:p>
+      <w:pPr>
+        <w:pStyle w:val="P2"/>
+        <w:rPr>
+          <w:sz w:val="24"/>
+          <w:szCs w:val="24"/>
+        </w:rPr>
+      </w:pPr>
+      <w:r>
+        <w:rPr>
+          <w:sz w:val="24"/>
+          <w:szCs w:val="24"/>
+        </w:rPr>
+        <w:t>555555</w:t>
+      </w:r>
+      <w:r>
+        <w:rPr>
+          <w:sz w:val="24"/>
+          <w:szCs w:val="24"/>
+        </w:rPr>
+        <w:t xml:space="preserve"> – Utilizada como fundo para o rodapé</w:t>
+      </w:r>
+    </w:p>
+    <w:p>
+      <w:pPr>
+        <w:pStyle w:val="P2"/>
+        <w:rPr>
+          <w:sz w:val="24"/>
+          <w:szCs w:val="24"/>
+        </w:rPr>
+      </w:pPr>
+      <w:r>
+        <w:rPr>
+          <w:sz w:val="24"/>
+          <w:szCs w:val="24"/>
+        </w:rPr>
+        <w:t>007427</w:t>
+      </w:r>
+      <w:r>
+        <w:rPr>
+          <w:sz w:val="24"/>
+          <w:szCs w:val="24"/>
+        </w:rPr>
+        <w:t xml:space="preserve"> – Utilizado para textos descrevendo seções de uma página</w:t>
+      </w:r>
+    </w:p>
+    <w:p>
+      <w:pPr>
+        <w:pStyle w:val="P2"/>
+        <w:rPr>
+          <w:sz w:val="24"/>
+          <w:szCs w:val="24"/>
+        </w:rPr>
+      </w:pPr>
+    </w:p>
+    <w:p>
+      <w:pPr>
+        <w:pStyle w:val="P2"/>
+        <w:rPr>
+          <w:sz w:val="32"/>
+          <w:szCs w:val="32"/>
+        </w:rPr>
+      </w:pPr>
+      <w:r>
+        <w:rPr>
+          <w:sz w:val="32"/>
+          <w:szCs w:val="32"/>
+        </w:rPr>
+        <w:t>Fontes:</w:t>
+      </w:r>
+    </w:p>
+    <w:p>
+      <w:pPr>
+        <w:pStyle w:val="P2"/>
+        <w:rPr>
+          <w:sz w:val="24"/>
+          <w:szCs w:val="24"/>
+        </w:rPr>
+      </w:pPr>
+      <w:r>
+        <w:rPr>
+          <w:sz w:val="24"/>
+          <w:szCs w:val="24"/>
+        </w:rPr>
+        <w:t>Inter</w:t>
+      </w:r>
+      <w:r>
+        <w:rPr>
+          <w:sz w:val="24"/>
+          <w:szCs w:val="24"/>
+        </w:rPr>
+        <w:t xml:space="preserve"> – Usada para o texto geral da página.</w:t>
+      </w:r>
+    </w:p>
+    <w:p>
+      <w:pPr>
+        <w:pStyle w:val="P2"/>
+        <w:rPr>
+          <w:sz w:val="24"/>
+          <w:szCs w:val="24"/>
+        </w:rPr>
+      </w:pPr>
+      <w:r>
+        <w:rPr>
+          <w:sz w:val="24"/>
+          <w:szCs w:val="24"/>
+        </w:rPr>
+        <w:t>Ubunto</w:t>
+      </w:r>
+      <w:r>
+        <w:rPr>
+          <w:sz w:val="24"/>
+          <w:szCs w:val="24"/>
+        </w:rPr>
+        <w:t xml:space="preserve"> – Usada para títulos e subtítulos.</w:t>
+      </w:r>
+    </w:p>
+    <w:p>
+      <w:pPr>
+        <w:pStyle w:val="P2"/>
+        <w:ind w:left="0"/>
+        <w:jc w:val="left"/>
+        <w:rPr>
           <w:color w:val="2E74B5" w:themeColor="accent1" w:themeShade="BF"/>
         </w:rPr>
       </w:pPr>
       <w:r>
-        <w:rPr>
-          <w:color w:val="2E74B5" w:themeColor="accent1" w:themeShade="BF"/>
-        </w:rPr>
-        <w:t xml:space="preserve">Este item tem como objetivo apresentar o design de interface por meio de </w:t>
-      </w:r>
-      <w:r>
-        <w:rPr>
-          <w:color w:val="2E74B5" w:themeColor="accent1" w:themeShade="BF"/>
-        </w:rPr>
-        <w:t xml:space="preserve">a) </w:t>
-      </w:r>
-      <w:r>
-        <w:rPr>
-          <w:color w:val="2E74B5" w:themeColor="accent1" w:themeShade="BF"/>
-        </w:rPr>
-        <w:t>mapa de navegação</w:t>
-      </w:r>
-      <w:r>
-        <w:rPr>
-          <w:color w:val="2E74B5" w:themeColor="accent1" w:themeShade="BF"/>
-        </w:rPr>
-        <w:t>;</w:t>
-      </w:r>
-      <w:r>
-        <w:rPr>
-          <w:color w:val="2E74B5" w:themeColor="accent1" w:themeShade="BF"/>
-        </w:rPr>
-        <w:t xml:space="preserve"> </w:t>
-      </w:r>
-      <w:r>
-        <w:rPr>
-          <w:color w:val="2E74B5" w:themeColor="accent1" w:themeShade="BF"/>
-        </w:rPr>
-        <w:t xml:space="preserve">b) b) design das telas em </w:t>
-      </w:r>
-      <w:proofErr w:type="spellStart"/>
-      <w:r>
-        <w:rPr>
-          <w:color w:val="2E74B5" w:themeColor="accent1" w:themeShade="BF"/>
-        </w:rPr>
-        <w:t>wireframes</w:t>
-      </w:r>
-      <w:proofErr w:type="spellEnd"/>
-      <w:r>
-        <w:rPr>
-          <w:color w:val="2E74B5" w:themeColor="accent1" w:themeShade="BF"/>
-        </w:rPr>
-        <w:t xml:space="preserve">; c) </w:t>
-      </w:r>
-      <w:r>
-        <w:rPr>
-          <w:color w:val="2E74B5" w:themeColor="accent1" w:themeShade="BF"/>
-        </w:rPr>
-        <w:t>fluxograma de interação entre telas</w:t>
-      </w:r>
-      <w:r>
-        <w:rPr>
-          <w:color w:val="2E74B5" w:themeColor="accent1" w:themeShade="BF"/>
-        </w:rPr>
-        <w:t>;</w:t>
-      </w:r>
-      <w:r>
-        <w:rPr>
-          <w:color w:val="2E74B5" w:themeColor="accent1" w:themeShade="BF"/>
-        </w:rPr>
-        <w:t xml:space="preserve"> </w:t>
-      </w:r>
-      <w:r>
-        <w:rPr>
-          <w:color w:val="2E74B5" w:themeColor="accent1" w:themeShade="BF"/>
-        </w:rPr>
-        <w:t xml:space="preserve">d) diálogos usuário-sistema; e) </w:t>
-      </w:r>
-      <w:r>
-        <w:rPr>
-          <w:color w:val="2E74B5" w:themeColor="accent1" w:themeShade="BF"/>
-        </w:rPr>
-        <w:t>elementos de tela como: botões, menus</w:t>
-      </w:r>
-      <w:r>
-        <w:rPr>
-          <w:color w:val="2E74B5" w:themeColor="accent1" w:themeShade="BF"/>
-        </w:rPr>
-        <w:t xml:space="preserve">, campos para entrada de </w:t>
-      </w:r>
-      <w:proofErr w:type="gramStart"/>
-      <w:r>
-        <w:rPr>
-          <w:color w:val="2E74B5" w:themeColor="accent1" w:themeShade="BF"/>
-        </w:rPr>
-        <w:t>dados</w:t>
-      </w:r>
-      <w:r>
-        <w:rPr>
-          <w:color w:val="2E74B5" w:themeColor="accent1" w:themeShade="BF"/>
-        </w:rPr>
-        <w:t>, etc.</w:t>
-      </w:r>
-      <w:proofErr w:type="gramEnd"/>
-      <w:r>
-        <w:rPr>
-          <w:color w:val="2E74B5" w:themeColor="accent1" w:themeShade="BF"/>
-        </w:rPr>
-        <w:t>;</w:t>
-      </w:r>
-      <w:r>
-        <w:rPr>
-          <w:color w:val="2E74B5" w:themeColor="accent1" w:themeShade="BF"/>
-        </w:rPr>
-        <w:t xml:space="preserve"> </w:t>
-      </w:r>
-      <w:r>
-        <w:rPr>
-          <w:color w:val="2E74B5" w:themeColor="accent1" w:themeShade="BF"/>
-        </w:rPr>
-        <w:t xml:space="preserve">f) </w:t>
-      </w:r>
-      <w:r>
-        <w:rPr>
-          <w:color w:val="2E74B5" w:themeColor="accent1" w:themeShade="BF"/>
-        </w:rPr>
-        <w:t>estilos de fontes</w:t>
-      </w:r>
-      <w:r>
-        <w:rPr>
-          <w:color w:val="2E74B5" w:themeColor="accent1" w:themeShade="BF"/>
-        </w:rPr>
-        <w:t>; g)</w:t>
-      </w:r>
-      <w:r>
-        <w:rPr>
-          <w:color w:val="2E74B5" w:themeColor="accent1" w:themeShade="BF"/>
-        </w:rPr>
-        <w:t xml:space="preserve"> paleta de cores</w:t>
-      </w:r>
-      <w:r>
-        <w:rPr>
-          <w:color w:val="2E74B5" w:themeColor="accent1" w:themeShade="BF"/>
-        </w:rPr>
-        <w:t>;</w:t>
-      </w:r>
-      <w:r>
-        <w:rPr>
-          <w:color w:val="2E74B5" w:themeColor="accent1" w:themeShade="BF"/>
-        </w:rPr>
-        <w:t xml:space="preserve"> entre outros,</w:t>
-      </w:r>
-      <w:r>
-        <w:rPr>
-          <w:color w:val="2E74B5" w:themeColor="accent1" w:themeShade="BF"/>
-        </w:rPr>
-        <w:t xml:space="preserve"> ou seja, todos as definições de elementos que ajudarão na elaboração do protótipo.</w:t>
-      </w:r>
-    </w:p>
-    <w:p>
-      <w:pPr>
-        <w:ind w:left="720"/>
-        <w:rPr>
-          <w:lang w:val="pt-BR"/>
-        </w:rPr>
-      </w:pPr>
-      <w:r>
-        <w:rPr>
-          <w:color w:val="2E74B5" w:themeColor="accent1" w:themeShade="BF"/>
-          <w:lang w:val="pt-BR"/>
-        </w:rPr>
-        <w:t>V</w:t>
-      </w:r>
-      <w:r>
-        <w:rPr>
-          <w:lang w:val="pt-BR"/>
-        </w:rPr>
-        <w:t>alidar a arquitetura da informação</w:t>
-      </w:r>
-      <w:r>
-        <w:rPr>
-          <w:lang w:val="pt-BR"/>
-        </w:rPr>
-        <w:t xml:space="preserve"> com </w:t>
-      </w:r>
-      <w:proofErr w:type="spellStart"/>
-      <w:r>
-        <w:rPr>
-          <w:lang w:val="pt-BR"/>
-        </w:rPr>
-        <w:t>cardsorting</w:t>
-      </w:r>
-      <w:proofErr w:type="spellEnd"/>
-      <w:r>
-        <w:rPr>
-          <w:lang w:val="pt-BR"/>
-        </w:rPr>
-        <w:t>.</w:t>
-      </w:r>
-    </w:p>
-    <w:p>
-      <w:pPr>
-        <w:pStyle w:val="P2"/>
-        <w:rPr>
-          <w:color w:val="2E74B5" w:themeColor="accent1" w:themeShade="BF"/>
-        </w:rPr>
-      </w:pPr>
-      <w:r>
-        <w:rPr>
-          <w:i/>
-          <w:iCs/>
-          <w:color w:val="2E74B5" w:themeColor="accent1" w:themeShade="BF"/>
-        </w:rPr>
-        <w:t xml:space="preserve">Disciplina de Apoio: </w:t>
-      </w:r>
-      <w:r>
-        <w:rPr>
-          <w:i/>
-          <w:iCs/>
-          <w:color w:val="2E74B5" w:themeColor="accent1" w:themeShade="BF"/>
-        </w:rPr>
-        <w:t>Interface e Experiência do Usuário.</w:t>
-      </w:r>
-    </w:p>
-    <w:p>
-      <w:pPr>
-        <w:pStyle w:val="P2"/>
-        <w:rPr>
-          <w:color w:val="2E74B5" w:themeColor="accent1" w:themeShade="BF"/>
-        </w:rPr>
-      </w:pPr>
-    </w:p>
-    <w:p>
-      <w:pPr>
-        <w:jc w:val="left"/>
-        <w:rPr>
-          <w:lang w:val="pt-BR"/>
-        </w:rPr>
-      </w:pPr>
-      <w:r>
-        <w:rPr>
-          <w:lang w:val="pt-BR"/>
-        </w:rPr>
         <w:br w:type="page"/>
       </w:r>
     </w:p>
@@ -4328,220 +4421,713 @@
     </w:p>
     <w:p>
       <w:pPr>
+        <w:pStyle w:val="Titulo1"/>
+        <w:numPr>
+          <w:ilvl w:val="0"/>
+          <w:numId w:val="0"/>
+        </w:numPr>
+        <w:tabs>
+          <w:tab w:val="left" w:pos="708"/>
+        </w:tabs>
+        <w:ind w:left="360"/>
+        <w:rPr>
+          <w:b w:val="0"/>
+          <w:bCs/>
+          <w:sz w:val="22"/>
+          <w:szCs w:val="16"/>
+          <w:lang w:val="pt-BR"/>
+        </w:rPr>
+      </w:pPr>
+      <w:r>
+        <w:rPr>
+          <w:b w:val="0"/>
+          <w:bCs/>
+          <w:sz w:val="22"/>
+          <w:szCs w:val="16"/>
+          <w:lang w:val="pt-BR"/>
+        </w:rPr>
+        <w:t xml:space="preserve">Página principal: </w:t>
+      </w:r>
+      <w:hyperlink r:id="rId10" w:history="1">
+        <w:r>
+          <w:rPr>
+            <w:rStyle w:val="Hyperlink"/>
+            <w:b w:val="0"/>
+            <w:bCs/>
+            <w:sz w:val="22"/>
+            <w:szCs w:val="16"/>
+            <w:lang w:val="pt-BR"/>
+          </w:rPr>
+          <w:t>https://www.figma.com/file/iqXk2a7vTDS9jCYfiumnIq/P%C3%A1gina-Principal?type=design&amp;node-id=0%3A1&amp;mode=design&amp;t=tluL900A0EcjspWa-1</w:t>
+        </w:r>
+      </w:hyperlink>
+    </w:p>
+    <w:p>
+      <w:pPr>
+        <w:pStyle w:val="Titulo1"/>
+        <w:numPr>
+          <w:ilvl w:val="0"/>
+          <w:numId w:val="0"/>
+        </w:numPr>
+        <w:tabs>
+          <w:tab w:val="left" w:pos="708"/>
+        </w:tabs>
+        <w:ind w:left="360"/>
+        <w:rPr>
+          <w:b w:val="0"/>
+          <w:bCs/>
+          <w:sz w:val="22"/>
+          <w:szCs w:val="16"/>
+          <w:lang w:val="pt-BR"/>
+        </w:rPr>
+      </w:pPr>
+      <w:r>
+        <w:rPr>
+          <w:lang w:val="pt-BR"/>
+        </w:rPr>
+        <w:t xml:space="preserve"> </w:t>
+      </w:r>
+      <w:r>
+        <w:rPr>
+          <w:b w:val="0"/>
+          <w:bCs/>
+          <w:sz w:val="22"/>
+          <w:szCs w:val="16"/>
+          <w:lang w:val="pt-BR"/>
+        </w:rPr>
+        <w:t>Objetivo da página: Dar uma introdução sobre a ONG, apresentando seus objetivos, atividades e parceiros.</w:t>
+      </w:r>
+    </w:p>
+    <w:p>
+      <w:pPr>
+        <w:pStyle w:val="Titulo1"/>
+        <w:numPr>
+          <w:ilvl w:val="0"/>
+          <w:numId w:val="0"/>
+        </w:numPr>
+        <w:tabs>
+          <w:tab w:val="left" w:pos="708"/>
+        </w:tabs>
+        <w:ind w:left="360"/>
+        <w:rPr>
+          <w:b w:val="0"/>
+          <w:bCs/>
+          <w:sz w:val="22"/>
+          <w:szCs w:val="16"/>
+          <w:lang w:val="pt-BR"/>
+        </w:rPr>
+      </w:pPr>
+      <w:r>
+        <w:drawing>
+          <wp:inline distT="0" distB="0" distL="0" distR="0" wp14:anchorId="549829EA" wp14:editId="08D73BBA">
+            <wp:extent cx="5612765" cy="4634865"/>
+            <wp:effectExtent l="0" t="0" r="6985" b="0"/>
+            <wp:docPr id="1837399671" name="Imagem 1" descr="Interface gráfica do usuário, Site&#10;&#10;Descrição gerada automaticamente"/>
+            <wp:cNvGraphicFramePr>
+              <a:graphicFrameLocks xmlns:a="http://schemas.openxmlformats.org/drawingml/2006/main" noChangeAspect="1"/>
+            </wp:cNvGraphicFramePr>
+            <a:graphic xmlns:a="http://schemas.openxmlformats.org/drawingml/2006/main">
+              <a:graphicData uri="http://schemas.openxmlformats.org/drawingml/2006/picture">
+                <pic:pic xmlns:pic="http://schemas.openxmlformats.org/drawingml/2006/picture">
+                  <pic:nvPicPr>
+                    <pic:cNvPr id="1837399671" name="Imagem 1" descr="Interface gráfica do usuário, Site&#10;&#10;Descrição gerada automaticamente"/>
+                    <pic:cNvPicPr/>
+                  </pic:nvPicPr>
+                  <pic:blipFill>
+                    <a:blip r:embed="rId11"/>
+                    <a:stretch>
+                      <a:fillRect/>
+                    </a:stretch>
+                  </pic:blipFill>
+                  <pic:spPr>
+                    <a:xfrm>
+                      <a:off x="0" y="0"/>
+                      <a:ext cx="5612765" cy="4634865"/>
+                    </a:xfrm>
+                    <a:prstGeom prst="rect">
+                      <a:avLst/>
+                    </a:prstGeom>
+                  </pic:spPr>
+                </pic:pic>
+              </a:graphicData>
+            </a:graphic>
+          </wp:inline>
+        </w:drawing>
+      </w:r>
+    </w:p>
+    <w:p>
+      <w:pPr>
+        <w:pStyle w:val="Titulo1"/>
+        <w:numPr>
+          <w:ilvl w:val="0"/>
+          <w:numId w:val="0"/>
+        </w:numPr>
+        <w:tabs>
+          <w:tab w:val="left" w:pos="708"/>
+        </w:tabs>
+        <w:ind w:left="360"/>
+        <w:rPr>
+          <w:b w:val="0"/>
+          <w:bCs/>
+          <w:sz w:val="22"/>
+          <w:szCs w:val="16"/>
+          <w:lang w:val="pt-BR"/>
+        </w:rPr>
+      </w:pPr>
+    </w:p>
+    <w:p>
+      <w:pPr>
+        <w:pStyle w:val="Titulo1"/>
+        <w:numPr>
+          <w:ilvl w:val="0"/>
+          <w:numId w:val="0"/>
+        </w:numPr>
+        <w:tabs>
+          <w:tab w:val="left" w:pos="708"/>
+        </w:tabs>
+        <w:ind w:left="360"/>
+        <w:rPr>
+          <w:b w:val="0"/>
+          <w:bCs/>
+          <w:sz w:val="22"/>
+          <w:szCs w:val="16"/>
+          <w:lang w:val="pt-BR"/>
+        </w:rPr>
+      </w:pPr>
+    </w:p>
+    <w:p>
+      <w:pPr>
+        <w:pStyle w:val="Titulo1"/>
+        <w:numPr>
+          <w:ilvl w:val="0"/>
+          <w:numId w:val="0"/>
+        </w:numPr>
+        <w:tabs>
+          <w:tab w:val="left" w:pos="708"/>
+        </w:tabs>
+        <w:ind w:left="360"/>
+        <w:rPr>
+          <w:b w:val="0"/>
+          <w:bCs/>
+          <w:sz w:val="22"/>
+          <w:szCs w:val="16"/>
+          <w:lang w:val="pt-BR"/>
+        </w:rPr>
+      </w:pPr>
+    </w:p>
+    <w:p>
+      <w:pPr>
+        <w:pStyle w:val="Titulo1"/>
+        <w:numPr>
+          <w:ilvl w:val="0"/>
+          <w:numId w:val="0"/>
+        </w:numPr>
+        <w:tabs>
+          <w:tab w:val="left" w:pos="708"/>
+        </w:tabs>
+        <w:ind w:left="360"/>
+        <w:rPr>
+          <w:b w:val="0"/>
+          <w:bCs/>
+          <w:sz w:val="22"/>
+          <w:szCs w:val="16"/>
+          <w:lang w:val="pt-BR"/>
+        </w:rPr>
+      </w:pPr>
+    </w:p>
+    <w:p>
+      <w:pPr>
+        <w:pStyle w:val="Titulo1"/>
+        <w:numPr>
+          <w:ilvl w:val="0"/>
+          <w:numId w:val="0"/>
+        </w:numPr>
+        <w:tabs>
+          <w:tab w:val="left" w:pos="708"/>
+        </w:tabs>
+        <w:ind w:left="360"/>
+        <w:rPr>
+          <w:b w:val="0"/>
+          <w:bCs/>
+          <w:sz w:val="22"/>
+          <w:szCs w:val="16"/>
+          <w:lang w:val="pt-BR"/>
+        </w:rPr>
+      </w:pPr>
+    </w:p>
+    <w:p>
+      <w:pPr>
+        <w:pStyle w:val="Titulo1"/>
+        <w:numPr>
+          <w:ilvl w:val="0"/>
+          <w:numId w:val="0"/>
+        </w:numPr>
+        <w:tabs>
+          <w:tab w:val="left" w:pos="708"/>
+        </w:tabs>
+        <w:ind w:left="360"/>
+        <w:rPr>
+          <w:b w:val="0"/>
+          <w:bCs/>
+          <w:sz w:val="22"/>
+          <w:szCs w:val="16"/>
+          <w:lang w:val="pt-BR"/>
+        </w:rPr>
+      </w:pPr>
+      <w:r>
+        <w:rPr>
+          <w:b w:val="0"/>
+          <w:bCs/>
+          <w:sz w:val="22"/>
+          <w:szCs w:val="16"/>
+          <w:lang w:val="pt-BR"/>
+        </w:rPr>
+        <w:lastRenderedPageBreak/>
+        <w:t>Página sobre abelhas sem ferrão:</w:t>
+      </w:r>
+      <w:r>
+        <w:rPr>
+          <w:lang w:val="pt-BR"/>
+        </w:rPr>
+        <w:t xml:space="preserve"> </w:t>
+      </w:r>
+    </w:p>
+    <w:p>
+      <w:pPr>
+        <w:pStyle w:val="Titulo1"/>
+        <w:numPr>
+          <w:ilvl w:val="0"/>
+          <w:numId w:val="0"/>
+        </w:numPr>
+        <w:tabs>
+          <w:tab w:val="left" w:pos="708"/>
+        </w:tabs>
+        <w:ind w:left="360"/>
+        <w:rPr>
+          <w:b w:val="0"/>
+          <w:bCs/>
+          <w:sz w:val="22"/>
+          <w:szCs w:val="16"/>
+          <w:lang w:val="pt-BR"/>
+        </w:rPr>
+      </w:pPr>
+      <w:hyperlink r:id="rId12" w:history="1">
+        <w:r>
+          <w:rPr>
+            <w:rStyle w:val="Hyperlink"/>
+            <w:b w:val="0"/>
+            <w:bCs/>
+            <w:sz w:val="22"/>
+            <w:szCs w:val="16"/>
+            <w:lang w:val="pt-BR"/>
+          </w:rPr>
+          <w:t>https://www.figma.com/file/fBbvWnDnJ62io35lvndhmB/Missao-Abiental---abelhas?type=design&amp;node-id=0%3A1&amp;mode=design&amp;t=ZkzDMooF6VcWMxYN-1</w:t>
+        </w:r>
+      </w:hyperlink>
+    </w:p>
+    <w:p>
+      <w:pPr>
+        <w:pStyle w:val="Titulo1"/>
+        <w:numPr>
+          <w:ilvl w:val="0"/>
+          <w:numId w:val="0"/>
+        </w:numPr>
+        <w:tabs>
+          <w:tab w:val="left" w:pos="708"/>
+        </w:tabs>
+        <w:rPr>
+          <w:b w:val="0"/>
+          <w:bCs/>
+          <w:sz w:val="22"/>
+          <w:szCs w:val="16"/>
+          <w:lang w:val="pt-BR"/>
+        </w:rPr>
+      </w:pPr>
+      <w:r>
+        <w:rPr>
+          <w:b w:val="0"/>
+          <w:bCs/>
+          <w:sz w:val="22"/>
+          <w:szCs w:val="16"/>
+          <w:lang w:val="pt-BR"/>
+        </w:rPr>
+        <w:t>Objetivo da página: Introduzir as espécies de abelhas criadas na Missão Ambiental.</w:t>
+      </w:r>
+    </w:p>
+    <w:p>
+      <w:pPr>
+        <w:rPr>
+          <w:bCs/>
+          <w:sz w:val="22"/>
+          <w:szCs w:val="16"/>
+          <w:lang w:val="pt-BR"/>
+        </w:rPr>
+      </w:pPr>
+      <w:r>
+        <w:rPr>
+          <w:lang w:val="pt-BR"/>
+        </w:rPr>
+        <w:drawing>
+          <wp:inline distT="0" distB="0" distL="0" distR="0" wp14:anchorId="306D73BA" wp14:editId="17686A4C">
+            <wp:extent cx="5612765" cy="4965065"/>
+            <wp:effectExtent l="0" t="0" r="6985" b="6985"/>
+            <wp:docPr id="2020319678" name="Imagem 1" descr="Linha do tempo&#10;&#10;Descrição gerada automaticamente"/>
+            <wp:cNvGraphicFramePr>
+              <a:graphicFrameLocks xmlns:a="http://schemas.openxmlformats.org/drawingml/2006/main" noChangeAspect="1"/>
+            </wp:cNvGraphicFramePr>
+            <a:graphic xmlns:a="http://schemas.openxmlformats.org/drawingml/2006/main">
+              <a:graphicData uri="http://schemas.openxmlformats.org/drawingml/2006/picture">
+                <pic:pic xmlns:pic="http://schemas.openxmlformats.org/drawingml/2006/picture">
+                  <pic:nvPicPr>
+                    <pic:cNvPr id="2020319678" name="Imagem 1" descr="Linha do tempo&#10;&#10;Descrição gerada automaticamente"/>
+                    <pic:cNvPicPr/>
+                  </pic:nvPicPr>
+                  <pic:blipFill>
+                    <a:blip r:embed="rId13"/>
+                    <a:stretch>
+                      <a:fillRect/>
+                    </a:stretch>
+                  </pic:blipFill>
+                  <pic:spPr>
+                    <a:xfrm>
+                      <a:off x="0" y="0"/>
+                      <a:ext cx="5612765" cy="4965065"/>
+                    </a:xfrm>
+                    <a:prstGeom prst="rect">
+                      <a:avLst/>
+                    </a:prstGeom>
+                  </pic:spPr>
+                </pic:pic>
+              </a:graphicData>
+            </a:graphic>
+          </wp:inline>
+        </w:drawing>
+      </w:r>
+    </w:p>
+    <w:p>
+      <w:pPr>
+        <w:rPr>
+          <w:rFonts w:ascii="Arial" w:hAnsi="Arial" w:cs="Arial"/>
+          <w:bCs/>
+          <w:sz w:val="22"/>
+          <w:szCs w:val="16"/>
+          <w:lang w:val="pt-BR"/>
+        </w:rPr>
+      </w:pPr>
+    </w:p>
+    <w:p>
+      <w:pPr>
+        <w:rPr>
+          <w:rFonts w:ascii="Arial" w:hAnsi="Arial" w:cs="Arial"/>
+          <w:bCs/>
+          <w:sz w:val="22"/>
+          <w:szCs w:val="16"/>
+          <w:lang w:val="pt-BR"/>
+        </w:rPr>
+      </w:pPr>
+      <w:r>
+        <w:rPr>
+          <w:rFonts w:ascii="Arial" w:hAnsi="Arial" w:cs="Arial"/>
+          <w:bCs/>
+          <w:sz w:val="22"/>
+          <w:szCs w:val="16"/>
+          <w:lang w:val="pt-BR"/>
+        </w:rPr>
+        <w:t>Página sobre as oficinas:</w:t>
+      </w:r>
+      <w:r>
+        <w:rPr>
+          <w:rFonts w:ascii="Arial" w:hAnsi="Arial" w:cs="Arial"/>
+          <w:bCs/>
+          <w:sz w:val="22"/>
+          <w:szCs w:val="16"/>
+          <w:lang w:val="pt-BR"/>
+        </w:rPr>
+        <w:t xml:space="preserve"> </w:t>
+      </w:r>
+    </w:p>
+    <w:p>
+      <w:pPr>
+        <w:rPr>
+          <w:rFonts w:ascii="Arial" w:hAnsi="Arial" w:cs="Arial"/>
+          <w:bCs/>
+          <w:sz w:val="22"/>
+          <w:szCs w:val="16"/>
+          <w:lang w:val="pt-BR"/>
+        </w:rPr>
+      </w:pPr>
+      <w:hyperlink r:id="rId14" w:history="1">
+        <w:r>
+          <w:rPr>
+            <w:rStyle w:val="Hyperlink"/>
+            <w:rFonts w:ascii="Arial" w:hAnsi="Arial" w:cs="Arial"/>
+            <w:bCs/>
+            <w:sz w:val="22"/>
+            <w:szCs w:val="16"/>
+            <w:lang w:val="pt-BR"/>
+          </w:rPr>
+          <w:t>https://www.figma.com/file/LHBr8DFdyHQ8pFxyOG4U7i/Oficinas?type=design&amp;mode=design&amp;t=zYd9djNXmRAoB5za-1</w:t>
+        </w:r>
+      </w:hyperlink>
+    </w:p>
+    <w:p>
+      <w:pPr>
+        <w:rPr>
+          <w:rFonts w:ascii="Arial" w:hAnsi="Arial" w:cs="Arial"/>
+          <w:bCs/>
+          <w:sz w:val="22"/>
+          <w:szCs w:val="16"/>
+          <w:lang w:val="pt-BR"/>
+        </w:rPr>
+      </w:pPr>
+    </w:p>
+    <w:p>
+      <w:pPr>
+        <w:rPr>
+          <w:rFonts w:ascii="Arial" w:hAnsi="Arial" w:cs="Arial"/>
+          <w:bCs/>
+          <w:sz w:val="22"/>
+          <w:szCs w:val="16"/>
+          <w:lang w:val="pt-BR"/>
+        </w:rPr>
+      </w:pPr>
+      <w:r>
+        <w:rPr>
+          <w:rFonts w:ascii="Arial" w:hAnsi="Arial" w:cs="Arial"/>
+          <w:bCs/>
+          <w:sz w:val="22"/>
+          <w:szCs w:val="16"/>
+          <w:lang w:val="pt-BR"/>
+        </w:rPr>
+        <w:t>Objetivo da página: Mostrar ao público as atividades foram trabalhadas no passado pela Missão Ambiental durantes suas oficinas onde todos podem visitar para contribuir.</w:t>
+      </w:r>
+    </w:p>
+    <w:p>
+      <w:pPr>
+        <w:rPr>
+          <w:rFonts w:ascii="Arial" w:hAnsi="Arial" w:cs="Arial"/>
+          <w:bCs/>
+          <w:sz w:val="22"/>
+          <w:szCs w:val="16"/>
+          <w:lang w:val="pt-BR"/>
+        </w:rPr>
+      </w:pPr>
+      <w:r>
+        <w:rPr>
+          <w:rFonts w:ascii="Arial" w:hAnsi="Arial" w:cs="Arial"/>
+          <w:bCs/>
+          <w:sz w:val="22"/>
+          <w:szCs w:val="16"/>
+          <w:lang w:val="pt-BR"/>
+        </w:rPr>
+        <w:lastRenderedPageBreak/>
+        <w:drawing>
+          <wp:inline distT="0" distB="0" distL="0" distR="0" wp14:anchorId="27CBA5EC" wp14:editId="49224F0B">
+            <wp:extent cx="5612765" cy="5715635"/>
+            <wp:effectExtent l="0" t="0" r="6985" b="0"/>
+            <wp:docPr id="552157489" name="Imagem 1" descr="Jornal com imagens e textos&#10;&#10;Descrição gerada automaticamente com confiança média"/>
+            <wp:cNvGraphicFramePr>
+              <a:graphicFrameLocks xmlns:a="http://schemas.openxmlformats.org/drawingml/2006/main" noChangeAspect="1"/>
+            </wp:cNvGraphicFramePr>
+            <a:graphic xmlns:a="http://schemas.openxmlformats.org/drawingml/2006/main">
+              <a:graphicData uri="http://schemas.openxmlformats.org/drawingml/2006/picture">
+                <pic:pic xmlns:pic="http://schemas.openxmlformats.org/drawingml/2006/picture">
+                  <pic:nvPicPr>
+                    <pic:cNvPr id="552157489" name="Imagem 1" descr="Jornal com imagens e textos&#10;&#10;Descrição gerada automaticamente com confiança média"/>
+                    <pic:cNvPicPr/>
+                  </pic:nvPicPr>
+                  <pic:blipFill>
+                    <a:blip r:embed="rId15"/>
+                    <a:stretch>
+                      <a:fillRect/>
+                    </a:stretch>
+                  </pic:blipFill>
+                  <pic:spPr>
+                    <a:xfrm>
+                      <a:off x="0" y="0"/>
+                      <a:ext cx="5612765" cy="5715635"/>
+                    </a:xfrm>
+                    <a:prstGeom prst="rect">
+                      <a:avLst/>
+                    </a:prstGeom>
+                  </pic:spPr>
+                </pic:pic>
+              </a:graphicData>
+            </a:graphic>
+          </wp:inline>
+        </w:drawing>
+      </w:r>
+    </w:p>
+    <w:p>
+      <w:pPr>
+        <w:rPr>
+          <w:bCs/>
+          <w:sz w:val="22"/>
+          <w:szCs w:val="16"/>
+          <w:lang w:val="pt-BR"/>
+        </w:rPr>
+      </w:pPr>
+    </w:p>
+    <w:p>
+      <w:pPr>
         <w:pStyle w:val="P2"/>
-        <w:rPr>
-          <w:color w:val="2E74B5" w:themeColor="accent1" w:themeShade="BF"/>
-        </w:rPr>
-      </w:pPr>
-      <w:r>
-        <w:rPr>
-          <w:color w:val="2E74B5" w:themeColor="accent1" w:themeShade="BF"/>
-        </w:rPr>
-        <w:t xml:space="preserve">Este item tem como objetivo apresentar as telas (formato de </w:t>
-      </w:r>
-      <w:proofErr w:type="spellStart"/>
-      <w:r>
-        <w:rPr>
-          <w:color w:val="2E74B5" w:themeColor="accent1" w:themeShade="BF"/>
-        </w:rPr>
-        <w:t>Wireframe</w:t>
-      </w:r>
-      <w:proofErr w:type="spellEnd"/>
-      <w:r>
-        <w:rPr>
-          <w:color w:val="2E74B5" w:themeColor="accent1" w:themeShade="BF"/>
-        </w:rPr>
-        <w:t xml:space="preserve"> ou </w:t>
-      </w:r>
-      <w:proofErr w:type="spellStart"/>
-      <w:r>
-        <w:rPr>
-          <w:color w:val="2E74B5" w:themeColor="accent1" w:themeShade="BF"/>
-        </w:rPr>
-        <w:t>Mockup</w:t>
-      </w:r>
-      <w:proofErr w:type="spellEnd"/>
-      <w:r>
-        <w:rPr>
-          <w:color w:val="2E74B5" w:themeColor="accent1" w:themeShade="BF"/>
-        </w:rPr>
-        <w:t>) do projeto</w:t>
-      </w:r>
-      <w:r>
-        <w:rPr>
-          <w:color w:val="2E74B5" w:themeColor="accent1" w:themeShade="BF"/>
-        </w:rPr>
+      </w:pPr>
+      <w:r>
+        <w:t>Links para outras telas:</w:t>
+      </w:r>
+    </w:p>
+    <w:p>
+      <w:pPr>
+        <w:pStyle w:val="P2"/>
+      </w:pPr>
+      <w:hyperlink r:id="rId16" w:history="1">
+        <w:r>
+          <w:rPr>
+            <w:rStyle w:val="Hyperlink"/>
+          </w:rPr>
+          <w:t>https://www.figma.com/file/4fMXXy5jBxfku8qliTejYC/Untitled?type=design&amp;mode=design&amp;t=K1KZRgL5UCrrexb</w:t>
+        </w:r>
+        <w:r>
+          <w:rPr>
+            <w:rStyle w:val="Hyperlink"/>
+          </w:rPr>
+          <w:t>4</w:t>
+        </w:r>
+        <w:r>
+          <w:rPr>
+            <w:rStyle w:val="Hyperlink"/>
+          </w:rPr>
+          <w:t>-1</w:t>
+        </w:r>
+      </w:hyperlink>
+      <w:r>
         <w:t xml:space="preserve"> </w:t>
       </w:r>
       <w:r>
-        <w:rPr>
-          <w:color w:val="2E74B5" w:themeColor="accent1" w:themeShade="BF"/>
-        </w:rPr>
-        <w:t xml:space="preserve">já com aplicação das fontes, cores, diagramação etc. </w:t>
-      </w:r>
-      <w:r>
-        <w:rPr>
-          <w:color w:val="2E74B5" w:themeColor="accent1" w:themeShade="BF"/>
-        </w:rPr>
+        <w:t>–</w:t>
+      </w:r>
+      <w:r>
+        <w:t xml:space="preserve"> Com</w:t>
+      </w:r>
+      <w:r>
+        <w:t>postagem Comunitária</w:t>
+      </w:r>
+    </w:p>
+    <w:p>
+      <w:pPr>
+        <w:pStyle w:val="P2"/>
+      </w:pPr>
+      <w:hyperlink r:id="rId17" w:history="1">
+        <w:r>
+          <w:rPr>
+            <w:rStyle w:val="Hyperlink"/>
+          </w:rPr>
+          <w:t>https://www.figma.com/file/5cwEcIeNhycnsAFX7hQJUL/Parceiros?type=design&amp;node-id=0%3A1&amp;mode=design&amp;t=t0DiBKgekKpkxqCA-1</w:t>
+        </w:r>
+      </w:hyperlink>
+      <w:r>
+        <w:t xml:space="preserve"> - Pa</w:t>
+      </w:r>
+      <w:r>
+        <w:t>rceiros</w:t>
+      </w:r>
+    </w:p>
+    <w:p>
+      <w:pPr>
+        <w:pStyle w:val="P2"/>
+      </w:pPr>
+      <w:hyperlink r:id="rId18" w:history="1">
+        <w:r>
+          <w:rPr>
+            <w:rStyle w:val="Hyperlink"/>
+          </w:rPr>
+          <w:t>https://www.figma.com/file/BVwl3titg9s3A0gx0vJz7B/Volunt%C3%A1rio?type=design&amp;mode=design&amp;t=4L91VHf6b748qyCh-1</w:t>
+        </w:r>
+      </w:hyperlink>
+      <w:r>
+        <w:t xml:space="preserve"> - Voluntá</w:t>
+      </w:r>
+      <w:r>
+        <w:t>rios</w:t>
+      </w:r>
+    </w:p>
+    <w:p>
+      <w:pPr>
+        <w:pStyle w:val="P2"/>
+      </w:pPr>
+      <w:hyperlink r:id="rId19" w:history="1">
+        <w:r>
+          <w:rPr>
+            <w:rStyle w:val="Hyperlink"/>
+          </w:rPr>
+          <w:t>https://www.figma.com/file/zJevENylX9anhQFcJi8e1z/Contato?type=design&amp;mode=design&amp;t=4L91VHf6b748qyCh-1</w:t>
+        </w:r>
+      </w:hyperlink>
+      <w:r>
         <w:t xml:space="preserve"> </w:t>
       </w:r>
+      <w:r>
+        <w:t>–</w:t>
+      </w:r>
+      <w:r>
+        <w:t xml:space="preserve"> Conta</w:t>
+      </w:r>
+      <w:r>
+        <w:t>to</w:t>
+      </w:r>
     </w:p>
     <w:p>
       <w:pPr>
         <w:pStyle w:val="P2"/>
-        <w:rPr>
-          <w:color w:val="2E74B5" w:themeColor="accent1" w:themeShade="BF"/>
-        </w:rPr>
-      </w:pPr>
-      <w:r>
-        <w:rPr>
-          <w:color w:val="2E74B5" w:themeColor="accent1" w:themeShade="BF"/>
-        </w:rPr>
-        <w:t>Formato: Incluir Tela e uma breve descrição da tela.</w:t>
+      </w:pPr>
+      <w:hyperlink r:id="rId20" w:history="1">
+        <w:r>
+          <w:rPr>
+            <w:rStyle w:val="Hyperlink"/>
+          </w:rPr>
+          <w:t>https://www.figma.com/file/L2xB4ptrClHXniPpmlcDjB/Projeto-Interbairros?type=design&amp;node-id=0%3A1&amp;mode=design&amp;t=FozqUAbPWwwGwOtz-1</w:t>
+        </w:r>
+      </w:hyperlink>
+      <w:r>
+        <w:t xml:space="preserve"> </w:t>
+      </w:r>
+      <w:r>
+        <w:t>–</w:t>
+      </w:r>
+      <w:r>
+        <w:t xml:space="preserve"> Proj</w:t>
+      </w:r>
+      <w:r>
+        <w:t>eto Interbairros</w:t>
       </w:r>
     </w:p>
     <w:p>
       <w:pPr>
         <w:pStyle w:val="P2"/>
-        <w:rPr>
-          <w:color w:val="2E74B5" w:themeColor="accent1" w:themeShade="BF"/>
-        </w:rPr>
-      </w:pPr>
-      <w:r>
-        <w:rPr>
-          <w:color w:val="2E74B5" w:themeColor="accent1" w:themeShade="BF"/>
-        </w:rPr>
-        <w:t xml:space="preserve">Algumas ferramentas que podem ser utilizadas: </w:t>
-      </w:r>
-      <w:proofErr w:type="spellStart"/>
-      <w:r>
-        <w:rPr>
-          <w:color w:val="2E74B5" w:themeColor="accent1" w:themeShade="BF"/>
-        </w:rPr>
-        <w:t>Figma</w:t>
-      </w:r>
-      <w:proofErr w:type="spellEnd"/>
-      <w:r>
-        <w:rPr>
-          <w:color w:val="2E74B5" w:themeColor="accent1" w:themeShade="BF"/>
-        </w:rPr>
-        <w:t xml:space="preserve">, </w:t>
-      </w:r>
-      <w:proofErr w:type="spellStart"/>
-      <w:r>
-        <w:rPr>
-          <w:color w:val="2E74B5" w:themeColor="accent1" w:themeShade="BF"/>
-        </w:rPr>
-        <w:t>Pencil</w:t>
-      </w:r>
-      <w:proofErr w:type="spellEnd"/>
-      <w:r>
-        <w:rPr>
-          <w:color w:val="2E74B5" w:themeColor="accent1" w:themeShade="BF"/>
-        </w:rPr>
-        <w:t xml:space="preserve">, </w:t>
-      </w:r>
-      <w:proofErr w:type="spellStart"/>
-      <w:r>
-        <w:rPr>
-          <w:color w:val="2E74B5" w:themeColor="accent1" w:themeShade="BF"/>
-        </w:rPr>
-        <w:t>Balsamiq</w:t>
-      </w:r>
-      <w:proofErr w:type="spellEnd"/>
-      <w:r>
-        <w:rPr>
-          <w:color w:val="2E74B5" w:themeColor="accent1" w:themeShade="BF"/>
-        </w:rPr>
-        <w:t xml:space="preserve">, </w:t>
-      </w:r>
-      <w:proofErr w:type="spellStart"/>
-      <w:r>
-        <w:rPr>
-          <w:color w:val="2E74B5" w:themeColor="accent1" w:themeShade="BF"/>
-        </w:rPr>
-        <w:t>Axure</w:t>
-      </w:r>
-      <w:proofErr w:type="spellEnd"/>
-      <w:r>
-        <w:rPr>
-          <w:color w:val="2E74B5" w:themeColor="accent1" w:themeShade="BF"/>
-        </w:rPr>
-        <w:t xml:space="preserve">, Photoshop, Adobe XD, </w:t>
-      </w:r>
-      <w:proofErr w:type="spellStart"/>
-      <w:r>
-        <w:rPr>
-          <w:color w:val="2E74B5" w:themeColor="accent1" w:themeShade="BF"/>
-        </w:rPr>
-        <w:t>power-point</w:t>
-      </w:r>
-      <w:proofErr w:type="spellEnd"/>
-      <w:r>
-        <w:rPr>
-          <w:color w:val="2E74B5" w:themeColor="accent1" w:themeShade="BF"/>
-        </w:rPr>
-        <w:t>…</w:t>
+      </w:pPr>
+      <w:hyperlink r:id="rId21" w:history="1">
+        <w:r>
+          <w:rPr>
+            <w:rStyle w:val="Hyperlink"/>
+          </w:rPr>
+          <w:t>https://www.figma.com/file/ZD7joSRGz8y8zsVMUulFxK/Untitled?type=design&amp;node-id=1%3A2&amp;mode=design&amp;t=3UaoDZDGSSpbOsZR-1</w:t>
+        </w:r>
+      </w:hyperlink>
+      <w:r>
+        <w:t xml:space="preserve"> - Agro</w:t>
+      </w:r>
+      <w:r>
+        <w:t>ecologia</w:t>
       </w:r>
     </w:p>
     <w:p>
       <w:pPr>
         <w:pStyle w:val="P2"/>
-        <w:rPr>
-          <w:color w:val="2E74B5" w:themeColor="accent1" w:themeShade="BF"/>
-        </w:rPr>
-      </w:pPr>
-      <w:r>
-        <w:rPr>
-          <w:color w:val="2E74B5" w:themeColor="accent1" w:themeShade="BF"/>
-        </w:rPr>
-        <w:t>Existem muitas outras que podem ser utilizadas.</w:t>
-      </w:r>
+      </w:pPr>
     </w:p>
     <w:p>
       <w:pPr>
         <w:pStyle w:val="P2"/>
-        <w:rPr>
-          <w:i/>
-          <w:iCs/>
-          <w:color w:val="2E74B5" w:themeColor="accent1" w:themeShade="BF"/>
-        </w:rPr>
-      </w:pPr>
-      <w:r>
-        <w:rPr>
-          <w:i/>
-          <w:iCs/>
-          <w:color w:val="2E74B5" w:themeColor="accent1" w:themeShade="BF"/>
-        </w:rPr>
-        <w:t xml:space="preserve">Disciplina de Apoio: </w:t>
-      </w:r>
-      <w:r>
-        <w:rPr>
-          <w:i/>
-          <w:iCs/>
-          <w:color w:val="2E74B5" w:themeColor="accent1" w:themeShade="BF"/>
-        </w:rPr>
-        <w:t>Interface e Experiência do Usuário.</w:t>
-      </w:r>
-    </w:p>
-    <w:p>
-      <w:pPr>
-        <w:pStyle w:val="P2"/>
-        <w:rPr>
-          <w:i/>
-          <w:iCs/>
-          <w:color w:val="2E74B5" w:themeColor="accent1" w:themeShade="BF"/>
-        </w:rPr>
-      </w:pPr>
-    </w:p>
-    <w:p>
-      <w:pPr>
-        <w:pStyle w:val="P2"/>
-        <w:rPr>
-          <w:i/>
-          <w:iCs/>
-          <w:color w:val="2E74B5" w:themeColor="accent1" w:themeShade="BF"/>
-        </w:rPr>
       </w:pPr>
     </w:p>
     <w:p>
@@ -4738,27 +5324,13 @@
         <w:rPr>
           <w:color w:val="2E74B5" w:themeColor="accent1" w:themeShade="BF"/>
         </w:rPr>
-        <w:t xml:space="preserve">. Defina a técnica </w:t>
-      </w:r>
-      <w:proofErr w:type="gramStart"/>
+        <w:t xml:space="preserve">. Defina a técnica escolhida </w:t>
+      </w:r>
       <w:r>
         <w:rPr>
           <w:color w:val="2E74B5" w:themeColor="accent1" w:themeShade="BF"/>
         </w:rPr>
-        <w:t xml:space="preserve">escolhida </w:t>
-      </w:r>
-      <w:r>
-        <w:rPr>
-          <w:color w:val="2E74B5" w:themeColor="accent1" w:themeShade="BF"/>
-        </w:rPr>
-        <w:t>,</w:t>
-      </w:r>
-      <w:proofErr w:type="gramEnd"/>
-      <w:r>
-        <w:rPr>
-          <w:color w:val="2E74B5" w:themeColor="accent1" w:themeShade="BF"/>
-        </w:rPr>
-        <w:t xml:space="preserve"> o mandado de avaliação (objetivos, tarefas, métricas e questionários de coleta de dados) </w:t>
+        <w:t xml:space="preserve">, o mandado de avaliação (objetivos, tarefas, métricas e questionários de coleta de dados) </w:t>
       </w:r>
       <w:r>
         <w:rPr>
@@ -5249,12 +5821,12 @@
       </w:pPr>
     </w:p>
     <w:sectPr>
-      <w:headerReference w:type="even" r:id="rId9"/>
-      <w:headerReference w:type="default" r:id="rId10"/>
-      <w:footerReference w:type="even" r:id="rId11"/>
-      <w:footerReference w:type="default" r:id="rId12"/>
-      <w:headerReference w:type="first" r:id="rId13"/>
-      <w:footerReference w:type="first" r:id="rId14"/>
+      <w:headerReference w:type="even" r:id="rId22"/>
+      <w:headerReference w:type="default" r:id="rId23"/>
+      <w:footerReference w:type="even" r:id="rId24"/>
+      <w:footerReference w:type="default" r:id="rId25"/>
+      <w:headerReference w:type="first" r:id="rId26"/>
+      <w:footerReference w:type="first" r:id="rId27"/>
       <w:pgSz w:w="12242" w:h="15842" w:code="1"/>
       <w:pgMar w:top="1701" w:right="1418" w:bottom="1418" w:left="1985" w:header="567" w:footer="567" w:gutter="0"/>
       <w:cols w:space="720"/>
@@ -10944,6 +11516,18 @@
       </w:tblBorders>
     </w:tblPr>
   </w:style>
+  <w:style w:type="character" w:styleId="MenoPendente">
+    <w:name w:val="Unresolved Mention"/>
+    <w:basedOn w:val="Fontepargpadro"/>
+    <w:uiPriority w:val="99"/>
+    <w:semiHidden/>
+    <w:unhideWhenUsed/>
+    <w:rsid w:val="00FA5CC6"/>
+    <w:rPr>
+      <w:color w:val="605E5C"/>
+      <w:shd w:val="clear" w:color="auto" w:fill="E1DFDD"/>
+    </w:rPr>
+  </w:style>
 </w:styles>
 </file>
 

</xml_diff>

<commit_message>
segunda persona e questionário para usuários
</commit_message>
<xml_diff>
--- a/Documentação - Projeto Integrador Interdisciplinar - FRONT END.docx
+++ b/Documentação - Projeto Integrador Interdisciplinar - FRONT END.docx
@@ -243,20 +243,8 @@
           <w:sz w:val="48"/>
           <w:lang w:val="pt-BR"/>
         </w:rPr>
-        <w:t>Nome do Projeto</w:t>
-      </w:r>
-    </w:p>
-    <w:p>
-      <w:pPr>
-        <w:jc w:val="center"/>
-        <w:outlineLvl w:val="0"/>
-        <w:rPr>
-          <w:rFonts w:ascii="Arial" w:hAnsi="Arial"/>
-          <w:b/>
-          <w:sz w:val="48"/>
-          <w:lang w:val="pt-BR"/>
-        </w:rPr>
-      </w:pPr>
+        <w:t>Website - Missão Ambiental</w:t>
+      </w:r>
     </w:p>
     <w:p>
       <w:pPr>
@@ -350,7 +338,7 @@
           <w:sz w:val="24"/>
           <w:lang w:val="pt-BR"/>
         </w:rPr>
-        <w:t xml:space="preserve">Vinícius Parelho </w:t>
+        <w:t xml:space="preserve">Vinícius </w:t>
       </w:r>
       <w:r>
         <w:rPr>
@@ -358,7 +346,7 @@
           <w:sz w:val="24"/>
           <w:lang w:val="pt-BR"/>
         </w:rPr>
-        <w:t xml:space="preserve"> - </w:t>
+        <w:t xml:space="preserve">Parelho </w:t>
       </w:r>
       <w:r>
         <w:rPr>
@@ -366,6 +354,22 @@
           <w:sz w:val="24"/>
           <w:lang w:val="pt-BR"/>
         </w:rPr>
+        <w:t>-</w:t>
+      </w:r>
+      <w:r>
+        <w:rPr>
+          <w:b/>
+          <w:sz w:val="24"/>
+          <w:lang w:val="pt-BR"/>
+        </w:rPr>
+        <w:t xml:space="preserve"> </w:t>
+      </w:r>
+      <w:r>
+        <w:rPr>
+          <w:b/>
+          <w:sz w:val="24"/>
+          <w:lang w:val="pt-BR"/>
+        </w:rPr>
         <w:t>23.00591-2</w:t>
       </w:r>
     </w:p>
@@ -424,7 +428,7 @@
           <w:sz w:val="24"/>
           <w:lang w:val="pt-BR"/>
         </w:rPr>
-        <w:t xml:space="preserve">Matheus Yukio </w:t>
+        <w:t xml:space="preserve">Matheus </w:t>
       </w:r>
       <w:r>
         <w:rPr>
@@ -432,7 +436,23 @@
           <w:sz w:val="24"/>
           <w:lang w:val="pt-BR"/>
         </w:rPr>
-        <w:t xml:space="preserve"> - </w:t>
+        <w:t xml:space="preserve">Yukio </w:t>
+      </w:r>
+      <w:r>
+        <w:rPr>
+          <w:b/>
+          <w:sz w:val="24"/>
+          <w:lang w:val="pt-BR"/>
+        </w:rPr>
+        <w:t>-</w:t>
+      </w:r>
+      <w:r>
+        <w:rPr>
+          <w:b/>
+          <w:sz w:val="24"/>
+          <w:lang w:val="pt-BR"/>
+        </w:rPr>
+        <w:t xml:space="preserve"> </w:t>
       </w:r>
       <w:r>
         <w:rPr>
@@ -663,7 +683,6 @@
         <w:rPr>
           <w:lang w:val="pt-BR"/>
         </w:rPr>
-        <w:lastRenderedPageBreak/>
         <w:t>ÍNDICE DETALHADO</w:t>
       </w:r>
     </w:p>
@@ -683,6 +702,7 @@
         <w:rPr>
           <w:noProof/>
         </w:rPr>
+        <w:lastRenderedPageBreak/>
         <w:t>1.</w:t>
       </w:r>
       <w:r>
@@ -1847,7 +1867,6 @@
                 <w:szCs w:val="28"/>
               </w:rPr>
             </w:pPr>
-            <w:proofErr w:type="spellStart"/>
             <w:r>
               <w:rPr>
                 <w:rFonts w:ascii="Arial" w:hAnsi="Arial" w:cs="Arial"/>
@@ -1856,7 +1875,6 @@
               </w:rPr>
               <w:t>Usuários</w:t>
             </w:r>
-            <w:proofErr w:type="spellEnd"/>
           </w:p>
         </w:tc>
         <w:tc>
@@ -2583,7 +2601,27 @@
                 <w:szCs w:val="28"/>
                 <w:lang w:val="pt-BR"/>
               </w:rPr>
-              <w:t>Programadores que vão criar o novo site para a Missão Ambiental.</w:t>
+              <w:t xml:space="preserve">Programadores que vão </w:t>
+            </w:r>
+            <w:proofErr w:type="gramStart"/>
+            <w:r>
+              <w:rPr>
+                <w:rFonts w:ascii="Arial" w:hAnsi="Arial" w:cs="Arial"/>
+                <w:sz w:val="28"/>
+                <w:szCs w:val="28"/>
+                <w:lang w:val="pt-BR"/>
+              </w:rPr>
+              <w:t>criar o novo</w:t>
+            </w:r>
+            <w:proofErr w:type="gramEnd"/>
+            <w:r>
+              <w:rPr>
+                <w:rFonts w:ascii="Arial" w:hAnsi="Arial" w:cs="Arial"/>
+                <w:sz w:val="28"/>
+                <w:szCs w:val="28"/>
+                <w:lang w:val="pt-BR"/>
+              </w:rPr>
+              <w:t xml:space="preserve"> site para a Missão Ambiental.</w:t>
             </w:r>
           </w:p>
         </w:tc>
@@ -2675,6 +2713,770 @@
     </w:p>
     <w:p>
       <w:pPr>
+        <w:rPr>
+          <w:sz w:val="28"/>
+          <w:szCs w:val="28"/>
+        </w:rPr>
+      </w:pPr>
+      <w:r>
+        <w:rPr>
+          <w:sz w:val="28"/>
+          <w:szCs w:val="28"/>
+        </w:rPr>
+        <w:t>Questionário</w:t>
+      </w:r>
+      <w:r>
+        <w:rPr>
+          <w:sz w:val="28"/>
+          <w:szCs w:val="28"/>
+        </w:rPr>
+        <w:t xml:space="preserve"> para usuários</w:t>
+      </w:r>
+      <w:r>
+        <w:rPr>
+          <w:sz w:val="28"/>
+          <w:szCs w:val="28"/>
+        </w:rPr>
+        <w:t xml:space="preserve">: </w:t>
+      </w:r>
+      <w:hyperlink r:id="rId8" w:history="1">
+        <w:r>
+          <w:rPr>
+            <w:rStyle w:val="Hyperlink"/>
+            <w:sz w:val="28"/>
+            <w:szCs w:val="28"/>
+          </w:rPr>
+          <w:t>https://forms.gle/hC3PKn4MaQGxC4cFA</w:t>
+        </w:r>
+      </w:hyperlink>
+    </w:p>
+    <w:p>
+      <w:pPr>
+        <w:rPr>
+          <w:sz w:val="32"/>
+          <w:szCs w:val="32"/>
+          <w:lang w:val="pt-BR"/>
+        </w:rPr>
+      </w:pPr>
+      <w:r>
+        <w:rPr>
+          <w:sz w:val="32"/>
+          <w:szCs w:val="32"/>
+          <w:lang w:val="pt-BR"/>
+        </w:rPr>
+        <w:t>Gráficos:</w:t>
+      </w:r>
+    </w:p>
+    <w:p>
+      <w:pPr>
+        <w:rPr>
+          <w:sz w:val="32"/>
+          <w:szCs w:val="32"/>
+          <w:lang w:val="pt-BR"/>
+        </w:rPr>
+      </w:pPr>
+      <w:r>
+        <w:rPr>
+          <w:noProof/>
+          <w:sz w:val="32"/>
+          <w:szCs w:val="32"/>
+          <w:lang w:val="pt-BR"/>
+        </w:rPr>
+        <w:drawing>
+          <wp:inline distT="0" distB="0" distL="0" distR="0" wp14:anchorId="06265AFC" wp14:editId="0606D92B">
+            <wp:extent cx="5612765" cy="2360930"/>
+            <wp:effectExtent l="0" t="0" r="6985" b="1270"/>
+            <wp:docPr id="1149755888" name="Imagem 8" descr="Gráfico de respostas do Formulários Google. Título da pergunta: Sua idade. Número de respostas: 20 respostas."/>
+            <wp:cNvGraphicFramePr>
+              <a:graphicFrameLocks xmlns:a="http://schemas.openxmlformats.org/drawingml/2006/main" noChangeAspect="1"/>
+            </wp:cNvGraphicFramePr>
+            <a:graphic xmlns:a="http://schemas.openxmlformats.org/drawingml/2006/main">
+              <a:graphicData uri="http://schemas.openxmlformats.org/drawingml/2006/picture">
+                <pic:pic xmlns:pic="http://schemas.openxmlformats.org/drawingml/2006/picture">
+                  <pic:nvPicPr>
+                    <pic:cNvPr id="0" name="Picture 1" descr="Gráfico de respostas do Formulários Google. Título da pergunta: Sua idade. Número de respostas: 20 respostas."/>
+                    <pic:cNvPicPr>
+                      <a:picLocks noChangeAspect="1" noChangeArrowheads="1"/>
+                    </pic:cNvPicPr>
+                  </pic:nvPicPr>
+                  <pic:blipFill>
+                    <a:blip r:embed="rId9">
+                      <a:extLst>
+                        <a:ext uri="{28A0092B-C50C-407E-A947-70E740481C1C}">
+                          <a14:useLocalDpi xmlns:a14="http://schemas.microsoft.com/office/drawing/2010/main" val="0"/>
+                        </a:ext>
+                      </a:extLst>
+                    </a:blip>
+                    <a:srcRect/>
+                    <a:stretch>
+                      <a:fillRect/>
+                    </a:stretch>
+                  </pic:blipFill>
+                  <pic:spPr bwMode="auto">
+                    <a:xfrm>
+                      <a:off x="0" y="0"/>
+                      <a:ext cx="5612765" cy="2360930"/>
+                    </a:xfrm>
+                    <a:prstGeom prst="rect">
+                      <a:avLst/>
+                    </a:prstGeom>
+                    <a:noFill/>
+                    <a:ln>
+                      <a:noFill/>
+                    </a:ln>
+                  </pic:spPr>
+                </pic:pic>
+              </a:graphicData>
+            </a:graphic>
+          </wp:inline>
+        </w:drawing>
+      </w:r>
+    </w:p>
+    <w:p>
+      <w:pPr>
+        <w:rPr>
+          <w:sz w:val="32"/>
+          <w:szCs w:val="32"/>
+          <w:lang w:val="pt-BR"/>
+        </w:rPr>
+      </w:pPr>
+      <w:r>
+        <w:rPr>
+          <w:noProof/>
+          <w:sz w:val="32"/>
+          <w:szCs w:val="32"/>
+          <w:lang w:val="pt-BR"/>
+        </w:rPr>
+        <w:lastRenderedPageBreak/>
+        <w:drawing>
+          <wp:inline distT="0" distB="0" distL="0" distR="0" wp14:anchorId="087D3191" wp14:editId="3F2F0667">
+            <wp:extent cx="5612765" cy="2360930"/>
+            <wp:effectExtent l="0" t="0" r="6985" b="1270"/>
+            <wp:docPr id="1244370212" name="Imagem 7" descr="Gráfico de respostas do Formulários Google. Título da pergunta: Seu nível de escolaridade. Número de respostas: 20 respostas."/>
+            <wp:cNvGraphicFramePr>
+              <a:graphicFrameLocks xmlns:a="http://schemas.openxmlformats.org/drawingml/2006/main" noChangeAspect="1"/>
+            </wp:cNvGraphicFramePr>
+            <a:graphic xmlns:a="http://schemas.openxmlformats.org/drawingml/2006/main">
+              <a:graphicData uri="http://schemas.openxmlformats.org/drawingml/2006/picture">
+                <pic:pic xmlns:pic="http://schemas.openxmlformats.org/drawingml/2006/picture">
+                  <pic:nvPicPr>
+                    <pic:cNvPr id="0" name="Imagem 2" descr="Gráfico de respostas do Formulários Google. Título da pergunta: Seu nível de escolaridade. Número de respostas: 20 respostas."/>
+                    <pic:cNvPicPr>
+                      <a:picLocks noChangeAspect="1" noChangeArrowheads="1"/>
+                    </pic:cNvPicPr>
+                  </pic:nvPicPr>
+                  <pic:blipFill>
+                    <a:blip r:embed="rId10">
+                      <a:extLst>
+                        <a:ext uri="{28A0092B-C50C-407E-A947-70E740481C1C}">
+                          <a14:useLocalDpi xmlns:a14="http://schemas.microsoft.com/office/drawing/2010/main" val="0"/>
+                        </a:ext>
+                      </a:extLst>
+                    </a:blip>
+                    <a:srcRect/>
+                    <a:stretch>
+                      <a:fillRect/>
+                    </a:stretch>
+                  </pic:blipFill>
+                  <pic:spPr bwMode="auto">
+                    <a:xfrm>
+                      <a:off x="0" y="0"/>
+                      <a:ext cx="5612765" cy="2360930"/>
+                    </a:xfrm>
+                    <a:prstGeom prst="rect">
+                      <a:avLst/>
+                    </a:prstGeom>
+                    <a:noFill/>
+                    <a:ln>
+                      <a:noFill/>
+                    </a:ln>
+                  </pic:spPr>
+                </pic:pic>
+              </a:graphicData>
+            </a:graphic>
+          </wp:inline>
+        </w:drawing>
+      </w:r>
+    </w:p>
+    <w:p>
+      <w:pPr>
+        <w:rPr>
+          <w:sz w:val="32"/>
+          <w:szCs w:val="32"/>
+          <w:lang w:val="pt-BR"/>
+        </w:rPr>
+      </w:pPr>
+      <w:r>
+        <w:rPr>
+          <w:noProof/>
+          <w:sz w:val="32"/>
+          <w:szCs w:val="32"/>
+          <w:lang w:val="pt-BR"/>
+        </w:rPr>
+        <w:drawing>
+          <wp:inline distT="0" distB="0" distL="0" distR="0" wp14:anchorId="45E34E1C" wp14:editId="45F9BBBC">
+            <wp:extent cx="5612765" cy="2360930"/>
+            <wp:effectExtent l="0" t="0" r="6985" b="1270"/>
+            <wp:docPr id="112209699" name="Imagem 6" descr="Gráfico de respostas do Formulários Google. Título da pergunta: Ocupação. Número de respostas: 20 respostas."/>
+            <wp:cNvGraphicFramePr>
+              <a:graphicFrameLocks xmlns:a="http://schemas.openxmlformats.org/drawingml/2006/main" noChangeAspect="1"/>
+            </wp:cNvGraphicFramePr>
+            <a:graphic xmlns:a="http://schemas.openxmlformats.org/drawingml/2006/main">
+              <a:graphicData uri="http://schemas.openxmlformats.org/drawingml/2006/picture">
+                <pic:pic xmlns:pic="http://schemas.openxmlformats.org/drawingml/2006/picture">
+                  <pic:nvPicPr>
+                    <pic:cNvPr id="0" name="Imagem 3" descr="Gráfico de respostas do Formulários Google. Título da pergunta: Ocupação. Número de respostas: 20 respostas."/>
+                    <pic:cNvPicPr>
+                      <a:picLocks noChangeAspect="1" noChangeArrowheads="1"/>
+                    </pic:cNvPicPr>
+                  </pic:nvPicPr>
+                  <pic:blipFill>
+                    <a:blip r:embed="rId11">
+                      <a:extLst>
+                        <a:ext uri="{28A0092B-C50C-407E-A947-70E740481C1C}">
+                          <a14:useLocalDpi xmlns:a14="http://schemas.microsoft.com/office/drawing/2010/main" val="0"/>
+                        </a:ext>
+                      </a:extLst>
+                    </a:blip>
+                    <a:srcRect/>
+                    <a:stretch>
+                      <a:fillRect/>
+                    </a:stretch>
+                  </pic:blipFill>
+                  <pic:spPr bwMode="auto">
+                    <a:xfrm>
+                      <a:off x="0" y="0"/>
+                      <a:ext cx="5612765" cy="2360930"/>
+                    </a:xfrm>
+                    <a:prstGeom prst="rect">
+                      <a:avLst/>
+                    </a:prstGeom>
+                    <a:noFill/>
+                    <a:ln>
+                      <a:noFill/>
+                    </a:ln>
+                  </pic:spPr>
+                </pic:pic>
+              </a:graphicData>
+            </a:graphic>
+          </wp:inline>
+        </w:drawing>
+      </w:r>
+    </w:p>
+    <w:p>
+      <w:pPr>
+        <w:rPr>
+          <w:sz w:val="32"/>
+          <w:szCs w:val="32"/>
+          <w:lang w:val="pt-BR"/>
+        </w:rPr>
+      </w:pPr>
+      <w:r>
+        <w:rPr>
+          <w:noProof/>
+          <w:sz w:val="32"/>
+          <w:szCs w:val="32"/>
+          <w:lang w:val="pt-BR"/>
+        </w:rPr>
+        <w:drawing>
+          <wp:inline distT="0" distB="0" distL="0" distR="0" wp14:anchorId="3C38581F" wp14:editId="7B3209C6">
+            <wp:extent cx="5612765" cy="2543810"/>
+            <wp:effectExtent l="0" t="0" r="6985" b="8890"/>
+            <wp:docPr id="1178424565" name="Imagem 5" descr="Gráfico de respostas do Formulários Google. Título da pergunta: Costuma a pesquisar sobre temas presentes na Missão Ambiental na internet?&#10;Ex: Pesquisar sobre compostagem, abelhas, etc.. Número de respostas: 20 respostas."/>
+            <wp:cNvGraphicFramePr>
+              <a:graphicFrameLocks xmlns:a="http://schemas.openxmlformats.org/drawingml/2006/main" noChangeAspect="1"/>
+            </wp:cNvGraphicFramePr>
+            <a:graphic xmlns:a="http://schemas.openxmlformats.org/drawingml/2006/main">
+              <a:graphicData uri="http://schemas.openxmlformats.org/drawingml/2006/picture">
+                <pic:pic xmlns:pic="http://schemas.openxmlformats.org/drawingml/2006/picture">
+                  <pic:nvPicPr>
+                    <pic:cNvPr id="0" name="Imagem 4" descr="Gráfico de respostas do Formulários Google. Título da pergunta: Costuma a pesquisar sobre temas presentes na Missão Ambiental na internet?&#10;Ex: Pesquisar sobre compostagem, abelhas, etc.. Número de respostas: 20 respostas."/>
+                    <pic:cNvPicPr>
+                      <a:picLocks noChangeAspect="1" noChangeArrowheads="1"/>
+                    </pic:cNvPicPr>
+                  </pic:nvPicPr>
+                  <pic:blipFill>
+                    <a:blip r:embed="rId12">
+                      <a:extLst>
+                        <a:ext uri="{28A0092B-C50C-407E-A947-70E740481C1C}">
+                          <a14:useLocalDpi xmlns:a14="http://schemas.microsoft.com/office/drawing/2010/main" val="0"/>
+                        </a:ext>
+                      </a:extLst>
+                    </a:blip>
+                    <a:srcRect/>
+                    <a:stretch>
+                      <a:fillRect/>
+                    </a:stretch>
+                  </pic:blipFill>
+                  <pic:spPr bwMode="auto">
+                    <a:xfrm>
+                      <a:off x="0" y="0"/>
+                      <a:ext cx="5612765" cy="2543810"/>
+                    </a:xfrm>
+                    <a:prstGeom prst="rect">
+                      <a:avLst/>
+                    </a:prstGeom>
+                    <a:noFill/>
+                    <a:ln>
+                      <a:noFill/>
+                    </a:ln>
+                  </pic:spPr>
+                </pic:pic>
+              </a:graphicData>
+            </a:graphic>
+          </wp:inline>
+        </w:drawing>
+      </w:r>
+    </w:p>
+    <w:p>
+      <w:pPr>
+        <w:rPr>
+          <w:sz w:val="32"/>
+          <w:szCs w:val="32"/>
+          <w:lang w:val="pt-BR"/>
+        </w:rPr>
+      </w:pPr>
+      <w:r>
+        <w:rPr>
+          <w:noProof/>
+          <w:sz w:val="32"/>
+          <w:szCs w:val="32"/>
+          <w:lang w:val="pt-BR"/>
+        </w:rPr>
+        <w:lastRenderedPageBreak/>
+        <w:drawing>
+          <wp:inline distT="0" distB="0" distL="0" distR="0" wp14:anchorId="58996FD5" wp14:editId="5768D0D2">
+            <wp:extent cx="5612765" cy="2360930"/>
+            <wp:effectExtent l="0" t="0" r="6985" b="1270"/>
+            <wp:docPr id="1053356392" name="Imagem 4" descr="Gráfico de respostas do Formulários Google. Título da pergunta: Utiliza a internet com frequência?. Número de respostas: 20 respostas."/>
+            <wp:cNvGraphicFramePr>
+              <a:graphicFrameLocks xmlns:a="http://schemas.openxmlformats.org/drawingml/2006/main" noChangeAspect="1"/>
+            </wp:cNvGraphicFramePr>
+            <a:graphic xmlns:a="http://schemas.openxmlformats.org/drawingml/2006/main">
+              <a:graphicData uri="http://schemas.openxmlformats.org/drawingml/2006/picture">
+                <pic:pic xmlns:pic="http://schemas.openxmlformats.org/drawingml/2006/picture">
+                  <pic:nvPicPr>
+                    <pic:cNvPr id="0" name="Imagem 5" descr="Gráfico de respostas do Formulários Google. Título da pergunta: Utiliza a internet com frequência?. Número de respostas: 20 respostas."/>
+                    <pic:cNvPicPr>
+                      <a:picLocks noChangeAspect="1" noChangeArrowheads="1"/>
+                    </pic:cNvPicPr>
+                  </pic:nvPicPr>
+                  <pic:blipFill>
+                    <a:blip r:embed="rId13">
+                      <a:extLst>
+                        <a:ext uri="{28A0092B-C50C-407E-A947-70E740481C1C}">
+                          <a14:useLocalDpi xmlns:a14="http://schemas.microsoft.com/office/drawing/2010/main" val="0"/>
+                        </a:ext>
+                      </a:extLst>
+                    </a:blip>
+                    <a:srcRect/>
+                    <a:stretch>
+                      <a:fillRect/>
+                    </a:stretch>
+                  </pic:blipFill>
+                  <pic:spPr bwMode="auto">
+                    <a:xfrm>
+                      <a:off x="0" y="0"/>
+                      <a:ext cx="5612765" cy="2360930"/>
+                    </a:xfrm>
+                    <a:prstGeom prst="rect">
+                      <a:avLst/>
+                    </a:prstGeom>
+                    <a:noFill/>
+                    <a:ln>
+                      <a:noFill/>
+                    </a:ln>
+                  </pic:spPr>
+                </pic:pic>
+              </a:graphicData>
+            </a:graphic>
+          </wp:inline>
+        </w:drawing>
+      </w:r>
+    </w:p>
+    <w:p>
+      <w:pPr>
+        <w:rPr>
+          <w:sz w:val="32"/>
+          <w:szCs w:val="32"/>
+          <w:lang w:val="pt-BR"/>
+        </w:rPr>
+      </w:pPr>
+      <w:r>
+        <w:rPr>
+          <w:noProof/>
+          <w:sz w:val="32"/>
+          <w:szCs w:val="32"/>
+          <w:lang w:val="pt-BR"/>
+        </w:rPr>
+        <w:drawing>
+          <wp:inline distT="0" distB="0" distL="0" distR="0" wp14:anchorId="11641EAA" wp14:editId="4710DD21">
+            <wp:extent cx="5612765" cy="2360930"/>
+            <wp:effectExtent l="0" t="0" r="6985" b="1270"/>
+            <wp:docPr id="2090267506" name="Imagem 3" descr="Gráfico de respostas do Formulários Google. Título da pergunta: Com que frequência olha seus e-mails?. Número de respostas: 20 respostas."/>
+            <wp:cNvGraphicFramePr>
+              <a:graphicFrameLocks xmlns:a="http://schemas.openxmlformats.org/drawingml/2006/main" noChangeAspect="1"/>
+            </wp:cNvGraphicFramePr>
+            <a:graphic xmlns:a="http://schemas.openxmlformats.org/drawingml/2006/main">
+              <a:graphicData uri="http://schemas.openxmlformats.org/drawingml/2006/picture">
+                <pic:pic xmlns:pic="http://schemas.openxmlformats.org/drawingml/2006/picture">
+                  <pic:nvPicPr>
+                    <pic:cNvPr id="0" name="Imagem 6" descr="Gráfico de respostas do Formulários Google. Título da pergunta: Com que frequência olha seus e-mails?. Número de respostas: 20 respostas."/>
+                    <pic:cNvPicPr>
+                      <a:picLocks noChangeAspect="1" noChangeArrowheads="1"/>
+                    </pic:cNvPicPr>
+                  </pic:nvPicPr>
+                  <pic:blipFill>
+                    <a:blip r:embed="rId14">
+                      <a:extLst>
+                        <a:ext uri="{28A0092B-C50C-407E-A947-70E740481C1C}">
+                          <a14:useLocalDpi xmlns:a14="http://schemas.microsoft.com/office/drawing/2010/main" val="0"/>
+                        </a:ext>
+                      </a:extLst>
+                    </a:blip>
+                    <a:srcRect/>
+                    <a:stretch>
+                      <a:fillRect/>
+                    </a:stretch>
+                  </pic:blipFill>
+                  <pic:spPr bwMode="auto">
+                    <a:xfrm>
+                      <a:off x="0" y="0"/>
+                      <a:ext cx="5612765" cy="2360930"/>
+                    </a:xfrm>
+                    <a:prstGeom prst="rect">
+                      <a:avLst/>
+                    </a:prstGeom>
+                    <a:noFill/>
+                    <a:ln>
+                      <a:noFill/>
+                    </a:ln>
+                  </pic:spPr>
+                </pic:pic>
+              </a:graphicData>
+            </a:graphic>
+          </wp:inline>
+        </w:drawing>
+      </w:r>
+    </w:p>
+    <w:p>
+      <w:pPr>
+        <w:rPr>
+          <w:sz w:val="32"/>
+          <w:szCs w:val="32"/>
+          <w:lang w:val="pt-BR"/>
+        </w:rPr>
+      </w:pPr>
+      <w:r>
+        <w:rPr>
+          <w:noProof/>
+        </w:rPr>
+        <w:drawing>
+          <wp:inline distT="0" distB="0" distL="0" distR="0" wp14:anchorId="48F922E5" wp14:editId="39969269">
+            <wp:extent cx="5608320" cy="1706880"/>
+            <wp:effectExtent l="0" t="0" r="0" b="7620"/>
+            <wp:docPr id="103155757" name="Imagem 2" descr="Uma imagem contendo Tabela&#10;&#10;Descrição gerada automaticamente"/>
+            <wp:cNvGraphicFramePr>
+              <a:graphicFrameLocks xmlns:a="http://schemas.openxmlformats.org/drawingml/2006/main" noChangeAspect="1"/>
+            </wp:cNvGraphicFramePr>
+            <a:graphic xmlns:a="http://schemas.openxmlformats.org/drawingml/2006/main">
+              <a:graphicData uri="http://schemas.openxmlformats.org/drawingml/2006/picture">
+                <pic:pic xmlns:pic="http://schemas.openxmlformats.org/drawingml/2006/picture">
+                  <pic:nvPicPr>
+                    <pic:cNvPr id="0" name="Picture 7" descr="Uma imagem contendo Tabela&#10;&#10;Descrição gerada automaticamente"/>
+                    <pic:cNvPicPr>
+                      <a:picLocks noChangeAspect="1" noChangeArrowheads="1"/>
+                    </pic:cNvPicPr>
+                  </pic:nvPicPr>
+                  <pic:blipFill>
+                    <a:blip r:embed="rId15">
+                      <a:extLst>
+                        <a:ext uri="{28A0092B-C50C-407E-A947-70E740481C1C}">
+                          <a14:useLocalDpi xmlns:a14="http://schemas.microsoft.com/office/drawing/2010/main" val="0"/>
+                        </a:ext>
+                      </a:extLst>
+                    </a:blip>
+                    <a:srcRect/>
+                    <a:stretch>
+                      <a:fillRect/>
+                    </a:stretch>
+                  </pic:blipFill>
+                  <pic:spPr bwMode="auto">
+                    <a:xfrm>
+                      <a:off x="0" y="0"/>
+                      <a:ext cx="5608320" cy="1706880"/>
+                    </a:xfrm>
+                    <a:prstGeom prst="rect">
+                      <a:avLst/>
+                    </a:prstGeom>
+                    <a:noFill/>
+                    <a:ln>
+                      <a:noFill/>
+                    </a:ln>
+                  </pic:spPr>
+                </pic:pic>
+              </a:graphicData>
+            </a:graphic>
+          </wp:inline>
+        </w:drawing>
+      </w:r>
+    </w:p>
+    <w:p>
+      <w:pPr>
+        <w:rPr>
+          <w:sz w:val="32"/>
+          <w:szCs w:val="32"/>
+          <w:lang w:val="pt-BR"/>
+        </w:rPr>
+      </w:pPr>
+      <w:r>
+        <w:rPr>
+          <w:noProof/>
+        </w:rPr>
+        <w:lastRenderedPageBreak/>
+        <w:drawing>
+          <wp:inline distT="0" distB="0" distL="0" distR="0" wp14:anchorId="18BC7B71" wp14:editId="6A4DB16D">
+            <wp:extent cx="5612765" cy="1751330"/>
+            <wp:effectExtent l="0" t="0" r="6985" b="1270"/>
+            <wp:docPr id="1537977248" name="Imagem 1" descr="Interface gráfica do usuário, Texto, Aplicativo, Email&#10;&#10;Descrição gerada automaticamente"/>
+            <wp:cNvGraphicFramePr>
+              <a:graphicFrameLocks xmlns:a="http://schemas.openxmlformats.org/drawingml/2006/main" noChangeAspect="1"/>
+            </wp:cNvGraphicFramePr>
+            <a:graphic xmlns:a="http://schemas.openxmlformats.org/drawingml/2006/main">
+              <a:graphicData uri="http://schemas.openxmlformats.org/drawingml/2006/picture">
+                <pic:pic xmlns:pic="http://schemas.openxmlformats.org/drawingml/2006/picture">
+                  <pic:nvPicPr>
+                    <pic:cNvPr id="0" name="Imagem 1" descr="Interface gráfica do usuário, Texto, Aplicativo, Email&#10;&#10;Descrição gerada automaticamente"/>
+                    <pic:cNvPicPr>
+                      <a:picLocks noChangeAspect="1" noChangeArrowheads="1"/>
+                    </pic:cNvPicPr>
+                  </pic:nvPicPr>
+                  <pic:blipFill>
+                    <a:blip r:embed="rId16">
+                      <a:extLst>
+                        <a:ext uri="{28A0092B-C50C-407E-A947-70E740481C1C}">
+                          <a14:useLocalDpi xmlns:a14="http://schemas.microsoft.com/office/drawing/2010/main" val="0"/>
+                        </a:ext>
+                      </a:extLst>
+                    </a:blip>
+                    <a:srcRect/>
+                    <a:stretch>
+                      <a:fillRect/>
+                    </a:stretch>
+                  </pic:blipFill>
+                  <pic:spPr bwMode="auto">
+                    <a:xfrm>
+                      <a:off x="0" y="0"/>
+                      <a:ext cx="5612765" cy="1751330"/>
+                    </a:xfrm>
+                    <a:prstGeom prst="rect">
+                      <a:avLst/>
+                    </a:prstGeom>
+                    <a:noFill/>
+                    <a:ln>
+                      <a:noFill/>
+                    </a:ln>
+                  </pic:spPr>
+                </pic:pic>
+              </a:graphicData>
+            </a:graphic>
+          </wp:inline>
+        </w:drawing>
+      </w:r>
+    </w:p>
+    <w:p>
+      <w:pPr>
+        <w:rPr>
+          <w:b/>
+          <w:bCs/>
+          <w:sz w:val="48"/>
+          <w:szCs w:val="48"/>
+          <w:lang w:val="pt-BR"/>
+        </w:rPr>
+      </w:pPr>
+    </w:p>
+    <w:p>
+      <w:pPr>
+        <w:rPr>
+          <w:rFonts w:ascii="Arial" w:hAnsi="Arial" w:cs="Arial"/>
+          <w:sz w:val="32"/>
+          <w:szCs w:val="32"/>
+          <w:lang w:val="pt-BR"/>
+        </w:rPr>
+      </w:pPr>
+      <w:r>
+        <w:rPr>
+          <w:rFonts w:ascii="Arial" w:hAnsi="Arial" w:cs="Arial"/>
+          <w:sz w:val="32"/>
+          <w:szCs w:val="32"/>
+          <w:lang w:val="pt-BR"/>
+        </w:rPr>
+        <w:t>Descobertas:</w:t>
+      </w:r>
+    </w:p>
+    <w:p>
+      <w:pPr>
+        <w:pStyle w:val="PargrafodaLista"/>
+        <w:numPr>
+          <w:ilvl w:val="0"/>
+          <w:numId w:val="46"/>
+        </w:numPr>
+        <w:spacing w:after="160" w:line="256" w:lineRule="auto"/>
+        <w:rPr>
+          <w:rFonts w:ascii="Arial" w:hAnsi="Arial" w:cs="Arial"/>
+          <w:sz w:val="28"/>
+          <w:szCs w:val="28"/>
+        </w:rPr>
+      </w:pPr>
+      <w:r>
+        <w:rPr>
+          <w:rFonts w:ascii="Arial" w:hAnsi="Arial" w:cs="Arial"/>
+          <w:sz w:val="28"/>
+          <w:szCs w:val="28"/>
+        </w:rPr>
+        <w:t>Metade dos interessados que responderam ao questionário são jovens de até 18 anos.</w:t>
+      </w:r>
+    </w:p>
+    <w:p>
+      <w:pPr>
+        <w:pStyle w:val="PargrafodaLista"/>
+        <w:numPr>
+          <w:ilvl w:val="0"/>
+          <w:numId w:val="46"/>
+        </w:numPr>
+        <w:spacing w:after="160" w:line="256" w:lineRule="auto"/>
+        <w:rPr>
+          <w:rFonts w:ascii="Arial" w:hAnsi="Arial" w:cs="Arial"/>
+          <w:sz w:val="28"/>
+          <w:szCs w:val="28"/>
+        </w:rPr>
+      </w:pPr>
+      <w:r>
+        <w:rPr>
+          <w:rFonts w:ascii="Arial" w:hAnsi="Arial" w:cs="Arial"/>
+          <w:sz w:val="28"/>
+          <w:szCs w:val="28"/>
+        </w:rPr>
+        <w:t>A maioria já terminou o ensino médio.</w:t>
+      </w:r>
+    </w:p>
+    <w:p>
+      <w:pPr>
+        <w:pStyle w:val="PargrafodaLista"/>
+        <w:numPr>
+          <w:ilvl w:val="0"/>
+          <w:numId w:val="46"/>
+        </w:numPr>
+        <w:spacing w:after="160" w:line="256" w:lineRule="auto"/>
+        <w:rPr>
+          <w:rFonts w:ascii="Arial" w:hAnsi="Arial" w:cs="Arial"/>
+          <w:sz w:val="28"/>
+          <w:szCs w:val="28"/>
+        </w:rPr>
+      </w:pPr>
+      <w:r>
+        <w:rPr>
+          <w:rFonts w:ascii="Arial" w:hAnsi="Arial" w:cs="Arial"/>
+          <w:sz w:val="28"/>
+          <w:szCs w:val="28"/>
+        </w:rPr>
+        <w:t>A ocupação da maioria é estudante, portanto, como a maioria também terminou o ensino médio, a maior parte das pessoas devem estar na faculdade.</w:t>
+      </w:r>
+    </w:p>
+    <w:p>
+      <w:pPr>
+        <w:pStyle w:val="PargrafodaLista"/>
+        <w:numPr>
+          <w:ilvl w:val="0"/>
+          <w:numId w:val="46"/>
+        </w:numPr>
+        <w:spacing w:after="160" w:line="256" w:lineRule="auto"/>
+        <w:rPr>
+          <w:rFonts w:ascii="Arial" w:hAnsi="Arial" w:cs="Arial"/>
+          <w:sz w:val="28"/>
+          <w:szCs w:val="28"/>
+        </w:rPr>
+      </w:pPr>
+      <w:r>
+        <w:rPr>
+          <w:rFonts w:ascii="Arial" w:hAnsi="Arial" w:cs="Arial"/>
+          <w:sz w:val="28"/>
+          <w:szCs w:val="28"/>
+        </w:rPr>
+        <w:t>Apenas a minoria costuma a pesquisar sobre os temas abordados na Missão Ambiental.</w:t>
+      </w:r>
+    </w:p>
+    <w:p>
+      <w:pPr>
+        <w:pStyle w:val="PargrafodaLista"/>
+        <w:numPr>
+          <w:ilvl w:val="0"/>
+          <w:numId w:val="46"/>
+        </w:numPr>
+        <w:spacing w:after="160" w:line="256" w:lineRule="auto"/>
+        <w:rPr>
+          <w:rFonts w:ascii="Arial" w:hAnsi="Arial" w:cs="Arial"/>
+          <w:sz w:val="28"/>
+          <w:szCs w:val="28"/>
+        </w:rPr>
+      </w:pPr>
+      <w:r>
+        <w:rPr>
+          <w:rFonts w:ascii="Arial" w:hAnsi="Arial" w:cs="Arial"/>
+          <w:sz w:val="28"/>
+          <w:szCs w:val="28"/>
+        </w:rPr>
+        <w:t>Quase todos usam a internet diariamente.</w:t>
+      </w:r>
+    </w:p>
+    <w:p>
+      <w:pPr>
+        <w:pStyle w:val="PargrafodaLista"/>
+        <w:numPr>
+          <w:ilvl w:val="0"/>
+          <w:numId w:val="46"/>
+        </w:numPr>
+        <w:spacing w:after="160" w:line="256" w:lineRule="auto"/>
+        <w:rPr>
+          <w:rFonts w:ascii="Arial" w:hAnsi="Arial" w:cs="Arial"/>
+          <w:sz w:val="28"/>
+          <w:szCs w:val="28"/>
+        </w:rPr>
+      </w:pPr>
+      <w:r>
+        <w:rPr>
+          <w:rFonts w:ascii="Arial" w:hAnsi="Arial" w:cs="Arial"/>
+          <w:sz w:val="28"/>
+          <w:szCs w:val="28"/>
+        </w:rPr>
+        <w:t>A maioria olha seus e-mails diariamente, ou ao menos com frequência.</w:t>
+      </w:r>
+    </w:p>
+    <w:p>
+      <w:pPr>
+        <w:pStyle w:val="PargrafodaLista"/>
+        <w:numPr>
+          <w:ilvl w:val="0"/>
+          <w:numId w:val="46"/>
+        </w:numPr>
+        <w:spacing w:after="160" w:line="256" w:lineRule="auto"/>
+        <w:rPr>
+          <w:rFonts w:ascii="Arial" w:hAnsi="Arial" w:cs="Arial"/>
+          <w:sz w:val="28"/>
+          <w:szCs w:val="28"/>
+        </w:rPr>
+      </w:pPr>
+      <w:r>
+        <w:rPr>
+          <w:rFonts w:ascii="Arial" w:hAnsi="Arial" w:cs="Arial"/>
+          <w:sz w:val="28"/>
+          <w:szCs w:val="28"/>
+        </w:rPr>
+        <w:t>As pessoas gostariam de poder conhecer mais sobre o meio ambiente pelo site. Também gostariam de poder fazer seus cadastros pelo site, ao invés de ter que preencher um formulário.</w:t>
+      </w:r>
+    </w:p>
+    <w:p>
+      <w:pPr>
         <w:pStyle w:val="Titulo1"/>
         <w:numPr>
           <w:ilvl w:val="0"/>
@@ -2871,6 +3673,7 @@
           <w:sz w:val="24"/>
           <w:szCs w:val="24"/>
         </w:rPr>
+        <w:lastRenderedPageBreak/>
         <w:t>Sim</w:t>
       </w:r>
     </w:p>
@@ -3297,8 +4100,8 @@
         </w:rPr>
         <w:t>Concordo totalmente</w:t>
       </w:r>
-    </w:p>
-    <w:bookmarkEnd w:id="5"/>
+      <w:bookmarkEnd w:id="5"/>
+    </w:p>
     <w:p>
       <w:pPr>
         <w:pStyle w:val="Titulo1"/>
@@ -3314,6 +4117,616 @@
           <w:lang w:val="pt-BR"/>
         </w:rPr>
       </w:pPr>
+      <w:r>
+        <w:rPr>
+          <w:lang w:val="pt-BR"/>
+        </w:rPr>
+        <w:t>Entrevista:</w:t>
+      </w:r>
+    </w:p>
+    <w:p>
+      <w:pPr>
+        <w:pStyle w:val="P2"/>
+        <w:ind w:left="1440"/>
+        <w:rPr>
+          <w:sz w:val="24"/>
+          <w:szCs w:val="24"/>
+        </w:rPr>
+      </w:pPr>
+    </w:p>
+    <w:p>
+      <w:pPr>
+        <w:pStyle w:val="P2"/>
+        <w:numPr>
+          <w:ilvl w:val="0"/>
+          <w:numId w:val="42"/>
+        </w:numPr>
+        <w:rPr>
+          <w:sz w:val="24"/>
+          <w:szCs w:val="24"/>
+        </w:rPr>
+      </w:pPr>
+      <w:bookmarkStart w:id="6" w:name="_Hlk146620213"/>
+      <w:r>
+        <w:rPr>
+          <w:sz w:val="24"/>
+          <w:szCs w:val="24"/>
+        </w:rPr>
+        <w:t>Qual o conteúdo do site?</w:t>
+      </w:r>
+    </w:p>
+    <w:p>
+      <w:pPr>
+        <w:pStyle w:val="P2"/>
+        <w:numPr>
+          <w:ilvl w:val="1"/>
+          <w:numId w:val="42"/>
+        </w:numPr>
+        <w:rPr>
+          <w:sz w:val="24"/>
+          <w:szCs w:val="24"/>
+        </w:rPr>
+      </w:pPr>
+      <w:r>
+        <w:rPr>
+          <w:sz w:val="24"/>
+          <w:szCs w:val="24"/>
+        </w:rPr>
+        <w:t>Deve se manter parecido com o site atual, porém mais completo.</w:t>
+      </w:r>
+    </w:p>
+    <w:p>
+      <w:pPr>
+        <w:pStyle w:val="P2"/>
+        <w:numPr>
+          <w:ilvl w:val="0"/>
+          <w:numId w:val="42"/>
+        </w:numPr>
+        <w:rPr>
+          <w:sz w:val="24"/>
+          <w:szCs w:val="24"/>
+        </w:rPr>
+      </w:pPr>
+      <w:r>
+        <w:rPr>
+          <w:sz w:val="24"/>
+          <w:szCs w:val="24"/>
+        </w:rPr>
+        <w:t>Por onde nós teremos a informação sobre qual vai ser o conteúdo? Vai ser enviado por e-mail / será falado durante a visita?</w:t>
+      </w:r>
+    </w:p>
+    <w:p>
+      <w:pPr>
+        <w:pStyle w:val="P2"/>
+        <w:numPr>
+          <w:ilvl w:val="1"/>
+          <w:numId w:val="42"/>
+        </w:numPr>
+        <w:rPr>
+          <w:sz w:val="24"/>
+          <w:szCs w:val="24"/>
+        </w:rPr>
+      </w:pPr>
+      <w:r>
+        <w:rPr>
+          <w:sz w:val="24"/>
+          <w:szCs w:val="24"/>
+        </w:rPr>
+        <w:t>Devemos entrar em contato com o número passado no questionário para recebermos o que for necessário.</w:t>
+      </w:r>
+    </w:p>
+    <w:p>
+      <w:pPr>
+        <w:pStyle w:val="P2"/>
+        <w:numPr>
+          <w:ilvl w:val="0"/>
+          <w:numId w:val="42"/>
+        </w:numPr>
+        <w:rPr>
+          <w:sz w:val="24"/>
+          <w:szCs w:val="24"/>
+        </w:rPr>
+      </w:pPr>
+      <w:r>
+        <w:rPr>
+          <w:sz w:val="24"/>
+          <w:szCs w:val="24"/>
+        </w:rPr>
+        <w:lastRenderedPageBreak/>
+        <w:t xml:space="preserve">Qual vai ser o </w:t>
+      </w:r>
+      <w:r>
+        <w:rPr>
+          <w:sz w:val="24"/>
+          <w:szCs w:val="24"/>
+        </w:rPr>
+        <w:t>público-alvo</w:t>
+      </w:r>
+      <w:r>
+        <w:rPr>
+          <w:sz w:val="24"/>
+          <w:szCs w:val="24"/>
+        </w:rPr>
+        <w:t xml:space="preserve"> do site?</w:t>
+      </w:r>
+    </w:p>
+    <w:p>
+      <w:pPr>
+        <w:pStyle w:val="P2"/>
+        <w:numPr>
+          <w:ilvl w:val="1"/>
+          <w:numId w:val="42"/>
+        </w:numPr>
+        <w:rPr>
+          <w:sz w:val="24"/>
+          <w:szCs w:val="24"/>
+        </w:rPr>
+      </w:pPr>
+      <w:r>
+        <w:rPr>
+          <w:sz w:val="24"/>
+          <w:szCs w:val="24"/>
+        </w:rPr>
+        <w:t xml:space="preserve">Pessoas de </w:t>
+      </w:r>
+      <w:r>
+        <w:rPr>
+          <w:sz w:val="24"/>
+          <w:szCs w:val="24"/>
+        </w:rPr>
+        <w:t>18</w:t>
+      </w:r>
+      <w:r>
+        <w:rPr>
+          <w:sz w:val="24"/>
+          <w:szCs w:val="24"/>
+        </w:rPr>
+        <w:t xml:space="preserve"> a </w:t>
+      </w:r>
+      <w:r>
+        <w:rPr>
+          <w:sz w:val="24"/>
+          <w:szCs w:val="24"/>
+        </w:rPr>
+        <w:t>70 anos</w:t>
+      </w:r>
+      <w:r>
+        <w:rPr>
+          <w:sz w:val="24"/>
+          <w:szCs w:val="24"/>
+        </w:rPr>
+        <w:t>.</w:t>
+      </w:r>
+    </w:p>
+    <w:p>
+      <w:pPr>
+        <w:pStyle w:val="P2"/>
+        <w:numPr>
+          <w:ilvl w:val="0"/>
+          <w:numId w:val="42"/>
+        </w:numPr>
+        <w:rPr>
+          <w:sz w:val="24"/>
+          <w:szCs w:val="24"/>
+        </w:rPr>
+      </w:pPr>
+      <w:r>
+        <w:rPr>
+          <w:sz w:val="24"/>
+          <w:szCs w:val="24"/>
+        </w:rPr>
+        <w:t xml:space="preserve">Quem vai ser </w:t>
+      </w:r>
+      <w:r>
+        <w:rPr>
+          <w:sz w:val="24"/>
+          <w:szCs w:val="24"/>
+        </w:rPr>
+        <w:t>responsável</w:t>
+      </w:r>
+      <w:r>
+        <w:rPr>
+          <w:sz w:val="24"/>
+          <w:szCs w:val="24"/>
+        </w:rPr>
+        <w:t xml:space="preserve"> por manter contato com o grupo para ir nós acompanhando com o que precisarmos durante o desenvolvimento do projeto?</w:t>
+      </w:r>
+    </w:p>
+    <w:p>
+      <w:pPr>
+        <w:pStyle w:val="P2"/>
+        <w:numPr>
+          <w:ilvl w:val="1"/>
+          <w:numId w:val="42"/>
+        </w:numPr>
+        <w:rPr>
+          <w:sz w:val="24"/>
+          <w:szCs w:val="24"/>
+        </w:rPr>
+      </w:pPr>
+      <w:r>
+        <w:rPr>
+          <w:sz w:val="24"/>
+          <w:szCs w:val="24"/>
+        </w:rPr>
+        <w:t>Entrar em contato com o número passado no questionário para perguntas futuras.</w:t>
+      </w:r>
+    </w:p>
+    <w:p>
+      <w:pPr>
+        <w:pStyle w:val="P2"/>
+        <w:numPr>
+          <w:ilvl w:val="0"/>
+          <w:numId w:val="42"/>
+        </w:numPr>
+        <w:rPr>
+          <w:sz w:val="24"/>
+          <w:szCs w:val="24"/>
+        </w:rPr>
+      </w:pPr>
+      <w:r>
+        <w:rPr>
+          <w:sz w:val="24"/>
+          <w:szCs w:val="24"/>
+        </w:rPr>
+        <w:t xml:space="preserve">O site precisa ser feito de algum jeito específico? Design, layout, tamanho da página tem que ser feito seguindo alguma medida, ou </w:t>
+      </w:r>
+      <w:r>
+        <w:rPr>
+          <w:sz w:val="24"/>
+          <w:szCs w:val="24"/>
+        </w:rPr>
+        <w:t>teremos</w:t>
+      </w:r>
+      <w:r>
+        <w:rPr>
+          <w:sz w:val="24"/>
+          <w:szCs w:val="24"/>
+        </w:rPr>
+        <w:t xml:space="preserve"> liberdade para organizar do jeito que acharmos melhor?</w:t>
+      </w:r>
+    </w:p>
+    <w:p>
+      <w:pPr>
+        <w:pStyle w:val="P2"/>
+        <w:numPr>
+          <w:ilvl w:val="1"/>
+          <w:numId w:val="42"/>
+        </w:numPr>
+        <w:rPr>
+          <w:sz w:val="24"/>
+          <w:szCs w:val="24"/>
+        </w:rPr>
+      </w:pPr>
+      <w:r>
+        <w:rPr>
+          <w:sz w:val="24"/>
+          <w:szCs w:val="24"/>
+        </w:rPr>
+        <w:t>Precisamos apenas manter a logo e imagem da Missão Ambiental como está, qualquer outra parte do site pode ficar como for melhor. E caso possível, fazer uma página que possa ser editada para poderem atualizar o site no futuro.</w:t>
+      </w:r>
+    </w:p>
+    <w:p>
+      <w:pPr>
+        <w:pStyle w:val="P2"/>
+        <w:numPr>
+          <w:ilvl w:val="0"/>
+          <w:numId w:val="42"/>
+        </w:numPr>
+        <w:rPr>
+          <w:sz w:val="24"/>
+          <w:szCs w:val="24"/>
+        </w:rPr>
+      </w:pPr>
+      <w:r>
+        <w:rPr>
+          <w:sz w:val="24"/>
+          <w:szCs w:val="24"/>
+        </w:rPr>
+        <w:t xml:space="preserve">Vamos reutilizar alguma coisa do site atual que estava linkado no </w:t>
+      </w:r>
+      <w:r>
+        <w:rPr>
+          <w:sz w:val="24"/>
+          <w:szCs w:val="24"/>
+        </w:rPr>
+        <w:t>Instagram</w:t>
+      </w:r>
+      <w:r>
+        <w:rPr>
+          <w:sz w:val="24"/>
+          <w:szCs w:val="24"/>
+        </w:rPr>
+        <w:t xml:space="preserve"> ou vamos fazer tudo do zero sem conexão alguma</w:t>
+      </w:r>
+      <w:r>
+        <w:rPr>
+          <w:sz w:val="24"/>
+          <w:szCs w:val="24"/>
+        </w:rPr>
+        <w:t>?</w:t>
+      </w:r>
+    </w:p>
+    <w:p>
+      <w:pPr>
+        <w:pStyle w:val="P2"/>
+        <w:numPr>
+          <w:ilvl w:val="1"/>
+          <w:numId w:val="42"/>
+        </w:numPr>
+        <w:rPr>
+          <w:sz w:val="24"/>
+          <w:szCs w:val="24"/>
+        </w:rPr>
+      </w:pPr>
+      <w:r>
+        <w:rPr>
+          <w:sz w:val="24"/>
+          <w:szCs w:val="24"/>
+        </w:rPr>
+        <w:t xml:space="preserve">Criar uma página com links como o </w:t>
+      </w:r>
+      <w:proofErr w:type="spellStart"/>
+      <w:r>
+        <w:rPr>
+          <w:sz w:val="24"/>
+          <w:szCs w:val="24"/>
+        </w:rPr>
+        <w:t>LinkTree</w:t>
+      </w:r>
+      <w:proofErr w:type="spellEnd"/>
+      <w:r>
+        <w:rPr>
+          <w:sz w:val="24"/>
+          <w:szCs w:val="24"/>
+        </w:rPr>
+        <w:t xml:space="preserve">. </w:t>
+      </w:r>
+      <w:r>
+        <w:rPr>
+          <w:sz w:val="24"/>
+          <w:szCs w:val="24"/>
+        </w:rPr>
+        <w:t xml:space="preserve">Linkar </w:t>
+      </w:r>
+      <w:r>
+        <w:rPr>
+          <w:sz w:val="24"/>
+          <w:szCs w:val="24"/>
+        </w:rPr>
+        <w:t xml:space="preserve">os </w:t>
+      </w:r>
+      <w:r>
+        <w:rPr>
+          <w:sz w:val="24"/>
+          <w:szCs w:val="24"/>
+        </w:rPr>
+        <w:t xml:space="preserve">parceiros “fantásticos” </w:t>
+      </w:r>
+      <w:r>
+        <w:rPr>
+          <w:sz w:val="24"/>
+          <w:szCs w:val="24"/>
+        </w:rPr>
+        <w:t xml:space="preserve">da Missão Ambiental </w:t>
+      </w:r>
+      <w:r>
+        <w:rPr>
+          <w:sz w:val="24"/>
+          <w:szCs w:val="24"/>
+        </w:rPr>
+        <w:t>n</w:t>
+      </w:r>
+      <w:r>
+        <w:rPr>
+          <w:sz w:val="24"/>
+          <w:szCs w:val="24"/>
+        </w:rPr>
+        <w:t>essa página.</w:t>
+      </w:r>
+    </w:p>
+    <w:p>
+      <w:pPr>
+        <w:pStyle w:val="P2"/>
+        <w:numPr>
+          <w:ilvl w:val="0"/>
+          <w:numId w:val="42"/>
+        </w:numPr>
+        <w:rPr>
+          <w:sz w:val="24"/>
+          <w:szCs w:val="24"/>
+        </w:rPr>
+      </w:pPr>
+      <w:r>
+        <w:rPr>
+          <w:sz w:val="24"/>
+          <w:szCs w:val="24"/>
+        </w:rPr>
+        <w:t xml:space="preserve">Vamos utilizar apenas imagens da Missão Ambiental, ou podemos utilizar stock </w:t>
+      </w:r>
+      <w:r>
+        <w:rPr>
+          <w:sz w:val="24"/>
+          <w:szCs w:val="24"/>
+        </w:rPr>
+        <w:t>imagens</w:t>
+      </w:r>
+      <w:r>
+        <w:rPr>
+          <w:sz w:val="24"/>
+          <w:szCs w:val="24"/>
+        </w:rPr>
+        <w:t xml:space="preserve"> da internet para poder deixar o site mais </w:t>
+      </w:r>
+      <w:r>
+        <w:rPr>
+          <w:sz w:val="24"/>
+          <w:szCs w:val="24"/>
+        </w:rPr>
+        <w:t>chamativo</w:t>
+      </w:r>
+      <w:r>
+        <w:rPr>
+          <w:sz w:val="24"/>
+          <w:szCs w:val="24"/>
+        </w:rPr>
+        <w:t>.</w:t>
+      </w:r>
+    </w:p>
+    <w:p>
+      <w:pPr>
+        <w:pStyle w:val="P2"/>
+        <w:numPr>
+          <w:ilvl w:val="1"/>
+          <w:numId w:val="42"/>
+        </w:numPr>
+        <w:rPr>
+          <w:sz w:val="24"/>
+          <w:szCs w:val="24"/>
+        </w:rPr>
+      </w:pPr>
+      <w:r>
+        <w:rPr>
+          <w:sz w:val="24"/>
+          <w:szCs w:val="24"/>
+        </w:rPr>
+        <w:t>Podem ser utilizadas imagens de fora</w:t>
+      </w:r>
+      <w:r>
+        <w:rPr>
+          <w:sz w:val="24"/>
+          <w:szCs w:val="24"/>
+        </w:rPr>
+        <w:t>, mas deve ter pelo menos algumas da Missão Ambiental e sua logo.</w:t>
+      </w:r>
+    </w:p>
+    <w:bookmarkEnd w:id="6"/>
+    <w:p>
+      <w:pPr>
+        <w:pStyle w:val="P2"/>
+        <w:rPr>
+          <w:color w:val="FF0000"/>
+        </w:rPr>
+      </w:pPr>
+    </w:p>
+    <w:p>
+      <w:pPr>
+        <w:pStyle w:val="Titulo1"/>
+        <w:numPr>
+          <w:ilvl w:val="0"/>
+          <w:numId w:val="36"/>
+        </w:numPr>
+        <w:tabs>
+          <w:tab w:val="left" w:pos="708"/>
+        </w:tabs>
+        <w:rPr>
+          <w:lang w:val="pt-BR"/>
+        </w:rPr>
+      </w:pPr>
+      <w:bookmarkStart w:id="7" w:name="_Toc111126266"/>
+      <w:r>
+        <w:rPr>
+          <w:lang w:val="pt-BR"/>
+        </w:rPr>
+        <w:t>Análise do Questionário / Entrevista / Outra Técnica de Extração de Informações do Usuário</w:t>
+      </w:r>
+      <w:bookmarkEnd w:id="7"/>
+    </w:p>
+    <w:p>
+      <w:pPr>
+        <w:pStyle w:val="P2"/>
+        <w:numPr>
+          <w:ilvl w:val="0"/>
+          <w:numId w:val="45"/>
+        </w:numPr>
+      </w:pPr>
+      <w:bookmarkStart w:id="8" w:name="_Hlk146620709"/>
+      <w:r>
+        <w:rPr>
+          <w:sz w:val="24"/>
+          <w:szCs w:val="24"/>
+        </w:rPr>
+        <w:t>O site deve ficar parecido com o site atual, apenas melhorando e completando o que falta no site. O mais importante será uma página principal com a logo da Missão Ambiental descrevendo o trabalho feito na ONG.</w:t>
+      </w:r>
+    </w:p>
+    <w:p>
+      <w:pPr>
+        <w:pStyle w:val="P2"/>
+        <w:numPr>
+          <w:ilvl w:val="0"/>
+          <w:numId w:val="45"/>
+        </w:numPr>
+      </w:pPr>
+      <w:r>
+        <w:rPr>
+          <w:sz w:val="24"/>
+          <w:szCs w:val="24"/>
+        </w:rPr>
+        <w:t>Caso possível, deve ser feito um sistema para poderem editar páginas, assim podem continuar utilizando o site caso conforme a Missão Ambiental se desenvolva.</w:t>
+      </w:r>
+    </w:p>
+    <w:p>
+      <w:pPr>
+        <w:pStyle w:val="P2"/>
+        <w:numPr>
+          <w:ilvl w:val="0"/>
+          <w:numId w:val="45"/>
+        </w:numPr>
+      </w:pPr>
+      <w:r>
+        <w:rPr>
+          <w:sz w:val="24"/>
+          <w:szCs w:val="24"/>
+        </w:rPr>
+        <w:t>Podem ser utilizadas “Stock Images” do Google caso não tenha uma boa imagem da Missão Ambiental para pôr no lugar. Foi apenas pedido para não modificar a logo e o esquema de cores geral do site.</w:t>
+      </w:r>
+    </w:p>
+    <w:p>
+      <w:pPr>
+        <w:pStyle w:val="P2"/>
+        <w:numPr>
+          <w:ilvl w:val="0"/>
+          <w:numId w:val="45"/>
+        </w:numPr>
+      </w:pPr>
+      <w:r>
+        <w:rPr>
+          <w:sz w:val="24"/>
+          <w:szCs w:val="24"/>
+        </w:rPr>
+        <w:t>Os visitantes da Missão Ambiental são de diversas idades, mas os principais grupos de visitam possuem de 18-70 anos.</w:t>
+      </w:r>
+    </w:p>
+    <w:p>
+      <w:pPr>
+        <w:pStyle w:val="P2"/>
+        <w:ind w:left="1440"/>
+      </w:pPr>
+    </w:p>
+    <w:p>
+      <w:pPr>
+        <w:pStyle w:val="Titulo1"/>
+        <w:numPr>
+          <w:ilvl w:val="0"/>
+          <w:numId w:val="36"/>
+        </w:numPr>
+        <w:tabs>
+          <w:tab w:val="left" w:pos="708"/>
+        </w:tabs>
+        <w:rPr>
+          <w:lang w:val="pt-BR"/>
+        </w:rPr>
+      </w:pPr>
+      <w:bookmarkStart w:id="9" w:name="_Toc111126267"/>
+      <w:bookmarkEnd w:id="8"/>
+      <w:r>
+        <w:rPr>
+          <w:lang w:val="pt-BR"/>
+        </w:rPr>
+        <w:lastRenderedPageBreak/>
+        <w:t>Persona(s)</w:t>
+      </w:r>
+      <w:bookmarkEnd w:id="9"/>
     </w:p>
     <w:p>
       <w:pPr>
@@ -3327,9 +4740,23 @@
         </w:tabs>
         <w:ind w:left="720"/>
         <w:rPr>
-          <w:lang w:val="pt-BR"/>
-        </w:rPr>
-      </w:pPr>
+          <w:b w:val="0"/>
+          <w:bCs/>
+          <w:sz w:val="24"/>
+          <w:szCs w:val="18"/>
+          <w:lang w:val="pt-BR"/>
+        </w:rPr>
+      </w:pPr>
+      <w:r>
+        <w:rPr>
+          <w:b w:val="0"/>
+          <w:bCs/>
+          <w:sz w:val="24"/>
+          <w:szCs w:val="18"/>
+          <w:lang w:val="pt-BR"/>
+        </w:rPr>
+        <w:t>Através de questionários feitos para o professor Casé, que fundou a Missão Ambiental, e para um público que se mostrou interessado pelo projeto, identificamos que o público mais provável de visitar o site da Missão Ambiental seriam adultos que se importam com a preservação do meio ambiente, mas que não tem muitas oportunidades de contribuir no seu dia a dia, assim buscam lugares como a Missão Ambiental para poder ajudar.</w:t>
+      </w:r>
     </w:p>
     <w:p>
       <w:pPr>
@@ -3343,658 +4770,6 @@
         </w:tabs>
         <w:ind w:left="720"/>
         <w:rPr>
-          <w:lang w:val="pt-BR"/>
-        </w:rPr>
-      </w:pPr>
-      <w:r>
-        <w:rPr>
-          <w:lang w:val="pt-BR"/>
-        </w:rPr>
-        <w:t>Entrevista:</w:t>
-      </w:r>
-    </w:p>
-    <w:p>
-      <w:pPr>
-        <w:pStyle w:val="P2"/>
-        <w:ind w:left="1440"/>
-        <w:rPr>
-          <w:sz w:val="24"/>
-          <w:szCs w:val="24"/>
-        </w:rPr>
-      </w:pPr>
-    </w:p>
-    <w:p>
-      <w:pPr>
-        <w:pStyle w:val="P2"/>
-        <w:numPr>
-          <w:ilvl w:val="0"/>
-          <w:numId w:val="42"/>
-        </w:numPr>
-        <w:rPr>
-          <w:sz w:val="24"/>
-          <w:szCs w:val="24"/>
-        </w:rPr>
-      </w:pPr>
-      <w:bookmarkStart w:id="6" w:name="_Hlk146620213"/>
-      <w:r>
-        <w:rPr>
-          <w:sz w:val="24"/>
-          <w:szCs w:val="24"/>
-        </w:rPr>
-        <w:t>Qual o conteúdo do site?</w:t>
-      </w:r>
-    </w:p>
-    <w:p>
-      <w:pPr>
-        <w:pStyle w:val="P2"/>
-        <w:numPr>
-          <w:ilvl w:val="1"/>
-          <w:numId w:val="42"/>
-        </w:numPr>
-        <w:rPr>
-          <w:sz w:val="24"/>
-          <w:szCs w:val="24"/>
-        </w:rPr>
-      </w:pPr>
-      <w:r>
-        <w:rPr>
-          <w:sz w:val="24"/>
-          <w:szCs w:val="24"/>
-        </w:rPr>
-        <w:t>Deve se manter parecido com o site atual, porém mais completo.</w:t>
-      </w:r>
-    </w:p>
-    <w:p>
-      <w:pPr>
-        <w:pStyle w:val="P2"/>
-        <w:numPr>
-          <w:ilvl w:val="0"/>
-          <w:numId w:val="42"/>
-        </w:numPr>
-        <w:rPr>
-          <w:sz w:val="24"/>
-          <w:szCs w:val="24"/>
-        </w:rPr>
-      </w:pPr>
-      <w:r>
-        <w:rPr>
-          <w:sz w:val="24"/>
-          <w:szCs w:val="24"/>
-        </w:rPr>
-        <w:t>Por onde nós teremos a informação sobre qual vai ser o conteúdo? Vai ser enviado por e-mail / será falado durante a visita?</w:t>
-      </w:r>
-    </w:p>
-    <w:p>
-      <w:pPr>
-        <w:pStyle w:val="P2"/>
-        <w:numPr>
-          <w:ilvl w:val="1"/>
-          <w:numId w:val="42"/>
-        </w:numPr>
-        <w:rPr>
-          <w:sz w:val="24"/>
-          <w:szCs w:val="24"/>
-        </w:rPr>
-      </w:pPr>
-      <w:r>
-        <w:rPr>
-          <w:sz w:val="24"/>
-          <w:szCs w:val="24"/>
-        </w:rPr>
-        <w:t>Devemos entrar em contato com o número passado no questionário para recebermos o que for necessário.</w:t>
-      </w:r>
-    </w:p>
-    <w:p>
-      <w:pPr>
-        <w:pStyle w:val="P2"/>
-        <w:numPr>
-          <w:ilvl w:val="0"/>
-          <w:numId w:val="42"/>
-        </w:numPr>
-        <w:rPr>
-          <w:sz w:val="24"/>
-          <w:szCs w:val="24"/>
-        </w:rPr>
-      </w:pPr>
-      <w:r>
-        <w:rPr>
-          <w:sz w:val="24"/>
-          <w:szCs w:val="24"/>
-        </w:rPr>
-        <w:t xml:space="preserve">Qual vai ser o </w:t>
-      </w:r>
-      <w:r>
-        <w:rPr>
-          <w:sz w:val="24"/>
-          <w:szCs w:val="24"/>
-        </w:rPr>
-        <w:t>público-alvo</w:t>
-      </w:r>
-      <w:r>
-        <w:rPr>
-          <w:sz w:val="24"/>
-          <w:szCs w:val="24"/>
-        </w:rPr>
-        <w:t xml:space="preserve"> do site?</w:t>
-      </w:r>
-    </w:p>
-    <w:p>
-      <w:pPr>
-        <w:pStyle w:val="P2"/>
-        <w:numPr>
-          <w:ilvl w:val="1"/>
-          <w:numId w:val="42"/>
-        </w:numPr>
-        <w:rPr>
-          <w:sz w:val="24"/>
-          <w:szCs w:val="24"/>
-        </w:rPr>
-      </w:pPr>
-      <w:r>
-        <w:rPr>
-          <w:sz w:val="24"/>
-          <w:szCs w:val="24"/>
-        </w:rPr>
-        <w:t xml:space="preserve">Pessoas de </w:t>
-      </w:r>
-      <w:r>
-        <w:rPr>
-          <w:sz w:val="24"/>
-          <w:szCs w:val="24"/>
-        </w:rPr>
-        <w:t>18</w:t>
-      </w:r>
-      <w:r>
-        <w:rPr>
-          <w:sz w:val="24"/>
-          <w:szCs w:val="24"/>
-        </w:rPr>
-        <w:t xml:space="preserve"> a </w:t>
-      </w:r>
-      <w:r>
-        <w:rPr>
-          <w:sz w:val="24"/>
-          <w:szCs w:val="24"/>
-        </w:rPr>
-        <w:t>70 anos</w:t>
-      </w:r>
-      <w:r>
-        <w:rPr>
-          <w:sz w:val="24"/>
-          <w:szCs w:val="24"/>
-        </w:rPr>
-        <w:t>.</w:t>
-      </w:r>
-    </w:p>
-    <w:p>
-      <w:pPr>
-        <w:pStyle w:val="P2"/>
-        <w:numPr>
-          <w:ilvl w:val="0"/>
-          <w:numId w:val="42"/>
-        </w:numPr>
-        <w:rPr>
-          <w:sz w:val="24"/>
-          <w:szCs w:val="24"/>
-        </w:rPr>
-      </w:pPr>
-      <w:r>
-        <w:rPr>
-          <w:sz w:val="24"/>
-          <w:szCs w:val="24"/>
-        </w:rPr>
-        <w:lastRenderedPageBreak/>
-        <w:t xml:space="preserve">Quem vai ser </w:t>
-      </w:r>
-      <w:r>
-        <w:rPr>
-          <w:sz w:val="24"/>
-          <w:szCs w:val="24"/>
-        </w:rPr>
-        <w:t>responsável</w:t>
-      </w:r>
-      <w:r>
-        <w:rPr>
-          <w:sz w:val="24"/>
-          <w:szCs w:val="24"/>
-        </w:rPr>
-        <w:t xml:space="preserve"> por manter contato com o grupo para ir nós acompanhando com o que precisarmos durante o desenvolvimento do projeto?</w:t>
-      </w:r>
-    </w:p>
-    <w:p>
-      <w:pPr>
-        <w:pStyle w:val="P2"/>
-        <w:numPr>
-          <w:ilvl w:val="1"/>
-          <w:numId w:val="42"/>
-        </w:numPr>
-        <w:rPr>
-          <w:sz w:val="24"/>
-          <w:szCs w:val="24"/>
-        </w:rPr>
-      </w:pPr>
-      <w:r>
-        <w:rPr>
-          <w:sz w:val="24"/>
-          <w:szCs w:val="24"/>
-        </w:rPr>
-        <w:t>Entrar em contato com o número passado no questionário para perguntas futuras.</w:t>
-      </w:r>
-    </w:p>
-    <w:p>
-      <w:pPr>
-        <w:pStyle w:val="P2"/>
-        <w:numPr>
-          <w:ilvl w:val="0"/>
-          <w:numId w:val="42"/>
-        </w:numPr>
-        <w:rPr>
-          <w:sz w:val="24"/>
-          <w:szCs w:val="24"/>
-        </w:rPr>
-      </w:pPr>
-      <w:r>
-        <w:rPr>
-          <w:sz w:val="24"/>
-          <w:szCs w:val="24"/>
-        </w:rPr>
-        <w:t xml:space="preserve">O site precisa ser feito de algum jeito específico? Design, layout, tamanho da página tem que ser feito seguindo alguma medida, ou </w:t>
-      </w:r>
-      <w:r>
-        <w:rPr>
-          <w:sz w:val="24"/>
-          <w:szCs w:val="24"/>
-        </w:rPr>
-        <w:t>teremos</w:t>
-      </w:r>
-      <w:r>
-        <w:rPr>
-          <w:sz w:val="24"/>
-          <w:szCs w:val="24"/>
-        </w:rPr>
-        <w:t xml:space="preserve"> liberdade para organizar do jeito que acharmos melhor?</w:t>
-      </w:r>
-    </w:p>
-    <w:p>
-      <w:pPr>
-        <w:pStyle w:val="P2"/>
-        <w:numPr>
-          <w:ilvl w:val="1"/>
-          <w:numId w:val="42"/>
-        </w:numPr>
-        <w:rPr>
-          <w:sz w:val="24"/>
-          <w:szCs w:val="24"/>
-        </w:rPr>
-      </w:pPr>
-      <w:r>
-        <w:rPr>
-          <w:sz w:val="24"/>
-          <w:szCs w:val="24"/>
-        </w:rPr>
-        <w:t>Precisamos apenas manter a logo e imagem da Missão Ambiental como está, qualquer outra parte do site pode ficar como for melhor. E caso possível, fazer uma página que possa ser editada para poderem atualizar o site no futuro.</w:t>
-      </w:r>
-    </w:p>
-    <w:p>
-      <w:pPr>
-        <w:pStyle w:val="P2"/>
-        <w:numPr>
-          <w:ilvl w:val="0"/>
-          <w:numId w:val="42"/>
-        </w:numPr>
-        <w:rPr>
-          <w:sz w:val="24"/>
-          <w:szCs w:val="24"/>
-        </w:rPr>
-      </w:pPr>
-      <w:r>
-        <w:rPr>
-          <w:sz w:val="24"/>
-          <w:szCs w:val="24"/>
-        </w:rPr>
-        <w:t xml:space="preserve">Vamos reutilizar alguma coisa do site atual que estava linkado no </w:t>
-      </w:r>
-      <w:r>
-        <w:rPr>
-          <w:sz w:val="24"/>
-          <w:szCs w:val="24"/>
-        </w:rPr>
-        <w:t>Instagram</w:t>
-      </w:r>
-      <w:r>
-        <w:rPr>
-          <w:sz w:val="24"/>
-          <w:szCs w:val="24"/>
-        </w:rPr>
-        <w:t xml:space="preserve"> ou vamos fazer tudo do zero sem conexão alguma</w:t>
-      </w:r>
-      <w:r>
-        <w:rPr>
-          <w:sz w:val="24"/>
-          <w:szCs w:val="24"/>
-        </w:rPr>
-        <w:t>?</w:t>
-      </w:r>
-    </w:p>
-    <w:p>
-      <w:pPr>
-        <w:pStyle w:val="P2"/>
-        <w:numPr>
-          <w:ilvl w:val="1"/>
-          <w:numId w:val="42"/>
-        </w:numPr>
-        <w:rPr>
-          <w:sz w:val="24"/>
-          <w:szCs w:val="24"/>
-        </w:rPr>
-      </w:pPr>
-      <w:r>
-        <w:rPr>
-          <w:sz w:val="24"/>
-          <w:szCs w:val="24"/>
-        </w:rPr>
-        <w:t xml:space="preserve">Criar uma página com links como o </w:t>
-      </w:r>
-      <w:proofErr w:type="spellStart"/>
-      <w:r>
-        <w:rPr>
-          <w:sz w:val="24"/>
-          <w:szCs w:val="24"/>
-        </w:rPr>
-        <w:t>LinkTree</w:t>
-      </w:r>
-      <w:proofErr w:type="spellEnd"/>
-      <w:r>
-        <w:rPr>
-          <w:sz w:val="24"/>
-          <w:szCs w:val="24"/>
-        </w:rPr>
-        <w:t xml:space="preserve">. </w:t>
-      </w:r>
-      <w:r>
-        <w:rPr>
-          <w:sz w:val="24"/>
-          <w:szCs w:val="24"/>
-        </w:rPr>
-        <w:t xml:space="preserve">Linkar </w:t>
-      </w:r>
-      <w:r>
-        <w:rPr>
-          <w:sz w:val="24"/>
-          <w:szCs w:val="24"/>
-        </w:rPr>
-        <w:t xml:space="preserve">os </w:t>
-      </w:r>
-      <w:r>
-        <w:rPr>
-          <w:sz w:val="24"/>
-          <w:szCs w:val="24"/>
-        </w:rPr>
-        <w:t xml:space="preserve">parceiros “fantásticos” </w:t>
-      </w:r>
-      <w:r>
-        <w:rPr>
-          <w:sz w:val="24"/>
-          <w:szCs w:val="24"/>
-        </w:rPr>
-        <w:t xml:space="preserve">da Missão Ambiental </w:t>
-      </w:r>
-      <w:r>
-        <w:rPr>
-          <w:sz w:val="24"/>
-          <w:szCs w:val="24"/>
-        </w:rPr>
-        <w:t>n</w:t>
-      </w:r>
-      <w:r>
-        <w:rPr>
-          <w:sz w:val="24"/>
-          <w:szCs w:val="24"/>
-        </w:rPr>
-        <w:t>essa página.</w:t>
-      </w:r>
-    </w:p>
-    <w:p>
-      <w:pPr>
-        <w:pStyle w:val="P2"/>
-        <w:numPr>
-          <w:ilvl w:val="0"/>
-          <w:numId w:val="42"/>
-        </w:numPr>
-        <w:rPr>
-          <w:sz w:val="24"/>
-          <w:szCs w:val="24"/>
-        </w:rPr>
-      </w:pPr>
-      <w:r>
-        <w:rPr>
-          <w:sz w:val="24"/>
-          <w:szCs w:val="24"/>
-        </w:rPr>
-        <w:t xml:space="preserve">Vamos utilizar apenas imagens da Missão Ambiental, ou podemos utilizar stock </w:t>
-      </w:r>
-      <w:r>
-        <w:rPr>
-          <w:sz w:val="24"/>
-          <w:szCs w:val="24"/>
-        </w:rPr>
-        <w:t>imagens</w:t>
-      </w:r>
-      <w:r>
-        <w:rPr>
-          <w:sz w:val="24"/>
-          <w:szCs w:val="24"/>
-        </w:rPr>
-        <w:t xml:space="preserve"> da internet para poder deixar o site mais </w:t>
-      </w:r>
-      <w:r>
-        <w:rPr>
-          <w:sz w:val="24"/>
-          <w:szCs w:val="24"/>
-        </w:rPr>
-        <w:t>chamativo</w:t>
-      </w:r>
-      <w:r>
-        <w:rPr>
-          <w:sz w:val="24"/>
-          <w:szCs w:val="24"/>
-        </w:rPr>
-        <w:t>.</w:t>
-      </w:r>
-    </w:p>
-    <w:p>
-      <w:pPr>
-        <w:pStyle w:val="P2"/>
-        <w:numPr>
-          <w:ilvl w:val="1"/>
-          <w:numId w:val="42"/>
-        </w:numPr>
-        <w:rPr>
-          <w:sz w:val="24"/>
-          <w:szCs w:val="24"/>
-        </w:rPr>
-      </w:pPr>
-      <w:r>
-        <w:rPr>
-          <w:sz w:val="24"/>
-          <w:szCs w:val="24"/>
-        </w:rPr>
-        <w:t>Podem ser utilizadas imagens de fora</w:t>
-      </w:r>
-      <w:r>
-        <w:rPr>
-          <w:sz w:val="24"/>
-          <w:szCs w:val="24"/>
-        </w:rPr>
-        <w:t>, mas deve ter pelo menos algumas da Missão Ambiental e sua logo.</w:t>
-      </w:r>
-    </w:p>
-    <w:bookmarkEnd w:id="6"/>
-    <w:p>
-      <w:pPr>
-        <w:pStyle w:val="P2"/>
-        <w:rPr>
-          <w:color w:val="FF0000"/>
-        </w:rPr>
-      </w:pPr>
-    </w:p>
-    <w:p>
-      <w:pPr>
-        <w:pStyle w:val="P2"/>
-        <w:rPr>
-          <w:color w:val="FF0000"/>
-        </w:rPr>
-      </w:pPr>
-    </w:p>
-    <w:p>
-      <w:pPr>
-        <w:pStyle w:val="P2"/>
-        <w:rPr>
-          <w:color w:val="FF0000"/>
-        </w:rPr>
-      </w:pPr>
-    </w:p>
-    <w:p>
-      <w:pPr>
-        <w:pStyle w:val="P2"/>
-        <w:rPr>
-          <w:color w:val="FF0000"/>
-        </w:rPr>
-      </w:pPr>
-    </w:p>
-    <w:p>
-      <w:pPr>
-        <w:pStyle w:val="P2"/>
-        <w:rPr>
-          <w:color w:val="FF0000"/>
-        </w:rPr>
-      </w:pPr>
-    </w:p>
-    <w:p>
-      <w:pPr>
-        <w:pStyle w:val="Titulo1"/>
-        <w:numPr>
-          <w:ilvl w:val="0"/>
-          <w:numId w:val="36"/>
-        </w:numPr>
-        <w:tabs>
-          <w:tab w:val="left" w:pos="708"/>
-        </w:tabs>
-        <w:rPr>
-          <w:lang w:val="pt-BR"/>
-        </w:rPr>
-      </w:pPr>
-      <w:bookmarkStart w:id="7" w:name="_Toc111126266"/>
-      <w:r>
-        <w:rPr>
-          <w:lang w:val="pt-BR"/>
-        </w:rPr>
-        <w:t>Análise do Questionário / Entrevista / Outra Técnica de Extração de Informações do Usuário</w:t>
-      </w:r>
-      <w:bookmarkEnd w:id="7"/>
-    </w:p>
-    <w:p>
-      <w:pPr>
-        <w:pStyle w:val="P2"/>
-        <w:numPr>
-          <w:ilvl w:val="0"/>
-          <w:numId w:val="45"/>
-        </w:numPr>
-      </w:pPr>
-      <w:bookmarkStart w:id="8" w:name="_Hlk146620709"/>
-      <w:r>
-        <w:rPr>
-          <w:sz w:val="24"/>
-          <w:szCs w:val="24"/>
-        </w:rPr>
-        <w:t>O site deve ficar parecido com o site atual, apenas melhorando e completando o que falta no site. O mais importante será uma página principal com a logo da Missão Ambiental descrevendo o trabalho feito na ONG.</w:t>
-      </w:r>
-    </w:p>
-    <w:p>
-      <w:pPr>
-        <w:pStyle w:val="P2"/>
-        <w:numPr>
-          <w:ilvl w:val="0"/>
-          <w:numId w:val="45"/>
-        </w:numPr>
-      </w:pPr>
-      <w:r>
-        <w:rPr>
-          <w:sz w:val="24"/>
-          <w:szCs w:val="24"/>
-        </w:rPr>
-        <w:t>Caso possível, deve ser feito um sistema para poderem editar páginas, assim podem continuar utilizando o site caso conforme a Missão Ambiental se desenvolva.</w:t>
-      </w:r>
-    </w:p>
-    <w:p>
-      <w:pPr>
-        <w:pStyle w:val="P2"/>
-        <w:numPr>
-          <w:ilvl w:val="0"/>
-          <w:numId w:val="45"/>
-        </w:numPr>
-      </w:pPr>
-      <w:r>
-        <w:rPr>
-          <w:sz w:val="24"/>
-          <w:szCs w:val="24"/>
-        </w:rPr>
-        <w:t>Podem ser utilizadas “Stock Images” do Google caso não tenha uma boa imagem da Missão Ambiental para pôr no lugar. Foi apenas pedido para não modificar a logo e o esquema de cores geral do site.</w:t>
-      </w:r>
-    </w:p>
-    <w:p>
-      <w:pPr>
-        <w:pStyle w:val="P2"/>
-        <w:numPr>
-          <w:ilvl w:val="0"/>
-          <w:numId w:val="45"/>
-        </w:numPr>
-      </w:pPr>
-      <w:r>
-        <w:rPr>
-          <w:sz w:val="24"/>
-          <w:szCs w:val="24"/>
-        </w:rPr>
-        <w:t>Os visitantes da Missão Ambiental são de diversas idades, mas os principais grupos de visitam possuem de 18-70 anos.</w:t>
-      </w:r>
-    </w:p>
-    <w:p>
-      <w:pPr>
-        <w:pStyle w:val="Titulo1"/>
-        <w:numPr>
-          <w:ilvl w:val="0"/>
-          <w:numId w:val="36"/>
-        </w:numPr>
-        <w:tabs>
-          <w:tab w:val="left" w:pos="708"/>
-        </w:tabs>
-        <w:rPr>
-          <w:lang w:val="pt-BR"/>
-        </w:rPr>
-      </w:pPr>
-      <w:bookmarkStart w:id="9" w:name="_Toc111126267"/>
-      <w:bookmarkEnd w:id="8"/>
-      <w:r>
-        <w:rPr>
-          <w:lang w:val="pt-BR"/>
-        </w:rPr>
-        <w:lastRenderedPageBreak/>
-        <w:t>Persona(s)</w:t>
-      </w:r>
-      <w:bookmarkEnd w:id="9"/>
-    </w:p>
-    <w:p>
-      <w:pPr>
-        <w:pStyle w:val="Titulo1"/>
-        <w:numPr>
-          <w:ilvl w:val="0"/>
-          <w:numId w:val="0"/>
-        </w:numPr>
-        <w:tabs>
-          <w:tab w:val="left" w:pos="708"/>
-        </w:tabs>
-        <w:ind w:left="720"/>
-        <w:rPr>
           <w:b w:val="0"/>
           <w:bCs/>
           <w:sz w:val="24"/>
@@ -4010,7 +4785,41 @@
           <w:szCs w:val="18"/>
           <w:lang w:val="pt-BR"/>
         </w:rPr>
-        <w:t>Através de questionários feitos para o professor Casé, que fundou a Missão Ambiental, e para um público que se mostrou interessado pelo projeto, identificamos que o público mais provável de visitar o site da Missão Ambiental seriam adultos que se importam com a preservação do meio ambiente, mas que não tem muitas oportunidades de contribuir no seu dia a dia, assim buscam lugares como a Missão Ambiental para poder ajudar.</w:t>
+        <w:drawing>
+          <wp:inline distT="0" distB="0" distL="0" distR="0" wp14:anchorId="7CB9EAA6" wp14:editId="2CDD74DE">
+            <wp:extent cx="4022239" cy="4991100"/>
+            <wp:effectExtent l="0" t="0" r="0" b="0"/>
+            <wp:docPr id="1372438208" name="Imagem 1" descr="Uma imagem contendo Diagrama&#10;&#10;Descrição gerada automaticamente"/>
+            <wp:cNvGraphicFramePr>
+              <a:graphicFrameLocks xmlns:a="http://schemas.openxmlformats.org/drawingml/2006/main" noChangeAspect="1"/>
+            </wp:cNvGraphicFramePr>
+            <a:graphic xmlns:a="http://schemas.openxmlformats.org/drawingml/2006/main">
+              <a:graphicData uri="http://schemas.openxmlformats.org/drawingml/2006/picture">
+                <pic:pic xmlns:pic="http://schemas.openxmlformats.org/drawingml/2006/picture">
+                  <pic:nvPicPr>
+                    <pic:cNvPr id="1372438208" name="Imagem 1" descr="Uma imagem contendo Diagrama&#10;&#10;Descrição gerada automaticamente"/>
+                    <pic:cNvPicPr/>
+                  </pic:nvPicPr>
+                  <pic:blipFill>
+                    <a:blip r:embed="rId17"/>
+                    <a:stretch>
+                      <a:fillRect/>
+                    </a:stretch>
+                  </pic:blipFill>
+                  <pic:spPr>
+                    <a:xfrm>
+                      <a:off x="0" y="0"/>
+                      <a:ext cx="4024744" cy="4994209"/>
+                    </a:xfrm>
+                    <a:prstGeom prst="rect">
+                      <a:avLst/>
+                    </a:prstGeom>
+                  </pic:spPr>
+                </pic:pic>
+              </a:graphicData>
+            </a:graphic>
+          </wp:inline>
+        </w:drawing>
       </w:r>
     </w:p>
     <w:p>
@@ -4021,6 +4830,7 @@
         <w:rPr>
           <w:noProof/>
         </w:rPr>
+        <w:lastRenderedPageBreak/>
         <w:drawing>
           <wp:inline distT="0" distB="0" distL="0" distR="0" wp14:anchorId="493E8B3F" wp14:editId="7F70DC4E">
             <wp:extent cx="3711262" cy="4938188"/>
@@ -4037,7 +4847,7 @@
                     <pic:cNvPicPr/>
                   </pic:nvPicPr>
                   <pic:blipFill>
-                    <a:blip r:embed="rId8"/>
+                    <a:blip r:embed="rId18"/>
                     <a:stretch>
                       <a:fillRect/>
                     </a:stretch>
@@ -4107,7 +4917,6 @@
         <w:rPr>
           <w:lang w:val="pt-BR"/>
         </w:rPr>
-        <w:lastRenderedPageBreak/>
         <w:t>Design de Interface</w:t>
       </w:r>
       <w:bookmarkEnd w:id="10"/>
@@ -4183,8 +4992,10 @@
       </w:pPr>
       <w:r>
         <w:rPr>
-          <w:lang w:val="pt-BR"/>
-        </w:rPr>
+          <w:noProof/>
+          <w:lang w:val="pt-BR"/>
+        </w:rPr>
+        <w:lastRenderedPageBreak/>
         <w:drawing>
           <wp:inline distT="0" distB="0" distL="0" distR="0" wp14:anchorId="2F891807" wp14:editId="396B9D55">
             <wp:extent cx="4145639" cy="3726503"/>
@@ -4201,7 +5012,7 @@
                     <pic:cNvPicPr/>
                   </pic:nvPicPr>
                   <pic:blipFill>
-                    <a:blip r:embed="rId9"/>
+                    <a:blip r:embed="rId19"/>
                     <a:stretch>
                       <a:fillRect/>
                     </a:stretch>
@@ -4448,7 +5259,7 @@
         </w:rPr>
         <w:t xml:space="preserve">Página principal: </w:t>
       </w:r>
-      <w:hyperlink r:id="rId10" w:history="1">
+      <w:hyperlink r:id="rId20" w:history="1">
         <w:r>
           <w:rPr>
             <w:rStyle w:val="Hyperlink"/>
@@ -4518,6 +5329,9 @@
         </w:rPr>
       </w:pPr>
       <w:r>
+        <w:rPr>
+          <w:noProof/>
+        </w:rPr>
         <w:drawing>
           <wp:inline distT="0" distB="0" distL="0" distR="0" wp14:anchorId="549829EA" wp14:editId="08D73BBA">
             <wp:extent cx="5612765" cy="4634865"/>
@@ -4534,7 +5348,7 @@
                     <pic:cNvPicPr/>
                   </pic:nvPicPr>
                   <pic:blipFill>
-                    <a:blip r:embed="rId11"/>
+                    <a:blip r:embed="rId21"/>
                     <a:stretch>
                       <a:fillRect/>
                     </a:stretch>
@@ -4711,7 +5525,7 @@
           <w:lang w:val="pt-BR"/>
         </w:rPr>
       </w:pPr>
-      <w:hyperlink r:id="rId12" w:history="1">
+      <w:hyperlink r:id="rId22" w:history="1">
         <w:r>
           <w:rPr>
             <w:rStyle w:val="Hyperlink"/>
@@ -4765,6 +5579,7 @@
       </w:pPr>
       <w:r>
         <w:rPr>
+          <w:noProof/>
           <w:lang w:val="pt-BR"/>
         </w:rPr>
         <w:drawing>
@@ -4783,7 +5598,7 @@
                     <pic:cNvPicPr/>
                   </pic:nvPicPr>
                   <pic:blipFill>
-                    <a:blip r:embed="rId13"/>
+                    <a:blip r:embed="rId23"/>
                     <a:stretch>
                       <a:fillRect/>
                     </a:stretch>
@@ -4856,7 +5671,7 @@
           <w:lang w:val="pt-BR"/>
         </w:rPr>
       </w:pPr>
-      <w:hyperlink r:id="rId14" w:history="1">
+      <w:hyperlink r:id="rId24" w:history="1">
         <w:r>
           <w:rPr>
             <w:rStyle w:val="Hyperlink"/>
@@ -4916,6 +5731,7 @@
         <w:rPr>
           <w:rFonts w:ascii="Arial" w:hAnsi="Arial" w:cs="Arial"/>
           <w:bCs/>
+          <w:noProof/>
           <w:sz w:val="22"/>
           <w:szCs w:val="16"/>
           <w:lang w:val="pt-BR"/>
@@ -4937,7 +5753,7 @@
                     <pic:cNvPicPr/>
                   </pic:nvPicPr>
                   <pic:blipFill>
-                    <a:blip r:embed="rId15"/>
+                    <a:blip r:embed="rId25"/>
                     <a:stretch>
                       <a:fillRect/>
                     </a:stretch>
@@ -4980,24 +5796,12 @@
       <w:pPr>
         <w:pStyle w:val="P2"/>
       </w:pPr>
-      <w:hyperlink r:id="rId16" w:history="1">
+      <w:hyperlink r:id="rId26" w:history="1">
         <w:r>
           <w:rPr>
             <w:rStyle w:val="Hyperlink"/>
           </w:rPr>
-          <w:t>https://www.figma.com/file/4fMXXy5jBxfku8qliTejYC/Untitled?type=design&amp;mode=design&amp;t=K1KZRgL5UCrrexb</w:t>
-        </w:r>
-        <w:r>
-          <w:rPr>
-            <w:rStyle w:val="Hyperlink"/>
-          </w:rPr>
-          <w:t>4</w:t>
-        </w:r>
-        <w:r>
-          <w:rPr>
-            <w:rStyle w:val="Hyperlink"/>
-          </w:rPr>
-          <w:t>-1</w:t>
+          <w:t>https://www.figma.com/file/4fMXXy5jBxfku8qliTejYC/Untitled?type=design&amp;mode=design&amp;t=K1KZRgL5UCrrexb4-1</w:t>
         </w:r>
       </w:hyperlink>
       <w:r>
@@ -5017,7 +5821,7 @@
       <w:pPr>
         <w:pStyle w:val="P2"/>
       </w:pPr>
-      <w:hyperlink r:id="rId17" w:history="1">
+      <w:hyperlink r:id="rId27" w:history="1">
         <w:r>
           <w:rPr>
             <w:rStyle w:val="Hyperlink"/>
@@ -5036,7 +5840,7 @@
       <w:pPr>
         <w:pStyle w:val="P2"/>
       </w:pPr>
-      <w:hyperlink r:id="rId18" w:history="1">
+      <w:hyperlink r:id="rId28" w:history="1">
         <w:r>
           <w:rPr>
             <w:rStyle w:val="Hyperlink"/>
@@ -5055,7 +5859,7 @@
       <w:pPr>
         <w:pStyle w:val="P2"/>
       </w:pPr>
-      <w:hyperlink r:id="rId19" w:history="1">
+      <w:hyperlink r:id="rId29" w:history="1">
         <w:r>
           <w:rPr>
             <w:rStyle w:val="Hyperlink"/>
@@ -5080,7 +5884,7 @@
       <w:pPr>
         <w:pStyle w:val="P2"/>
       </w:pPr>
-      <w:hyperlink r:id="rId20" w:history="1">
+      <w:hyperlink r:id="rId30" w:history="1">
         <w:r>
           <w:rPr>
             <w:rStyle w:val="Hyperlink"/>
@@ -5105,7 +5909,7 @@
       <w:pPr>
         <w:pStyle w:val="P2"/>
       </w:pPr>
-      <w:hyperlink r:id="rId21" w:history="1">
+      <w:hyperlink r:id="rId31" w:history="1">
         <w:r>
           <w:rPr>
             <w:rStyle w:val="Hyperlink"/>
@@ -5324,13 +6128,27 @@
         <w:rPr>
           <w:color w:val="2E74B5" w:themeColor="accent1" w:themeShade="BF"/>
         </w:rPr>
-        <w:t xml:space="preserve">. Defina a técnica escolhida </w:t>
-      </w:r>
+        <w:t xml:space="preserve">. Defina a técnica </w:t>
+      </w:r>
+      <w:proofErr w:type="gramStart"/>
       <w:r>
         <w:rPr>
           <w:color w:val="2E74B5" w:themeColor="accent1" w:themeShade="BF"/>
         </w:rPr>
-        <w:t xml:space="preserve">, o mandado de avaliação (objetivos, tarefas, métricas e questionários de coleta de dados) </w:t>
+        <w:t xml:space="preserve">escolhida </w:t>
+      </w:r>
+      <w:r>
+        <w:rPr>
+          <w:color w:val="2E74B5" w:themeColor="accent1" w:themeShade="BF"/>
+        </w:rPr>
+        <w:t>,</w:t>
+      </w:r>
+      <w:proofErr w:type="gramEnd"/>
+      <w:r>
+        <w:rPr>
+          <w:color w:val="2E74B5" w:themeColor="accent1" w:themeShade="BF"/>
+        </w:rPr>
+        <w:t xml:space="preserve"> o mandado de avaliação (objetivos, tarefas, métricas e questionários de coleta de dados) </w:t>
       </w:r>
       <w:r>
         <w:rPr>
@@ -5821,12 +6639,12 @@
       </w:pPr>
     </w:p>
     <w:sectPr>
-      <w:headerReference w:type="even" r:id="rId22"/>
-      <w:headerReference w:type="default" r:id="rId23"/>
-      <w:footerReference w:type="even" r:id="rId24"/>
-      <w:footerReference w:type="default" r:id="rId25"/>
-      <w:headerReference w:type="first" r:id="rId26"/>
-      <w:footerReference w:type="first" r:id="rId27"/>
+      <w:headerReference w:type="even" r:id="rId32"/>
+      <w:headerReference w:type="default" r:id="rId33"/>
+      <w:footerReference w:type="even" r:id="rId34"/>
+      <w:footerReference w:type="default" r:id="rId35"/>
+      <w:headerReference w:type="first" r:id="rId36"/>
+      <w:footerReference w:type="first" r:id="rId37"/>
       <w:pgSz w:w="12242" w:h="15842" w:code="1"/>
       <w:pgMar w:top="1701" w:right="1418" w:bottom="1418" w:left="1985" w:header="567" w:footer="567" w:gutter="0"/>
       <w:cols w:space="720"/>
@@ -6310,6 +7128,119 @@
     </w:lvl>
   </w:abstractNum>
   <w:abstractNum w:abstractNumId="1" w15:restartNumberingAfterBreak="0">
+    <w:nsid w:val="070462CF"/>
+    <w:multiLevelType w:val="hybridMultilevel"/>
+    <w:tmpl w:val="C69CE25E"/>
+    <w:lvl w:ilvl="0" w:tplc="04090001">
+      <w:start w:val="1"/>
+      <w:numFmt w:val="bullet"/>
+      <w:lvlText w:val=""/>
+      <w:lvlJc w:val="left"/>
+      <w:pPr>
+        <w:ind w:left="720" w:hanging="360"/>
+      </w:pPr>
+      <w:rPr>
+        <w:rFonts w:ascii="Symbol" w:hAnsi="Symbol" w:hint="default"/>
+      </w:rPr>
+    </w:lvl>
+    <w:lvl w:ilvl="1" w:tplc="04090003">
+      <w:start w:val="1"/>
+      <w:numFmt w:val="bullet"/>
+      <w:lvlText w:val="o"/>
+      <w:lvlJc w:val="left"/>
+      <w:pPr>
+        <w:ind w:left="1440" w:hanging="360"/>
+      </w:pPr>
+      <w:rPr>
+        <w:rFonts w:ascii="Courier New" w:hAnsi="Courier New" w:cs="Courier New" w:hint="default"/>
+      </w:rPr>
+    </w:lvl>
+    <w:lvl w:ilvl="2" w:tplc="04090005">
+      <w:start w:val="1"/>
+      <w:numFmt w:val="bullet"/>
+      <w:lvlText w:val=""/>
+      <w:lvlJc w:val="left"/>
+      <w:pPr>
+        <w:ind w:left="2160" w:hanging="360"/>
+      </w:pPr>
+      <w:rPr>
+        <w:rFonts w:ascii="Wingdings" w:hAnsi="Wingdings" w:hint="default"/>
+      </w:rPr>
+    </w:lvl>
+    <w:lvl w:ilvl="3" w:tplc="04090001">
+      <w:start w:val="1"/>
+      <w:numFmt w:val="bullet"/>
+      <w:lvlText w:val=""/>
+      <w:lvlJc w:val="left"/>
+      <w:pPr>
+        <w:ind w:left="2880" w:hanging="360"/>
+      </w:pPr>
+      <w:rPr>
+        <w:rFonts w:ascii="Symbol" w:hAnsi="Symbol" w:hint="default"/>
+      </w:rPr>
+    </w:lvl>
+    <w:lvl w:ilvl="4" w:tplc="04090003">
+      <w:start w:val="1"/>
+      <w:numFmt w:val="bullet"/>
+      <w:lvlText w:val="o"/>
+      <w:lvlJc w:val="left"/>
+      <w:pPr>
+        <w:ind w:left="3600" w:hanging="360"/>
+      </w:pPr>
+      <w:rPr>
+        <w:rFonts w:ascii="Courier New" w:hAnsi="Courier New" w:cs="Courier New" w:hint="default"/>
+      </w:rPr>
+    </w:lvl>
+    <w:lvl w:ilvl="5" w:tplc="04090005">
+      <w:start w:val="1"/>
+      <w:numFmt w:val="bullet"/>
+      <w:lvlText w:val=""/>
+      <w:lvlJc w:val="left"/>
+      <w:pPr>
+        <w:ind w:left="4320" w:hanging="360"/>
+      </w:pPr>
+      <w:rPr>
+        <w:rFonts w:ascii="Wingdings" w:hAnsi="Wingdings" w:hint="default"/>
+      </w:rPr>
+    </w:lvl>
+    <w:lvl w:ilvl="6" w:tplc="04090001">
+      <w:start w:val="1"/>
+      <w:numFmt w:val="bullet"/>
+      <w:lvlText w:val=""/>
+      <w:lvlJc w:val="left"/>
+      <w:pPr>
+        <w:ind w:left="5040" w:hanging="360"/>
+      </w:pPr>
+      <w:rPr>
+        <w:rFonts w:ascii="Symbol" w:hAnsi="Symbol" w:hint="default"/>
+      </w:rPr>
+    </w:lvl>
+    <w:lvl w:ilvl="7" w:tplc="04090003">
+      <w:start w:val="1"/>
+      <w:numFmt w:val="bullet"/>
+      <w:lvlText w:val="o"/>
+      <w:lvlJc w:val="left"/>
+      <w:pPr>
+        <w:ind w:left="5760" w:hanging="360"/>
+      </w:pPr>
+      <w:rPr>
+        <w:rFonts w:ascii="Courier New" w:hAnsi="Courier New" w:cs="Courier New" w:hint="default"/>
+      </w:rPr>
+    </w:lvl>
+    <w:lvl w:ilvl="8" w:tplc="04090005">
+      <w:start w:val="1"/>
+      <w:numFmt w:val="bullet"/>
+      <w:lvlText w:val=""/>
+      <w:lvlJc w:val="left"/>
+      <w:pPr>
+        <w:ind w:left="6480" w:hanging="360"/>
+      </w:pPr>
+      <w:rPr>
+        <w:rFonts w:ascii="Wingdings" w:hAnsi="Wingdings" w:hint="default"/>
+      </w:rPr>
+    </w:lvl>
+  </w:abstractNum>
+  <w:abstractNum w:abstractNumId="2" w15:restartNumberingAfterBreak="0">
     <w:nsid w:val="088A5103"/>
     <w:multiLevelType w:val="hybridMultilevel"/>
     <w:tmpl w:val="3C1201FA"/>
@@ -6422,7 +7353,7 @@
       </w:rPr>
     </w:lvl>
   </w:abstractNum>
-  <w:abstractNum w:abstractNumId="2" w15:restartNumberingAfterBreak="0">
+  <w:abstractNum w:abstractNumId="3" w15:restartNumberingAfterBreak="0">
     <w:nsid w:val="175B3A4E"/>
     <w:multiLevelType w:val="hybridMultilevel"/>
     <w:tmpl w:val="0CB612A2"/>
@@ -6535,7 +7466,7 @@
       </w:rPr>
     </w:lvl>
   </w:abstractNum>
-  <w:abstractNum w:abstractNumId="3" w15:restartNumberingAfterBreak="0">
+  <w:abstractNum w:abstractNumId="4" w15:restartNumberingAfterBreak="0">
     <w:nsid w:val="185C4032"/>
     <w:multiLevelType w:val="hybridMultilevel"/>
     <w:tmpl w:val="8B48C604"/>
@@ -6654,7 +7585,7 @@
       </w:pPr>
     </w:lvl>
   </w:abstractNum>
-  <w:abstractNum w:abstractNumId="4" w15:restartNumberingAfterBreak="0">
+  <w:abstractNum w:abstractNumId="5" w15:restartNumberingAfterBreak="0">
     <w:nsid w:val="208713B2"/>
     <w:multiLevelType w:val="multilevel"/>
     <w:tmpl w:val="A8D6ABD2"/>
@@ -6767,7 +7698,7 @@
       </w:rPr>
     </w:lvl>
   </w:abstractNum>
-  <w:abstractNum w:abstractNumId="5" w15:restartNumberingAfterBreak="0">
+  <w:abstractNum w:abstractNumId="6" w15:restartNumberingAfterBreak="0">
     <w:nsid w:val="22BA7A9A"/>
     <w:multiLevelType w:val="multilevel"/>
     <w:tmpl w:val="8AC2BBCC"/>
@@ -6918,7 +7849,7 @@
       </w:rPr>
     </w:lvl>
   </w:abstractNum>
-  <w:abstractNum w:abstractNumId="6" w15:restartNumberingAfterBreak="0">
+  <w:abstractNum w:abstractNumId="7" w15:restartNumberingAfterBreak="0">
     <w:nsid w:val="2812041F"/>
     <w:multiLevelType w:val="multilevel"/>
     <w:tmpl w:val="17E284E8"/>
@@ -7064,7 +7995,7 @@
       </w:rPr>
     </w:lvl>
   </w:abstractNum>
-  <w:abstractNum w:abstractNumId="7" w15:restartNumberingAfterBreak="0">
+  <w:abstractNum w:abstractNumId="8" w15:restartNumberingAfterBreak="0">
     <w:nsid w:val="2D26441A"/>
     <w:multiLevelType w:val="singleLevel"/>
     <w:tmpl w:val="3272AAC4"/>
@@ -7084,7 +8015,7 @@
       </w:rPr>
     </w:lvl>
   </w:abstractNum>
-  <w:abstractNum w:abstractNumId="8" w15:restartNumberingAfterBreak="0">
+  <w:abstractNum w:abstractNumId="9" w15:restartNumberingAfterBreak="0">
     <w:nsid w:val="30EC7C62"/>
     <w:multiLevelType w:val="singleLevel"/>
     <w:tmpl w:val="D0C48F70"/>
@@ -7104,7 +8035,7 @@
       </w:rPr>
     </w:lvl>
   </w:abstractNum>
-  <w:abstractNum w:abstractNumId="9" w15:restartNumberingAfterBreak="0">
+  <w:abstractNum w:abstractNumId="10" w15:restartNumberingAfterBreak="0">
     <w:nsid w:val="341C62DB"/>
     <w:multiLevelType w:val="singleLevel"/>
     <w:tmpl w:val="F0C8F220"/>
@@ -7124,7 +8055,7 @@
       </w:rPr>
     </w:lvl>
   </w:abstractNum>
-  <w:abstractNum w:abstractNumId="10" w15:restartNumberingAfterBreak="0">
+  <w:abstractNum w:abstractNumId="11" w15:restartNumberingAfterBreak="0">
     <w:nsid w:val="35722448"/>
     <w:multiLevelType w:val="hybridMultilevel"/>
     <w:tmpl w:val="13F4E810"/>
@@ -7237,7 +8168,7 @@
       </w:rPr>
     </w:lvl>
   </w:abstractNum>
-  <w:abstractNum w:abstractNumId="11" w15:restartNumberingAfterBreak="0">
+  <w:abstractNum w:abstractNumId="12" w15:restartNumberingAfterBreak="0">
     <w:nsid w:val="36A63282"/>
     <w:multiLevelType w:val="multilevel"/>
     <w:tmpl w:val="CEC4B1D8"/>
@@ -7350,7 +8281,7 @@
       </w:rPr>
     </w:lvl>
   </w:abstractNum>
-  <w:abstractNum w:abstractNumId="12" w15:restartNumberingAfterBreak="0">
+  <w:abstractNum w:abstractNumId="13" w15:restartNumberingAfterBreak="0">
     <w:nsid w:val="39EC4D9D"/>
     <w:multiLevelType w:val="hybridMultilevel"/>
     <w:tmpl w:val="44B8A8CC"/>
@@ -7469,7 +8400,7 @@
       </w:pPr>
     </w:lvl>
   </w:abstractNum>
-  <w:abstractNum w:abstractNumId="13" w15:restartNumberingAfterBreak="0">
+  <w:abstractNum w:abstractNumId="14" w15:restartNumberingAfterBreak="0">
     <w:nsid w:val="3F5B54A0"/>
     <w:multiLevelType w:val="hybridMultilevel"/>
     <w:tmpl w:val="6FD018B2"/>
@@ -7582,7 +8513,7 @@
       </w:rPr>
     </w:lvl>
   </w:abstractNum>
-  <w:abstractNum w:abstractNumId="14" w15:restartNumberingAfterBreak="0">
+  <w:abstractNum w:abstractNumId="15" w15:restartNumberingAfterBreak="0">
     <w:nsid w:val="45940E1B"/>
     <w:multiLevelType w:val="singleLevel"/>
     <w:tmpl w:val="65B42CDA"/>
@@ -7619,7 +8550,7 @@
       </w:rPr>
     </w:lvl>
   </w:abstractNum>
-  <w:abstractNum w:abstractNumId="15" w15:restartNumberingAfterBreak="0">
+  <w:abstractNum w:abstractNumId="16" w15:restartNumberingAfterBreak="0">
     <w:nsid w:val="475B2598"/>
     <w:multiLevelType w:val="singleLevel"/>
     <w:tmpl w:val="58461154"/>
@@ -7656,7 +8587,7 @@
       </w:rPr>
     </w:lvl>
   </w:abstractNum>
-  <w:abstractNum w:abstractNumId="16" w15:restartNumberingAfterBreak="0">
+  <w:abstractNum w:abstractNumId="17" w15:restartNumberingAfterBreak="0">
     <w:nsid w:val="48727A3E"/>
     <w:multiLevelType w:val="singleLevel"/>
     <w:tmpl w:val="94E45EE4"/>
@@ -7674,7 +8605,7 @@
       </w:pPr>
     </w:lvl>
   </w:abstractNum>
-  <w:abstractNum w:abstractNumId="17" w15:restartNumberingAfterBreak="0">
+  <w:abstractNum w:abstractNumId="18" w15:restartNumberingAfterBreak="0">
     <w:nsid w:val="4E251755"/>
     <w:multiLevelType w:val="multilevel"/>
     <w:tmpl w:val="DA30037C"/>
@@ -7795,7 +8726,7 @@
       </w:rPr>
     </w:lvl>
   </w:abstractNum>
-  <w:abstractNum w:abstractNumId="18" w15:restartNumberingAfterBreak="0">
+  <w:abstractNum w:abstractNumId="19" w15:restartNumberingAfterBreak="0">
     <w:nsid w:val="50580C96"/>
     <w:multiLevelType w:val="hybridMultilevel"/>
     <w:tmpl w:val="BA4A24E8"/>
@@ -7886,7 +8817,7 @@
       </w:pPr>
     </w:lvl>
   </w:abstractNum>
-  <w:abstractNum w:abstractNumId="19" w15:restartNumberingAfterBreak="0">
+  <w:abstractNum w:abstractNumId="20" w15:restartNumberingAfterBreak="0">
     <w:nsid w:val="52460242"/>
     <w:multiLevelType w:val="hybridMultilevel"/>
     <w:tmpl w:val="BFE67B46"/>
@@ -7999,7 +8930,7 @@
       </w:rPr>
     </w:lvl>
   </w:abstractNum>
-  <w:abstractNum w:abstractNumId="20" w15:restartNumberingAfterBreak="0">
+  <w:abstractNum w:abstractNumId="21" w15:restartNumberingAfterBreak="0">
     <w:nsid w:val="529F6A7A"/>
     <w:multiLevelType w:val="hybridMultilevel"/>
     <w:tmpl w:val="987090F6"/>
@@ -8085,7 +9016,7 @@
       </w:pPr>
     </w:lvl>
   </w:abstractNum>
-  <w:abstractNum w:abstractNumId="21" w15:restartNumberingAfterBreak="0">
+  <w:abstractNum w:abstractNumId="22" w15:restartNumberingAfterBreak="0">
     <w:nsid w:val="53D13361"/>
     <w:multiLevelType w:val="multilevel"/>
     <w:tmpl w:val="B49A0C00"/>
@@ -8234,7 +9165,7 @@
       </w:rPr>
     </w:lvl>
   </w:abstractNum>
-  <w:abstractNum w:abstractNumId="22" w15:restartNumberingAfterBreak="0">
+  <w:abstractNum w:abstractNumId="23" w15:restartNumberingAfterBreak="0">
     <w:nsid w:val="550C6F02"/>
     <w:multiLevelType w:val="multilevel"/>
     <w:tmpl w:val="165E9762"/>
@@ -8350,7 +9281,7 @@
       </w:pPr>
     </w:lvl>
   </w:abstractNum>
-  <w:abstractNum w:abstractNumId="23" w15:restartNumberingAfterBreak="0">
+  <w:abstractNum w:abstractNumId="24" w15:restartNumberingAfterBreak="0">
     <w:nsid w:val="572A1F78"/>
     <w:multiLevelType w:val="hybridMultilevel"/>
     <w:tmpl w:val="E416BE0E"/>
@@ -8440,7 +9371,7 @@
       </w:pPr>
     </w:lvl>
   </w:abstractNum>
-  <w:abstractNum w:abstractNumId="24" w15:restartNumberingAfterBreak="0">
+  <w:abstractNum w:abstractNumId="25" w15:restartNumberingAfterBreak="0">
     <w:nsid w:val="5BD377F7"/>
     <w:multiLevelType w:val="multilevel"/>
     <w:tmpl w:val="22E2B5CE"/>
@@ -8592,7 +9523,7 @@
       </w:rPr>
     </w:lvl>
   </w:abstractNum>
-  <w:abstractNum w:abstractNumId="25" w15:restartNumberingAfterBreak="0">
+  <w:abstractNum w:abstractNumId="26" w15:restartNumberingAfterBreak="0">
     <w:nsid w:val="690956E7"/>
     <w:multiLevelType w:val="multilevel"/>
     <w:tmpl w:val="5E44C7DA"/>
@@ -8705,7 +9636,7 @@
       </w:rPr>
     </w:lvl>
   </w:abstractNum>
-  <w:abstractNum w:abstractNumId="26" w15:restartNumberingAfterBreak="0">
+  <w:abstractNum w:abstractNumId="27" w15:restartNumberingAfterBreak="0">
     <w:nsid w:val="6A865311"/>
     <w:multiLevelType w:val="singleLevel"/>
     <w:tmpl w:val="9B8021B8"/>
@@ -8725,7 +9656,7 @@
       </w:rPr>
     </w:lvl>
   </w:abstractNum>
-  <w:abstractNum w:abstractNumId="27" w15:restartNumberingAfterBreak="0">
+  <w:abstractNum w:abstractNumId="28" w15:restartNumberingAfterBreak="0">
     <w:nsid w:val="6B143E9C"/>
     <w:multiLevelType w:val="hybridMultilevel"/>
     <w:tmpl w:val="FF84113C"/>
@@ -8816,7 +9747,7 @@
       </w:pPr>
     </w:lvl>
   </w:abstractNum>
-  <w:abstractNum w:abstractNumId="28" w15:restartNumberingAfterBreak="0">
+  <w:abstractNum w:abstractNumId="29" w15:restartNumberingAfterBreak="0">
     <w:nsid w:val="6C583A28"/>
     <w:multiLevelType w:val="hybridMultilevel"/>
     <w:tmpl w:val="82268314"/>
@@ -8929,7 +9860,7 @@
       </w:rPr>
     </w:lvl>
   </w:abstractNum>
-  <w:abstractNum w:abstractNumId="29" w15:restartNumberingAfterBreak="0">
+  <w:abstractNum w:abstractNumId="30" w15:restartNumberingAfterBreak="0">
     <w:nsid w:val="6DCC7AE7"/>
     <w:multiLevelType w:val="hybridMultilevel"/>
     <w:tmpl w:val="DBD866A2"/>
@@ -9042,7 +9973,7 @@
       </w:rPr>
     </w:lvl>
   </w:abstractNum>
-  <w:abstractNum w:abstractNumId="30" w15:restartNumberingAfterBreak="0">
+  <w:abstractNum w:abstractNumId="31" w15:restartNumberingAfterBreak="0">
     <w:nsid w:val="6DE710FF"/>
     <w:multiLevelType w:val="hybridMultilevel"/>
     <w:tmpl w:val="75965BB8"/>
@@ -9155,7 +10086,7 @@
       </w:rPr>
     </w:lvl>
   </w:abstractNum>
-  <w:abstractNum w:abstractNumId="31" w15:restartNumberingAfterBreak="0">
+  <w:abstractNum w:abstractNumId="32" w15:restartNumberingAfterBreak="0">
     <w:nsid w:val="700F406D"/>
     <w:multiLevelType w:val="hybridMultilevel"/>
     <w:tmpl w:val="B1EE7534"/>
@@ -9244,7 +10175,7 @@
       </w:pPr>
     </w:lvl>
   </w:abstractNum>
-  <w:abstractNum w:abstractNumId="32" w15:restartNumberingAfterBreak="0">
+  <w:abstractNum w:abstractNumId="33" w15:restartNumberingAfterBreak="0">
     <w:nsid w:val="75452F32"/>
     <w:multiLevelType w:val="multilevel"/>
     <w:tmpl w:val="5218DB10"/>
@@ -9365,7 +10296,7 @@
       </w:rPr>
     </w:lvl>
   </w:abstractNum>
-  <w:abstractNum w:abstractNumId="33" w15:restartNumberingAfterBreak="0">
+  <w:abstractNum w:abstractNumId="34" w15:restartNumberingAfterBreak="0">
     <w:nsid w:val="778A29A5"/>
     <w:multiLevelType w:val="hybridMultilevel"/>
     <w:tmpl w:val="B720FDC8"/>
@@ -9505,7 +10436,7 @@
       </w:rPr>
     </w:lvl>
   </w:abstractNum>
-  <w:abstractNum w:abstractNumId="34" w15:restartNumberingAfterBreak="0">
+  <w:abstractNum w:abstractNumId="35" w15:restartNumberingAfterBreak="0">
     <w:nsid w:val="7C837A20"/>
     <w:multiLevelType w:val="multilevel"/>
     <w:tmpl w:val="F1C47938"/>
@@ -9660,7 +10591,7 @@
       </w:rPr>
     </w:lvl>
   </w:abstractNum>
-  <w:abstractNum w:abstractNumId="35" w15:restartNumberingAfterBreak="0">
+  <w:abstractNum w:abstractNumId="36" w15:restartNumberingAfterBreak="0">
     <w:nsid w:val="7E6713C7"/>
     <w:multiLevelType w:val="multilevel"/>
     <w:tmpl w:val="F490C710"/>
@@ -9774,112 +10705,112 @@
     </w:lvl>
   </w:abstractNum>
   <w:num w:numId="1" w16cid:durableId="1576091779">
+    <w:abstractNumId w:val="23"/>
+  </w:num>
+  <w:num w:numId="2" w16cid:durableId="1549412003">
+    <w:abstractNumId w:val="8"/>
+  </w:num>
+  <w:num w:numId="3" w16cid:durableId="1112242857">
     <w:abstractNumId w:val="22"/>
   </w:num>
-  <w:num w:numId="2" w16cid:durableId="1549412003">
+  <w:num w:numId="4" w16cid:durableId="1349914884">
+    <w:abstractNumId w:val="9"/>
+  </w:num>
+  <w:num w:numId="5" w16cid:durableId="666129645">
+    <w:abstractNumId w:val="15"/>
+  </w:num>
+  <w:num w:numId="6" w16cid:durableId="984041532">
     <w:abstractNumId w:val="7"/>
   </w:num>
-  <w:num w:numId="3" w16cid:durableId="1112242857">
-    <w:abstractNumId w:val="21"/>
-  </w:num>
-  <w:num w:numId="4" w16cid:durableId="1349914884">
-    <w:abstractNumId w:val="8"/>
-  </w:num>
-  <w:num w:numId="5" w16cid:durableId="666129645">
-    <w:abstractNumId w:val="14"/>
-  </w:num>
-  <w:num w:numId="6" w16cid:durableId="984041532">
-    <w:abstractNumId w:val="6"/>
-  </w:num>
   <w:num w:numId="7" w16cid:durableId="1536768514">
-    <w:abstractNumId w:val="16"/>
+    <w:abstractNumId w:val="17"/>
     <w:lvlOverride w:ilvl="0">
       <w:startOverride w:val="1"/>
     </w:lvlOverride>
   </w:num>
   <w:num w:numId="8" w16cid:durableId="872427557">
-    <w:abstractNumId w:val="15"/>
+    <w:abstractNumId w:val="16"/>
   </w:num>
   <w:num w:numId="9" w16cid:durableId="1520587246">
-    <w:abstractNumId w:val="24"/>
+    <w:abstractNumId w:val="25"/>
   </w:num>
   <w:num w:numId="10" w16cid:durableId="927037511">
     <w:abstractNumId w:val="0"/>
   </w:num>
   <w:num w:numId="11" w16cid:durableId="1535844632">
+    <w:abstractNumId w:val="27"/>
+  </w:num>
+  <w:num w:numId="12" w16cid:durableId="1532303769">
+    <w:abstractNumId w:val="4"/>
+  </w:num>
+  <w:num w:numId="13" w16cid:durableId="1024019805">
+    <w:abstractNumId w:val="10"/>
+  </w:num>
+  <w:num w:numId="14" w16cid:durableId="2085687868">
+    <w:abstractNumId w:val="34"/>
+  </w:num>
+  <w:num w:numId="15" w16cid:durableId="1725522568">
+    <w:abstractNumId w:val="13"/>
+  </w:num>
+  <w:num w:numId="16" w16cid:durableId="1808008409">
+    <w:abstractNumId w:val="35"/>
+  </w:num>
+  <w:num w:numId="17" w16cid:durableId="952204411">
+    <w:abstractNumId w:val="6"/>
+  </w:num>
+  <w:num w:numId="18" w16cid:durableId="882668939">
+    <w:abstractNumId w:val="28"/>
+  </w:num>
+  <w:num w:numId="19" w16cid:durableId="1346709592">
+    <w:abstractNumId w:val="19"/>
+  </w:num>
+  <w:num w:numId="20" w16cid:durableId="513569963">
+    <w:abstractNumId w:val="2"/>
+  </w:num>
+  <w:num w:numId="21" w16cid:durableId="1633167320">
+    <w:abstractNumId w:val="20"/>
+  </w:num>
+  <w:num w:numId="22" w16cid:durableId="749736558">
+    <w:abstractNumId w:val="14"/>
+  </w:num>
+  <w:num w:numId="23" w16cid:durableId="907181786">
+    <w:abstractNumId w:val="32"/>
+  </w:num>
+  <w:num w:numId="24" w16cid:durableId="1610508262">
+    <w:abstractNumId w:val="24"/>
+  </w:num>
+  <w:num w:numId="25" w16cid:durableId="2118451719">
+    <w:abstractNumId w:val="33"/>
+  </w:num>
+  <w:num w:numId="26" w16cid:durableId="1875456616">
+    <w:abstractNumId w:val="35"/>
+  </w:num>
+  <w:num w:numId="27" w16cid:durableId="446317743">
+    <w:abstractNumId w:val="35"/>
+  </w:num>
+  <w:num w:numId="28" w16cid:durableId="1504659858">
+    <w:abstractNumId w:val="18"/>
+  </w:num>
+  <w:num w:numId="29" w16cid:durableId="308554958">
+    <w:abstractNumId w:val="12"/>
+  </w:num>
+  <w:num w:numId="30" w16cid:durableId="1511413964">
+    <w:abstractNumId w:val="36"/>
+  </w:num>
+  <w:num w:numId="31" w16cid:durableId="2055154754">
+    <w:abstractNumId w:val="5"/>
+  </w:num>
+  <w:num w:numId="32" w16cid:durableId="1572501351">
+    <w:abstractNumId w:val="35"/>
+  </w:num>
+  <w:num w:numId="33" w16cid:durableId="256254695">
+    <w:abstractNumId w:val="35"/>
+  </w:num>
+  <w:num w:numId="34" w16cid:durableId="796991909">
     <w:abstractNumId w:val="26"/>
   </w:num>
-  <w:num w:numId="12" w16cid:durableId="1532303769">
-    <w:abstractNumId w:val="3"/>
-  </w:num>
-  <w:num w:numId="13" w16cid:durableId="1024019805">
-    <w:abstractNumId w:val="9"/>
-  </w:num>
-  <w:num w:numId="14" w16cid:durableId="2085687868">
-    <w:abstractNumId w:val="33"/>
-  </w:num>
-  <w:num w:numId="15" w16cid:durableId="1725522568">
-    <w:abstractNumId w:val="12"/>
-  </w:num>
-  <w:num w:numId="16" w16cid:durableId="1808008409">
-    <w:abstractNumId w:val="34"/>
-  </w:num>
-  <w:num w:numId="17" w16cid:durableId="952204411">
-    <w:abstractNumId w:val="5"/>
-  </w:num>
-  <w:num w:numId="18" w16cid:durableId="882668939">
-    <w:abstractNumId w:val="27"/>
-  </w:num>
-  <w:num w:numId="19" w16cid:durableId="1346709592">
-    <w:abstractNumId w:val="18"/>
-  </w:num>
-  <w:num w:numId="20" w16cid:durableId="513569963">
-    <w:abstractNumId w:val="1"/>
-  </w:num>
-  <w:num w:numId="21" w16cid:durableId="1633167320">
-    <w:abstractNumId w:val="19"/>
-  </w:num>
-  <w:num w:numId="22" w16cid:durableId="749736558">
-    <w:abstractNumId w:val="13"/>
-  </w:num>
-  <w:num w:numId="23" w16cid:durableId="907181786">
-    <w:abstractNumId w:val="31"/>
-  </w:num>
-  <w:num w:numId="24" w16cid:durableId="1610508262">
-    <w:abstractNumId w:val="23"/>
-  </w:num>
-  <w:num w:numId="25" w16cid:durableId="2118451719">
-    <w:abstractNumId w:val="32"/>
-  </w:num>
-  <w:num w:numId="26" w16cid:durableId="1875456616">
-    <w:abstractNumId w:val="34"/>
-  </w:num>
-  <w:num w:numId="27" w16cid:durableId="446317743">
-    <w:abstractNumId w:val="34"/>
-  </w:num>
-  <w:num w:numId="28" w16cid:durableId="1504659858">
-    <w:abstractNumId w:val="17"/>
-  </w:num>
-  <w:num w:numId="29" w16cid:durableId="308554958">
-    <w:abstractNumId w:val="11"/>
-  </w:num>
-  <w:num w:numId="30" w16cid:durableId="1511413964">
+  <w:num w:numId="35" w16cid:durableId="529537088">
     <w:abstractNumId w:val="35"/>
-  </w:num>
-  <w:num w:numId="31" w16cid:durableId="2055154754">
-    <w:abstractNumId w:val="4"/>
-  </w:num>
-  <w:num w:numId="32" w16cid:durableId="1572501351">
-    <w:abstractNumId w:val="34"/>
-  </w:num>
-  <w:num w:numId="33" w16cid:durableId="256254695">
-    <w:abstractNumId w:val="34"/>
-  </w:num>
-  <w:num w:numId="34" w16cid:durableId="796991909">
-    <w:abstractNumId w:val="25"/>
-  </w:num>
-  <w:num w:numId="35" w16cid:durableId="529537088">
-    <w:abstractNumId w:val="34"/>
     <w:lvlOverride w:ilvl="0">
       <w:startOverride w:val="1"/>
     </w:lvlOverride>
@@ -9909,7 +10840,7 @@
     </w:lvlOverride>
   </w:num>
   <w:num w:numId="36" w16cid:durableId="415521489">
-    <w:abstractNumId w:val="20"/>
+    <w:abstractNumId w:val="21"/>
     <w:lvlOverride w:ilvl="0">
       <w:startOverride w:val="1"/>
     </w:lvlOverride>
@@ -9939,31 +10870,43 @@
     </w:lvlOverride>
   </w:num>
   <w:num w:numId="37" w16cid:durableId="1066954594">
-    <w:abstractNumId w:val="34"/>
+    <w:abstractNumId w:val="35"/>
   </w:num>
   <w:num w:numId="38" w16cid:durableId="872499186">
-    <w:abstractNumId w:val="34"/>
+    <w:abstractNumId w:val="35"/>
   </w:num>
   <w:num w:numId="39" w16cid:durableId="1103647550">
-    <w:abstractNumId w:val="34"/>
+    <w:abstractNumId w:val="35"/>
   </w:num>
   <w:num w:numId="40" w16cid:durableId="892500162">
-    <w:abstractNumId w:val="34"/>
+    <w:abstractNumId w:val="35"/>
   </w:num>
   <w:num w:numId="41" w16cid:durableId="1375620877">
-    <w:abstractNumId w:val="28"/>
+    <w:abstractNumId w:val="29"/>
   </w:num>
   <w:num w:numId="42" w16cid:durableId="256988276">
-    <w:abstractNumId w:val="10"/>
+    <w:abstractNumId w:val="11"/>
   </w:num>
   <w:num w:numId="43" w16cid:durableId="1020468087">
-    <w:abstractNumId w:val="29"/>
+    <w:abstractNumId w:val="30"/>
   </w:num>
   <w:num w:numId="44" w16cid:durableId="780610611">
-    <w:abstractNumId w:val="30"/>
+    <w:abstractNumId w:val="31"/>
   </w:num>
   <w:num w:numId="45" w16cid:durableId="1095438563">
-    <w:abstractNumId w:val="2"/>
+    <w:abstractNumId w:val="3"/>
+  </w:num>
+  <w:num w:numId="46" w16cid:durableId="929267349">
+    <w:abstractNumId w:val="1"/>
+    <w:lvlOverride w:ilvl="0"/>
+    <w:lvlOverride w:ilvl="1"/>
+    <w:lvlOverride w:ilvl="2"/>
+    <w:lvlOverride w:ilvl="3"/>
+    <w:lvlOverride w:ilvl="4"/>
+    <w:lvlOverride w:ilvl="5"/>
+    <w:lvlOverride w:ilvl="6"/>
+    <w:lvlOverride w:ilvl="7"/>
+    <w:lvlOverride w:ilvl="8"/>
   </w:num>
   <w:numIdMacAtCleanup w:val="25"/>
 </w:numbering>

</xml_diff>

<commit_message>
Documentacao e apresentacao atualizados
</commit_message>
<xml_diff>
--- a/Documentação - Projeto Integrador Interdisciplinar - FRONT END.docx
+++ b/Documentação - Projeto Integrador Interdisciplinar - FRONT END.docx
@@ -4942,14 +4942,65 @@
           <w:sz w:val="24"/>
           <w:szCs w:val="24"/>
         </w:rPr>
-        <w:t>D9D9D9</w:t>
-      </w:r>
-      <w:r>
+        <w:t>BBDC74 – Cor de fundo do navegador de páginas</w:t>
+      </w:r>
+    </w:p>
+    <w:p>
+      <w:pPr>
+        <w:pStyle w:val="P2"/>
         <w:rPr>
           <w:sz w:val="24"/>
           <w:szCs w:val="24"/>
         </w:rPr>
-        <w:t xml:space="preserve"> – Utilizada como fundo do navegador de páginas</w:t>
+      </w:pPr>
+      <w:r>
+        <w:rPr>
+          <w:sz w:val="24"/>
+          <w:szCs w:val="24"/>
+        </w:rPr>
+        <w:t>1C1C1E</w:t>
+      </w:r>
+      <w:r>
+        <w:rPr>
+          <w:sz w:val="24"/>
+          <w:szCs w:val="24"/>
+        </w:rPr>
+        <w:t xml:space="preserve"> </w:t>
+      </w:r>
+      <w:r>
+        <w:rPr>
+          <w:sz w:val="24"/>
+          <w:szCs w:val="24"/>
+        </w:rPr>
+        <w:t>- Cor de fundo</w:t>
+      </w:r>
+      <w:r>
+        <w:rPr>
+          <w:sz w:val="24"/>
+          <w:szCs w:val="24"/>
+        </w:rPr>
+        <w:t xml:space="preserve"> </w:t>
+      </w:r>
+      <w:r>
+        <w:rPr>
+          <w:sz w:val="24"/>
+          <w:szCs w:val="24"/>
+        </w:rPr>
+        <w:t>d</w:t>
+      </w:r>
+      <w:r>
+        <w:rPr>
+          <w:sz w:val="24"/>
+          <w:szCs w:val="24"/>
+        </w:rPr>
+        <w:t>o rodapé</w:t>
+      </w:r>
+      <w:r>
+        <w:rPr>
+          <w:sz w:val="24"/>
+          <w:szCs w:val="24"/>
+        </w:rPr>
+        <w:t xml:space="preserve"> e barra no navegador de páginas</w:t>
       </w:r>
     </w:p>
     <w:p>
@@ -4965,14 +5016,28 @@
           <w:sz w:val="24"/>
           <w:szCs w:val="24"/>
         </w:rPr>
-        <w:t>555555</w:t>
+        <w:t>007427</w:t>
       </w:r>
       <w:r>
         <w:rPr>
           <w:sz w:val="24"/>
           <w:szCs w:val="24"/>
         </w:rPr>
-        <w:t xml:space="preserve"> – Utilizada como fundo para o rodapé</w:t>
+        <w:t xml:space="preserve"> </w:t>
+      </w:r>
+      <w:r>
+        <w:rPr>
+          <w:sz w:val="24"/>
+          <w:szCs w:val="24"/>
+        </w:rPr>
+        <w:t>-</w:t>
+      </w:r>
+      <w:r>
+        <w:rPr>
+          <w:sz w:val="24"/>
+          <w:szCs w:val="24"/>
+        </w:rPr>
+        <w:t xml:space="preserve"> Utilizado para textos descrevendo seções de uma página</w:t>
       </w:r>
     </w:p>
     <w:p>
@@ -4988,14 +5053,7 @@
           <w:sz w:val="24"/>
           <w:szCs w:val="24"/>
         </w:rPr>
-        <w:t>007427</w:t>
-      </w:r>
-      <w:r>
-        <w:rPr>
-          <w:sz w:val="24"/>
-          <w:szCs w:val="24"/>
-        </w:rPr>
-        <w:t xml:space="preserve"> – Utilizado para textos descrevendo seções de uma página</w:t>
+        <w:t>FFFFFF - Cor de fundo da página e cor para o título e subtítulo</w:t>
       </w:r>
     </w:p>
     <w:p>
@@ -5149,7 +5207,29 @@
             <w:szCs w:val="16"/>
             <w:lang w:val="pt-BR"/>
           </w:rPr>
-          <w:t>https://www.figma.com/file/iqXk2a7vTDS9jCYfiumnIq/P%C3%A1gina-Principal?type=design&amp;node-id=0%3A1&amp;mode=design&amp;t=tluL900A0EcjspWa-1</w:t>
+          <w:t>https://www.figma.com/file/iqXk2a7vTDS9jCYfiumnIq/P%C3%A1gina-Principal?type=design&amp;n</w:t>
+        </w:r>
+        <w:r>
+          <w:rPr>
+            <w:rStyle w:val="Hyperlink"/>
+            <w:b w:val="0"/>
+            <w:bCs/>
+            <w:sz w:val="22"/>
+            <w:szCs w:val="16"/>
+            <w:lang w:val="pt-BR"/>
+          </w:rPr>
+          <w:t>o</w:t>
+        </w:r>
+        <w:r>
+          <w:rPr>
+            <w:rStyle w:val="Hyperlink"/>
+            <w:b w:val="0"/>
+            <w:bCs/>
+            <w:sz w:val="22"/>
+            <w:szCs w:val="16"/>
+            <w:lang w:val="pt-BR"/>
+          </w:rPr>
+          <w:t>de-id=0%3A1&amp;mode=design&amp;t=tluL900A0EcjspWa-1</w:t>
         </w:r>
       </w:hyperlink>
     </w:p>
@@ -5213,10 +5293,10 @@
           <w:noProof/>
         </w:rPr>
         <w:drawing>
-          <wp:inline distT="0" distB="0" distL="0" distR="0" wp14:anchorId="549829EA" wp14:editId="08D73BBA">
-            <wp:extent cx="5612765" cy="4634865"/>
-            <wp:effectExtent l="0" t="0" r="6985" b="0"/>
-            <wp:docPr id="1837399671" name="Imagem 1" descr="Interface gráfica do usuário, Site&#10;&#10;Descrição gerada automaticamente"/>
+          <wp:inline distT="0" distB="0" distL="0" distR="0" wp14:anchorId="50B813F9" wp14:editId="2F47A158">
+            <wp:extent cx="5612765" cy="3782695"/>
+            <wp:effectExtent l="0" t="0" r="6985" b="8255"/>
+            <wp:docPr id="1296700811" name="Imagem 1" descr="Interface gráfica do usuário&#10;&#10;Descrição gerada automaticamente"/>
             <wp:cNvGraphicFramePr>
               <a:graphicFrameLocks xmlns:a="http://schemas.openxmlformats.org/drawingml/2006/main" noChangeAspect="1"/>
             </wp:cNvGraphicFramePr>
@@ -5224,7 +5304,7 @@
               <a:graphicData uri="http://schemas.openxmlformats.org/drawingml/2006/picture">
                 <pic:pic xmlns:pic="http://schemas.openxmlformats.org/drawingml/2006/picture">
                   <pic:nvPicPr>
-                    <pic:cNvPr id="1837399671" name="Imagem 1" descr="Interface gráfica do usuário, Site&#10;&#10;Descrição gerada automaticamente"/>
+                    <pic:cNvPr id="1296700811" name="Imagem 1" descr="Interface gráfica do usuário&#10;&#10;Descrição gerada automaticamente"/>
                     <pic:cNvPicPr/>
                   </pic:nvPicPr>
                   <pic:blipFill>
@@ -5236,7 +5316,7 @@
                   <pic:spPr>
                     <a:xfrm>
                       <a:off x="0" y="0"/>
-                      <a:ext cx="5612765" cy="4634865"/>
+                      <a:ext cx="5612765" cy="3782695"/>
                     </a:xfrm>
                     <a:prstGeom prst="rect">
                       <a:avLst/>
@@ -5368,6 +5448,66 @@
           <w:lang w:val="pt-BR"/>
         </w:rPr>
       </w:pPr>
+    </w:p>
+    <w:p>
+      <w:pPr>
+        <w:pStyle w:val="Titulo1"/>
+        <w:numPr>
+          <w:ilvl w:val="0"/>
+          <w:numId w:val="0"/>
+        </w:numPr>
+        <w:tabs>
+          <w:tab w:val="left" w:pos="708"/>
+        </w:tabs>
+        <w:ind w:left="360"/>
+        <w:rPr>
+          <w:b w:val="0"/>
+          <w:bCs/>
+          <w:sz w:val="22"/>
+          <w:szCs w:val="16"/>
+          <w:lang w:val="pt-BR"/>
+        </w:rPr>
+      </w:pPr>
+    </w:p>
+    <w:p>
+      <w:pPr>
+        <w:pStyle w:val="Titulo1"/>
+        <w:numPr>
+          <w:ilvl w:val="0"/>
+          <w:numId w:val="0"/>
+        </w:numPr>
+        <w:tabs>
+          <w:tab w:val="left" w:pos="708"/>
+        </w:tabs>
+        <w:ind w:left="360"/>
+        <w:rPr>
+          <w:b w:val="0"/>
+          <w:bCs/>
+          <w:sz w:val="22"/>
+          <w:szCs w:val="16"/>
+          <w:lang w:val="pt-BR"/>
+        </w:rPr>
+      </w:pPr>
+    </w:p>
+    <w:p>
+      <w:pPr>
+        <w:pStyle w:val="Titulo1"/>
+        <w:numPr>
+          <w:ilvl w:val="0"/>
+          <w:numId w:val="0"/>
+        </w:numPr>
+        <w:tabs>
+          <w:tab w:val="left" w:pos="708"/>
+        </w:tabs>
+        <w:ind w:left="360"/>
+        <w:rPr>
+          <w:b w:val="0"/>
+          <w:bCs/>
+          <w:sz w:val="22"/>
+          <w:szCs w:val="16"/>
+          <w:lang w:val="pt-BR"/>
+        </w:rPr>
+      </w:pPr>
       <w:r>
         <w:rPr>
           <w:b w:val="0"/>
@@ -5415,7 +5555,29 @@
             <w:szCs w:val="16"/>
             <w:lang w:val="pt-BR"/>
           </w:rPr>
-          <w:t>https://www.figma.com/file/fBbvWnDnJ62io35lvndhmB/Missao-Abiental---abelhas?type=design&amp;node-id=0%3A1&amp;mode=design&amp;t=ZkzDMooF6VcWMxYN-1</w:t>
+          <w:t>https://www.figma.com/file/fBbvWnDnJ62io35lvndhmB/Missao-Abiental---abelhas?type=design&amp;no</w:t>
+        </w:r>
+        <w:r>
+          <w:rPr>
+            <w:rStyle w:val="Hyperlink"/>
+            <w:b w:val="0"/>
+            <w:bCs/>
+            <w:sz w:val="22"/>
+            <w:szCs w:val="16"/>
+            <w:lang w:val="pt-BR"/>
+          </w:rPr>
+          <w:t>d</w:t>
+        </w:r>
+        <w:r>
+          <w:rPr>
+            <w:rStyle w:val="Hyperlink"/>
+            <w:b w:val="0"/>
+            <w:bCs/>
+            <w:sz w:val="22"/>
+            <w:szCs w:val="16"/>
+            <w:lang w:val="pt-BR"/>
+          </w:rPr>
+          <w:t>e-id=0%3A1&amp;mode=design&amp;t=ZkzDMooF6VcWMxYN-1</w:t>
         </w:r>
       </w:hyperlink>
     </w:p>
@@ -5460,13 +5622,12 @@
       <w:r>
         <w:rPr>
           <w:noProof/>
-          <w:lang w:val="pt-BR"/>
         </w:rPr>
         <w:drawing>
-          <wp:inline distT="0" distB="0" distL="0" distR="0" wp14:anchorId="306D73BA" wp14:editId="17686A4C">
-            <wp:extent cx="5612765" cy="4965065"/>
-            <wp:effectExtent l="0" t="0" r="6985" b="6985"/>
-            <wp:docPr id="2020319678" name="Imagem 1" descr="Linha do tempo&#10;&#10;Descrição gerada automaticamente"/>
+          <wp:inline distT="0" distB="0" distL="0" distR="0" wp14:anchorId="19AF6338" wp14:editId="48826E1E">
+            <wp:extent cx="5612765" cy="4772025"/>
+            <wp:effectExtent l="0" t="0" r="6985" b="9525"/>
+            <wp:docPr id="713393040" name="Imagem 1" descr="Interface gráfica do usuário&#10;&#10;Descrição gerada automaticamente"/>
             <wp:cNvGraphicFramePr>
               <a:graphicFrameLocks xmlns:a="http://schemas.openxmlformats.org/drawingml/2006/main" noChangeAspect="1"/>
             </wp:cNvGraphicFramePr>
@@ -5474,7 +5635,7 @@
               <a:graphicData uri="http://schemas.openxmlformats.org/drawingml/2006/picture">
                 <pic:pic xmlns:pic="http://schemas.openxmlformats.org/drawingml/2006/picture">
                   <pic:nvPicPr>
-                    <pic:cNvPr id="2020319678" name="Imagem 1" descr="Linha do tempo&#10;&#10;Descrição gerada automaticamente"/>
+                    <pic:cNvPr id="713393040" name="Imagem 1" descr="Interface gráfica do usuário&#10;&#10;Descrição gerada automaticamente"/>
                     <pic:cNvPicPr/>
                   </pic:nvPicPr>
                   <pic:blipFill>
@@ -5486,7 +5647,7 @@
                   <pic:spPr>
                     <a:xfrm>
                       <a:off x="0" y="0"/>
-                      <a:ext cx="5612765" cy="4965065"/>
+                      <a:ext cx="5612765" cy="4772025"/>
                     </a:xfrm>
                     <a:prstGeom prst="rect">
                       <a:avLst/>
@@ -5520,7 +5681,9 @@
           <w:lang w:val="pt-BR"/>
         </w:rPr>
       </w:pPr>
-      <w:r>
+    </w:p>
+    <w:p>
+      <w:pPr>
         <w:rPr>
           <w:rFonts w:ascii="Arial" w:hAnsi="Arial" w:cs="Arial"/>
           <w:bCs/>
@@ -5528,6 +5691,137 @@
           <w:szCs w:val="16"/>
           <w:lang w:val="pt-BR"/>
         </w:rPr>
+      </w:pPr>
+    </w:p>
+    <w:p>
+      <w:pPr>
+        <w:rPr>
+          <w:rFonts w:ascii="Arial" w:hAnsi="Arial" w:cs="Arial"/>
+          <w:bCs/>
+          <w:sz w:val="22"/>
+          <w:szCs w:val="16"/>
+          <w:lang w:val="pt-BR"/>
+        </w:rPr>
+      </w:pPr>
+    </w:p>
+    <w:p>
+      <w:pPr>
+        <w:rPr>
+          <w:rFonts w:ascii="Arial" w:hAnsi="Arial" w:cs="Arial"/>
+          <w:bCs/>
+          <w:sz w:val="22"/>
+          <w:szCs w:val="16"/>
+          <w:lang w:val="pt-BR"/>
+        </w:rPr>
+      </w:pPr>
+    </w:p>
+    <w:p>
+      <w:pPr>
+        <w:rPr>
+          <w:rFonts w:ascii="Arial" w:hAnsi="Arial" w:cs="Arial"/>
+          <w:bCs/>
+          <w:sz w:val="22"/>
+          <w:szCs w:val="16"/>
+          <w:lang w:val="pt-BR"/>
+        </w:rPr>
+      </w:pPr>
+    </w:p>
+    <w:p>
+      <w:pPr>
+        <w:rPr>
+          <w:rFonts w:ascii="Arial" w:hAnsi="Arial" w:cs="Arial"/>
+          <w:bCs/>
+          <w:sz w:val="22"/>
+          <w:szCs w:val="16"/>
+          <w:lang w:val="pt-BR"/>
+        </w:rPr>
+      </w:pPr>
+    </w:p>
+    <w:p>
+      <w:pPr>
+        <w:rPr>
+          <w:rFonts w:ascii="Arial" w:hAnsi="Arial" w:cs="Arial"/>
+          <w:bCs/>
+          <w:sz w:val="22"/>
+          <w:szCs w:val="16"/>
+          <w:lang w:val="pt-BR"/>
+        </w:rPr>
+      </w:pPr>
+    </w:p>
+    <w:p>
+      <w:pPr>
+        <w:rPr>
+          <w:rFonts w:ascii="Arial" w:hAnsi="Arial" w:cs="Arial"/>
+          <w:bCs/>
+          <w:sz w:val="22"/>
+          <w:szCs w:val="16"/>
+          <w:lang w:val="pt-BR"/>
+        </w:rPr>
+      </w:pPr>
+    </w:p>
+    <w:p>
+      <w:pPr>
+        <w:rPr>
+          <w:rFonts w:ascii="Arial" w:hAnsi="Arial" w:cs="Arial"/>
+          <w:bCs/>
+          <w:sz w:val="22"/>
+          <w:szCs w:val="16"/>
+          <w:lang w:val="pt-BR"/>
+        </w:rPr>
+      </w:pPr>
+    </w:p>
+    <w:p>
+      <w:pPr>
+        <w:rPr>
+          <w:rFonts w:ascii="Arial" w:hAnsi="Arial" w:cs="Arial"/>
+          <w:bCs/>
+          <w:sz w:val="22"/>
+          <w:szCs w:val="16"/>
+          <w:lang w:val="pt-BR"/>
+        </w:rPr>
+      </w:pPr>
+    </w:p>
+    <w:p>
+      <w:pPr>
+        <w:rPr>
+          <w:rFonts w:ascii="Arial" w:hAnsi="Arial" w:cs="Arial"/>
+          <w:bCs/>
+          <w:sz w:val="22"/>
+          <w:szCs w:val="16"/>
+          <w:lang w:val="pt-BR"/>
+        </w:rPr>
+      </w:pPr>
+    </w:p>
+    <w:p>
+      <w:pPr>
+        <w:rPr>
+          <w:rFonts w:ascii="Arial" w:hAnsi="Arial" w:cs="Arial"/>
+          <w:bCs/>
+          <w:sz w:val="22"/>
+          <w:szCs w:val="16"/>
+          <w:lang w:val="pt-BR"/>
+        </w:rPr>
+      </w:pPr>
+    </w:p>
+    <w:p>
+      <w:pPr>
+        <w:rPr>
+          <w:rFonts w:ascii="Arial" w:hAnsi="Arial" w:cs="Arial"/>
+          <w:bCs/>
+          <w:sz w:val="22"/>
+          <w:szCs w:val="16"/>
+          <w:lang w:val="pt-BR"/>
+        </w:rPr>
+      </w:pPr>
+      <w:r>
+        <w:rPr>
+          <w:rFonts w:ascii="Arial" w:hAnsi="Arial" w:cs="Arial"/>
+          <w:bCs/>
+          <w:sz w:val="22"/>
+          <w:szCs w:val="16"/>
+          <w:lang w:val="pt-BR"/>
+        </w:rPr>
+        <w:lastRenderedPageBreak/>
         <w:t>Página sobre as oficinas:</w:t>
       </w:r>
       <w:r>
@@ -5561,7 +5855,29 @@
             <w:szCs w:val="16"/>
             <w:lang w:val="pt-BR"/>
           </w:rPr>
-          <w:t>https://www.figma.com/file/LHBr8DFdyHQ8pFxyOG4U7i/Oficinas?type=design&amp;mode=design&amp;t=zYd9djNXmRAoB5za-1</w:t>
+          <w:t>https://www</w:t>
+        </w:r>
+        <w:r>
+          <w:rPr>
+            <w:rStyle w:val="Hyperlink"/>
+            <w:rFonts w:ascii="Arial" w:hAnsi="Arial" w:cs="Arial"/>
+            <w:bCs/>
+            <w:sz w:val="22"/>
+            <w:szCs w:val="16"/>
+            <w:lang w:val="pt-BR"/>
+          </w:rPr>
+          <w:t>.</w:t>
+        </w:r>
+        <w:r>
+          <w:rPr>
+            <w:rStyle w:val="Hyperlink"/>
+            <w:rFonts w:ascii="Arial" w:hAnsi="Arial" w:cs="Arial"/>
+            <w:bCs/>
+            <w:sz w:val="22"/>
+            <w:szCs w:val="16"/>
+            <w:lang w:val="pt-BR"/>
+          </w:rPr>
+          <w:t>figma.com/file/LHBr8DFdyHQ8pFxyOG4U7i/Oficinas?type=design&amp;mode=design&amp;t=zYd9djNXmRAoB5za-1</w:t>
         </w:r>
       </w:hyperlink>
     </w:p>
@@ -5609,19 +5925,13 @@
       </w:pPr>
       <w:r>
         <w:rPr>
-          <w:rFonts w:ascii="Arial" w:hAnsi="Arial" w:cs="Arial"/>
-          <w:bCs/>
           <w:noProof/>
-          <w:sz w:val="22"/>
-          <w:szCs w:val="16"/>
-          <w:lang w:val="pt-BR"/>
-        </w:rPr>
-        <w:lastRenderedPageBreak/>
+        </w:rPr>
         <w:drawing>
-          <wp:inline distT="0" distB="0" distL="0" distR="0" wp14:anchorId="27CBA5EC" wp14:editId="49224F0B">
-            <wp:extent cx="5612765" cy="5715635"/>
+          <wp:inline distT="0" distB="0" distL="0" distR="0" wp14:anchorId="0D8453EF" wp14:editId="4CB78874">
+            <wp:extent cx="5612765" cy="4326255"/>
             <wp:effectExtent l="0" t="0" r="6985" b="0"/>
-            <wp:docPr id="552157489" name="Imagem 1" descr="Jornal com imagens e textos&#10;&#10;Descrição gerada automaticamente com confiança média"/>
+            <wp:docPr id="432928844" name="Imagem 1" descr="Interface gráfica do usuário, Site&#10;&#10;Descrição gerada automaticamente"/>
             <wp:cNvGraphicFramePr>
               <a:graphicFrameLocks xmlns:a="http://schemas.openxmlformats.org/drawingml/2006/main" noChangeAspect="1"/>
             </wp:cNvGraphicFramePr>
@@ -5629,7 +5939,7 @@
               <a:graphicData uri="http://schemas.openxmlformats.org/drawingml/2006/picture">
                 <pic:pic xmlns:pic="http://schemas.openxmlformats.org/drawingml/2006/picture">
                   <pic:nvPicPr>
-                    <pic:cNvPr id="552157489" name="Imagem 1" descr="Jornal com imagens e textos&#10;&#10;Descrição gerada automaticamente com confiança média"/>
+                    <pic:cNvPr id="432928844" name="Imagem 1" descr="Interface gráfica do usuário, Site&#10;&#10;Descrição gerada automaticamente"/>
                     <pic:cNvPicPr/>
                   </pic:nvPicPr>
                   <pic:blipFill>
@@ -5641,7 +5951,7 @@
                   <pic:spPr>
                     <a:xfrm>
                       <a:off x="0" y="0"/>
-                      <a:ext cx="5612765" cy="5715635"/>
+                      <a:ext cx="5612765" cy="4326255"/>
                     </a:xfrm>
                     <a:prstGeom prst="rect">
                       <a:avLst/>
@@ -6112,6 +6422,86 @@
     </w:p>
     <w:p>
       <w:pPr>
+        <w:pStyle w:val="P2"/>
+      </w:pPr>
+    </w:p>
+    <w:p>
+      <w:pPr>
+        <w:pStyle w:val="P2"/>
+      </w:pPr>
+    </w:p>
+    <w:p>
+      <w:pPr>
+        <w:pStyle w:val="P2"/>
+      </w:pPr>
+    </w:p>
+    <w:p>
+      <w:pPr>
+        <w:pStyle w:val="P2"/>
+      </w:pPr>
+    </w:p>
+    <w:p>
+      <w:pPr>
+        <w:pStyle w:val="P2"/>
+      </w:pPr>
+    </w:p>
+    <w:p>
+      <w:pPr>
+        <w:pStyle w:val="P2"/>
+      </w:pPr>
+    </w:p>
+    <w:p>
+      <w:pPr>
+        <w:pStyle w:val="P2"/>
+      </w:pPr>
+    </w:p>
+    <w:p>
+      <w:pPr>
+        <w:pStyle w:val="P2"/>
+      </w:pPr>
+    </w:p>
+    <w:p>
+      <w:pPr>
+        <w:pStyle w:val="P2"/>
+      </w:pPr>
+    </w:p>
+    <w:p>
+      <w:pPr>
+        <w:pStyle w:val="P2"/>
+      </w:pPr>
+    </w:p>
+    <w:p>
+      <w:pPr>
+        <w:pStyle w:val="P2"/>
+      </w:pPr>
+    </w:p>
+    <w:p>
+      <w:pPr>
+        <w:pStyle w:val="P2"/>
+      </w:pPr>
+    </w:p>
+    <w:p>
+      <w:pPr>
+        <w:pStyle w:val="P2"/>
+      </w:pPr>
+    </w:p>
+    <w:p>
+      <w:pPr>
+        <w:pStyle w:val="P2"/>
+      </w:pPr>
+    </w:p>
+    <w:p>
+      <w:pPr>
+        <w:pStyle w:val="P2"/>
+      </w:pPr>
+    </w:p>
+    <w:p>
+      <w:pPr>
+        <w:pStyle w:val="P2"/>
+      </w:pPr>
+    </w:p>
+    <w:p>
+      <w:pPr>
         <w:pStyle w:val="Titulo1"/>
         <w:numPr>
           <w:ilvl w:val="0"/>
@@ -6153,8 +6543,37 @@
         <w:rPr>
           <w:b w:val="0"/>
           <w:bCs/>
-          <w:sz w:val="22"/>
-          <w:szCs w:val="16"/>
+          <w:lang w:val="pt-BR"/>
+        </w:rPr>
+      </w:pPr>
+      <w:r>
+        <w:rPr>
+          <w:lang w:val="pt-BR"/>
+        </w:rPr>
+        <w:lastRenderedPageBreak/>
+        <w:t xml:space="preserve">Leis </w:t>
+      </w:r>
+      <w:r>
+        <w:rPr>
+          <w:lang w:val="pt-BR"/>
+        </w:rPr>
+        <w:t>que podem se aplicar ao projeto</w:t>
+      </w:r>
+    </w:p>
+    <w:p>
+      <w:pPr>
+        <w:pStyle w:val="Titulo1"/>
+        <w:numPr>
+          <w:ilvl w:val="0"/>
+          <w:numId w:val="49"/>
+        </w:numPr>
+        <w:tabs>
+          <w:tab w:val="left" w:pos="708"/>
+        </w:tabs>
+        <w:rPr>
+          <w:rStyle w:val="Forte"/>
+          <w:sz w:val="24"/>
+          <w:szCs w:val="18"/>
           <w:lang w:val="pt-BR"/>
         </w:rPr>
       </w:pPr>
@@ -6162,11 +6581,396 @@
         <w:rPr>
           <w:b w:val="0"/>
           <w:bCs/>
-          <w:sz w:val="22"/>
-          <w:szCs w:val="16"/>
-          <w:lang w:val="pt-BR"/>
-        </w:rPr>
-        <w:t>Práticas que podem ajudar a trazer mais acessibilidade ao website:</w:t>
+          <w:sz w:val="24"/>
+          <w:szCs w:val="18"/>
+          <w:lang w:val="pt-BR"/>
+        </w:rPr>
+        <w:t>Lei geral de proteção de dados (LGPD)</w:t>
+      </w:r>
+      <w:r>
+        <w:rPr>
+          <w:b w:val="0"/>
+          <w:bCs/>
+          <w:sz w:val="24"/>
+          <w:szCs w:val="18"/>
+          <w:lang w:val="pt-BR"/>
+        </w:rPr>
+        <w:t xml:space="preserve"> </w:t>
+      </w:r>
+      <w:hyperlink r:id="rId25" w:history="1">
+        <w:r>
+          <w:rPr>
+            <w:rStyle w:val="Hyperlink"/>
+            <w:rFonts w:cs="Arial"/>
+            <w:b w:val="0"/>
+            <w:bCs/>
+            <w:color w:val="auto"/>
+            <w:sz w:val="24"/>
+            <w:szCs w:val="18"/>
+            <w:u w:val="none"/>
+            <w:lang w:val="pt-BR"/>
+          </w:rPr>
+          <w:t>L</w:t>
+        </w:r>
+        <w:r>
+          <w:rPr>
+            <w:rStyle w:val="Hyperlink"/>
+            <w:rFonts w:cs="Arial"/>
+            <w:b w:val="0"/>
+            <w:bCs/>
+            <w:color w:val="auto"/>
+            <w:sz w:val="24"/>
+            <w:szCs w:val="18"/>
+            <w:u w:val="none"/>
+            <w:lang w:val="pt-BR"/>
+          </w:rPr>
+          <w:t>ei</w:t>
+        </w:r>
+        <w:r>
+          <w:rPr>
+            <w:rStyle w:val="Hyperlink"/>
+            <w:rFonts w:cs="Arial"/>
+            <w:b w:val="0"/>
+            <w:bCs/>
+            <w:color w:val="auto"/>
+            <w:sz w:val="24"/>
+            <w:szCs w:val="18"/>
+            <w:u w:val="none"/>
+            <w:lang w:val="pt-BR"/>
+          </w:rPr>
+          <w:t xml:space="preserve"> Nº 13.709, </w:t>
+        </w:r>
+        <w:r>
+          <w:rPr>
+            <w:rStyle w:val="Hyperlink"/>
+            <w:rFonts w:cs="Arial"/>
+            <w:b w:val="0"/>
+            <w:bCs/>
+            <w:color w:val="auto"/>
+            <w:sz w:val="24"/>
+            <w:szCs w:val="18"/>
+            <w:u w:val="none"/>
+            <w:lang w:val="pt-BR"/>
+          </w:rPr>
+          <w:t>de</w:t>
+        </w:r>
+        <w:r>
+          <w:rPr>
+            <w:rStyle w:val="Hyperlink"/>
+            <w:rFonts w:cs="Arial"/>
+            <w:b w:val="0"/>
+            <w:bCs/>
+            <w:color w:val="auto"/>
+            <w:sz w:val="24"/>
+            <w:szCs w:val="18"/>
+            <w:u w:val="none"/>
+            <w:lang w:val="pt-BR"/>
+          </w:rPr>
+          <w:t xml:space="preserve"> 14 </w:t>
+        </w:r>
+        <w:r>
+          <w:rPr>
+            <w:rStyle w:val="Hyperlink"/>
+            <w:rFonts w:cs="Arial"/>
+            <w:b w:val="0"/>
+            <w:bCs/>
+            <w:color w:val="auto"/>
+            <w:sz w:val="24"/>
+            <w:szCs w:val="18"/>
+            <w:u w:val="none"/>
+            <w:lang w:val="pt-BR"/>
+          </w:rPr>
+          <w:t>de</w:t>
+        </w:r>
+        <w:r>
+          <w:rPr>
+            <w:rStyle w:val="Hyperlink"/>
+            <w:rFonts w:cs="Arial"/>
+            <w:b w:val="0"/>
+            <w:bCs/>
+            <w:color w:val="auto"/>
+            <w:sz w:val="24"/>
+            <w:szCs w:val="18"/>
+            <w:u w:val="none"/>
+            <w:lang w:val="pt-BR"/>
+          </w:rPr>
+          <w:t xml:space="preserve"> </w:t>
+        </w:r>
+        <w:r>
+          <w:rPr>
+            <w:rStyle w:val="Hyperlink"/>
+            <w:rFonts w:cs="Arial"/>
+            <w:b w:val="0"/>
+            <w:bCs/>
+            <w:color w:val="auto"/>
+            <w:sz w:val="24"/>
+            <w:szCs w:val="18"/>
+            <w:u w:val="none"/>
+            <w:lang w:val="pt-BR"/>
+          </w:rPr>
+          <w:t>agosto</w:t>
+        </w:r>
+        <w:r>
+          <w:rPr>
+            <w:rStyle w:val="Hyperlink"/>
+            <w:rFonts w:cs="Arial"/>
+            <w:b w:val="0"/>
+            <w:bCs/>
+            <w:color w:val="auto"/>
+            <w:sz w:val="24"/>
+            <w:szCs w:val="18"/>
+            <w:u w:val="none"/>
+            <w:lang w:val="pt-BR"/>
+          </w:rPr>
+          <w:t xml:space="preserve"> </w:t>
+        </w:r>
+        <w:r>
+          <w:rPr>
+            <w:rStyle w:val="Hyperlink"/>
+            <w:rFonts w:cs="Arial"/>
+            <w:b w:val="0"/>
+            <w:bCs/>
+            <w:color w:val="auto"/>
+            <w:sz w:val="24"/>
+            <w:szCs w:val="18"/>
+            <w:u w:val="none"/>
+            <w:lang w:val="pt-BR"/>
+          </w:rPr>
+          <w:t>de</w:t>
+        </w:r>
+        <w:r>
+          <w:rPr>
+            <w:rStyle w:val="Hyperlink"/>
+            <w:rFonts w:cs="Arial"/>
+            <w:b w:val="0"/>
+            <w:bCs/>
+            <w:color w:val="auto"/>
+            <w:sz w:val="24"/>
+            <w:szCs w:val="18"/>
+            <w:u w:val="none"/>
+            <w:lang w:val="pt-BR"/>
+          </w:rPr>
+          <w:t xml:space="preserve"> 2018</w:t>
+        </w:r>
+      </w:hyperlink>
+      <w:r>
+        <w:rPr>
+          <w:rStyle w:val="Forte"/>
+          <w:rFonts w:cs="Arial"/>
+          <w:sz w:val="24"/>
+          <w:szCs w:val="18"/>
+          <w:lang w:val="pt-BR"/>
+        </w:rPr>
+        <w:t>.</w:t>
+      </w:r>
+    </w:p>
+    <w:p>
+      <w:pPr>
+        <w:pStyle w:val="Titulo1"/>
+        <w:numPr>
+          <w:ilvl w:val="0"/>
+          <w:numId w:val="49"/>
+        </w:numPr>
+        <w:tabs>
+          <w:tab w:val="left" w:pos="708"/>
+        </w:tabs>
+        <w:rPr>
+          <w:b w:val="0"/>
+          <w:bCs/>
+          <w:sz w:val="24"/>
+          <w:szCs w:val="18"/>
+          <w:lang w:val="pt-BR"/>
+        </w:rPr>
+      </w:pPr>
+      <w:r>
+        <w:rPr>
+          <w:rStyle w:val="Forte"/>
+          <w:rFonts w:cs="Arial"/>
+          <w:sz w:val="24"/>
+          <w:szCs w:val="18"/>
+          <w:lang w:val="pt-BR"/>
+        </w:rPr>
+        <w:t xml:space="preserve">Lei de software </w:t>
+      </w:r>
+      <w:hyperlink r:id="rId26" w:history="1">
+        <w:r>
+          <w:rPr>
+            <w:rStyle w:val="Hyperlink"/>
+            <w:rFonts w:cs="Arial"/>
+            <w:b w:val="0"/>
+            <w:bCs/>
+            <w:color w:val="auto"/>
+            <w:sz w:val="24"/>
+            <w:szCs w:val="18"/>
+            <w:u w:val="none"/>
+            <w:shd w:val="clear" w:color="auto" w:fill="FFFFFF"/>
+            <w:lang w:val="pt-BR"/>
+          </w:rPr>
+          <w:t>Lei</w:t>
+        </w:r>
+        <w:r>
+          <w:rPr>
+            <w:rStyle w:val="Hyperlink"/>
+            <w:rFonts w:cs="Arial"/>
+            <w:b w:val="0"/>
+            <w:bCs/>
+            <w:color w:val="auto"/>
+            <w:sz w:val="24"/>
+            <w:szCs w:val="18"/>
+            <w:u w:val="none"/>
+            <w:shd w:val="clear" w:color="auto" w:fill="FFFFFF"/>
+            <w:lang w:val="pt-BR"/>
+          </w:rPr>
+          <w:t xml:space="preserve"> Nº 9.609 , </w:t>
+        </w:r>
+        <w:r>
+          <w:rPr>
+            <w:rStyle w:val="Hyperlink"/>
+            <w:rFonts w:cs="Arial"/>
+            <w:b w:val="0"/>
+            <w:bCs/>
+            <w:color w:val="auto"/>
+            <w:sz w:val="24"/>
+            <w:szCs w:val="18"/>
+            <w:u w:val="none"/>
+            <w:shd w:val="clear" w:color="auto" w:fill="FFFFFF"/>
+            <w:lang w:val="pt-BR"/>
+          </w:rPr>
+          <w:t>de</w:t>
+        </w:r>
+        <w:r>
+          <w:rPr>
+            <w:rStyle w:val="Hyperlink"/>
+            <w:rFonts w:cs="Arial"/>
+            <w:b w:val="0"/>
+            <w:bCs/>
+            <w:color w:val="auto"/>
+            <w:sz w:val="24"/>
+            <w:szCs w:val="18"/>
+            <w:u w:val="none"/>
+            <w:shd w:val="clear" w:color="auto" w:fill="FFFFFF"/>
+            <w:lang w:val="pt-BR"/>
+          </w:rPr>
+          <w:t xml:space="preserve"> 19 </w:t>
+        </w:r>
+        <w:r>
+          <w:rPr>
+            <w:rStyle w:val="Hyperlink"/>
+            <w:rFonts w:cs="Arial"/>
+            <w:b w:val="0"/>
+            <w:bCs/>
+            <w:color w:val="auto"/>
+            <w:sz w:val="24"/>
+            <w:szCs w:val="18"/>
+            <w:u w:val="none"/>
+            <w:shd w:val="clear" w:color="auto" w:fill="FFFFFF"/>
+            <w:lang w:val="pt-BR"/>
+          </w:rPr>
+          <w:t>de</w:t>
+        </w:r>
+        <w:r>
+          <w:rPr>
+            <w:rStyle w:val="Hyperlink"/>
+            <w:rFonts w:cs="Arial"/>
+            <w:b w:val="0"/>
+            <w:bCs/>
+            <w:color w:val="auto"/>
+            <w:sz w:val="24"/>
+            <w:szCs w:val="18"/>
+            <w:u w:val="none"/>
+            <w:shd w:val="clear" w:color="auto" w:fill="FFFFFF"/>
+            <w:lang w:val="pt-BR"/>
+          </w:rPr>
+          <w:t xml:space="preserve"> </w:t>
+        </w:r>
+        <w:r>
+          <w:rPr>
+            <w:rStyle w:val="Hyperlink"/>
+            <w:rFonts w:cs="Arial"/>
+            <w:b w:val="0"/>
+            <w:bCs/>
+            <w:color w:val="auto"/>
+            <w:sz w:val="24"/>
+            <w:szCs w:val="18"/>
+            <w:u w:val="none"/>
+            <w:shd w:val="clear" w:color="auto" w:fill="FFFFFF"/>
+            <w:lang w:val="pt-BR"/>
+          </w:rPr>
+          <w:t>fevereiro de</w:t>
+        </w:r>
+        <w:r>
+          <w:rPr>
+            <w:rStyle w:val="Hyperlink"/>
+            <w:rFonts w:cs="Arial"/>
+            <w:b w:val="0"/>
+            <w:bCs/>
+            <w:color w:val="auto"/>
+            <w:sz w:val="24"/>
+            <w:szCs w:val="18"/>
+            <w:u w:val="none"/>
+            <w:shd w:val="clear" w:color="auto" w:fill="FFFFFF"/>
+            <w:lang w:val="pt-BR"/>
+          </w:rPr>
+          <w:t xml:space="preserve"> 1998.</w:t>
+        </w:r>
+      </w:hyperlink>
+    </w:p>
+    <w:p>
+      <w:pPr>
+        <w:pStyle w:val="Titulo1"/>
+        <w:numPr>
+          <w:ilvl w:val="0"/>
+          <w:numId w:val="0"/>
+        </w:numPr>
+        <w:tabs>
+          <w:tab w:val="left" w:pos="708"/>
+        </w:tabs>
+        <w:ind w:left="720" w:hanging="720"/>
+        <w:rPr>
+          <w:b w:val="0"/>
+          <w:bCs/>
+          <w:lang w:val="pt-BR"/>
+        </w:rPr>
+      </w:pPr>
+    </w:p>
+    <w:p>
+      <w:pPr>
+        <w:pStyle w:val="Titulo1"/>
+        <w:numPr>
+          <w:ilvl w:val="0"/>
+          <w:numId w:val="0"/>
+        </w:numPr>
+        <w:tabs>
+          <w:tab w:val="left" w:pos="708"/>
+        </w:tabs>
+        <w:ind w:left="720" w:hanging="720"/>
+        <w:rPr>
+          <w:b w:val="0"/>
+          <w:bCs/>
+          <w:lang w:val="pt-BR"/>
+        </w:rPr>
+      </w:pPr>
+    </w:p>
+    <w:p>
+      <w:pPr>
+        <w:pStyle w:val="Titulo1"/>
+        <w:numPr>
+          <w:ilvl w:val="0"/>
+          <w:numId w:val="0"/>
+        </w:numPr>
+        <w:tabs>
+          <w:tab w:val="left" w:pos="708"/>
+        </w:tabs>
+        <w:ind w:left="720"/>
+        <w:rPr>
+          <w:lang w:val="pt-BR"/>
+        </w:rPr>
+      </w:pPr>
+      <w:r>
+        <w:rPr>
+          <w:lang w:val="pt-BR"/>
+        </w:rPr>
+        <w:t>Diretrizes de acessibilidade</w:t>
       </w:r>
     </w:p>
     <w:p>
@@ -6177,11 +6981,21 @@
           <w:numId w:val="47"/>
         </w:numPr>
         <w:rPr>
+          <w:rFonts w:ascii="Arial" w:hAnsi="Arial" w:cs="Arial"/>
           <w:color w:val="2E74B5" w:themeColor="accent1" w:themeShade="BF"/>
-        </w:rPr>
-      </w:pPr>
-      <w:r>
-        <w:t>Acesso ao conteúdo das páginas apenas pelo teclado</w:t>
+          <w:sz w:val="28"/>
+          <w:szCs w:val="28"/>
+          <w:lang w:val="en-US"/>
+        </w:rPr>
+      </w:pPr>
+      <w:r>
+        <w:rPr>
+          <w:rFonts w:ascii="Arial" w:hAnsi="Arial" w:cs="Arial"/>
+          <w:sz w:val="24"/>
+          <w:szCs w:val="24"/>
+          <w:lang w:val="en-US"/>
+        </w:rPr>
+        <w:t>Web Content Accessibility Guidelines (WCAG)</w:t>
       </w:r>
     </w:p>
     <w:p>
@@ -6192,17 +7006,21 @@
           <w:numId w:val="47"/>
         </w:numPr>
         <w:rPr>
+          <w:rFonts w:ascii="Arial" w:hAnsi="Arial" w:cs="Arial"/>
           <w:color w:val="2E74B5" w:themeColor="accent1" w:themeShade="BF"/>
-        </w:rPr>
-      </w:pPr>
-      <w:r>
-        <w:t>Cor</w:t>
-      </w:r>
-      <w:r>
-        <w:t xml:space="preserve"> do texto</w:t>
-      </w:r>
-      <w:r>
-        <w:t xml:space="preserve"> com bom contraste ao fundo</w:t>
+          <w:sz w:val="28"/>
+          <w:szCs w:val="28"/>
+          <w:lang w:val="en-US"/>
+        </w:rPr>
+      </w:pPr>
+      <w:r>
+        <w:rPr>
+          <w:rFonts w:ascii="Arial" w:hAnsi="Arial" w:cs="Arial"/>
+          <w:sz w:val="24"/>
+          <w:szCs w:val="24"/>
+          <w:lang w:val="en-US"/>
+        </w:rPr>
+        <w:t>Authoring Tool Accessibility Guidelines (ATAG)</w:t>
       </w:r>
     </w:p>
     <w:p>
@@ -6213,48 +7031,64 @@
           <w:numId w:val="47"/>
         </w:numPr>
         <w:rPr>
+          <w:rFonts w:ascii="Arial" w:hAnsi="Arial" w:cs="Arial"/>
           <w:color w:val="2E74B5" w:themeColor="accent1" w:themeShade="BF"/>
-        </w:rPr>
-      </w:pPr>
-      <w:r>
-        <w:t>Legendas nas imagens para leitores de tela</w:t>
+          <w:sz w:val="28"/>
+          <w:szCs w:val="28"/>
+          <w:lang w:val="en-US"/>
+        </w:rPr>
+      </w:pPr>
+      <w:r>
+        <w:rPr>
+          <w:rFonts w:ascii="Arial" w:hAnsi="Arial" w:cs="Arial"/>
+          <w:sz w:val="24"/>
+          <w:szCs w:val="24"/>
+          <w:lang w:val="en-US"/>
+        </w:rPr>
+        <w:t>User Agent Accessibility Guidelines (UUAG)</w:t>
       </w:r>
     </w:p>
     <w:p>
       <w:pPr>
         <w:pStyle w:val="P2"/>
-        <w:numPr>
-          <w:ilvl w:val="0"/>
-          <w:numId w:val="47"/>
-        </w:numPr>
-        <w:rPr>
+        <w:ind w:left="1080"/>
+        <w:rPr>
+          <w:rFonts w:ascii="Arial" w:hAnsi="Arial" w:cs="Arial"/>
+          <w:sz w:val="24"/>
+          <w:szCs w:val="24"/>
+          <w:lang w:val="en-US"/>
+        </w:rPr>
+      </w:pPr>
+    </w:p>
+    <w:p>
+      <w:pPr>
+        <w:pStyle w:val="P2"/>
+        <w:ind w:left="1080"/>
+        <w:rPr>
+          <w:rFonts w:ascii="Arial" w:hAnsi="Arial" w:cs="Arial"/>
           <w:color w:val="2E74B5" w:themeColor="accent1" w:themeShade="BF"/>
-        </w:rPr>
-      </w:pPr>
-      <w:r>
-        <w:t>Design responsivo que se adapta a diferentes telas</w:t>
-      </w:r>
+          <w:sz w:val="28"/>
+          <w:szCs w:val="28"/>
+          <w:lang w:val="en-US"/>
+        </w:rPr>
+      </w:pPr>
     </w:p>
     <w:p>
       <w:pPr>
         <w:pStyle w:val="P2"/>
-        <w:numPr>
-          <w:ilvl w:val="0"/>
-          <w:numId w:val="47"/>
-        </w:numPr>
-        <w:rPr>
+        <w:rPr>
+          <w:rFonts w:ascii="Arial" w:hAnsi="Arial" w:cs="Arial"/>
           <w:color w:val="2E74B5" w:themeColor="accent1" w:themeShade="BF"/>
-        </w:rPr>
-      </w:pPr>
-      <w:r>
-        <w:t>Descrição do conteúdo de vídeos</w:t>
-      </w:r>
+          <w:lang w:val="en-US"/>
+        </w:rPr>
+      </w:pPr>
     </w:p>
     <w:p>
       <w:pPr>
         <w:pStyle w:val="P2"/>
         <w:rPr>
           <w:color w:val="2E74B5" w:themeColor="accent1" w:themeShade="BF"/>
+          <w:lang w:val="en-US"/>
         </w:rPr>
       </w:pPr>
     </w:p>
@@ -6263,6 +7097,7 @@
         <w:pStyle w:val="P2"/>
         <w:rPr>
           <w:color w:val="2E74B5" w:themeColor="accent1" w:themeShade="BF"/>
+          <w:lang w:val="en-US"/>
         </w:rPr>
       </w:pPr>
     </w:p>
@@ -6271,6 +7106,7 @@
         <w:pStyle w:val="P2"/>
         <w:rPr>
           <w:color w:val="2E74B5" w:themeColor="accent1" w:themeShade="BF"/>
+          <w:lang w:val="en-US"/>
         </w:rPr>
       </w:pPr>
     </w:p>
@@ -6279,6 +7115,7 @@
         <w:pStyle w:val="P2"/>
         <w:rPr>
           <w:color w:val="2E74B5" w:themeColor="accent1" w:themeShade="BF"/>
+          <w:lang w:val="en-US"/>
         </w:rPr>
       </w:pPr>
     </w:p>
@@ -6287,6 +7124,7 @@
         <w:pStyle w:val="P2"/>
         <w:rPr>
           <w:color w:val="2E74B5" w:themeColor="accent1" w:themeShade="BF"/>
+          <w:lang w:val="en-US"/>
         </w:rPr>
       </w:pPr>
     </w:p>
@@ -6295,6 +7133,7 @@
         <w:pStyle w:val="P2"/>
         <w:rPr>
           <w:color w:val="2E74B5" w:themeColor="accent1" w:themeShade="BF"/>
+          <w:lang w:val="en-US"/>
         </w:rPr>
       </w:pPr>
     </w:p>
@@ -6303,6 +7142,7 @@
         <w:pStyle w:val="P2"/>
         <w:rPr>
           <w:color w:val="2E74B5" w:themeColor="accent1" w:themeShade="BF"/>
+          <w:lang w:val="en-US"/>
         </w:rPr>
       </w:pPr>
     </w:p>
@@ -6311,6 +7151,88 @@
         <w:pStyle w:val="P2"/>
         <w:rPr>
           <w:color w:val="2E74B5" w:themeColor="accent1" w:themeShade="BF"/>
+          <w:lang w:val="en-US"/>
+        </w:rPr>
+      </w:pPr>
+    </w:p>
+    <w:p>
+      <w:pPr>
+        <w:pStyle w:val="P2"/>
+        <w:rPr>
+          <w:color w:val="2E74B5" w:themeColor="accent1" w:themeShade="BF"/>
+          <w:lang w:val="en-US"/>
+        </w:rPr>
+      </w:pPr>
+    </w:p>
+    <w:p>
+      <w:pPr>
+        <w:pStyle w:val="P2"/>
+        <w:rPr>
+          <w:color w:val="2E74B5" w:themeColor="accent1" w:themeShade="BF"/>
+          <w:lang w:val="en-US"/>
+        </w:rPr>
+      </w:pPr>
+    </w:p>
+    <w:p>
+      <w:pPr>
+        <w:pStyle w:val="P2"/>
+        <w:rPr>
+          <w:color w:val="2E74B5" w:themeColor="accent1" w:themeShade="BF"/>
+          <w:lang w:val="en-US"/>
+        </w:rPr>
+      </w:pPr>
+    </w:p>
+    <w:p>
+      <w:pPr>
+        <w:pStyle w:val="P2"/>
+        <w:rPr>
+          <w:color w:val="2E74B5" w:themeColor="accent1" w:themeShade="BF"/>
+          <w:lang w:val="en-US"/>
+        </w:rPr>
+      </w:pPr>
+    </w:p>
+    <w:p>
+      <w:pPr>
+        <w:pStyle w:val="P2"/>
+        <w:rPr>
+          <w:color w:val="2E74B5" w:themeColor="accent1" w:themeShade="BF"/>
+          <w:lang w:val="en-US"/>
+        </w:rPr>
+      </w:pPr>
+    </w:p>
+    <w:p>
+      <w:pPr>
+        <w:pStyle w:val="P2"/>
+        <w:rPr>
+          <w:color w:val="2E74B5" w:themeColor="accent1" w:themeShade="BF"/>
+          <w:lang w:val="en-US"/>
+        </w:rPr>
+      </w:pPr>
+    </w:p>
+    <w:p>
+      <w:pPr>
+        <w:pStyle w:val="P2"/>
+        <w:rPr>
+          <w:color w:val="2E74B5" w:themeColor="accent1" w:themeShade="BF"/>
+          <w:lang w:val="en-US"/>
+        </w:rPr>
+      </w:pPr>
+    </w:p>
+    <w:p>
+      <w:pPr>
+        <w:pStyle w:val="P2"/>
+        <w:rPr>
+          <w:color w:val="2E74B5" w:themeColor="accent1" w:themeShade="BF"/>
+          <w:lang w:val="en-US"/>
+        </w:rPr>
+      </w:pPr>
+    </w:p>
+    <w:p>
+      <w:pPr>
+        <w:pStyle w:val="P2"/>
+        <w:rPr>
+          <w:color w:val="2E74B5" w:themeColor="accent1" w:themeShade="BF"/>
+          <w:lang w:val="en-US"/>
         </w:rPr>
       </w:pPr>
     </w:p>
@@ -6334,7 +7256,6 @@
         <w:rPr>
           <w:lang w:val="pt-BR"/>
         </w:rPr>
-        <w:lastRenderedPageBreak/>
         <w:t>Aplicação e Dados Estatísticos</w:t>
       </w:r>
       <w:bookmarkEnd w:id="16"/>
@@ -6358,6 +7279,7 @@
           <w:sz w:val="28"/>
           <w:szCs w:val="28"/>
         </w:rPr>
+        <w:lastRenderedPageBreak/>
         <w:t xml:space="preserve">Os seguintes gráficos </w:t>
       </w:r>
       <w:r>
@@ -6407,131 +7329,6 @@
                 <pic:pic xmlns:pic="http://schemas.openxmlformats.org/drawingml/2006/picture">
                   <pic:nvPicPr>
                     <pic:cNvPr id="0" name="Picture 1" descr="Gráfico de respostas do Formulários Google. Título da pergunta: Sua idade. Número de respostas: 20 respostas."/>
-                    <pic:cNvPicPr>
-                      <a:picLocks noChangeAspect="1" noChangeArrowheads="1"/>
-                    </pic:cNvPicPr>
-                  </pic:nvPicPr>
-                  <pic:blipFill>
-                    <a:blip r:embed="rId25">
-                      <a:extLst>
-                        <a:ext uri="{28A0092B-C50C-407E-A947-70E740481C1C}">
-                          <a14:useLocalDpi xmlns:a14="http://schemas.microsoft.com/office/drawing/2010/main" val="0"/>
-                        </a:ext>
-                      </a:extLst>
-                    </a:blip>
-                    <a:srcRect/>
-                    <a:stretch>
-                      <a:fillRect/>
-                    </a:stretch>
-                  </pic:blipFill>
-                  <pic:spPr bwMode="auto">
-                    <a:xfrm>
-                      <a:off x="0" y="0"/>
-                      <a:ext cx="5612765" cy="2360930"/>
-                    </a:xfrm>
-                    <a:prstGeom prst="rect">
-                      <a:avLst/>
-                    </a:prstGeom>
-                    <a:noFill/>
-                    <a:ln>
-                      <a:noFill/>
-                    </a:ln>
-                  </pic:spPr>
-                </pic:pic>
-              </a:graphicData>
-            </a:graphic>
-          </wp:inline>
-        </w:drawing>
-      </w:r>
-    </w:p>
-    <w:p>
-      <w:pPr>
-        <w:pStyle w:val="PargrafodaLista"/>
-        <w:rPr>
-          <w:sz w:val="32"/>
-          <w:szCs w:val="32"/>
-        </w:rPr>
-      </w:pPr>
-      <w:r>
-        <w:rPr>
-          <w:noProof/>
-        </w:rPr>
-        <w:drawing>
-          <wp:inline distT="0" distB="0" distL="0" distR="0" wp14:anchorId="42D3CE03" wp14:editId="5293142B">
-            <wp:extent cx="5612765" cy="2360930"/>
-            <wp:effectExtent l="0" t="0" r="6985" b="1270"/>
-            <wp:docPr id="1244370212" name="Imagem 7" descr="Gráfico de respostas do Formulários Google. Título da pergunta: Seu nível de escolaridade. Número de respostas: 20 respostas."/>
-            <wp:cNvGraphicFramePr>
-              <a:graphicFrameLocks xmlns:a="http://schemas.openxmlformats.org/drawingml/2006/main" noChangeAspect="1"/>
-            </wp:cNvGraphicFramePr>
-            <a:graphic xmlns:a="http://schemas.openxmlformats.org/drawingml/2006/main">
-              <a:graphicData uri="http://schemas.openxmlformats.org/drawingml/2006/picture">
-                <pic:pic xmlns:pic="http://schemas.openxmlformats.org/drawingml/2006/picture">
-                  <pic:nvPicPr>
-                    <pic:cNvPr id="0" name="Imagem 2" descr="Gráfico de respostas do Formulários Google. Título da pergunta: Seu nível de escolaridade. Número de respostas: 20 respostas."/>
-                    <pic:cNvPicPr>
-                      <a:picLocks noChangeAspect="1" noChangeArrowheads="1"/>
-                    </pic:cNvPicPr>
-                  </pic:nvPicPr>
-                  <pic:blipFill>
-                    <a:blip r:embed="rId26">
-                      <a:extLst>
-                        <a:ext uri="{28A0092B-C50C-407E-A947-70E740481C1C}">
-                          <a14:useLocalDpi xmlns:a14="http://schemas.microsoft.com/office/drawing/2010/main" val="0"/>
-                        </a:ext>
-                      </a:extLst>
-                    </a:blip>
-                    <a:srcRect/>
-                    <a:stretch>
-                      <a:fillRect/>
-                    </a:stretch>
-                  </pic:blipFill>
-                  <pic:spPr bwMode="auto">
-                    <a:xfrm>
-                      <a:off x="0" y="0"/>
-                      <a:ext cx="5612765" cy="2360930"/>
-                    </a:xfrm>
-                    <a:prstGeom prst="rect">
-                      <a:avLst/>
-                    </a:prstGeom>
-                    <a:noFill/>
-                    <a:ln>
-                      <a:noFill/>
-                    </a:ln>
-                  </pic:spPr>
-                </pic:pic>
-              </a:graphicData>
-            </a:graphic>
-          </wp:inline>
-        </w:drawing>
-      </w:r>
-    </w:p>
-    <w:p>
-      <w:pPr>
-        <w:pStyle w:val="PargrafodaLista"/>
-        <w:rPr>
-          <w:sz w:val="32"/>
-          <w:szCs w:val="32"/>
-        </w:rPr>
-      </w:pPr>
-      <w:r>
-        <w:rPr>
-          <w:noProof/>
-        </w:rPr>
-        <w:lastRenderedPageBreak/>
-        <w:drawing>
-          <wp:inline distT="0" distB="0" distL="0" distR="0" wp14:anchorId="6F798F9B" wp14:editId="25873348">
-            <wp:extent cx="5612765" cy="2360930"/>
-            <wp:effectExtent l="0" t="0" r="6985" b="1270"/>
-            <wp:docPr id="112209699" name="Imagem 6" descr="Gráfico de respostas do Formulários Google. Título da pergunta: Ocupação. Número de respostas: 20 respostas."/>
-            <wp:cNvGraphicFramePr>
-              <a:graphicFrameLocks xmlns:a="http://schemas.openxmlformats.org/drawingml/2006/main" noChangeAspect="1"/>
-            </wp:cNvGraphicFramePr>
-            <a:graphic xmlns:a="http://schemas.openxmlformats.org/drawingml/2006/main">
-              <a:graphicData uri="http://schemas.openxmlformats.org/drawingml/2006/picture">
-                <pic:pic xmlns:pic="http://schemas.openxmlformats.org/drawingml/2006/picture">
-                  <pic:nvPicPr>
-                    <pic:cNvPr id="0" name="Imagem 3" descr="Gráfico de respostas do Formulários Google. Título da pergunta: Ocupação. Número de respostas: 20 respostas."/>
                     <pic:cNvPicPr>
                       <a:picLocks noChangeAspect="1" noChangeArrowheads="1"/>
                     </pic:cNvPicPr>
@@ -6582,10 +7379,10 @@
           <w:noProof/>
         </w:rPr>
         <w:drawing>
-          <wp:inline distT="0" distB="0" distL="0" distR="0" wp14:anchorId="4EC7224E" wp14:editId="487BD94F">
-            <wp:extent cx="5612765" cy="2543810"/>
-            <wp:effectExtent l="0" t="0" r="6985" b="8890"/>
-            <wp:docPr id="1178424565" name="Imagem 5" descr="Gráfico de respostas do Formulários Google. Título da pergunta: Costuma a pesquisar sobre temas presentes na Missão Ambiental na internet?&#10;Ex: Pesquisar sobre compostagem, abelhas, etc.. Número de respostas: 20 respostas."/>
+          <wp:inline distT="0" distB="0" distL="0" distR="0" wp14:anchorId="42D3CE03" wp14:editId="5293142B">
+            <wp:extent cx="5612765" cy="2360930"/>
+            <wp:effectExtent l="0" t="0" r="6985" b="1270"/>
+            <wp:docPr id="1244370212" name="Imagem 7" descr="Gráfico de respostas do Formulários Google. Título da pergunta: Seu nível de escolaridade. Número de respostas: 20 respostas."/>
             <wp:cNvGraphicFramePr>
               <a:graphicFrameLocks xmlns:a="http://schemas.openxmlformats.org/drawingml/2006/main" noChangeAspect="1"/>
             </wp:cNvGraphicFramePr>
@@ -6593,7 +7390,7 @@
               <a:graphicData uri="http://schemas.openxmlformats.org/drawingml/2006/picture">
                 <pic:pic xmlns:pic="http://schemas.openxmlformats.org/drawingml/2006/picture">
                   <pic:nvPicPr>
-                    <pic:cNvPr id="0" name="Imagem 4" descr="Gráfico de respostas do Formulários Google. Título da pergunta: Costuma a pesquisar sobre temas presentes na Missão Ambiental na internet?&#10;Ex: Pesquisar sobre compostagem, abelhas, etc.. Número de respostas: 20 respostas."/>
+                    <pic:cNvPr id="0" name="Imagem 2" descr="Gráfico de respostas do Formulários Google. Título da pergunta: Seu nível de escolaridade. Número de respostas: 20 respostas."/>
                     <pic:cNvPicPr>
                       <a:picLocks noChangeAspect="1" noChangeArrowheads="1"/>
                     </pic:cNvPicPr>
@@ -6614,7 +7411,7 @@
                   <pic:spPr bwMode="auto">
                     <a:xfrm>
                       <a:off x="0" y="0"/>
-                      <a:ext cx="5612765" cy="2543810"/>
+                      <a:ext cx="5612765" cy="2360930"/>
                     </a:xfrm>
                     <a:prstGeom prst="rect">
                       <a:avLst/>
@@ -6644,10 +7441,10 @@
           <w:noProof/>
         </w:rPr>
         <w:drawing>
-          <wp:inline distT="0" distB="0" distL="0" distR="0" wp14:anchorId="524C96C5" wp14:editId="5F40F30F">
+          <wp:inline distT="0" distB="0" distL="0" distR="0" wp14:anchorId="6F798F9B" wp14:editId="25873348">
             <wp:extent cx="5612765" cy="2360930"/>
             <wp:effectExtent l="0" t="0" r="6985" b="1270"/>
-            <wp:docPr id="1053356392" name="Imagem 4" descr="Gráfico de respostas do Formulários Google. Título da pergunta: Utiliza a internet com frequência?. Número de respostas: 20 respostas."/>
+            <wp:docPr id="112209699" name="Imagem 6" descr="Gráfico de respostas do Formulários Google. Título da pergunta: Ocupação. Número de respostas: 20 respostas."/>
             <wp:cNvGraphicFramePr>
               <a:graphicFrameLocks xmlns:a="http://schemas.openxmlformats.org/drawingml/2006/main" noChangeAspect="1"/>
             </wp:cNvGraphicFramePr>
@@ -6655,7 +7452,7 @@
               <a:graphicData uri="http://schemas.openxmlformats.org/drawingml/2006/picture">
                 <pic:pic xmlns:pic="http://schemas.openxmlformats.org/drawingml/2006/picture">
                   <pic:nvPicPr>
-                    <pic:cNvPr id="0" name="Imagem 5" descr="Gráfico de respostas do Formulários Google. Título da pergunta: Utiliza a internet com frequência?. Número de respostas: 20 respostas."/>
+                    <pic:cNvPr id="0" name="Imagem 3" descr="Gráfico de respostas do Formulários Google. Título da pergunta: Ocupação. Número de respostas: 20 respostas."/>
                     <pic:cNvPicPr>
                       <a:picLocks noChangeAspect="1" noChangeArrowheads="1"/>
                     </pic:cNvPicPr>
@@ -6707,10 +7504,10 @@
         </w:rPr>
         <w:lastRenderedPageBreak/>
         <w:drawing>
-          <wp:inline distT="0" distB="0" distL="0" distR="0" wp14:anchorId="59B96B14" wp14:editId="394DB5EF">
-            <wp:extent cx="5612765" cy="2360930"/>
-            <wp:effectExtent l="0" t="0" r="6985" b="1270"/>
-            <wp:docPr id="2090267506" name="Imagem 3" descr="Gráfico de respostas do Formulários Google. Título da pergunta: Com que frequência olha seus e-mails?. Número de respostas: 20 respostas."/>
+          <wp:inline distT="0" distB="0" distL="0" distR="0" wp14:anchorId="4EC7224E" wp14:editId="487BD94F">
+            <wp:extent cx="5612765" cy="2543810"/>
+            <wp:effectExtent l="0" t="0" r="6985" b="8890"/>
+            <wp:docPr id="1178424565" name="Imagem 5" descr="Gráfico de respostas do Formulários Google. Título da pergunta: Costuma a pesquisar sobre temas presentes na Missão Ambiental na internet?&#10;Ex: Pesquisar sobre compostagem, abelhas, etc.. Número de respostas: 20 respostas."/>
             <wp:cNvGraphicFramePr>
               <a:graphicFrameLocks xmlns:a="http://schemas.openxmlformats.org/drawingml/2006/main" noChangeAspect="1"/>
             </wp:cNvGraphicFramePr>
@@ -6718,13 +7515,75 @@
               <a:graphicData uri="http://schemas.openxmlformats.org/drawingml/2006/picture">
                 <pic:pic xmlns:pic="http://schemas.openxmlformats.org/drawingml/2006/picture">
                   <pic:nvPicPr>
-                    <pic:cNvPr id="0" name="Imagem 6" descr="Gráfico de respostas do Formulários Google. Título da pergunta: Com que frequência olha seus e-mails?. Número de respostas: 20 respostas."/>
+                    <pic:cNvPr id="0" name="Imagem 4" descr="Gráfico de respostas do Formulários Google. Título da pergunta: Costuma a pesquisar sobre temas presentes na Missão Ambiental na internet?&#10;Ex: Pesquisar sobre compostagem, abelhas, etc.. Número de respostas: 20 respostas."/>
                     <pic:cNvPicPr>
                       <a:picLocks noChangeAspect="1" noChangeArrowheads="1"/>
                     </pic:cNvPicPr>
                   </pic:nvPicPr>
                   <pic:blipFill>
                     <a:blip r:embed="rId30">
+                      <a:extLst>
+                        <a:ext uri="{28A0092B-C50C-407E-A947-70E740481C1C}">
+                          <a14:useLocalDpi xmlns:a14="http://schemas.microsoft.com/office/drawing/2010/main" val="0"/>
+                        </a:ext>
+                      </a:extLst>
+                    </a:blip>
+                    <a:srcRect/>
+                    <a:stretch>
+                      <a:fillRect/>
+                    </a:stretch>
+                  </pic:blipFill>
+                  <pic:spPr bwMode="auto">
+                    <a:xfrm>
+                      <a:off x="0" y="0"/>
+                      <a:ext cx="5612765" cy="2543810"/>
+                    </a:xfrm>
+                    <a:prstGeom prst="rect">
+                      <a:avLst/>
+                    </a:prstGeom>
+                    <a:noFill/>
+                    <a:ln>
+                      <a:noFill/>
+                    </a:ln>
+                  </pic:spPr>
+                </pic:pic>
+              </a:graphicData>
+            </a:graphic>
+          </wp:inline>
+        </w:drawing>
+      </w:r>
+    </w:p>
+    <w:p>
+      <w:pPr>
+        <w:pStyle w:val="PargrafodaLista"/>
+        <w:rPr>
+          <w:sz w:val="32"/>
+          <w:szCs w:val="32"/>
+        </w:rPr>
+      </w:pPr>
+      <w:r>
+        <w:rPr>
+          <w:noProof/>
+        </w:rPr>
+        <w:drawing>
+          <wp:inline distT="0" distB="0" distL="0" distR="0" wp14:anchorId="524C96C5" wp14:editId="5F40F30F">
+            <wp:extent cx="5612765" cy="2360930"/>
+            <wp:effectExtent l="0" t="0" r="6985" b="1270"/>
+            <wp:docPr id="1053356392" name="Imagem 4" descr="Gráfico de respostas do Formulários Google. Título da pergunta: Utiliza a internet com frequência?. Número de respostas: 20 respostas."/>
+            <wp:cNvGraphicFramePr>
+              <a:graphicFrameLocks xmlns:a="http://schemas.openxmlformats.org/drawingml/2006/main" noChangeAspect="1"/>
+            </wp:cNvGraphicFramePr>
+            <a:graphic xmlns:a="http://schemas.openxmlformats.org/drawingml/2006/main">
+              <a:graphicData uri="http://schemas.openxmlformats.org/drawingml/2006/picture">
+                <pic:pic xmlns:pic="http://schemas.openxmlformats.org/drawingml/2006/picture">
+                  <pic:nvPicPr>
+                    <pic:cNvPr id="0" name="Imagem 5" descr="Gráfico de respostas do Formulários Google. Título da pergunta: Utiliza a internet com frequência?. Número de respostas: 20 respostas."/>
+                    <pic:cNvPicPr>
+                      <a:picLocks noChangeAspect="1" noChangeArrowheads="1"/>
+                    </pic:cNvPicPr>
+                  </pic:nvPicPr>
+                  <pic:blipFill>
+                    <a:blip r:embed="rId31">
                       <a:extLst>
                         <a:ext uri="{28A0092B-C50C-407E-A947-70E740481C1C}">
                           <a14:useLocalDpi xmlns:a14="http://schemas.microsoft.com/office/drawing/2010/main" val="0"/>
@@ -6769,6 +7628,69 @@
           <w:noProof/>
         </w:rPr>
         <w:drawing>
+          <wp:inline distT="0" distB="0" distL="0" distR="0" wp14:anchorId="59B96B14" wp14:editId="394DB5EF">
+            <wp:extent cx="5612765" cy="2360930"/>
+            <wp:effectExtent l="0" t="0" r="6985" b="1270"/>
+            <wp:docPr id="2090267506" name="Imagem 3" descr="Gráfico de respostas do Formulários Google. Título da pergunta: Com que frequência olha seus e-mails?. Número de respostas: 20 respostas."/>
+            <wp:cNvGraphicFramePr>
+              <a:graphicFrameLocks xmlns:a="http://schemas.openxmlformats.org/drawingml/2006/main" noChangeAspect="1"/>
+            </wp:cNvGraphicFramePr>
+            <a:graphic xmlns:a="http://schemas.openxmlformats.org/drawingml/2006/main">
+              <a:graphicData uri="http://schemas.openxmlformats.org/drawingml/2006/picture">
+                <pic:pic xmlns:pic="http://schemas.openxmlformats.org/drawingml/2006/picture">
+                  <pic:nvPicPr>
+                    <pic:cNvPr id="0" name="Imagem 6" descr="Gráfico de respostas do Formulários Google. Título da pergunta: Com que frequência olha seus e-mails?. Número de respostas: 20 respostas."/>
+                    <pic:cNvPicPr>
+                      <a:picLocks noChangeAspect="1" noChangeArrowheads="1"/>
+                    </pic:cNvPicPr>
+                  </pic:nvPicPr>
+                  <pic:blipFill>
+                    <a:blip r:embed="rId32">
+                      <a:extLst>
+                        <a:ext uri="{28A0092B-C50C-407E-A947-70E740481C1C}">
+                          <a14:useLocalDpi xmlns:a14="http://schemas.microsoft.com/office/drawing/2010/main" val="0"/>
+                        </a:ext>
+                      </a:extLst>
+                    </a:blip>
+                    <a:srcRect/>
+                    <a:stretch>
+                      <a:fillRect/>
+                    </a:stretch>
+                  </pic:blipFill>
+                  <pic:spPr bwMode="auto">
+                    <a:xfrm>
+                      <a:off x="0" y="0"/>
+                      <a:ext cx="5612765" cy="2360930"/>
+                    </a:xfrm>
+                    <a:prstGeom prst="rect">
+                      <a:avLst/>
+                    </a:prstGeom>
+                    <a:noFill/>
+                    <a:ln>
+                      <a:noFill/>
+                    </a:ln>
+                  </pic:spPr>
+                </pic:pic>
+              </a:graphicData>
+            </a:graphic>
+          </wp:inline>
+        </w:drawing>
+      </w:r>
+    </w:p>
+    <w:p>
+      <w:pPr>
+        <w:pStyle w:val="PargrafodaLista"/>
+        <w:rPr>
+          <w:sz w:val="32"/>
+          <w:szCs w:val="32"/>
+        </w:rPr>
+      </w:pPr>
+      <w:r>
+        <w:rPr>
+          <w:noProof/>
+        </w:rPr>
+        <w:lastRenderedPageBreak/>
+        <w:drawing>
           <wp:inline distT="0" distB="0" distL="0" distR="0" wp14:anchorId="7549593A" wp14:editId="19F10A3F">
             <wp:extent cx="5608320" cy="1706880"/>
             <wp:effectExtent l="0" t="0" r="0" b="7620"/>
@@ -6786,7 +7708,7 @@
                     </pic:cNvPicPr>
                   </pic:nvPicPr>
                   <pic:blipFill>
-                    <a:blip r:embed="rId31">
+                    <a:blip r:embed="rId33">
                       <a:extLst>
                         <a:ext uri="{28A0092B-C50C-407E-A947-70E740481C1C}">
                           <a14:useLocalDpi xmlns:a14="http://schemas.microsoft.com/office/drawing/2010/main" val="0"/>
@@ -6848,7 +7770,7 @@
                     </pic:cNvPicPr>
                   </pic:nvPicPr>
                   <pic:blipFill>
-                    <a:blip r:embed="rId32">
+                    <a:blip r:embed="rId34">
                       <a:extLst>
                         <a:ext uri="{28A0092B-C50C-407E-A947-70E740481C1C}">
                           <a14:useLocalDpi xmlns:a14="http://schemas.microsoft.com/office/drawing/2010/main" val="0"/>
@@ -6944,54 +7866,20 @@
     <w:p>
       <w:pPr>
         <w:pStyle w:val="P2"/>
-        <w:rPr>
-          <w:color w:val="2E74B5" w:themeColor="accent1" w:themeShade="BF"/>
-        </w:rPr>
-      </w:pPr>
-      <w:r>
-        <w:rPr>
-          <w:color w:val="2E74B5" w:themeColor="accent1" w:themeShade="BF"/>
-        </w:rPr>
-        <w:t xml:space="preserve">Este item tem como objetivo </w:t>
-      </w:r>
-      <w:r>
-        <w:rPr>
-          <w:color w:val="2E74B5" w:themeColor="accent1" w:themeShade="BF"/>
-        </w:rPr>
-        <w:t>descrever como a lógica matemática e a matemática discreta podem ser aplicadas no projeto.</w:t>
-      </w:r>
-    </w:p>
-    <w:p>
-      <w:pPr>
-        <w:pStyle w:val="P2"/>
-        <w:rPr>
-          <w:color w:val="2E74B5" w:themeColor="accent1" w:themeShade="BF"/>
-        </w:rPr>
-      </w:pPr>
-      <w:r>
-        <w:rPr>
-          <w:i/>
-          <w:iCs/>
-          <w:color w:val="2E74B5" w:themeColor="accent1" w:themeShade="BF"/>
-        </w:rPr>
-        <w:t xml:space="preserve">Disciplina de Apoio: </w:t>
-      </w:r>
-      <w:r>
-        <w:rPr>
-          <w:i/>
-          <w:iCs/>
-          <w:color w:val="2E74B5" w:themeColor="accent1" w:themeShade="BF"/>
-        </w:rPr>
-        <w:t>Lógica Matemática e Matemática Discreta.</w:t>
-      </w:r>
-    </w:p>
-    <w:p>
-      <w:pPr>
-        <w:pStyle w:val="P2"/>
-        <w:rPr>
-          <w:color w:val="2E74B5" w:themeColor="accent1" w:themeShade="BF"/>
-        </w:rPr>
-      </w:pPr>
+        <w:ind w:left="1440"/>
+        <w:jc w:val="left"/>
+        <w:rPr>
+          <w:sz w:val="28"/>
+          <w:szCs w:val="28"/>
+        </w:rPr>
+      </w:pPr>
+      <w:r>
+        <w:rPr>
+          <w:sz w:val="28"/>
+          <w:szCs w:val="28"/>
+        </w:rPr>
+        <w:t>A lógica matemática e matemática discreta é aplicada no projeto através da ajuda no desenvolvimento do raciocínio lógico, que contribui para a compreensão do código do projeto e como funciona, assim facilitando o desenvolvimento do projeto.</w:t>
+      </w:r>
     </w:p>
     <w:p>
       <w:pPr>
@@ -7024,12 +7912,12 @@
       </w:pPr>
     </w:p>
     <w:sectPr>
-      <w:headerReference w:type="even" r:id="rId33"/>
-      <w:headerReference w:type="default" r:id="rId34"/>
-      <w:footerReference w:type="even" r:id="rId35"/>
-      <w:footerReference w:type="default" r:id="rId36"/>
-      <w:headerReference w:type="first" r:id="rId37"/>
-      <w:footerReference w:type="first" r:id="rId38"/>
+      <w:headerReference w:type="even" r:id="rId35"/>
+      <w:headerReference w:type="default" r:id="rId36"/>
+      <w:footerReference w:type="even" r:id="rId37"/>
+      <w:footerReference w:type="default" r:id="rId38"/>
+      <w:headerReference w:type="first" r:id="rId39"/>
+      <w:footerReference w:type="first" r:id="rId40"/>
       <w:pgSz w:w="12242" w:h="15842" w:code="1"/>
       <w:pgMar w:top="1701" w:right="1418" w:bottom="1418" w:left="1985" w:header="567" w:footer="567" w:gutter="0"/>
       <w:cols w:space="720"/>
@@ -9203,6 +10091,119 @@
     </w:lvl>
   </w:abstractNum>
   <w:abstractNum w:abstractNumId="20" w15:restartNumberingAfterBreak="0">
+    <w:nsid w:val="51405204"/>
+    <w:multiLevelType w:val="hybridMultilevel"/>
+    <w:tmpl w:val="59602C54"/>
+    <w:lvl w:ilvl="0" w:tplc="04090001">
+      <w:start w:val="1"/>
+      <w:numFmt w:val="bullet"/>
+      <w:lvlText w:val=""/>
+      <w:lvlJc w:val="left"/>
+      <w:pPr>
+        <w:ind w:left="1440" w:hanging="360"/>
+      </w:pPr>
+      <w:rPr>
+        <w:rFonts w:ascii="Symbol" w:hAnsi="Symbol" w:hint="default"/>
+      </w:rPr>
+    </w:lvl>
+    <w:lvl w:ilvl="1" w:tplc="04090003" w:tentative="1">
+      <w:start w:val="1"/>
+      <w:numFmt w:val="bullet"/>
+      <w:lvlText w:val="o"/>
+      <w:lvlJc w:val="left"/>
+      <w:pPr>
+        <w:ind w:left="2160" w:hanging="360"/>
+      </w:pPr>
+      <w:rPr>
+        <w:rFonts w:ascii="Courier New" w:hAnsi="Courier New" w:cs="Courier New" w:hint="default"/>
+      </w:rPr>
+    </w:lvl>
+    <w:lvl w:ilvl="2" w:tplc="04090005" w:tentative="1">
+      <w:start w:val="1"/>
+      <w:numFmt w:val="bullet"/>
+      <w:lvlText w:val=""/>
+      <w:lvlJc w:val="left"/>
+      <w:pPr>
+        <w:ind w:left="2880" w:hanging="360"/>
+      </w:pPr>
+      <w:rPr>
+        <w:rFonts w:ascii="Wingdings" w:hAnsi="Wingdings" w:hint="default"/>
+      </w:rPr>
+    </w:lvl>
+    <w:lvl w:ilvl="3" w:tplc="04090001" w:tentative="1">
+      <w:start w:val="1"/>
+      <w:numFmt w:val="bullet"/>
+      <w:lvlText w:val=""/>
+      <w:lvlJc w:val="left"/>
+      <w:pPr>
+        <w:ind w:left="3600" w:hanging="360"/>
+      </w:pPr>
+      <w:rPr>
+        <w:rFonts w:ascii="Symbol" w:hAnsi="Symbol" w:hint="default"/>
+      </w:rPr>
+    </w:lvl>
+    <w:lvl w:ilvl="4" w:tplc="04090003" w:tentative="1">
+      <w:start w:val="1"/>
+      <w:numFmt w:val="bullet"/>
+      <w:lvlText w:val="o"/>
+      <w:lvlJc w:val="left"/>
+      <w:pPr>
+        <w:ind w:left="4320" w:hanging="360"/>
+      </w:pPr>
+      <w:rPr>
+        <w:rFonts w:ascii="Courier New" w:hAnsi="Courier New" w:cs="Courier New" w:hint="default"/>
+      </w:rPr>
+    </w:lvl>
+    <w:lvl w:ilvl="5" w:tplc="04090005" w:tentative="1">
+      <w:start w:val="1"/>
+      <w:numFmt w:val="bullet"/>
+      <w:lvlText w:val=""/>
+      <w:lvlJc w:val="left"/>
+      <w:pPr>
+        <w:ind w:left="5040" w:hanging="360"/>
+      </w:pPr>
+      <w:rPr>
+        <w:rFonts w:ascii="Wingdings" w:hAnsi="Wingdings" w:hint="default"/>
+      </w:rPr>
+    </w:lvl>
+    <w:lvl w:ilvl="6" w:tplc="04090001" w:tentative="1">
+      <w:start w:val="1"/>
+      <w:numFmt w:val="bullet"/>
+      <w:lvlText w:val=""/>
+      <w:lvlJc w:val="left"/>
+      <w:pPr>
+        <w:ind w:left="5760" w:hanging="360"/>
+      </w:pPr>
+      <w:rPr>
+        <w:rFonts w:ascii="Symbol" w:hAnsi="Symbol" w:hint="default"/>
+      </w:rPr>
+    </w:lvl>
+    <w:lvl w:ilvl="7" w:tplc="04090003" w:tentative="1">
+      <w:start w:val="1"/>
+      <w:numFmt w:val="bullet"/>
+      <w:lvlText w:val="o"/>
+      <w:lvlJc w:val="left"/>
+      <w:pPr>
+        <w:ind w:left="6480" w:hanging="360"/>
+      </w:pPr>
+      <w:rPr>
+        <w:rFonts w:ascii="Courier New" w:hAnsi="Courier New" w:cs="Courier New" w:hint="default"/>
+      </w:rPr>
+    </w:lvl>
+    <w:lvl w:ilvl="8" w:tplc="04090005" w:tentative="1">
+      <w:start w:val="1"/>
+      <w:numFmt w:val="bullet"/>
+      <w:lvlText w:val=""/>
+      <w:lvlJc w:val="left"/>
+      <w:pPr>
+        <w:ind w:left="7200" w:hanging="360"/>
+      </w:pPr>
+      <w:rPr>
+        <w:rFonts w:ascii="Wingdings" w:hAnsi="Wingdings" w:hint="default"/>
+      </w:rPr>
+    </w:lvl>
+  </w:abstractNum>
+  <w:abstractNum w:abstractNumId="21" w15:restartNumberingAfterBreak="0">
     <w:nsid w:val="52460242"/>
     <w:multiLevelType w:val="hybridMultilevel"/>
     <w:tmpl w:val="BFE67B46"/>
@@ -9315,7 +10316,7 @@
       </w:rPr>
     </w:lvl>
   </w:abstractNum>
-  <w:abstractNum w:abstractNumId="21" w15:restartNumberingAfterBreak="0">
+  <w:abstractNum w:abstractNumId="22" w15:restartNumberingAfterBreak="0">
     <w:nsid w:val="529F6A7A"/>
     <w:multiLevelType w:val="hybridMultilevel"/>
     <w:tmpl w:val="9C36345E"/>
@@ -9401,7 +10402,7 @@
       </w:pPr>
     </w:lvl>
   </w:abstractNum>
-  <w:abstractNum w:abstractNumId="22" w15:restartNumberingAfterBreak="0">
+  <w:abstractNum w:abstractNumId="23" w15:restartNumberingAfterBreak="0">
     <w:nsid w:val="53D13361"/>
     <w:multiLevelType w:val="multilevel"/>
     <w:tmpl w:val="B49A0C00"/>
@@ -9550,7 +10551,7 @@
       </w:rPr>
     </w:lvl>
   </w:abstractNum>
-  <w:abstractNum w:abstractNumId="23" w15:restartNumberingAfterBreak="0">
+  <w:abstractNum w:abstractNumId="24" w15:restartNumberingAfterBreak="0">
     <w:nsid w:val="550C6F02"/>
     <w:multiLevelType w:val="multilevel"/>
     <w:tmpl w:val="165E9762"/>
@@ -9666,7 +10667,7 @@
       </w:pPr>
     </w:lvl>
   </w:abstractNum>
-  <w:abstractNum w:abstractNumId="24" w15:restartNumberingAfterBreak="0">
+  <w:abstractNum w:abstractNumId="25" w15:restartNumberingAfterBreak="0">
     <w:nsid w:val="572A1F78"/>
     <w:multiLevelType w:val="hybridMultilevel"/>
     <w:tmpl w:val="E416BE0E"/>
@@ -9756,7 +10757,7 @@
       </w:pPr>
     </w:lvl>
   </w:abstractNum>
-  <w:abstractNum w:abstractNumId="25" w15:restartNumberingAfterBreak="0">
+  <w:abstractNum w:abstractNumId="26" w15:restartNumberingAfterBreak="0">
     <w:nsid w:val="5BD377F7"/>
     <w:multiLevelType w:val="multilevel"/>
     <w:tmpl w:val="22E2B5CE"/>
@@ -9908,7 +10909,7 @@
       </w:rPr>
     </w:lvl>
   </w:abstractNum>
-  <w:abstractNum w:abstractNumId="26" w15:restartNumberingAfterBreak="0">
+  <w:abstractNum w:abstractNumId="27" w15:restartNumberingAfterBreak="0">
     <w:nsid w:val="610F3C3D"/>
     <w:multiLevelType w:val="hybridMultilevel"/>
     <w:tmpl w:val="6D02860A"/>
@@ -10022,7 +11023,7 @@
       </w:rPr>
     </w:lvl>
   </w:abstractNum>
-  <w:abstractNum w:abstractNumId="27" w15:restartNumberingAfterBreak="0">
+  <w:abstractNum w:abstractNumId="28" w15:restartNumberingAfterBreak="0">
     <w:nsid w:val="690956E7"/>
     <w:multiLevelType w:val="multilevel"/>
     <w:tmpl w:val="5E44C7DA"/>
@@ -10135,7 +11136,7 @@
       </w:rPr>
     </w:lvl>
   </w:abstractNum>
-  <w:abstractNum w:abstractNumId="28" w15:restartNumberingAfterBreak="0">
+  <w:abstractNum w:abstractNumId="29" w15:restartNumberingAfterBreak="0">
     <w:nsid w:val="6A865311"/>
     <w:multiLevelType w:val="singleLevel"/>
     <w:tmpl w:val="9B8021B8"/>
@@ -10155,7 +11156,7 @@
       </w:rPr>
     </w:lvl>
   </w:abstractNum>
-  <w:abstractNum w:abstractNumId="29" w15:restartNumberingAfterBreak="0">
+  <w:abstractNum w:abstractNumId="30" w15:restartNumberingAfterBreak="0">
     <w:nsid w:val="6B143E9C"/>
     <w:multiLevelType w:val="hybridMultilevel"/>
     <w:tmpl w:val="FF84113C"/>
@@ -10246,7 +11247,7 @@
       </w:pPr>
     </w:lvl>
   </w:abstractNum>
-  <w:abstractNum w:abstractNumId="30" w15:restartNumberingAfterBreak="0">
+  <w:abstractNum w:abstractNumId="31" w15:restartNumberingAfterBreak="0">
     <w:nsid w:val="6C583A28"/>
     <w:multiLevelType w:val="hybridMultilevel"/>
     <w:tmpl w:val="82268314"/>
@@ -10359,7 +11360,7 @@
       </w:rPr>
     </w:lvl>
   </w:abstractNum>
-  <w:abstractNum w:abstractNumId="31" w15:restartNumberingAfterBreak="0">
+  <w:abstractNum w:abstractNumId="32" w15:restartNumberingAfterBreak="0">
     <w:nsid w:val="6DCC7AE7"/>
     <w:multiLevelType w:val="hybridMultilevel"/>
     <w:tmpl w:val="DBD866A2"/>
@@ -10472,7 +11473,7 @@
       </w:rPr>
     </w:lvl>
   </w:abstractNum>
-  <w:abstractNum w:abstractNumId="32" w15:restartNumberingAfterBreak="0">
+  <w:abstractNum w:abstractNumId="33" w15:restartNumberingAfterBreak="0">
     <w:nsid w:val="6DE710FF"/>
     <w:multiLevelType w:val="hybridMultilevel"/>
     <w:tmpl w:val="75965BB8"/>
@@ -10585,7 +11586,7 @@
       </w:rPr>
     </w:lvl>
   </w:abstractNum>
-  <w:abstractNum w:abstractNumId="33" w15:restartNumberingAfterBreak="0">
+  <w:abstractNum w:abstractNumId="34" w15:restartNumberingAfterBreak="0">
     <w:nsid w:val="700F406D"/>
     <w:multiLevelType w:val="hybridMultilevel"/>
     <w:tmpl w:val="B1EE7534"/>
@@ -10674,7 +11675,7 @@
       </w:pPr>
     </w:lvl>
   </w:abstractNum>
-  <w:abstractNum w:abstractNumId="34" w15:restartNumberingAfterBreak="0">
+  <w:abstractNum w:abstractNumId="35" w15:restartNumberingAfterBreak="0">
     <w:nsid w:val="75452F32"/>
     <w:multiLevelType w:val="multilevel"/>
     <w:tmpl w:val="5218DB10"/>
@@ -10795,7 +11796,7 @@
       </w:rPr>
     </w:lvl>
   </w:abstractNum>
-  <w:abstractNum w:abstractNumId="35" w15:restartNumberingAfterBreak="0">
+  <w:abstractNum w:abstractNumId="36" w15:restartNumberingAfterBreak="0">
     <w:nsid w:val="778A29A5"/>
     <w:multiLevelType w:val="hybridMultilevel"/>
     <w:tmpl w:val="B720FDC8"/>
@@ -10935,7 +11936,7 @@
       </w:rPr>
     </w:lvl>
   </w:abstractNum>
-  <w:abstractNum w:abstractNumId="36" w15:restartNumberingAfterBreak="0">
+  <w:abstractNum w:abstractNumId="37" w15:restartNumberingAfterBreak="0">
     <w:nsid w:val="7C837A20"/>
     <w:multiLevelType w:val="multilevel"/>
     <w:tmpl w:val="F1C47938"/>
@@ -11090,7 +12091,7 @@
       </w:rPr>
     </w:lvl>
   </w:abstractNum>
-  <w:abstractNum w:abstractNumId="37" w15:restartNumberingAfterBreak="0">
+  <w:abstractNum w:abstractNumId="38" w15:restartNumberingAfterBreak="0">
     <w:nsid w:val="7E6713C7"/>
     <w:multiLevelType w:val="multilevel"/>
     <w:tmpl w:val="F490C710"/>
@@ -11203,14 +12204,127 @@
       </w:rPr>
     </w:lvl>
   </w:abstractNum>
+  <w:abstractNum w:abstractNumId="39" w15:restartNumberingAfterBreak="0">
+    <w:nsid w:val="7FD429CB"/>
+    <w:multiLevelType w:val="hybridMultilevel"/>
+    <w:tmpl w:val="370C4634"/>
+    <w:lvl w:ilvl="0" w:tplc="04090001">
+      <w:start w:val="1"/>
+      <w:numFmt w:val="bullet"/>
+      <w:lvlText w:val=""/>
+      <w:lvlJc w:val="left"/>
+      <w:pPr>
+        <w:ind w:left="1440" w:hanging="360"/>
+      </w:pPr>
+      <w:rPr>
+        <w:rFonts w:ascii="Symbol" w:hAnsi="Symbol" w:hint="default"/>
+      </w:rPr>
+    </w:lvl>
+    <w:lvl w:ilvl="1" w:tplc="04090003" w:tentative="1">
+      <w:start w:val="1"/>
+      <w:numFmt w:val="bullet"/>
+      <w:lvlText w:val="o"/>
+      <w:lvlJc w:val="left"/>
+      <w:pPr>
+        <w:ind w:left="2160" w:hanging="360"/>
+      </w:pPr>
+      <w:rPr>
+        <w:rFonts w:ascii="Courier New" w:hAnsi="Courier New" w:cs="Courier New" w:hint="default"/>
+      </w:rPr>
+    </w:lvl>
+    <w:lvl w:ilvl="2" w:tplc="04090005" w:tentative="1">
+      <w:start w:val="1"/>
+      <w:numFmt w:val="bullet"/>
+      <w:lvlText w:val=""/>
+      <w:lvlJc w:val="left"/>
+      <w:pPr>
+        <w:ind w:left="2880" w:hanging="360"/>
+      </w:pPr>
+      <w:rPr>
+        <w:rFonts w:ascii="Wingdings" w:hAnsi="Wingdings" w:hint="default"/>
+      </w:rPr>
+    </w:lvl>
+    <w:lvl w:ilvl="3" w:tplc="04090001" w:tentative="1">
+      <w:start w:val="1"/>
+      <w:numFmt w:val="bullet"/>
+      <w:lvlText w:val=""/>
+      <w:lvlJc w:val="left"/>
+      <w:pPr>
+        <w:ind w:left="3600" w:hanging="360"/>
+      </w:pPr>
+      <w:rPr>
+        <w:rFonts w:ascii="Symbol" w:hAnsi="Symbol" w:hint="default"/>
+      </w:rPr>
+    </w:lvl>
+    <w:lvl w:ilvl="4" w:tplc="04090003" w:tentative="1">
+      <w:start w:val="1"/>
+      <w:numFmt w:val="bullet"/>
+      <w:lvlText w:val="o"/>
+      <w:lvlJc w:val="left"/>
+      <w:pPr>
+        <w:ind w:left="4320" w:hanging="360"/>
+      </w:pPr>
+      <w:rPr>
+        <w:rFonts w:ascii="Courier New" w:hAnsi="Courier New" w:cs="Courier New" w:hint="default"/>
+      </w:rPr>
+    </w:lvl>
+    <w:lvl w:ilvl="5" w:tplc="04090005" w:tentative="1">
+      <w:start w:val="1"/>
+      <w:numFmt w:val="bullet"/>
+      <w:lvlText w:val=""/>
+      <w:lvlJc w:val="left"/>
+      <w:pPr>
+        <w:ind w:left="5040" w:hanging="360"/>
+      </w:pPr>
+      <w:rPr>
+        <w:rFonts w:ascii="Wingdings" w:hAnsi="Wingdings" w:hint="default"/>
+      </w:rPr>
+    </w:lvl>
+    <w:lvl w:ilvl="6" w:tplc="04090001" w:tentative="1">
+      <w:start w:val="1"/>
+      <w:numFmt w:val="bullet"/>
+      <w:lvlText w:val=""/>
+      <w:lvlJc w:val="left"/>
+      <w:pPr>
+        <w:ind w:left="5760" w:hanging="360"/>
+      </w:pPr>
+      <w:rPr>
+        <w:rFonts w:ascii="Symbol" w:hAnsi="Symbol" w:hint="default"/>
+      </w:rPr>
+    </w:lvl>
+    <w:lvl w:ilvl="7" w:tplc="04090003" w:tentative="1">
+      <w:start w:val="1"/>
+      <w:numFmt w:val="bullet"/>
+      <w:lvlText w:val="o"/>
+      <w:lvlJc w:val="left"/>
+      <w:pPr>
+        <w:ind w:left="6480" w:hanging="360"/>
+      </w:pPr>
+      <w:rPr>
+        <w:rFonts w:ascii="Courier New" w:hAnsi="Courier New" w:cs="Courier New" w:hint="default"/>
+      </w:rPr>
+    </w:lvl>
+    <w:lvl w:ilvl="8" w:tplc="04090005" w:tentative="1">
+      <w:start w:val="1"/>
+      <w:numFmt w:val="bullet"/>
+      <w:lvlText w:val=""/>
+      <w:lvlJc w:val="left"/>
+      <w:pPr>
+        <w:ind w:left="7200" w:hanging="360"/>
+      </w:pPr>
+      <w:rPr>
+        <w:rFonts w:ascii="Wingdings" w:hAnsi="Wingdings" w:hint="default"/>
+      </w:rPr>
+    </w:lvl>
+  </w:abstractNum>
   <w:num w:numId="1" w16cid:durableId="1576091779">
-    <w:abstractNumId w:val="23"/>
+    <w:abstractNumId w:val="24"/>
   </w:num>
   <w:num w:numId="2" w16cid:durableId="1549412003">
     <w:abstractNumId w:val="8"/>
   </w:num>
   <w:num w:numId="3" w16cid:durableId="1112242857">
-    <w:abstractNumId w:val="22"/>
+    <w:abstractNumId w:val="23"/>
   </w:num>
   <w:num w:numId="4" w16cid:durableId="1349914884">
     <w:abstractNumId w:val="9"/>
@@ -11231,13 +12345,13 @@
     <w:abstractNumId w:val="16"/>
   </w:num>
   <w:num w:numId="9" w16cid:durableId="1520587246">
-    <w:abstractNumId w:val="25"/>
+    <w:abstractNumId w:val="26"/>
   </w:num>
   <w:num w:numId="10" w16cid:durableId="927037511">
     <w:abstractNumId w:val="0"/>
   </w:num>
   <w:num w:numId="11" w16cid:durableId="1535844632">
-    <w:abstractNumId w:val="28"/>
+    <w:abstractNumId w:val="29"/>
   </w:num>
   <w:num w:numId="12" w16cid:durableId="1532303769">
     <w:abstractNumId w:val="4"/>
@@ -11246,19 +12360,19 @@
     <w:abstractNumId w:val="10"/>
   </w:num>
   <w:num w:numId="14" w16cid:durableId="2085687868">
-    <w:abstractNumId w:val="35"/>
+    <w:abstractNumId w:val="36"/>
   </w:num>
   <w:num w:numId="15" w16cid:durableId="1725522568">
     <w:abstractNumId w:val="13"/>
   </w:num>
   <w:num w:numId="16" w16cid:durableId="1808008409">
-    <w:abstractNumId w:val="36"/>
+    <w:abstractNumId w:val="37"/>
   </w:num>
   <w:num w:numId="17" w16cid:durableId="952204411">
     <w:abstractNumId w:val="6"/>
   </w:num>
   <w:num w:numId="18" w16cid:durableId="882668939">
-    <w:abstractNumId w:val="29"/>
+    <w:abstractNumId w:val="30"/>
   </w:num>
   <w:num w:numId="19" w16cid:durableId="1346709592">
     <w:abstractNumId w:val="19"/>
@@ -11267,25 +12381,25 @@
     <w:abstractNumId w:val="2"/>
   </w:num>
   <w:num w:numId="21" w16cid:durableId="1633167320">
-    <w:abstractNumId w:val="20"/>
+    <w:abstractNumId w:val="21"/>
   </w:num>
   <w:num w:numId="22" w16cid:durableId="749736558">
     <w:abstractNumId w:val="14"/>
   </w:num>
   <w:num w:numId="23" w16cid:durableId="907181786">
-    <w:abstractNumId w:val="33"/>
+    <w:abstractNumId w:val="34"/>
   </w:num>
   <w:num w:numId="24" w16cid:durableId="1610508262">
-    <w:abstractNumId w:val="24"/>
+    <w:abstractNumId w:val="25"/>
   </w:num>
   <w:num w:numId="25" w16cid:durableId="2118451719">
-    <w:abstractNumId w:val="34"/>
+    <w:abstractNumId w:val="35"/>
   </w:num>
   <w:num w:numId="26" w16cid:durableId="1875456616">
-    <w:abstractNumId w:val="36"/>
+    <w:abstractNumId w:val="37"/>
   </w:num>
   <w:num w:numId="27" w16cid:durableId="446317743">
-    <w:abstractNumId w:val="36"/>
+    <w:abstractNumId w:val="37"/>
   </w:num>
   <w:num w:numId="28" w16cid:durableId="1504659858">
     <w:abstractNumId w:val="18"/>
@@ -11294,22 +12408,22 @@
     <w:abstractNumId w:val="12"/>
   </w:num>
   <w:num w:numId="30" w16cid:durableId="1511413964">
-    <w:abstractNumId w:val="37"/>
+    <w:abstractNumId w:val="38"/>
   </w:num>
   <w:num w:numId="31" w16cid:durableId="2055154754">
     <w:abstractNumId w:val="5"/>
   </w:num>
   <w:num w:numId="32" w16cid:durableId="1572501351">
-    <w:abstractNumId w:val="36"/>
+    <w:abstractNumId w:val="37"/>
   </w:num>
   <w:num w:numId="33" w16cid:durableId="256254695">
-    <w:abstractNumId w:val="36"/>
+    <w:abstractNumId w:val="37"/>
   </w:num>
   <w:num w:numId="34" w16cid:durableId="796991909">
-    <w:abstractNumId w:val="27"/>
+    <w:abstractNumId w:val="28"/>
   </w:num>
   <w:num w:numId="35" w16cid:durableId="529537088">
-    <w:abstractNumId w:val="36"/>
+    <w:abstractNumId w:val="37"/>
     <w:lvlOverride w:ilvl="0">
       <w:startOverride w:val="1"/>
     </w:lvlOverride>
@@ -11339,31 +12453,31 @@
     </w:lvlOverride>
   </w:num>
   <w:num w:numId="36" w16cid:durableId="415521489">
-    <w:abstractNumId w:val="21"/>
+    <w:abstractNumId w:val="22"/>
   </w:num>
   <w:num w:numId="37" w16cid:durableId="1066954594">
-    <w:abstractNumId w:val="36"/>
+    <w:abstractNumId w:val="37"/>
   </w:num>
   <w:num w:numId="38" w16cid:durableId="872499186">
-    <w:abstractNumId w:val="36"/>
+    <w:abstractNumId w:val="37"/>
   </w:num>
   <w:num w:numId="39" w16cid:durableId="1103647550">
-    <w:abstractNumId w:val="36"/>
+    <w:abstractNumId w:val="37"/>
   </w:num>
   <w:num w:numId="40" w16cid:durableId="892500162">
-    <w:abstractNumId w:val="36"/>
+    <w:abstractNumId w:val="37"/>
   </w:num>
   <w:num w:numId="41" w16cid:durableId="1375620877">
-    <w:abstractNumId w:val="30"/>
+    <w:abstractNumId w:val="31"/>
   </w:num>
   <w:num w:numId="42" w16cid:durableId="256988276">
     <w:abstractNumId w:val="11"/>
   </w:num>
   <w:num w:numId="43" w16cid:durableId="1020468087">
-    <w:abstractNumId w:val="31"/>
+    <w:abstractNumId w:val="32"/>
   </w:num>
   <w:num w:numId="44" w16cid:durableId="780610611">
-    <w:abstractNumId w:val="32"/>
+    <w:abstractNumId w:val="33"/>
   </w:num>
   <w:num w:numId="45" w16cid:durableId="1095438563">
     <w:abstractNumId w:val="3"/>
@@ -11372,7 +12486,13 @@
     <w:abstractNumId w:val="1"/>
   </w:num>
   <w:num w:numId="47" w16cid:durableId="819930850">
-    <w:abstractNumId w:val="26"/>
+    <w:abstractNumId w:val="27"/>
+  </w:num>
+  <w:num w:numId="48" w16cid:durableId="1079592717">
+    <w:abstractNumId w:val="39"/>
+  </w:num>
+  <w:num w:numId="49" w16cid:durableId="1170951748">
+    <w:abstractNumId w:val="20"/>
   </w:num>
   <w:numIdMacAtCleanup w:val="25"/>
 </w:numbering>
@@ -11470,7 +12590,7 @@
     <w:lsdException w:name="Block Text" w:semiHidden="1" w:unhideWhenUsed="1"/>
     <w:lsdException w:name="Hyperlink" w:semiHidden="1" w:unhideWhenUsed="1"/>
     <w:lsdException w:name="FollowedHyperlink" w:semiHidden="1" w:unhideWhenUsed="1"/>
-    <w:lsdException w:name="Strong" w:qFormat="1"/>
+    <w:lsdException w:name="Strong" w:uiPriority="22" w:qFormat="1"/>
     <w:lsdException w:name="Emphasis" w:qFormat="1"/>
     <w:lsdException w:name="Document Map" w:semiHidden="1" w:unhideWhenUsed="1"/>
     <w:lsdException w:name="Plain Text" w:semiHidden="1" w:unhideWhenUsed="1"/>
@@ -12937,6 +14057,17 @@
       <w:shd w:val="clear" w:color="auto" w:fill="E1DFDD"/>
     </w:rPr>
   </w:style>
+  <w:style w:type="character" w:styleId="Forte">
+    <w:name w:val="Strong"/>
+    <w:basedOn w:val="Fontepargpadro"/>
+    <w:uiPriority w:val="22"/>
+    <w:qFormat/>
+    <w:rsid w:val="00996A5E"/>
+    <w:rPr>
+      <w:b/>
+      <w:bCs/>
+    </w:rPr>
+  </w:style>
 </w:styles>
 </file>
 

</xml_diff>